<commit_message>
Update report 3 by KhuongMH
</commit_message>
<xml_diff>
--- a/docs/Reports/tmp/Report3_KhuongMH.docx
+++ b/docs/Reports/tmp/Report3_KhuongMH.docx
@@ -299,13 +299,6 @@
           <w:b/>
         </w:rPr>
       </w:pPr>
-      <w:r>
-        <w:rPr>
-          <w:rFonts w:ascii="Times New Roman" w:hAnsi="Times New Roman" w:cs="Times New Roman"/>
-          <w:b/>
-        </w:rPr>
-        <w:t>Firgure</w:t>
-      </w:r>
     </w:p>
     <w:p>
       <w:pPr>
@@ -340,6 +333,85 @@
         </w:rPr>
         <w:t>Insert Account</w:t>
       </w:r>
+    </w:p>
+    <w:p>
+      <w:pPr>
+        <w:pStyle w:val="ListParagraph"/>
+        <w:ind w:left="2232" w:hanging="1332"/>
+        <w:rPr>
+          <w:rFonts w:ascii="Times New Roman" w:hAnsi="Times New Roman" w:cs="Times New Roman"/>
+          <w:b/>
+        </w:rPr>
+      </w:pPr>
+      <w:r>
+        <w:rPr>
+          <w:rFonts w:ascii="Times New Roman" w:hAnsi="Times New Roman" w:cs="Times New Roman"/>
+          <w:b/>
+          <w:noProof/>
+          <w:lang w:eastAsia="zh-CN"/>
+        </w:rPr>
+        <w:drawing>
+          <wp:inline distT="0" distB="0" distL="0" distR="0">
+            <wp:extent cx="4601217" cy="1762371"/>
+            <wp:effectExtent l="0" t="0" r="8890" b="9525"/>
+            <wp:docPr id="3" name="Picture 3"/>
+            <wp:cNvGraphicFramePr>
+              <a:graphicFrameLocks xmlns:a="http://schemas.openxmlformats.org/drawingml/2006/main" noChangeAspect="1"/>
+            </wp:cNvGraphicFramePr>
+            <a:graphic xmlns:a="http://schemas.openxmlformats.org/drawingml/2006/main">
+              <a:graphicData uri="http://schemas.openxmlformats.org/drawingml/2006/picture">
+                <pic:pic xmlns:pic="http://schemas.openxmlformats.org/drawingml/2006/picture">
+                  <pic:nvPicPr>
+                    <pic:cNvPr id="3" name="1.PNG"/>
+                    <pic:cNvPicPr/>
+                  </pic:nvPicPr>
+                  <pic:blipFill>
+                    <a:blip r:embed="rId6">
+                      <a:extLst>
+                        <a:ext uri="{28A0092B-C50C-407E-A947-70E740481C1C}">
+                          <a14:useLocalDpi xmlns:a14="http://schemas.microsoft.com/office/drawing/2010/main" val="0"/>
+                        </a:ext>
+                      </a:extLst>
+                    </a:blip>
+                    <a:stretch>
+                      <a:fillRect/>
+                    </a:stretch>
+                  </pic:blipFill>
+                  <pic:spPr>
+                    <a:xfrm>
+                      <a:off x="0" y="0"/>
+                      <a:ext cx="4601217" cy="1762371"/>
+                    </a:xfrm>
+                    <a:prstGeom prst="rect">
+                      <a:avLst/>
+                    </a:prstGeom>
+                  </pic:spPr>
+                </pic:pic>
+              </a:graphicData>
+            </a:graphic>
+          </wp:inline>
+        </w:drawing>
+      </w:r>
+    </w:p>
+    <w:p>
+      <w:pPr>
+        <w:pStyle w:val="ListParagraph"/>
+        <w:ind w:left="2232" w:hanging="1332"/>
+        <w:rPr>
+          <w:rFonts w:ascii="Times New Roman" w:hAnsi="Times New Roman" w:cs="Times New Roman"/>
+          <w:b/>
+        </w:rPr>
+      </w:pPr>
+    </w:p>
+    <w:p>
+      <w:pPr>
+        <w:pStyle w:val="ListParagraph"/>
+        <w:ind w:left="2232" w:hanging="1332"/>
+        <w:rPr>
+          <w:rFonts w:ascii="Times New Roman" w:hAnsi="Times New Roman" w:cs="Times New Roman"/>
+          <w:b/>
+        </w:rPr>
+      </w:pPr>
     </w:p>
     <w:tbl>
       <w:tblPr>
@@ -389,6 +461,7 @@
                 <w:rFonts w:ascii="Times New Roman" w:hAnsi="Times New Roman" w:cs="Times New Roman"/>
                 <w:szCs w:val="24"/>
               </w:rPr>
+              <w:lastRenderedPageBreak/>
               <w:t>USE CASE – WA01</w:t>
             </w:r>
           </w:p>
@@ -626,6 +699,7 @@
                 <w:szCs w:val="24"/>
               </w:rPr>
             </w:pPr>
+            <w:proofErr w:type="spellStart"/>
             <w:r>
               <w:rPr>
                 <w:rFonts w:ascii="Times New Roman" w:hAnsi="Times New Roman" w:cs="Times New Roman"/>
@@ -633,6 +707,7 @@
               </w:rPr>
               <w:t>KhuongMH</w:t>
             </w:r>
+            <w:proofErr w:type="spellEnd"/>
           </w:p>
         </w:tc>
       </w:tr>
@@ -841,7 +916,23 @@
                 <w:b w:val="0"/>
                 <w:szCs w:val="24"/>
               </w:rPr>
-              <w:t xml:space="preserve">This use case allows admin to </w:t>
+              <w:t>This use case allows admin to</w:t>
+            </w:r>
+            <w:r>
+              <w:rPr>
+                <w:rFonts w:ascii="Times New Roman" w:hAnsi="Times New Roman" w:cs="Times New Roman"/>
+                <w:b w:val="0"/>
+                <w:szCs w:val="24"/>
+              </w:rPr>
+              <w:t xml:space="preserve"> create new account and</w:t>
+            </w:r>
+            <w:r>
+              <w:rPr>
+                <w:rFonts w:ascii="Times New Roman" w:hAnsi="Times New Roman" w:cs="Times New Roman"/>
+                <w:b w:val="0"/>
+                <w:szCs w:val="24"/>
+              </w:rPr>
+              <w:t xml:space="preserve"> </w:t>
             </w:r>
             <w:r>
               <w:rPr>
@@ -857,7 +948,31 @@
                 <w:b w:val="0"/>
                 <w:szCs w:val="24"/>
               </w:rPr>
-              <w:t>sert a new account to system</w:t>
+              <w:t xml:space="preserve">sert </w:t>
+            </w:r>
+            <w:r>
+              <w:rPr>
+                <w:rFonts w:ascii="Times New Roman" w:hAnsi="Times New Roman" w:cs="Times New Roman"/>
+                <w:b w:val="0"/>
+                <w:szCs w:val="24"/>
+              </w:rPr>
+              <w:t>it</w:t>
+            </w:r>
+            <w:r>
+              <w:rPr>
+                <w:rFonts w:ascii="Times New Roman" w:hAnsi="Times New Roman" w:cs="Times New Roman"/>
+                <w:b w:val="0"/>
+                <w:szCs w:val="24"/>
+              </w:rPr>
+              <w:t xml:space="preserve"> to system</w:t>
+            </w:r>
+            <w:r>
+              <w:rPr>
+                <w:rFonts w:ascii="Times New Roman" w:hAnsi="Times New Roman" w:cs="Times New Roman"/>
+                <w:b w:val="0"/>
+                <w:szCs w:val="24"/>
+              </w:rPr>
+              <w:t>.</w:t>
             </w:r>
           </w:p>
           <w:p>
@@ -903,15 +1018,31 @@
                 <w:b w:val="0"/>
                 <w:szCs w:val="24"/>
               </w:rPr>
-              <w:t>insert a new account</w:t>
-            </w:r>
-            <w:r>
-              <w:rPr>
-                <w:rFonts w:ascii="Times New Roman" w:hAnsi="Times New Roman" w:cs="Times New Roman"/>
-                <w:b w:val="0"/>
-                <w:szCs w:val="24"/>
-              </w:rPr>
-              <w:t xml:space="preserve"> the system.</w:t>
+              <w:t>create new account and</w:t>
+            </w:r>
+            <w:r>
+              <w:rPr>
+                <w:rFonts w:ascii="Times New Roman" w:hAnsi="Times New Roman" w:cs="Times New Roman"/>
+                <w:b w:val="0"/>
+                <w:szCs w:val="24"/>
+              </w:rPr>
+              <w:t xml:space="preserve"> in</w:t>
+            </w:r>
+            <w:r>
+              <w:rPr>
+                <w:rFonts w:ascii="Times New Roman" w:hAnsi="Times New Roman" w:cs="Times New Roman"/>
+                <w:b w:val="0"/>
+                <w:szCs w:val="24"/>
+              </w:rPr>
+              <w:t>sert it to system</w:t>
+            </w:r>
+            <w:r>
+              <w:rPr>
+                <w:rFonts w:ascii="Times New Roman" w:hAnsi="Times New Roman" w:cs="Times New Roman"/>
+                <w:b w:val="0"/>
+                <w:szCs w:val="24"/>
+              </w:rPr>
+              <w:t>.</w:t>
             </w:r>
           </w:p>
           <w:p>
@@ -949,8 +1080,23 @@
                 <w:b w:val="0"/>
                 <w:szCs w:val="24"/>
               </w:rPr>
-              <w:lastRenderedPageBreak/>
-              <w:t>Admin sends command to remove staff from the system.</w:t>
+              <w:t xml:space="preserve">Admin sends command to </w:t>
+            </w:r>
+            <w:r>
+              <w:rPr>
+                <w:rFonts w:ascii="Times New Roman" w:hAnsi="Times New Roman" w:cs="Times New Roman"/>
+                <w:b w:val="0"/>
+                <w:szCs w:val="24"/>
+              </w:rPr>
+              <w:t>insert new account to</w:t>
+            </w:r>
+            <w:r>
+              <w:rPr>
+                <w:rFonts w:ascii="Times New Roman" w:hAnsi="Times New Roman" w:cs="Times New Roman"/>
+                <w:b w:val="0"/>
+                <w:szCs w:val="24"/>
+              </w:rPr>
+              <w:t xml:space="preserve"> system.</w:t>
             </w:r>
           </w:p>
           <w:p>
@@ -988,7 +1134,33 @@
                 <w:b w:val="0"/>
                 <w:szCs w:val="24"/>
               </w:rPr>
-              <w:t>User has to logged in to the system as Admin role</w:t>
+              <w:t xml:space="preserve">User has to </w:t>
+            </w:r>
+            <w:proofErr w:type="gramStart"/>
+            <w:r>
+              <w:rPr>
+                <w:rFonts w:ascii="Times New Roman" w:hAnsi="Times New Roman" w:cs="Times New Roman"/>
+                <w:b w:val="0"/>
+                <w:szCs w:val="24"/>
+              </w:rPr>
+              <w:t>logged</w:t>
+            </w:r>
+            <w:proofErr w:type="gramEnd"/>
+            <w:r>
+              <w:rPr>
+                <w:rFonts w:ascii="Times New Roman" w:hAnsi="Times New Roman" w:cs="Times New Roman"/>
+                <w:b w:val="0"/>
+                <w:szCs w:val="24"/>
+              </w:rPr>
+              <w:t xml:space="preserve"> in to the system as Admin role</w:t>
+            </w:r>
+            <w:r>
+              <w:rPr>
+                <w:rFonts w:ascii="Times New Roman" w:hAnsi="Times New Roman" w:cs="Times New Roman"/>
+                <w:b w:val="0"/>
+                <w:szCs w:val="24"/>
+              </w:rPr>
+              <w:t>.</w:t>
             </w:r>
           </w:p>
           <w:p>
@@ -1033,7 +1205,23 @@
                 <w:b w:val="0"/>
                 <w:szCs w:val="24"/>
               </w:rPr>
-              <w:t>Admin be able to</w:t>
+              <w:t>Admin</w:t>
+            </w:r>
+            <w:r>
+              <w:rPr>
+                <w:rFonts w:ascii="Times New Roman" w:hAnsi="Times New Roman" w:cs="Times New Roman"/>
+                <w:b w:val="0"/>
+                <w:szCs w:val="24"/>
+              </w:rPr>
+              <w:t xml:space="preserve"> is</w:t>
+            </w:r>
+            <w:r>
+              <w:rPr>
+                <w:rFonts w:ascii="Times New Roman" w:hAnsi="Times New Roman" w:cs="Times New Roman"/>
+                <w:b w:val="0"/>
+                <w:szCs w:val="24"/>
+              </w:rPr>
+              <w:t xml:space="preserve"> able to</w:t>
             </w:r>
             <w:r>
               <w:rPr>
@@ -1048,7 +1236,23 @@
                 <w:b w:val="0"/>
                 <w:szCs w:val="24"/>
               </w:rPr>
-              <w:t>remove staff from the system</w:t>
+              <w:t>create new account and</w:t>
+            </w:r>
+            <w:r>
+              <w:rPr>
+                <w:rFonts w:ascii="Times New Roman" w:hAnsi="Times New Roman" w:cs="Times New Roman"/>
+                <w:b w:val="0"/>
+                <w:szCs w:val="24"/>
+              </w:rPr>
+              <w:t xml:space="preserve"> in</w:t>
+            </w:r>
+            <w:r>
+              <w:rPr>
+                <w:rFonts w:ascii="Times New Roman" w:hAnsi="Times New Roman" w:cs="Times New Roman"/>
+                <w:b w:val="0"/>
+                <w:szCs w:val="24"/>
+              </w:rPr>
+              <w:t>sert it to system.</w:t>
             </w:r>
           </w:p>
           <w:p>
@@ -1110,9 +1314,9 @@
               <w:tblLook w:val="04A0" w:firstRow="1" w:lastRow="0" w:firstColumn="1" w:lastColumn="0" w:noHBand="0" w:noVBand="1"/>
             </w:tblPr>
             <w:tblGrid>
-              <w:gridCol w:w="1210"/>
-              <w:gridCol w:w="2975"/>
-              <w:gridCol w:w="4149"/>
+              <w:gridCol w:w="1201"/>
+              <w:gridCol w:w="2991"/>
+              <w:gridCol w:w="4142"/>
             </w:tblGrid>
             <w:tr>
               <w:trPr>
@@ -1263,7 +1467,14 @@
                       <w:rFonts w:ascii="Times New Roman" w:hAnsi="Times New Roman" w:cs="Times New Roman"/>
                       <w:szCs w:val="24"/>
                     </w:rPr>
-                    <w:t>Admin goes to manage members</w:t>
+                    <w:t xml:space="preserve">Admin </w:t>
+                  </w:r>
+                  <w:r>
+                    <w:rPr>
+                      <w:rFonts w:ascii="Times New Roman" w:hAnsi="Times New Roman" w:cs="Times New Roman"/>
+                      <w:szCs w:val="24"/>
+                    </w:rPr>
+                    <w:t>click on “Create New Account” on menu</w:t>
                   </w:r>
                 </w:p>
               </w:tc>
@@ -1289,7 +1500,35 @@
                       <w:rFonts w:ascii="Times New Roman" w:hAnsi="Times New Roman" w:cs="Times New Roman"/>
                       <w:szCs w:val="24"/>
                     </w:rPr>
-                    <w:t>System list out information of staffs in system:</w:t>
+                    <w:t xml:space="preserve">System list out information of </w:t>
+                  </w:r>
+                  <w:r>
+                    <w:rPr>
+                      <w:rFonts w:ascii="Times New Roman" w:hAnsi="Times New Roman" w:cs="Times New Roman"/>
+                      <w:szCs w:val="24"/>
+                    </w:rPr>
+                    <w:t>account</w:t>
+                  </w:r>
+                  <w:r>
+                    <w:rPr>
+                      <w:rFonts w:ascii="Times New Roman" w:hAnsi="Times New Roman" w:cs="Times New Roman"/>
+                      <w:szCs w:val="24"/>
+                    </w:rPr>
+                    <w:t xml:space="preserve"> in system</w:t>
+                  </w:r>
+                  <w:r>
+                    <w:rPr>
+                      <w:rFonts w:ascii="Times New Roman" w:hAnsi="Times New Roman" w:cs="Times New Roman"/>
+                      <w:szCs w:val="24"/>
+                    </w:rPr>
+                    <w:t xml:space="preserve"> and components</w:t>
+                  </w:r>
+                  <w:r>
+                    <w:rPr>
+                      <w:rFonts w:ascii="Times New Roman" w:hAnsi="Times New Roman" w:cs="Times New Roman"/>
+                      <w:szCs w:val="24"/>
+                    </w:rPr>
+                    <w:t>:</w:t>
                   </w:r>
                 </w:p>
                 <w:p>
@@ -1311,7 +1550,14 @@
                       <w:rFonts w:ascii="Times New Roman" w:hAnsi="Times New Roman" w:cs="Times New Roman"/>
                       <w:szCs w:val="24"/>
                     </w:rPr>
-                    <w:t>Staff code: text</w:t>
+                    <w:t>Username: T</w:t>
+                  </w:r>
+                  <w:r>
+                    <w:rPr>
+                      <w:rFonts w:ascii="Times New Roman" w:hAnsi="Times New Roman" w:cs="Times New Roman"/>
+                      <w:szCs w:val="24"/>
+                    </w:rPr>
+                    <w:t>ext</w:t>
                   </w:r>
                 </w:p>
                 <w:p>
@@ -1333,7 +1579,28 @@
                       <w:rFonts w:ascii="Times New Roman" w:hAnsi="Times New Roman" w:cs="Times New Roman"/>
                       <w:szCs w:val="24"/>
                     </w:rPr>
-                    <w:t>Name: text</w:t>
+                    <w:t>Password</w:t>
+                  </w:r>
+                  <w:r>
+                    <w:rPr>
+                      <w:rFonts w:ascii="Times New Roman" w:hAnsi="Times New Roman" w:cs="Times New Roman"/>
+                      <w:szCs w:val="24"/>
+                    </w:rPr>
+                    <w:t xml:space="preserve">: </w:t>
+                  </w:r>
+                  <w:r>
+                    <w:rPr>
+                      <w:rFonts w:ascii="Times New Roman" w:hAnsi="Times New Roman" w:cs="Times New Roman"/>
+                      <w:szCs w:val="24"/>
+                    </w:rPr>
+                    <w:t>T</w:t>
+                  </w:r>
+                  <w:r>
+                    <w:rPr>
+                      <w:rFonts w:ascii="Times New Roman" w:hAnsi="Times New Roman" w:cs="Times New Roman"/>
+                      <w:szCs w:val="24"/>
+                    </w:rPr>
+                    <w:t>ext</w:t>
                   </w:r>
                 </w:p>
                 <w:p>
@@ -1355,7 +1622,7 @@
                       <w:rFonts w:ascii="Times New Roman" w:hAnsi="Times New Roman" w:cs="Times New Roman"/>
                       <w:szCs w:val="24"/>
                     </w:rPr>
-                    <w:t>Email: text</w:t>
+                    <w:t>Confirm Password: Text</w:t>
                   </w:r>
                 </w:p>
                 <w:p>
@@ -1377,7 +1644,104 @@
                       <w:rFonts w:ascii="Times New Roman" w:hAnsi="Times New Roman" w:cs="Times New Roman"/>
                       <w:szCs w:val="24"/>
                     </w:rPr>
-                    <w:t>Phone number: text</w:t>
+                    <w:t>Full Name: Text</w:t>
+                  </w:r>
+                </w:p>
+                <w:p>
+                  <w:pPr>
+                    <w:pStyle w:val="ListParagraph"/>
+                    <w:numPr>
+                      <w:ilvl w:val="0"/>
+                      <w:numId w:val="8"/>
+                    </w:numPr>
+                    <w:ind w:left="288" w:hanging="144"/>
+                    <w:cnfStyle w:val="000000100000" w:firstRow="0" w:lastRow="0" w:firstColumn="0" w:lastColumn="0" w:oddVBand="0" w:evenVBand="0" w:oddHBand="1" w:evenHBand="0" w:firstRowFirstColumn="0" w:firstRowLastColumn="0" w:lastRowFirstColumn="0" w:lastRowLastColumn="0"/>
+                    <w:rPr>
+                      <w:rFonts w:ascii="Times New Roman" w:hAnsi="Times New Roman" w:cs="Times New Roman"/>
+                      <w:szCs w:val="24"/>
+                    </w:rPr>
+                  </w:pPr>
+                  <w:r>
+                    <w:rPr>
+                      <w:rFonts w:ascii="Times New Roman" w:hAnsi="Times New Roman" w:cs="Times New Roman"/>
+                      <w:szCs w:val="24"/>
+                    </w:rPr>
+                    <w:t>Address: Text</w:t>
+                  </w:r>
+                </w:p>
+                <w:p>
+                  <w:pPr>
+                    <w:pStyle w:val="ListParagraph"/>
+                    <w:numPr>
+                      <w:ilvl w:val="0"/>
+                      <w:numId w:val="8"/>
+                    </w:numPr>
+                    <w:ind w:left="288" w:hanging="144"/>
+                    <w:cnfStyle w:val="000000100000" w:firstRow="0" w:lastRow="0" w:firstColumn="0" w:lastColumn="0" w:oddVBand="0" w:evenVBand="0" w:oddHBand="1" w:evenHBand="0" w:firstRowFirstColumn="0" w:firstRowLastColumn="0" w:lastRowFirstColumn="0" w:lastRowLastColumn="0"/>
+                    <w:rPr>
+                      <w:rFonts w:ascii="Times New Roman" w:hAnsi="Times New Roman" w:cs="Times New Roman"/>
+                      <w:szCs w:val="24"/>
+                    </w:rPr>
+                  </w:pPr>
+                  <w:r>
+                    <w:rPr>
+                      <w:rFonts w:ascii="Times New Roman" w:hAnsi="Times New Roman" w:cs="Times New Roman"/>
+                      <w:szCs w:val="24"/>
+                    </w:rPr>
+                    <w:t xml:space="preserve">Role: </w:t>
+                  </w:r>
+                  <w:proofErr w:type="spellStart"/>
+                  <w:r>
+                    <w:rPr>
+                      <w:rFonts w:ascii="Times New Roman" w:hAnsi="Times New Roman" w:cs="Times New Roman"/>
+                      <w:szCs w:val="24"/>
+                    </w:rPr>
+                    <w:t>ComboBox</w:t>
+                  </w:r>
+                  <w:proofErr w:type="spellEnd"/>
+                </w:p>
+                <w:p>
+                  <w:pPr>
+                    <w:pStyle w:val="ListParagraph"/>
+                    <w:numPr>
+                      <w:ilvl w:val="0"/>
+                      <w:numId w:val="8"/>
+                    </w:numPr>
+                    <w:ind w:left="288" w:hanging="144"/>
+                    <w:cnfStyle w:val="000000100000" w:firstRow="0" w:lastRow="0" w:firstColumn="0" w:lastColumn="0" w:oddVBand="0" w:evenVBand="0" w:oddHBand="1" w:evenHBand="0" w:firstRowFirstColumn="0" w:firstRowLastColumn="0" w:lastRowFirstColumn="0" w:lastRowLastColumn="0"/>
+                    <w:rPr>
+                      <w:rFonts w:ascii="Times New Roman" w:hAnsi="Times New Roman" w:cs="Times New Roman"/>
+                      <w:szCs w:val="24"/>
+                    </w:rPr>
+                  </w:pPr>
+                  <w:r>
+                    <w:rPr>
+                      <w:rFonts w:ascii="Times New Roman" w:hAnsi="Times New Roman" w:cs="Times New Roman"/>
+                      <w:szCs w:val="24"/>
+                    </w:rPr>
+                    <w:t>Register: Button</w:t>
+                  </w:r>
+                </w:p>
+                <w:p>
+                  <w:pPr>
+                    <w:pStyle w:val="ListParagraph"/>
+                    <w:numPr>
+                      <w:ilvl w:val="0"/>
+                      <w:numId w:val="8"/>
+                    </w:numPr>
+                    <w:ind w:left="288" w:hanging="144"/>
+                    <w:cnfStyle w:val="000000100000" w:firstRow="0" w:lastRow="0" w:firstColumn="0" w:lastColumn="0" w:oddVBand="0" w:evenVBand="0" w:oddHBand="1" w:evenHBand="0" w:firstRowFirstColumn="0" w:firstRowLastColumn="0" w:lastRowFirstColumn="0" w:lastRowLastColumn="0"/>
+                    <w:rPr>
+                      <w:rFonts w:ascii="Times New Roman" w:hAnsi="Times New Roman" w:cs="Times New Roman"/>
+                      <w:szCs w:val="24"/>
+                    </w:rPr>
+                  </w:pPr>
+                  <w:r>
+                    <w:rPr>
+                      <w:rFonts w:ascii="Times New Roman" w:hAnsi="Times New Roman" w:cs="Times New Roman"/>
+                      <w:szCs w:val="24"/>
+                    </w:rPr>
+                    <w:t>Cancel: Button</w:t>
                   </w:r>
                 </w:p>
               </w:tc>
@@ -1431,7 +1795,30 @@
                       <w:rFonts w:ascii="Times New Roman" w:hAnsi="Times New Roman" w:cs="Times New Roman"/>
                       <w:szCs w:val="24"/>
                     </w:rPr>
-                    <w:t>Admin select the staff to delete</w:t>
+                    <w:t xml:space="preserve">Admin </w:t>
+                  </w:r>
+                  <w:r>
+                    <w:rPr>
+                      <w:rFonts w:ascii="Times New Roman" w:hAnsi="Times New Roman" w:cs="Times New Roman"/>
+                      <w:szCs w:val="24"/>
+                    </w:rPr>
+                    <w:t>fill in information of account and click on “Register” button.</w:t>
+                  </w:r>
+                </w:p>
+                <w:p>
+                  <w:pPr>
+                    <w:cnfStyle w:val="000000000000" w:firstRow="0" w:lastRow="0" w:firstColumn="0" w:lastColumn="0" w:oddVBand="0" w:evenVBand="0" w:oddHBand="0" w:evenHBand="0" w:firstRowFirstColumn="0" w:firstRowLastColumn="0" w:lastRowFirstColumn="0" w:lastRowLastColumn="0"/>
+                    <w:rPr>
+                      <w:rFonts w:ascii="Times New Roman" w:hAnsi="Times New Roman" w:cs="Times New Roman"/>
+                      <w:szCs w:val="24"/>
+                    </w:rPr>
+                  </w:pPr>
+                  <w:r>
+                    <w:rPr>
+                      <w:rFonts w:ascii="Times New Roman" w:hAnsi="Times New Roman" w:cs="Times New Roman"/>
+                      <w:szCs w:val="24"/>
+                    </w:rPr>
+                    <w:t>[Alternative 1]</w:t>
                   </w:r>
                 </w:p>
               </w:tc>
@@ -1512,7 +1899,21 @@
                       <w:rFonts w:ascii="Times New Roman" w:hAnsi="Times New Roman" w:cs="Times New Roman"/>
                       <w:szCs w:val="24"/>
                     </w:rPr>
-                    <w:t>Admin sends command to delete staff.</w:t>
+                    <w:t xml:space="preserve">Admin sends command to </w:t>
+                  </w:r>
+                  <w:r>
+                    <w:rPr>
+                      <w:rFonts w:ascii="Times New Roman" w:hAnsi="Times New Roman" w:cs="Times New Roman"/>
+                      <w:szCs w:val="24"/>
+                    </w:rPr>
+                    <w:t>create new account to system</w:t>
+                  </w:r>
+                  <w:r>
+                    <w:rPr>
+                      <w:rFonts w:ascii="Times New Roman" w:hAnsi="Times New Roman" w:cs="Times New Roman"/>
+                      <w:szCs w:val="24"/>
+                    </w:rPr>
+                    <w:t>.</w:t>
                   </w:r>
                 </w:p>
               </w:tc>
@@ -1540,7 +1941,35 @@
                       <w:rFonts w:ascii="Times New Roman" w:hAnsi="Times New Roman" w:cs="Times New Roman"/>
                       <w:szCs w:val="24"/>
                     </w:rPr>
-                    <w:t>System shows message staff has been removed successfully.</w:t>
+                    <w:t xml:space="preserve">System shows message </w:t>
+                  </w:r>
+                  <w:r>
+                    <w:rPr>
+                      <w:rFonts w:ascii="Times New Roman" w:hAnsi="Times New Roman" w:cs="Times New Roman"/>
+                      <w:szCs w:val="24"/>
+                    </w:rPr>
+                    <w:t>account</w:t>
+                  </w:r>
+                  <w:r>
+                    <w:rPr>
+                      <w:rFonts w:ascii="Times New Roman" w:hAnsi="Times New Roman" w:cs="Times New Roman"/>
+                      <w:szCs w:val="24"/>
+                    </w:rPr>
+                    <w:t xml:space="preserve"> has been </w:t>
+                  </w:r>
+                  <w:r>
+                    <w:rPr>
+                      <w:rFonts w:ascii="Times New Roman" w:hAnsi="Times New Roman" w:cs="Times New Roman"/>
+                      <w:szCs w:val="24"/>
+                    </w:rPr>
+                    <w:t>created</w:t>
+                  </w:r>
+                  <w:r>
+                    <w:rPr>
+                      <w:rFonts w:ascii="Times New Roman" w:hAnsi="Times New Roman" w:cs="Times New Roman"/>
+                      <w:szCs w:val="24"/>
+                    </w:rPr>
+                    <w:t xml:space="preserve"> successfully.</w:t>
                   </w:r>
                 </w:p>
                 <w:p>
@@ -1584,24 +2013,7 @@
                 <w:b w:val="0"/>
                 <w:szCs w:val="24"/>
               </w:rPr>
-              <w:t xml:space="preserve"> N/A</w:t>
-            </w:r>
-          </w:p>
-          <w:p>
-            <w:pPr>
-              <w:spacing w:before="120" w:after="120"/>
-              <w:rPr>
-                <w:rFonts w:ascii="Times New Roman" w:hAnsi="Times New Roman" w:cs="Times New Roman"/>
-                <w:b w:val="0"/>
-                <w:szCs w:val="24"/>
-              </w:rPr>
-            </w:pPr>
-            <w:r>
-              <w:rPr>
-                <w:rFonts w:ascii="Times New Roman" w:hAnsi="Times New Roman" w:cs="Times New Roman"/>
-                <w:szCs w:val="24"/>
-              </w:rPr>
-              <w:t>Exceptions:</w:t>
+              <w:t xml:space="preserve"> </w:t>
             </w:r>
           </w:p>
           <w:tbl>
@@ -1618,9 +2030,9 @@
               <w:tblLook w:val="04A0" w:firstRow="1" w:lastRow="0" w:firstColumn="1" w:lastColumn="0" w:noHBand="0" w:noVBand="1"/>
             </w:tblPr>
             <w:tblGrid>
-              <w:gridCol w:w="1213"/>
-              <w:gridCol w:w="2986"/>
-              <w:gridCol w:w="4135"/>
+              <w:gridCol w:w="1217"/>
+              <w:gridCol w:w="2987"/>
+              <w:gridCol w:w="4130"/>
             </w:tblGrid>
             <w:tr>
               <w:trPr>
@@ -1771,7 +2183,21 @@
                       <w:rFonts w:ascii="Times New Roman" w:hAnsi="Times New Roman" w:cs="Times New Roman"/>
                       <w:szCs w:val="24"/>
                     </w:rPr>
-                    <w:t>Admin sends command to delete staff.</w:t>
+                    <w:t>Admi</w:t>
+                  </w:r>
+                  <w:r>
+                    <w:rPr>
+                      <w:rFonts w:ascii="Times New Roman" w:hAnsi="Times New Roman" w:cs="Times New Roman"/>
+                      <w:szCs w:val="24"/>
+                    </w:rPr>
+                    <w:t xml:space="preserve">n </w:t>
+                  </w:r>
+                  <w:r>
+                    <w:rPr>
+                      <w:rFonts w:ascii="Times New Roman" w:hAnsi="Times New Roman" w:cs="Times New Roman"/>
+                      <w:szCs w:val="24"/>
+                    </w:rPr>
+                    <w:t>click on “Cancel” button.</w:t>
                   </w:r>
                 </w:p>
               </w:tc>
@@ -1798,7 +2224,256 @@
                       <w:rFonts w:ascii="Times New Roman" w:hAnsi="Times New Roman" w:cs="Times New Roman"/>
                       <w:szCs w:val="24"/>
                     </w:rPr>
-                    <w:t>System shows error message user cannot remove themselves from the system.</w:t>
+                    <w:t xml:space="preserve">System </w:t>
+                  </w:r>
+                  <w:r>
+                    <w:rPr>
+                      <w:rFonts w:ascii="Times New Roman" w:hAnsi="Times New Roman" w:cs="Times New Roman"/>
+                      <w:szCs w:val="24"/>
+                    </w:rPr>
+                    <w:t>redirect to previous page.</w:t>
+                  </w:r>
+                </w:p>
+              </w:tc>
+            </w:tr>
+          </w:tbl>
+          <w:p>
+            <w:pPr>
+              <w:spacing w:before="120" w:after="120"/>
+              <w:rPr>
+                <w:rFonts w:ascii="Times New Roman" w:hAnsi="Times New Roman" w:cs="Times New Roman"/>
+                <w:b w:val="0"/>
+                <w:szCs w:val="24"/>
+              </w:rPr>
+            </w:pPr>
+          </w:p>
+          <w:p>
+            <w:pPr>
+              <w:spacing w:before="120" w:after="120"/>
+              <w:rPr>
+                <w:rFonts w:ascii="Times New Roman" w:hAnsi="Times New Roman" w:cs="Times New Roman"/>
+                <w:b w:val="0"/>
+                <w:szCs w:val="24"/>
+              </w:rPr>
+            </w:pPr>
+            <w:r>
+              <w:rPr>
+                <w:rFonts w:ascii="Times New Roman" w:hAnsi="Times New Roman" w:cs="Times New Roman"/>
+                <w:szCs w:val="24"/>
+              </w:rPr>
+              <w:lastRenderedPageBreak/>
+              <w:t>Exceptions:</w:t>
+            </w:r>
+          </w:p>
+          <w:tbl>
+            <w:tblPr>
+              <w:tblStyle w:val="LightShading"/>
+              <w:tblW w:w="0" w:type="auto"/>
+              <w:tblBorders>
+                <w:left w:val="single" w:sz="8" w:space="0" w:color="000000" w:themeColor="text1"/>
+                <w:right w:val="single" w:sz="8" w:space="0" w:color="000000" w:themeColor="text1"/>
+                <w:insideH w:val="single" w:sz="8" w:space="0" w:color="000000" w:themeColor="text1"/>
+                <w:insideV w:val="single" w:sz="8" w:space="0" w:color="000000" w:themeColor="text1"/>
+              </w:tblBorders>
+              <w:shd w:val="clear" w:color="auto" w:fill="FFFFFF" w:themeFill="background1"/>
+              <w:tblLook w:val="04A0" w:firstRow="1" w:lastRow="0" w:firstColumn="1" w:lastColumn="0" w:noHBand="0" w:noVBand="1"/>
+            </w:tblPr>
+            <w:tblGrid>
+              <w:gridCol w:w="1215"/>
+              <w:gridCol w:w="2990"/>
+              <w:gridCol w:w="4129"/>
+            </w:tblGrid>
+            <w:tr>
+              <w:trPr>
+                <w:cnfStyle w:val="100000000000" w:firstRow="1" w:lastRow="0" w:firstColumn="0" w:lastColumn="0" w:oddVBand="0" w:evenVBand="0" w:oddHBand="0" w:evenHBand="0" w:firstRowFirstColumn="0" w:firstRowLastColumn="0" w:lastRowFirstColumn="0" w:lastRowLastColumn="0"/>
+              </w:trPr>
+              <w:tc>
+                <w:tcPr>
+                  <w:cnfStyle w:val="001000000000" w:firstRow="0" w:lastRow="0" w:firstColumn="1" w:lastColumn="0" w:oddVBand="0" w:evenVBand="0" w:oddHBand="0" w:evenHBand="0" w:firstRowFirstColumn="0" w:firstRowLastColumn="0" w:lastRowFirstColumn="0" w:lastRowLastColumn="0"/>
+                  <w:tcW w:w="1340" w:type="dxa"/>
+                  <w:tcBorders>
+                    <w:top w:val="none" w:sz="0" w:space="0" w:color="auto"/>
+                    <w:left w:val="none" w:sz="0" w:space="0" w:color="auto"/>
+                    <w:bottom w:val="none" w:sz="0" w:space="0" w:color="auto"/>
+                    <w:right w:val="none" w:sz="0" w:space="0" w:color="auto"/>
+                  </w:tcBorders>
+                  <w:shd w:val="clear" w:color="auto" w:fill="D9D9D9" w:themeFill="background1" w:themeFillShade="D9"/>
+                </w:tcPr>
+                <w:p>
+                  <w:pPr>
+                    <w:rPr>
+                      <w:rFonts w:ascii="Times New Roman" w:hAnsi="Times New Roman" w:cs="Times New Roman"/>
+                      <w:b w:val="0"/>
+                      <w:szCs w:val="24"/>
+                    </w:rPr>
+                  </w:pPr>
+                  <w:r>
+                    <w:rPr>
+                      <w:rFonts w:ascii="Times New Roman" w:hAnsi="Times New Roman" w:cs="Times New Roman"/>
+                      <w:b w:val="0"/>
+                      <w:szCs w:val="24"/>
+                    </w:rPr>
+                    <w:t>Step</w:t>
+                  </w:r>
+                </w:p>
+              </w:tc>
+              <w:tc>
+                <w:tcPr>
+                  <w:tcW w:w="3392" w:type="dxa"/>
+                  <w:tcBorders>
+                    <w:top w:val="none" w:sz="0" w:space="0" w:color="auto"/>
+                    <w:left w:val="none" w:sz="0" w:space="0" w:color="auto"/>
+                    <w:bottom w:val="none" w:sz="0" w:space="0" w:color="auto"/>
+                    <w:right w:val="none" w:sz="0" w:space="0" w:color="auto"/>
+                  </w:tcBorders>
+                  <w:shd w:val="clear" w:color="auto" w:fill="D9D9D9" w:themeFill="background1" w:themeFillShade="D9"/>
+                </w:tcPr>
+                <w:p>
+                  <w:pPr>
+                    <w:cnfStyle w:val="100000000000" w:firstRow="1" w:lastRow="0" w:firstColumn="0" w:lastColumn="0" w:oddVBand="0" w:evenVBand="0" w:oddHBand="0" w:evenHBand="0" w:firstRowFirstColumn="0" w:firstRowLastColumn="0" w:lastRowFirstColumn="0" w:lastRowLastColumn="0"/>
+                    <w:rPr>
+                      <w:rFonts w:ascii="Times New Roman" w:hAnsi="Times New Roman" w:cs="Times New Roman"/>
+                      <w:b w:val="0"/>
+                      <w:szCs w:val="24"/>
+                    </w:rPr>
+                  </w:pPr>
+                  <w:r>
+                    <w:rPr>
+                      <w:rFonts w:ascii="Times New Roman" w:hAnsi="Times New Roman" w:cs="Times New Roman"/>
+                      <w:b w:val="0"/>
+                      <w:szCs w:val="24"/>
+                    </w:rPr>
+                    <w:t>Actor Action</w:t>
+                  </w:r>
+                </w:p>
+              </w:tc>
+              <w:tc>
+                <w:tcPr>
+                  <w:tcW w:w="4770" w:type="dxa"/>
+                  <w:tcBorders>
+                    <w:top w:val="none" w:sz="0" w:space="0" w:color="auto"/>
+                    <w:left w:val="none" w:sz="0" w:space="0" w:color="auto"/>
+                    <w:bottom w:val="none" w:sz="0" w:space="0" w:color="auto"/>
+                    <w:right w:val="none" w:sz="0" w:space="0" w:color="auto"/>
+                  </w:tcBorders>
+                  <w:shd w:val="clear" w:color="auto" w:fill="D9D9D9" w:themeFill="background1" w:themeFillShade="D9"/>
+                </w:tcPr>
+                <w:p>
+                  <w:pPr>
+                    <w:cnfStyle w:val="100000000000" w:firstRow="1" w:lastRow="0" w:firstColumn="0" w:lastColumn="0" w:oddVBand="0" w:evenVBand="0" w:oddHBand="0" w:evenHBand="0" w:firstRowFirstColumn="0" w:firstRowLastColumn="0" w:lastRowFirstColumn="0" w:lastRowLastColumn="0"/>
+                    <w:rPr>
+                      <w:rFonts w:ascii="Times New Roman" w:hAnsi="Times New Roman" w:cs="Times New Roman"/>
+                      <w:b w:val="0"/>
+                      <w:szCs w:val="24"/>
+                    </w:rPr>
+                  </w:pPr>
+                  <w:r>
+                    <w:rPr>
+                      <w:rFonts w:ascii="Times New Roman" w:hAnsi="Times New Roman" w:cs="Times New Roman"/>
+                      <w:b w:val="0"/>
+                      <w:szCs w:val="24"/>
+                    </w:rPr>
+                    <w:t>System Response</w:t>
+                  </w:r>
+                </w:p>
+              </w:tc>
+            </w:tr>
+            <w:tr>
+              <w:trPr>
+                <w:cnfStyle w:val="000000100000" w:firstRow="0" w:lastRow="0" w:firstColumn="0" w:lastColumn="0" w:oddVBand="0" w:evenVBand="0" w:oddHBand="1" w:evenHBand="0" w:firstRowFirstColumn="0" w:firstRowLastColumn="0" w:lastRowFirstColumn="0" w:lastRowLastColumn="0"/>
+              </w:trPr>
+              <w:tc>
+                <w:tcPr>
+                  <w:cnfStyle w:val="001000000000" w:firstRow="0" w:lastRow="0" w:firstColumn="1" w:lastColumn="0" w:oddVBand="0" w:evenVBand="0" w:oddHBand="0" w:evenHBand="0" w:firstRowFirstColumn="0" w:firstRowLastColumn="0" w:lastRowFirstColumn="0" w:lastRowLastColumn="0"/>
+                  <w:tcW w:w="1340" w:type="dxa"/>
+                  <w:tcBorders>
+                    <w:left w:val="none" w:sz="0" w:space="0" w:color="auto"/>
+                    <w:right w:val="none" w:sz="0" w:space="0" w:color="auto"/>
+                  </w:tcBorders>
+                  <w:shd w:val="clear" w:color="auto" w:fill="FFFFFF" w:themeFill="background1"/>
+                </w:tcPr>
+                <w:p>
+                  <w:pPr>
+                    <w:rPr>
+                      <w:rFonts w:ascii="Times New Roman" w:hAnsi="Times New Roman" w:cs="Times New Roman"/>
+                      <w:b w:val="0"/>
+                      <w:szCs w:val="24"/>
+                    </w:rPr>
+                  </w:pPr>
+                  <w:r>
+                    <w:rPr>
+                      <w:rFonts w:ascii="Times New Roman" w:hAnsi="Times New Roman" w:cs="Times New Roman"/>
+                      <w:b w:val="0"/>
+                      <w:szCs w:val="24"/>
+                    </w:rPr>
+                    <w:t>1</w:t>
+                  </w:r>
+                </w:p>
+              </w:tc>
+              <w:tc>
+                <w:tcPr>
+                  <w:tcW w:w="3392" w:type="dxa"/>
+                  <w:tcBorders>
+                    <w:left w:val="none" w:sz="0" w:space="0" w:color="auto"/>
+                    <w:right w:val="none" w:sz="0" w:space="0" w:color="auto"/>
+                  </w:tcBorders>
+                  <w:shd w:val="clear" w:color="auto" w:fill="FFFFFF" w:themeFill="background1"/>
+                </w:tcPr>
+                <w:p>
+                  <w:pPr>
+                    <w:cnfStyle w:val="000000100000" w:firstRow="0" w:lastRow="0" w:firstColumn="0" w:lastColumn="0" w:oddVBand="0" w:evenVBand="0" w:oddHBand="1" w:evenHBand="0" w:firstRowFirstColumn="0" w:firstRowLastColumn="0" w:lastRowFirstColumn="0" w:lastRowLastColumn="0"/>
+                    <w:rPr>
+                      <w:rFonts w:ascii="Times New Roman" w:hAnsi="Times New Roman" w:cs="Times New Roman"/>
+                      <w:szCs w:val="24"/>
+                    </w:rPr>
+                  </w:pPr>
+                  <w:r>
+                    <w:rPr>
+                      <w:rFonts w:ascii="Times New Roman" w:hAnsi="Times New Roman" w:cs="Times New Roman"/>
+                      <w:szCs w:val="24"/>
+                    </w:rPr>
+                    <w:t>Admi</w:t>
+                  </w:r>
+                  <w:r>
+                    <w:rPr>
+                      <w:rFonts w:ascii="Times New Roman" w:hAnsi="Times New Roman" w:cs="Times New Roman"/>
+                      <w:szCs w:val="24"/>
+                    </w:rPr>
+                    <w:t>n sends command to create new account to system</w:t>
+                  </w:r>
+                </w:p>
+              </w:tc>
+              <w:tc>
+                <w:tcPr>
+                  <w:tcW w:w="4770" w:type="dxa"/>
+                  <w:tcBorders>
+                    <w:left w:val="none" w:sz="0" w:space="0" w:color="auto"/>
+                    <w:right w:val="none" w:sz="0" w:space="0" w:color="auto"/>
+                  </w:tcBorders>
+                  <w:shd w:val="clear" w:color="auto" w:fill="FFFFFF" w:themeFill="background1"/>
+                </w:tcPr>
+                <w:p>
+                  <w:pPr>
+                    <w:jc w:val="left"/>
+                    <w:cnfStyle w:val="000000100000" w:firstRow="0" w:lastRow="0" w:firstColumn="0" w:lastColumn="0" w:oddVBand="0" w:evenVBand="0" w:oddHBand="1" w:evenHBand="0" w:firstRowFirstColumn="0" w:firstRowLastColumn="0" w:lastRowFirstColumn="0" w:lastRowLastColumn="0"/>
+                    <w:rPr>
+                      <w:rFonts w:ascii="Times New Roman" w:hAnsi="Times New Roman" w:cs="Times New Roman"/>
+                      <w:szCs w:val="24"/>
+                    </w:rPr>
+                  </w:pPr>
+                  <w:r>
+                    <w:rPr>
+                      <w:rFonts w:ascii="Times New Roman" w:hAnsi="Times New Roman" w:cs="Times New Roman"/>
+                      <w:szCs w:val="24"/>
+                    </w:rPr>
+                    <w:t xml:space="preserve">System shows error message user cannot </w:t>
+                  </w:r>
+                  <w:r>
+                    <w:rPr>
+                      <w:rFonts w:ascii="Times New Roman" w:hAnsi="Times New Roman" w:cs="Times New Roman"/>
+                      <w:szCs w:val="24"/>
+                    </w:rPr>
+                    <w:t>create because duplicated username.</w:t>
                   </w:r>
                 </w:p>
               </w:tc>
@@ -1866,7 +2541,31 @@
                 <w:b w:val="0"/>
                 <w:szCs w:val="24"/>
               </w:rPr>
-              <w:t>Their must be at least 01 staff in the system.</w:t>
+              <w:t>New A</w:t>
+            </w:r>
+            <w:r>
+              <w:rPr>
+                <w:rFonts w:ascii="Times New Roman" w:hAnsi="Times New Roman" w:cs="Times New Roman"/>
+                <w:b w:val="0"/>
+                <w:szCs w:val="24"/>
+              </w:rPr>
+              <w:t xml:space="preserve">ccount will be </w:t>
+            </w:r>
+            <w:r>
+              <w:rPr>
+                <w:rFonts w:ascii="Times New Roman" w:hAnsi="Times New Roman" w:cs="Times New Roman"/>
+                <w:b w:val="0"/>
+                <w:szCs w:val="24"/>
+              </w:rPr>
+              <w:t>set status standard is De-activate</w:t>
+            </w:r>
+            <w:r>
+              <w:rPr>
+                <w:rFonts w:ascii="Times New Roman" w:hAnsi="Times New Roman" w:cs="Times New Roman"/>
+                <w:b w:val="0"/>
+                <w:szCs w:val="24"/>
+              </w:rPr>
+              <w:t>.</w:t>
             </w:r>
           </w:p>
           <w:p>
@@ -1890,8 +2589,2050 @@
                 <w:b w:val="0"/>
                 <w:szCs w:val="24"/>
               </w:rPr>
-              <w:t>Staff account will be deactivated.</w:t>
-            </w:r>
+              <w:t xml:space="preserve">All information about </w:t>
+            </w:r>
+            <w:r>
+              <w:rPr>
+                <w:rFonts w:ascii="Times New Roman" w:hAnsi="Times New Roman" w:cs="Times New Roman"/>
+                <w:b w:val="0"/>
+                <w:szCs w:val="24"/>
+              </w:rPr>
+              <w:t xml:space="preserve">account </w:t>
+            </w:r>
+            <w:r>
+              <w:rPr>
+                <w:rFonts w:ascii="Times New Roman" w:hAnsi="Times New Roman" w:cs="Times New Roman"/>
+                <w:b w:val="0"/>
+                <w:szCs w:val="24"/>
+              </w:rPr>
+              <w:t>still remain in the system.</w:t>
+            </w:r>
+          </w:p>
+        </w:tc>
+      </w:tr>
+    </w:tbl>
+    <w:p>
+      <w:pPr>
+        <w:pStyle w:val="ListParagraph"/>
+        <w:ind w:firstLine="720"/>
+        <w:rPr>
+          <w:rFonts w:ascii="Times New Roman" w:hAnsi="Times New Roman" w:cs="Times New Roman"/>
+          <w:b/>
+        </w:rPr>
+      </w:pPr>
+    </w:p>
+    <w:p>
+      <w:pPr>
+        <w:pStyle w:val="ListParagraph"/>
+        <w:ind w:firstLine="720"/>
+        <w:rPr>
+          <w:rFonts w:ascii="Times New Roman" w:hAnsi="Times New Roman" w:cs="Times New Roman"/>
+          <w:b/>
+        </w:rPr>
+      </w:pPr>
+      <w:r>
+        <w:rPr>
+          <w:rFonts w:ascii="Times New Roman" w:hAnsi="Times New Roman" w:cs="Times New Roman"/>
+          <w:b/>
+        </w:rPr>
+        <w:t>1.2.1.1.3 &lt;Admin&gt; Update Account</w:t>
+      </w:r>
+    </w:p>
+    <w:p>
+      <w:pPr>
+        <w:pStyle w:val="ListParagraph"/>
+        <w:ind w:firstLine="720"/>
+        <w:rPr>
+          <w:rFonts w:ascii="Times New Roman" w:hAnsi="Times New Roman" w:cs="Times New Roman"/>
+          <w:b/>
+        </w:rPr>
+      </w:pPr>
+      <w:r>
+        <w:rPr>
+          <w:rFonts w:ascii="Times New Roman" w:hAnsi="Times New Roman" w:cs="Times New Roman"/>
+          <w:b/>
+          <w:noProof/>
+          <w:lang w:eastAsia="zh-CN"/>
+        </w:rPr>
+        <w:drawing>
+          <wp:inline distT="0" distB="0" distL="0" distR="0">
+            <wp:extent cx="4267796" cy="1657581"/>
+            <wp:effectExtent l="0" t="0" r="0" b="0"/>
+            <wp:docPr id="4" name="Picture 4"/>
+            <wp:cNvGraphicFramePr>
+              <a:graphicFrameLocks xmlns:a="http://schemas.openxmlformats.org/drawingml/2006/main" noChangeAspect="1"/>
+            </wp:cNvGraphicFramePr>
+            <a:graphic xmlns:a="http://schemas.openxmlformats.org/drawingml/2006/main">
+              <a:graphicData uri="http://schemas.openxmlformats.org/drawingml/2006/picture">
+                <pic:pic xmlns:pic="http://schemas.openxmlformats.org/drawingml/2006/picture">
+                  <pic:nvPicPr>
+                    <pic:cNvPr id="4" name="2.PNG"/>
+                    <pic:cNvPicPr/>
+                  </pic:nvPicPr>
+                  <pic:blipFill>
+                    <a:blip r:embed="rId7">
+                      <a:extLst>
+                        <a:ext uri="{28A0092B-C50C-407E-A947-70E740481C1C}">
+                          <a14:useLocalDpi xmlns:a14="http://schemas.microsoft.com/office/drawing/2010/main" val="0"/>
+                        </a:ext>
+                      </a:extLst>
+                    </a:blip>
+                    <a:stretch>
+                      <a:fillRect/>
+                    </a:stretch>
+                  </pic:blipFill>
+                  <pic:spPr>
+                    <a:xfrm>
+                      <a:off x="0" y="0"/>
+                      <a:ext cx="4267796" cy="1657581"/>
+                    </a:xfrm>
+                    <a:prstGeom prst="rect">
+                      <a:avLst/>
+                    </a:prstGeom>
+                  </pic:spPr>
+                </pic:pic>
+              </a:graphicData>
+            </a:graphic>
+          </wp:inline>
+        </w:drawing>
+      </w:r>
+    </w:p>
+    <w:p>
+      <w:pPr>
+        <w:pStyle w:val="ListParagraph"/>
+        <w:ind w:firstLine="720"/>
+        <w:rPr>
+          <w:rFonts w:ascii="Times New Roman" w:hAnsi="Times New Roman" w:cs="Times New Roman"/>
+          <w:b/>
+        </w:rPr>
+      </w:pPr>
+    </w:p>
+    <w:tbl>
+      <w:tblPr>
+        <w:tblStyle w:val="LightShading"/>
+        <w:tblW w:w="8570" w:type="dxa"/>
+        <w:tblInd w:w="620" w:type="dxa"/>
+        <w:tblBorders>
+          <w:left w:val="single" w:sz="8" w:space="0" w:color="000000" w:themeColor="text1"/>
+          <w:right w:val="single" w:sz="8" w:space="0" w:color="000000" w:themeColor="text1"/>
+          <w:insideH w:val="single" w:sz="8" w:space="0" w:color="000000" w:themeColor="text1"/>
+          <w:insideV w:val="single" w:sz="8" w:space="0" w:color="000000" w:themeColor="text1"/>
+        </w:tblBorders>
+        <w:tblLook w:val="04A0" w:firstRow="1" w:lastRow="0" w:firstColumn="1" w:lastColumn="0" w:noHBand="0" w:noVBand="1"/>
+      </w:tblPr>
+      <w:tblGrid>
+        <w:gridCol w:w="2322"/>
+        <w:gridCol w:w="1898"/>
+        <w:gridCol w:w="2520"/>
+        <w:gridCol w:w="1830"/>
+      </w:tblGrid>
+      <w:tr>
+        <w:trPr>
+          <w:cnfStyle w:val="100000000000" w:firstRow="1" w:lastRow="0" w:firstColumn="0" w:lastColumn="0" w:oddVBand="0" w:evenVBand="0" w:oddHBand="0" w:evenHBand="0" w:firstRowFirstColumn="0" w:firstRowLastColumn="0" w:lastRowFirstColumn="0" w:lastRowLastColumn="0"/>
+        </w:trPr>
+        <w:tc>
+          <w:tcPr>
+            <w:cnfStyle w:val="001000000000" w:firstRow="0" w:lastRow="0" w:firstColumn="1" w:lastColumn="0" w:oddVBand="0" w:evenVBand="0" w:oddHBand="0" w:evenHBand="0" w:firstRowFirstColumn="0" w:firstRowLastColumn="0" w:lastRowFirstColumn="0" w:lastRowLastColumn="0"/>
+            <w:tcW w:w="8570" w:type="dxa"/>
+            <w:gridSpan w:val="4"/>
+            <w:tcBorders>
+              <w:top w:val="none" w:sz="0" w:space="0" w:color="auto"/>
+              <w:left w:val="none" w:sz="0" w:space="0" w:color="auto"/>
+              <w:bottom w:val="none" w:sz="0" w:space="0" w:color="auto"/>
+              <w:right w:val="none" w:sz="0" w:space="0" w:color="auto"/>
+            </w:tcBorders>
+            <w:shd w:val="clear" w:color="auto" w:fill="D9D9D9" w:themeFill="background1" w:themeFillShade="D9"/>
+          </w:tcPr>
+          <w:p>
+            <w:pPr>
+              <w:rPr>
+                <w:rFonts w:ascii="Times New Roman" w:hAnsi="Times New Roman" w:cs="Times New Roman"/>
+                <w:szCs w:val="24"/>
+              </w:rPr>
+            </w:pPr>
+            <w:r>
+              <w:rPr>
+                <w:rFonts w:ascii="Times New Roman" w:hAnsi="Times New Roman" w:cs="Times New Roman"/>
+                <w:szCs w:val="24"/>
+              </w:rPr>
+              <w:t>USE CASE – WA02</w:t>
+            </w:r>
+          </w:p>
+        </w:tc>
+      </w:tr>
+      <w:tr>
+        <w:trPr>
+          <w:cnfStyle w:val="000000100000" w:firstRow="0" w:lastRow="0" w:firstColumn="0" w:lastColumn="0" w:oddVBand="0" w:evenVBand="0" w:oddHBand="1" w:evenHBand="0" w:firstRowFirstColumn="0" w:firstRowLastColumn="0" w:lastRowFirstColumn="0" w:lastRowLastColumn="0"/>
+        </w:trPr>
+        <w:tc>
+          <w:tcPr>
+            <w:cnfStyle w:val="001000000000" w:firstRow="0" w:lastRow="0" w:firstColumn="1" w:lastColumn="0" w:oddVBand="0" w:evenVBand="0" w:oddHBand="0" w:evenHBand="0" w:firstRowFirstColumn="0" w:firstRowLastColumn="0" w:lastRowFirstColumn="0" w:lastRowLastColumn="0"/>
+            <w:tcW w:w="2322" w:type="dxa"/>
+            <w:tcBorders>
+              <w:top w:val="single" w:sz="4" w:space="0" w:color="auto"/>
+              <w:left w:val="single" w:sz="4" w:space="0" w:color="auto"/>
+              <w:bottom w:val="single" w:sz="4" w:space="0" w:color="auto"/>
+              <w:right w:val="single" w:sz="4" w:space="0" w:color="auto"/>
+            </w:tcBorders>
+            <w:shd w:val="clear" w:color="auto" w:fill="D9D9D9" w:themeFill="background1" w:themeFillShade="D9"/>
+          </w:tcPr>
+          <w:p>
+            <w:pPr>
+              <w:rPr>
+                <w:rFonts w:ascii="Times New Roman" w:hAnsi="Times New Roman" w:cs="Times New Roman"/>
+                <w:szCs w:val="24"/>
+              </w:rPr>
+            </w:pPr>
+            <w:r>
+              <w:rPr>
+                <w:rFonts w:ascii="Times New Roman" w:hAnsi="Times New Roman" w:cs="Times New Roman"/>
+                <w:szCs w:val="24"/>
+              </w:rPr>
+              <w:t>Use Case No.</w:t>
+            </w:r>
+          </w:p>
+        </w:tc>
+        <w:tc>
+          <w:tcPr>
+            <w:tcW w:w="1898" w:type="dxa"/>
+            <w:tcBorders>
+              <w:left w:val="single" w:sz="4" w:space="0" w:color="auto"/>
+            </w:tcBorders>
+            <w:shd w:val="clear" w:color="auto" w:fill="FFFFFF" w:themeFill="background1"/>
+          </w:tcPr>
+          <w:p>
+            <w:pPr>
+              <w:cnfStyle w:val="000000100000" w:firstRow="0" w:lastRow="0" w:firstColumn="0" w:lastColumn="0" w:oddVBand="0" w:evenVBand="0" w:oddHBand="1" w:evenHBand="0" w:firstRowFirstColumn="0" w:firstRowLastColumn="0" w:lastRowFirstColumn="0" w:lastRowLastColumn="0"/>
+              <w:rPr>
+                <w:rFonts w:ascii="Times New Roman" w:hAnsi="Times New Roman" w:cs="Times New Roman"/>
+                <w:szCs w:val="24"/>
+              </w:rPr>
+            </w:pPr>
+            <w:r>
+              <w:rPr>
+                <w:rFonts w:ascii="Times New Roman" w:hAnsi="Times New Roman" w:cs="Times New Roman"/>
+                <w:szCs w:val="24"/>
+              </w:rPr>
+              <w:t>WA02</w:t>
+            </w:r>
+          </w:p>
+        </w:tc>
+        <w:tc>
+          <w:tcPr>
+            <w:tcW w:w="2520" w:type="dxa"/>
+            <w:tcBorders>
+              <w:right w:val="single" w:sz="4" w:space="0" w:color="auto"/>
+            </w:tcBorders>
+            <w:shd w:val="clear" w:color="auto" w:fill="D9D9D9" w:themeFill="background1" w:themeFillShade="D9"/>
+          </w:tcPr>
+          <w:p>
+            <w:pPr>
+              <w:cnfStyle w:val="000000100000" w:firstRow="0" w:lastRow="0" w:firstColumn="0" w:lastColumn="0" w:oddVBand="0" w:evenVBand="0" w:oddHBand="1" w:evenHBand="0" w:firstRowFirstColumn="0" w:firstRowLastColumn="0" w:lastRowFirstColumn="0" w:lastRowLastColumn="0"/>
+              <w:rPr>
+                <w:rFonts w:ascii="Times New Roman" w:hAnsi="Times New Roman" w:cs="Times New Roman"/>
+                <w:b/>
+                <w:szCs w:val="24"/>
+              </w:rPr>
+            </w:pPr>
+            <w:r>
+              <w:rPr>
+                <w:rFonts w:ascii="Times New Roman" w:hAnsi="Times New Roman" w:cs="Times New Roman"/>
+                <w:b/>
+                <w:szCs w:val="24"/>
+              </w:rPr>
+              <w:t>Use Case Version</w:t>
+            </w:r>
+          </w:p>
+        </w:tc>
+        <w:tc>
+          <w:tcPr>
+            <w:tcW w:w="1830" w:type="dxa"/>
+            <w:tcBorders>
+              <w:top w:val="single" w:sz="4" w:space="0" w:color="auto"/>
+              <w:left w:val="single" w:sz="4" w:space="0" w:color="auto"/>
+              <w:bottom w:val="single" w:sz="4" w:space="0" w:color="auto"/>
+              <w:right w:val="single" w:sz="4" w:space="0" w:color="auto"/>
+            </w:tcBorders>
+            <w:shd w:val="clear" w:color="auto" w:fill="FFFFFF" w:themeFill="background1"/>
+          </w:tcPr>
+          <w:p>
+            <w:pPr>
+              <w:cnfStyle w:val="000000100000" w:firstRow="0" w:lastRow="0" w:firstColumn="0" w:lastColumn="0" w:oddVBand="0" w:evenVBand="0" w:oddHBand="1" w:evenHBand="0" w:firstRowFirstColumn="0" w:firstRowLastColumn="0" w:lastRowFirstColumn="0" w:lastRowLastColumn="0"/>
+              <w:rPr>
+                <w:rFonts w:ascii="Times New Roman" w:hAnsi="Times New Roman" w:cs="Times New Roman"/>
+                <w:szCs w:val="24"/>
+              </w:rPr>
+            </w:pPr>
+            <w:r>
+              <w:rPr>
+                <w:rFonts w:ascii="Times New Roman" w:hAnsi="Times New Roman" w:cs="Times New Roman"/>
+                <w:szCs w:val="24"/>
+              </w:rPr>
+              <w:t>2.0</w:t>
+            </w:r>
+          </w:p>
+        </w:tc>
+      </w:tr>
+      <w:tr>
+        <w:tc>
+          <w:tcPr>
+            <w:cnfStyle w:val="001000000000" w:firstRow="0" w:lastRow="0" w:firstColumn="1" w:lastColumn="0" w:oddVBand="0" w:evenVBand="0" w:oddHBand="0" w:evenHBand="0" w:firstRowFirstColumn="0" w:firstRowLastColumn="0" w:lastRowFirstColumn="0" w:lastRowLastColumn="0"/>
+            <w:tcW w:w="2322" w:type="dxa"/>
+            <w:tcBorders>
+              <w:top w:val="single" w:sz="4" w:space="0" w:color="auto"/>
+              <w:bottom w:val="single" w:sz="4" w:space="0" w:color="auto"/>
+            </w:tcBorders>
+            <w:shd w:val="clear" w:color="auto" w:fill="D9D9D9" w:themeFill="background1" w:themeFillShade="D9"/>
+          </w:tcPr>
+          <w:p>
+            <w:pPr>
+              <w:rPr>
+                <w:rFonts w:ascii="Times New Roman" w:hAnsi="Times New Roman" w:cs="Times New Roman"/>
+                <w:szCs w:val="24"/>
+              </w:rPr>
+            </w:pPr>
+            <w:r>
+              <w:rPr>
+                <w:rFonts w:ascii="Times New Roman" w:hAnsi="Times New Roman" w:cs="Times New Roman"/>
+                <w:szCs w:val="24"/>
+              </w:rPr>
+              <w:t>Use Case Name</w:t>
+            </w:r>
+          </w:p>
+        </w:tc>
+        <w:tc>
+          <w:tcPr>
+            <w:tcW w:w="6248" w:type="dxa"/>
+            <w:gridSpan w:val="3"/>
+            <w:tcBorders>
+              <w:bottom w:val="single" w:sz="4" w:space="0" w:color="auto"/>
+            </w:tcBorders>
+          </w:tcPr>
+          <w:p>
+            <w:pPr>
+              <w:cnfStyle w:val="000000000000" w:firstRow="0" w:lastRow="0" w:firstColumn="0" w:lastColumn="0" w:oddVBand="0" w:evenVBand="0" w:oddHBand="0" w:evenHBand="0" w:firstRowFirstColumn="0" w:firstRowLastColumn="0" w:lastRowFirstColumn="0" w:lastRowLastColumn="0"/>
+              <w:rPr>
+                <w:rFonts w:ascii="Times New Roman" w:hAnsi="Times New Roman" w:cs="Times New Roman"/>
+                <w:szCs w:val="24"/>
+              </w:rPr>
+            </w:pPr>
+            <w:r>
+              <w:rPr>
+                <w:rFonts w:ascii="Times New Roman" w:hAnsi="Times New Roman" w:cs="Times New Roman"/>
+                <w:szCs w:val="24"/>
+              </w:rPr>
+              <w:t>Update</w:t>
+            </w:r>
+            <w:r>
+              <w:rPr>
+                <w:rFonts w:ascii="Times New Roman" w:hAnsi="Times New Roman" w:cs="Times New Roman"/>
+                <w:szCs w:val="24"/>
+              </w:rPr>
+              <w:t xml:space="preserve"> Account</w:t>
+            </w:r>
+          </w:p>
+        </w:tc>
+      </w:tr>
+      <w:tr>
+        <w:trPr>
+          <w:cnfStyle w:val="000000100000" w:firstRow="0" w:lastRow="0" w:firstColumn="0" w:lastColumn="0" w:oddVBand="0" w:evenVBand="0" w:oddHBand="1" w:evenHBand="0" w:firstRowFirstColumn="0" w:firstRowLastColumn="0" w:lastRowFirstColumn="0" w:lastRowLastColumn="0"/>
+        </w:trPr>
+        <w:tc>
+          <w:tcPr>
+            <w:cnfStyle w:val="001000000000" w:firstRow="0" w:lastRow="0" w:firstColumn="1" w:lastColumn="0" w:oddVBand="0" w:evenVBand="0" w:oddHBand="0" w:evenHBand="0" w:firstRowFirstColumn="0" w:firstRowLastColumn="0" w:lastRowFirstColumn="0" w:lastRowLastColumn="0"/>
+            <w:tcW w:w="2322" w:type="dxa"/>
+            <w:tcBorders>
+              <w:top w:val="single" w:sz="4" w:space="0" w:color="auto"/>
+              <w:left w:val="single" w:sz="4" w:space="0" w:color="auto"/>
+              <w:bottom w:val="single" w:sz="4" w:space="0" w:color="auto"/>
+              <w:right w:val="single" w:sz="4" w:space="0" w:color="auto"/>
+            </w:tcBorders>
+            <w:shd w:val="clear" w:color="auto" w:fill="D9D9D9" w:themeFill="background1" w:themeFillShade="D9"/>
+          </w:tcPr>
+          <w:p>
+            <w:pPr>
+              <w:rPr>
+                <w:rFonts w:ascii="Times New Roman" w:hAnsi="Times New Roman" w:cs="Times New Roman"/>
+                <w:szCs w:val="24"/>
+              </w:rPr>
+            </w:pPr>
+            <w:r>
+              <w:rPr>
+                <w:rFonts w:ascii="Times New Roman" w:hAnsi="Times New Roman" w:cs="Times New Roman"/>
+                <w:szCs w:val="24"/>
+              </w:rPr>
+              <w:t>Author</w:t>
+            </w:r>
+          </w:p>
+        </w:tc>
+        <w:tc>
+          <w:tcPr>
+            <w:tcW w:w="6248" w:type="dxa"/>
+            <w:gridSpan w:val="3"/>
+            <w:tcBorders>
+              <w:top w:val="single" w:sz="4" w:space="0" w:color="auto"/>
+              <w:left w:val="single" w:sz="4" w:space="0" w:color="auto"/>
+              <w:bottom w:val="single" w:sz="4" w:space="0" w:color="auto"/>
+              <w:right w:val="single" w:sz="4" w:space="0" w:color="auto"/>
+            </w:tcBorders>
+            <w:shd w:val="clear" w:color="auto" w:fill="FFFFFF" w:themeFill="background1"/>
+          </w:tcPr>
+          <w:p>
+            <w:pPr>
+              <w:cnfStyle w:val="000000100000" w:firstRow="0" w:lastRow="0" w:firstColumn="0" w:lastColumn="0" w:oddVBand="0" w:evenVBand="0" w:oddHBand="1" w:evenHBand="0" w:firstRowFirstColumn="0" w:firstRowLastColumn="0" w:lastRowFirstColumn="0" w:lastRowLastColumn="0"/>
+              <w:rPr>
+                <w:rFonts w:ascii="Times New Roman" w:hAnsi="Times New Roman" w:cs="Times New Roman"/>
+                <w:szCs w:val="24"/>
+              </w:rPr>
+            </w:pPr>
+            <w:proofErr w:type="spellStart"/>
+            <w:r>
+              <w:rPr>
+                <w:rFonts w:ascii="Times New Roman" w:hAnsi="Times New Roman" w:cs="Times New Roman"/>
+                <w:szCs w:val="24"/>
+              </w:rPr>
+              <w:t>KhuongMH</w:t>
+            </w:r>
+            <w:proofErr w:type="spellEnd"/>
+          </w:p>
+        </w:tc>
+      </w:tr>
+      <w:tr>
+        <w:tc>
+          <w:tcPr>
+            <w:cnfStyle w:val="001000000000" w:firstRow="0" w:lastRow="0" w:firstColumn="1" w:lastColumn="0" w:oddVBand="0" w:evenVBand="0" w:oddHBand="0" w:evenHBand="0" w:firstRowFirstColumn="0" w:firstRowLastColumn="0" w:lastRowFirstColumn="0" w:lastRowLastColumn="0"/>
+            <w:tcW w:w="2322" w:type="dxa"/>
+            <w:tcBorders>
+              <w:top w:val="single" w:sz="4" w:space="0" w:color="auto"/>
+              <w:bottom w:val="single" w:sz="4" w:space="0" w:color="auto"/>
+            </w:tcBorders>
+            <w:shd w:val="clear" w:color="auto" w:fill="D9D9D9" w:themeFill="background1" w:themeFillShade="D9"/>
+          </w:tcPr>
+          <w:p>
+            <w:pPr>
+              <w:rPr>
+                <w:rFonts w:ascii="Times New Roman" w:hAnsi="Times New Roman" w:cs="Times New Roman"/>
+                <w:szCs w:val="24"/>
+              </w:rPr>
+            </w:pPr>
+            <w:r>
+              <w:rPr>
+                <w:rFonts w:ascii="Times New Roman" w:hAnsi="Times New Roman" w:cs="Times New Roman"/>
+                <w:szCs w:val="24"/>
+              </w:rPr>
+              <w:t>Date</w:t>
+            </w:r>
+          </w:p>
+        </w:tc>
+        <w:tc>
+          <w:tcPr>
+            <w:tcW w:w="1898" w:type="dxa"/>
+            <w:tcBorders>
+              <w:top w:val="single" w:sz="4" w:space="0" w:color="auto"/>
+              <w:bottom w:val="single" w:sz="4" w:space="0" w:color="auto"/>
+            </w:tcBorders>
+            <w:shd w:val="clear" w:color="auto" w:fill="FFFFFF" w:themeFill="background1"/>
+          </w:tcPr>
+          <w:p>
+            <w:pPr>
+              <w:cnfStyle w:val="000000000000" w:firstRow="0" w:lastRow="0" w:firstColumn="0" w:lastColumn="0" w:oddVBand="0" w:evenVBand="0" w:oddHBand="0" w:evenHBand="0" w:firstRowFirstColumn="0" w:firstRowLastColumn="0" w:lastRowFirstColumn="0" w:lastRowLastColumn="0"/>
+              <w:rPr>
+                <w:rFonts w:ascii="Times New Roman" w:hAnsi="Times New Roman" w:cs="Times New Roman"/>
+                <w:szCs w:val="24"/>
+              </w:rPr>
+            </w:pPr>
+            <w:r>
+              <w:rPr>
+                <w:rFonts w:ascii="Times New Roman" w:hAnsi="Times New Roman" w:cs="Times New Roman"/>
+                <w:szCs w:val="24"/>
+              </w:rPr>
+              <w:t>23/09</w:t>
+            </w:r>
+            <w:r>
+              <w:rPr>
+                <w:rFonts w:ascii="Times New Roman" w:hAnsi="Times New Roman" w:cs="Times New Roman"/>
+                <w:szCs w:val="24"/>
+              </w:rPr>
+              <w:t>/2015</w:t>
+            </w:r>
+          </w:p>
+        </w:tc>
+        <w:tc>
+          <w:tcPr>
+            <w:tcW w:w="2520" w:type="dxa"/>
+            <w:tcBorders>
+              <w:top w:val="single" w:sz="4" w:space="0" w:color="auto"/>
+              <w:bottom w:val="single" w:sz="4" w:space="0" w:color="auto"/>
+            </w:tcBorders>
+            <w:shd w:val="clear" w:color="auto" w:fill="D9D9D9" w:themeFill="background1" w:themeFillShade="D9"/>
+          </w:tcPr>
+          <w:p>
+            <w:pPr>
+              <w:cnfStyle w:val="000000000000" w:firstRow="0" w:lastRow="0" w:firstColumn="0" w:lastColumn="0" w:oddVBand="0" w:evenVBand="0" w:oddHBand="0" w:evenHBand="0" w:firstRowFirstColumn="0" w:firstRowLastColumn="0" w:lastRowFirstColumn="0" w:lastRowLastColumn="0"/>
+              <w:rPr>
+                <w:rFonts w:ascii="Times New Roman" w:hAnsi="Times New Roman" w:cs="Times New Roman"/>
+                <w:b/>
+                <w:szCs w:val="24"/>
+              </w:rPr>
+            </w:pPr>
+            <w:r>
+              <w:rPr>
+                <w:rFonts w:ascii="Times New Roman" w:hAnsi="Times New Roman" w:cs="Times New Roman"/>
+                <w:b/>
+                <w:szCs w:val="24"/>
+              </w:rPr>
+              <w:t>Priority</w:t>
+            </w:r>
+          </w:p>
+        </w:tc>
+        <w:tc>
+          <w:tcPr>
+            <w:tcW w:w="1830" w:type="dxa"/>
+            <w:tcBorders>
+              <w:top w:val="single" w:sz="4" w:space="0" w:color="auto"/>
+              <w:bottom w:val="single" w:sz="4" w:space="0" w:color="auto"/>
+            </w:tcBorders>
+            <w:shd w:val="clear" w:color="auto" w:fill="FFFFFF" w:themeFill="background1"/>
+          </w:tcPr>
+          <w:p>
+            <w:pPr>
+              <w:cnfStyle w:val="000000000000" w:firstRow="0" w:lastRow="0" w:firstColumn="0" w:lastColumn="0" w:oddVBand="0" w:evenVBand="0" w:oddHBand="0" w:evenHBand="0" w:firstRowFirstColumn="0" w:firstRowLastColumn="0" w:lastRowFirstColumn="0" w:lastRowLastColumn="0"/>
+              <w:rPr>
+                <w:rFonts w:ascii="Times New Roman" w:hAnsi="Times New Roman" w:cs="Times New Roman"/>
+                <w:szCs w:val="24"/>
+              </w:rPr>
+            </w:pPr>
+            <w:r>
+              <w:rPr>
+                <w:rFonts w:ascii="Times New Roman" w:hAnsi="Times New Roman" w:cs="Times New Roman"/>
+                <w:szCs w:val="24"/>
+              </w:rPr>
+              <w:t>High</w:t>
+            </w:r>
+          </w:p>
+        </w:tc>
+      </w:tr>
+      <w:tr>
+        <w:trPr>
+          <w:cnfStyle w:val="000000100000" w:firstRow="0" w:lastRow="0" w:firstColumn="0" w:lastColumn="0" w:oddVBand="0" w:evenVBand="0" w:oddHBand="1" w:evenHBand="0" w:firstRowFirstColumn="0" w:firstRowLastColumn="0" w:lastRowFirstColumn="0" w:lastRowLastColumn="0"/>
+        </w:trPr>
+        <w:tc>
+          <w:tcPr>
+            <w:cnfStyle w:val="001000000000" w:firstRow="0" w:lastRow="0" w:firstColumn="1" w:lastColumn="0" w:oddVBand="0" w:evenVBand="0" w:oddHBand="0" w:evenHBand="0" w:firstRowFirstColumn="0" w:firstRowLastColumn="0" w:lastRowFirstColumn="0" w:lastRowLastColumn="0"/>
+            <w:tcW w:w="8570" w:type="dxa"/>
+            <w:gridSpan w:val="4"/>
+            <w:tcBorders>
+              <w:top w:val="single" w:sz="4" w:space="0" w:color="auto"/>
+              <w:left w:val="single" w:sz="4" w:space="0" w:color="auto"/>
+              <w:bottom w:val="single" w:sz="4" w:space="0" w:color="auto"/>
+              <w:right w:val="single" w:sz="4" w:space="0" w:color="auto"/>
+            </w:tcBorders>
+            <w:shd w:val="clear" w:color="auto" w:fill="FFFFFF" w:themeFill="background1"/>
+          </w:tcPr>
+          <w:p>
+            <w:pPr>
+              <w:rPr>
+                <w:rFonts w:ascii="Times New Roman" w:hAnsi="Times New Roman" w:cs="Times New Roman"/>
+                <w:b w:val="0"/>
+                <w:szCs w:val="24"/>
+              </w:rPr>
+            </w:pPr>
+            <w:r>
+              <w:rPr>
+                <w:rFonts w:ascii="Times New Roman" w:hAnsi="Times New Roman" w:cs="Times New Roman"/>
+                <w:szCs w:val="24"/>
+              </w:rPr>
+              <w:t>Actor:</w:t>
+            </w:r>
+          </w:p>
+          <w:p>
+            <w:pPr>
+              <w:pStyle w:val="ListParagraph"/>
+              <w:numPr>
+                <w:ilvl w:val="0"/>
+                <w:numId w:val="8"/>
+              </w:numPr>
+              <w:rPr>
+                <w:rFonts w:ascii="Times New Roman" w:hAnsi="Times New Roman" w:cs="Times New Roman"/>
+                <w:b w:val="0"/>
+                <w:szCs w:val="24"/>
+              </w:rPr>
+            </w:pPr>
+            <w:r>
+              <w:rPr>
+                <w:rFonts w:ascii="Times New Roman" w:hAnsi="Times New Roman" w:cs="Times New Roman"/>
+                <w:b w:val="0"/>
+                <w:szCs w:val="24"/>
+              </w:rPr>
+              <w:t>Admin</w:t>
+            </w:r>
+          </w:p>
+          <w:p>
+            <w:pPr>
+              <w:rPr>
+                <w:rFonts w:ascii="Times New Roman" w:hAnsi="Times New Roman" w:cs="Times New Roman"/>
+                <w:b w:val="0"/>
+                <w:szCs w:val="24"/>
+              </w:rPr>
+            </w:pPr>
+            <w:r>
+              <w:rPr>
+                <w:rFonts w:ascii="Times New Roman" w:hAnsi="Times New Roman" w:cs="Times New Roman"/>
+                <w:szCs w:val="24"/>
+              </w:rPr>
+              <w:t>Summary:</w:t>
+            </w:r>
+          </w:p>
+          <w:p>
+            <w:pPr>
+              <w:pStyle w:val="ListParagraph"/>
+              <w:numPr>
+                <w:ilvl w:val="0"/>
+                <w:numId w:val="8"/>
+              </w:numPr>
+              <w:rPr>
+                <w:rFonts w:ascii="Times New Roman" w:hAnsi="Times New Roman" w:cs="Times New Roman"/>
+                <w:b w:val="0"/>
+                <w:szCs w:val="24"/>
+              </w:rPr>
+            </w:pPr>
+            <w:r>
+              <w:rPr>
+                <w:rFonts w:ascii="Times New Roman" w:hAnsi="Times New Roman" w:cs="Times New Roman"/>
+                <w:b w:val="0"/>
+                <w:szCs w:val="24"/>
+              </w:rPr>
+              <w:t>This use case allows admin to</w:t>
+            </w:r>
+            <w:r>
+              <w:rPr>
+                <w:rFonts w:ascii="Times New Roman" w:hAnsi="Times New Roman" w:cs="Times New Roman"/>
+                <w:b w:val="0"/>
+                <w:szCs w:val="24"/>
+              </w:rPr>
+              <w:t xml:space="preserve"> </w:t>
+            </w:r>
+            <w:r>
+              <w:rPr>
+                <w:rFonts w:ascii="Times New Roman" w:hAnsi="Times New Roman" w:cs="Times New Roman"/>
+                <w:b w:val="0"/>
+                <w:szCs w:val="24"/>
+              </w:rPr>
+              <w:t>update account’s profile</w:t>
+            </w:r>
+            <w:r>
+              <w:rPr>
+                <w:rFonts w:ascii="Times New Roman" w:hAnsi="Times New Roman" w:cs="Times New Roman"/>
+                <w:b w:val="0"/>
+                <w:szCs w:val="24"/>
+              </w:rPr>
+              <w:t>.</w:t>
+            </w:r>
+          </w:p>
+          <w:p>
+            <w:pPr>
+              <w:rPr>
+                <w:rFonts w:ascii="Times New Roman" w:hAnsi="Times New Roman" w:cs="Times New Roman"/>
+                <w:b w:val="0"/>
+                <w:szCs w:val="24"/>
+              </w:rPr>
+            </w:pPr>
+            <w:r>
+              <w:rPr>
+                <w:rFonts w:ascii="Times New Roman" w:hAnsi="Times New Roman" w:cs="Times New Roman"/>
+                <w:szCs w:val="24"/>
+              </w:rPr>
+              <w:t>Goal:</w:t>
+            </w:r>
+          </w:p>
+          <w:p>
+            <w:pPr>
+              <w:pStyle w:val="ListParagraph"/>
+              <w:numPr>
+                <w:ilvl w:val="0"/>
+                <w:numId w:val="8"/>
+              </w:numPr>
+              <w:rPr>
+                <w:rFonts w:ascii="Times New Roman" w:hAnsi="Times New Roman" w:cs="Times New Roman"/>
+                <w:b w:val="0"/>
+                <w:szCs w:val="24"/>
+              </w:rPr>
+            </w:pPr>
+            <w:r>
+              <w:rPr>
+                <w:rFonts w:ascii="Times New Roman" w:hAnsi="Times New Roman" w:cs="Times New Roman"/>
+                <w:b w:val="0"/>
+                <w:szCs w:val="24"/>
+              </w:rPr>
+              <w:t xml:space="preserve">Admin can </w:t>
+            </w:r>
+            <w:r>
+              <w:rPr>
+                <w:rFonts w:ascii="Times New Roman" w:hAnsi="Times New Roman" w:cs="Times New Roman"/>
+                <w:b w:val="0"/>
+                <w:szCs w:val="24"/>
+              </w:rPr>
+              <w:t>update account’s profile</w:t>
+            </w:r>
+            <w:r>
+              <w:rPr>
+                <w:rFonts w:ascii="Times New Roman" w:hAnsi="Times New Roman" w:cs="Times New Roman"/>
+                <w:b w:val="0"/>
+                <w:szCs w:val="24"/>
+              </w:rPr>
+              <w:t>.</w:t>
+            </w:r>
+          </w:p>
+          <w:p>
+            <w:pPr>
+              <w:rPr>
+                <w:rFonts w:ascii="Times New Roman" w:hAnsi="Times New Roman" w:cs="Times New Roman"/>
+                <w:b w:val="0"/>
+                <w:szCs w:val="24"/>
+              </w:rPr>
+            </w:pPr>
+            <w:r>
+              <w:rPr>
+                <w:rFonts w:ascii="Times New Roman" w:hAnsi="Times New Roman" w:cs="Times New Roman"/>
+                <w:szCs w:val="24"/>
+              </w:rPr>
+              <w:t>Triggers:</w:t>
+            </w:r>
+          </w:p>
+          <w:p>
+            <w:pPr>
+              <w:pStyle w:val="ListParagraph"/>
+              <w:numPr>
+                <w:ilvl w:val="0"/>
+                <w:numId w:val="8"/>
+              </w:numPr>
+              <w:rPr>
+                <w:rFonts w:ascii="Times New Roman" w:hAnsi="Times New Roman" w:cs="Times New Roman"/>
+                <w:b w:val="0"/>
+                <w:szCs w:val="24"/>
+              </w:rPr>
+            </w:pPr>
+            <w:r>
+              <w:rPr>
+                <w:rFonts w:ascii="Times New Roman" w:hAnsi="Times New Roman" w:cs="Times New Roman"/>
+                <w:b w:val="0"/>
+                <w:szCs w:val="24"/>
+              </w:rPr>
+              <w:t xml:space="preserve">Admin sends command to </w:t>
+            </w:r>
+            <w:r>
+              <w:rPr>
+                <w:rFonts w:ascii="Times New Roman" w:hAnsi="Times New Roman" w:cs="Times New Roman"/>
+                <w:b w:val="0"/>
+                <w:szCs w:val="24"/>
+              </w:rPr>
+              <w:t>update account’s profile to</w:t>
+            </w:r>
+            <w:r>
+              <w:rPr>
+                <w:rFonts w:ascii="Times New Roman" w:hAnsi="Times New Roman" w:cs="Times New Roman"/>
+                <w:b w:val="0"/>
+                <w:szCs w:val="24"/>
+              </w:rPr>
+              <w:t xml:space="preserve"> system.</w:t>
+            </w:r>
+          </w:p>
+          <w:p>
+            <w:pPr>
+              <w:rPr>
+                <w:rFonts w:ascii="Times New Roman" w:hAnsi="Times New Roman" w:cs="Times New Roman"/>
+                <w:b w:val="0"/>
+                <w:szCs w:val="24"/>
+              </w:rPr>
+            </w:pPr>
+            <w:r>
+              <w:rPr>
+                <w:rFonts w:ascii="Times New Roman" w:hAnsi="Times New Roman" w:cs="Times New Roman"/>
+                <w:szCs w:val="24"/>
+              </w:rPr>
+              <w:t>Preconditions:</w:t>
+            </w:r>
+          </w:p>
+          <w:p>
+            <w:pPr>
+              <w:pStyle w:val="ListParagraph"/>
+              <w:numPr>
+                <w:ilvl w:val="0"/>
+                <w:numId w:val="9"/>
+              </w:numPr>
+              <w:rPr>
+                <w:rFonts w:ascii="Times New Roman" w:hAnsi="Times New Roman" w:cs="Times New Roman"/>
+                <w:b w:val="0"/>
+                <w:szCs w:val="24"/>
+              </w:rPr>
+            </w:pPr>
+            <w:r>
+              <w:rPr>
+                <w:rFonts w:ascii="Times New Roman" w:hAnsi="Times New Roman" w:cs="Times New Roman"/>
+                <w:b w:val="0"/>
+                <w:szCs w:val="24"/>
+              </w:rPr>
+              <w:t xml:space="preserve">User has to </w:t>
+            </w:r>
+            <w:proofErr w:type="gramStart"/>
+            <w:r>
+              <w:rPr>
+                <w:rFonts w:ascii="Times New Roman" w:hAnsi="Times New Roman" w:cs="Times New Roman"/>
+                <w:b w:val="0"/>
+                <w:szCs w:val="24"/>
+              </w:rPr>
+              <w:t>logged</w:t>
+            </w:r>
+            <w:proofErr w:type="gramEnd"/>
+            <w:r>
+              <w:rPr>
+                <w:rFonts w:ascii="Times New Roman" w:hAnsi="Times New Roman" w:cs="Times New Roman"/>
+                <w:b w:val="0"/>
+                <w:szCs w:val="24"/>
+              </w:rPr>
+              <w:t xml:space="preserve"> in to the system as Admin role</w:t>
+            </w:r>
+            <w:r>
+              <w:rPr>
+                <w:rFonts w:ascii="Times New Roman" w:hAnsi="Times New Roman" w:cs="Times New Roman"/>
+                <w:b w:val="0"/>
+                <w:szCs w:val="24"/>
+              </w:rPr>
+              <w:t>.</w:t>
+            </w:r>
+          </w:p>
+          <w:p>
+            <w:pPr>
+              <w:rPr>
+                <w:rFonts w:ascii="Times New Roman" w:hAnsi="Times New Roman" w:cs="Times New Roman"/>
+                <w:b w:val="0"/>
+                <w:szCs w:val="24"/>
+              </w:rPr>
+            </w:pPr>
+            <w:r>
+              <w:rPr>
+                <w:rFonts w:ascii="Times New Roman" w:hAnsi="Times New Roman" w:cs="Times New Roman"/>
+                <w:szCs w:val="24"/>
+              </w:rPr>
+              <w:t>Post Conditions:</w:t>
+            </w:r>
+          </w:p>
+          <w:p>
+            <w:pPr>
+              <w:pStyle w:val="ListParagraph"/>
+              <w:numPr>
+                <w:ilvl w:val="0"/>
+                <w:numId w:val="10"/>
+              </w:numPr>
+              <w:rPr>
+                <w:rFonts w:ascii="Times New Roman" w:hAnsi="Times New Roman" w:cs="Times New Roman"/>
+                <w:b w:val="0"/>
+                <w:szCs w:val="24"/>
+              </w:rPr>
+            </w:pPr>
+            <w:r>
+              <w:rPr>
+                <w:rFonts w:ascii="Times New Roman" w:hAnsi="Times New Roman" w:cs="Times New Roman"/>
+                <w:szCs w:val="24"/>
+              </w:rPr>
+              <w:t xml:space="preserve">Success: </w:t>
+            </w:r>
+            <w:r>
+              <w:rPr>
+                <w:rFonts w:ascii="Times New Roman" w:hAnsi="Times New Roman" w:cs="Times New Roman"/>
+                <w:b w:val="0"/>
+                <w:szCs w:val="24"/>
+              </w:rPr>
+              <w:t>Admin</w:t>
+            </w:r>
+            <w:r>
+              <w:rPr>
+                <w:rFonts w:ascii="Times New Roman" w:hAnsi="Times New Roman" w:cs="Times New Roman"/>
+                <w:b w:val="0"/>
+                <w:szCs w:val="24"/>
+              </w:rPr>
+              <w:t xml:space="preserve"> is</w:t>
+            </w:r>
+            <w:r>
+              <w:rPr>
+                <w:rFonts w:ascii="Times New Roman" w:hAnsi="Times New Roman" w:cs="Times New Roman"/>
+                <w:b w:val="0"/>
+                <w:szCs w:val="24"/>
+              </w:rPr>
+              <w:t xml:space="preserve"> able to</w:t>
+            </w:r>
+            <w:r>
+              <w:rPr>
+                <w:rFonts w:ascii="Times New Roman" w:hAnsi="Times New Roman" w:cs="Times New Roman"/>
+                <w:szCs w:val="24"/>
+              </w:rPr>
+              <w:t xml:space="preserve"> </w:t>
+            </w:r>
+            <w:r>
+              <w:rPr>
+                <w:rFonts w:ascii="Times New Roman" w:hAnsi="Times New Roman" w:cs="Times New Roman"/>
+                <w:b w:val="0"/>
+                <w:szCs w:val="24"/>
+              </w:rPr>
+              <w:t>update account’s profile</w:t>
+            </w:r>
+            <w:r>
+              <w:rPr>
+                <w:rFonts w:ascii="Times New Roman" w:hAnsi="Times New Roman" w:cs="Times New Roman"/>
+                <w:b w:val="0"/>
+                <w:szCs w:val="24"/>
+              </w:rPr>
+              <w:t xml:space="preserve"> and send it to system</w:t>
+            </w:r>
+            <w:r>
+              <w:rPr>
+                <w:rFonts w:ascii="Times New Roman" w:hAnsi="Times New Roman" w:cs="Times New Roman"/>
+                <w:b w:val="0"/>
+                <w:szCs w:val="24"/>
+              </w:rPr>
+              <w:t>.</w:t>
+            </w:r>
+          </w:p>
+          <w:p>
+            <w:pPr>
+              <w:pStyle w:val="ListParagraph"/>
+              <w:numPr>
+                <w:ilvl w:val="0"/>
+                <w:numId w:val="10"/>
+              </w:numPr>
+              <w:rPr>
+                <w:rFonts w:ascii="Times New Roman" w:hAnsi="Times New Roman" w:cs="Times New Roman"/>
+                <w:b w:val="0"/>
+                <w:szCs w:val="24"/>
+              </w:rPr>
+            </w:pPr>
+            <w:r>
+              <w:rPr>
+                <w:rFonts w:ascii="Times New Roman" w:hAnsi="Times New Roman" w:cs="Times New Roman"/>
+                <w:szCs w:val="24"/>
+              </w:rPr>
+              <w:t xml:space="preserve">Fail: </w:t>
+            </w:r>
+            <w:r>
+              <w:rPr>
+                <w:rFonts w:ascii="Times New Roman" w:hAnsi="Times New Roman" w:cs="Times New Roman"/>
+                <w:b w:val="0"/>
+                <w:szCs w:val="24"/>
+              </w:rPr>
+              <w:t>Show error message.</w:t>
+            </w:r>
+          </w:p>
+          <w:p>
+            <w:pPr>
+              <w:spacing w:before="120" w:after="120"/>
+              <w:rPr>
+                <w:rFonts w:ascii="Times New Roman" w:hAnsi="Times New Roman" w:cs="Times New Roman"/>
+                <w:szCs w:val="24"/>
+              </w:rPr>
+            </w:pPr>
+            <w:r>
+              <w:rPr>
+                <w:rFonts w:ascii="Times New Roman" w:hAnsi="Times New Roman" w:cs="Times New Roman"/>
+                <w:szCs w:val="24"/>
+              </w:rPr>
+              <w:t>Main Success Scenario:</w:t>
+            </w:r>
+          </w:p>
+          <w:tbl>
+            <w:tblPr>
+              <w:tblStyle w:val="LightShading"/>
+              <w:tblW w:w="0" w:type="auto"/>
+              <w:tblBorders>
+                <w:left w:val="single" w:sz="8" w:space="0" w:color="000000" w:themeColor="text1"/>
+                <w:right w:val="single" w:sz="8" w:space="0" w:color="000000" w:themeColor="text1"/>
+                <w:insideH w:val="single" w:sz="8" w:space="0" w:color="000000" w:themeColor="text1"/>
+                <w:insideV w:val="single" w:sz="8" w:space="0" w:color="000000" w:themeColor="text1"/>
+              </w:tblBorders>
+              <w:shd w:val="clear" w:color="auto" w:fill="FFFFFF" w:themeFill="background1"/>
+              <w:tblLook w:val="04A0" w:firstRow="1" w:lastRow="0" w:firstColumn="1" w:lastColumn="0" w:noHBand="0" w:noVBand="1"/>
+            </w:tblPr>
+            <w:tblGrid>
+              <w:gridCol w:w="1204"/>
+              <w:gridCol w:w="2998"/>
+              <w:gridCol w:w="4152"/>
+            </w:tblGrid>
+            <w:tr>
+              <w:trPr>
+                <w:cnfStyle w:val="100000000000" w:firstRow="1" w:lastRow="0" w:firstColumn="0" w:lastColumn="0" w:oddVBand="0" w:evenVBand="0" w:oddHBand="0" w:evenHBand="0" w:firstRowFirstColumn="0" w:firstRowLastColumn="0" w:lastRowFirstColumn="0" w:lastRowLastColumn="0"/>
+              </w:trPr>
+              <w:tc>
+                <w:tcPr>
+                  <w:cnfStyle w:val="001000000000" w:firstRow="0" w:lastRow="0" w:firstColumn="1" w:lastColumn="0" w:oddVBand="0" w:evenVBand="0" w:oddHBand="0" w:evenHBand="0" w:firstRowFirstColumn="0" w:firstRowLastColumn="0" w:lastRowFirstColumn="0" w:lastRowLastColumn="0"/>
+                  <w:tcW w:w="1340" w:type="dxa"/>
+                  <w:shd w:val="clear" w:color="auto" w:fill="D9D9D9" w:themeFill="background1" w:themeFillShade="D9"/>
+                </w:tcPr>
+                <w:p>
+                  <w:pPr>
+                    <w:rPr>
+                      <w:rFonts w:ascii="Times New Roman" w:hAnsi="Times New Roman" w:cs="Times New Roman"/>
+                      <w:b w:val="0"/>
+                      <w:szCs w:val="24"/>
+                    </w:rPr>
+                  </w:pPr>
+                  <w:r>
+                    <w:rPr>
+                      <w:rFonts w:ascii="Times New Roman" w:hAnsi="Times New Roman" w:cs="Times New Roman"/>
+                      <w:b w:val="0"/>
+                      <w:szCs w:val="24"/>
+                    </w:rPr>
+                    <w:t>Step</w:t>
+                  </w:r>
+                </w:p>
+              </w:tc>
+              <w:tc>
+                <w:tcPr>
+                  <w:tcW w:w="3392" w:type="dxa"/>
+                  <w:shd w:val="clear" w:color="auto" w:fill="D9D9D9" w:themeFill="background1" w:themeFillShade="D9"/>
+                </w:tcPr>
+                <w:p>
+                  <w:pPr>
+                    <w:cnfStyle w:val="100000000000" w:firstRow="1" w:lastRow="0" w:firstColumn="0" w:lastColumn="0" w:oddVBand="0" w:evenVBand="0" w:oddHBand="0" w:evenHBand="0" w:firstRowFirstColumn="0" w:firstRowLastColumn="0" w:lastRowFirstColumn="0" w:lastRowLastColumn="0"/>
+                    <w:rPr>
+                      <w:rFonts w:ascii="Times New Roman" w:hAnsi="Times New Roman" w:cs="Times New Roman"/>
+                      <w:b w:val="0"/>
+                      <w:szCs w:val="24"/>
+                    </w:rPr>
+                  </w:pPr>
+                  <w:r>
+                    <w:rPr>
+                      <w:rFonts w:ascii="Times New Roman" w:hAnsi="Times New Roman" w:cs="Times New Roman"/>
+                      <w:b w:val="0"/>
+                      <w:szCs w:val="24"/>
+                    </w:rPr>
+                    <w:t>Actor Action</w:t>
+                  </w:r>
+                </w:p>
+              </w:tc>
+              <w:tc>
+                <w:tcPr>
+                  <w:tcW w:w="4770" w:type="dxa"/>
+                  <w:shd w:val="clear" w:color="auto" w:fill="D9D9D9" w:themeFill="background1" w:themeFillShade="D9"/>
+                </w:tcPr>
+                <w:p>
+                  <w:pPr>
+                    <w:cnfStyle w:val="100000000000" w:firstRow="1" w:lastRow="0" w:firstColumn="0" w:lastColumn="0" w:oddVBand="0" w:evenVBand="0" w:oddHBand="0" w:evenHBand="0" w:firstRowFirstColumn="0" w:firstRowLastColumn="0" w:lastRowFirstColumn="0" w:lastRowLastColumn="0"/>
+                    <w:rPr>
+                      <w:rFonts w:ascii="Times New Roman" w:hAnsi="Times New Roman" w:cs="Times New Roman"/>
+                      <w:b w:val="0"/>
+                      <w:szCs w:val="24"/>
+                    </w:rPr>
+                  </w:pPr>
+                  <w:r>
+                    <w:rPr>
+                      <w:rFonts w:ascii="Times New Roman" w:hAnsi="Times New Roman" w:cs="Times New Roman"/>
+                      <w:b w:val="0"/>
+                      <w:szCs w:val="24"/>
+                    </w:rPr>
+                    <w:t>System Response</w:t>
+                  </w:r>
+                </w:p>
+              </w:tc>
+            </w:tr>
+            <w:tr>
+              <w:trPr>
+                <w:cnfStyle w:val="000000100000" w:firstRow="0" w:lastRow="0" w:firstColumn="0" w:lastColumn="0" w:oddVBand="0" w:evenVBand="0" w:oddHBand="1" w:evenHBand="0" w:firstRowFirstColumn="0" w:firstRowLastColumn="0" w:lastRowFirstColumn="0" w:lastRowLastColumn="0"/>
+              </w:trPr>
+              <w:tc>
+                <w:tcPr>
+                  <w:cnfStyle w:val="001000000000" w:firstRow="0" w:lastRow="0" w:firstColumn="1" w:lastColumn="0" w:oddVBand="0" w:evenVBand="0" w:oddHBand="0" w:evenHBand="0" w:firstRowFirstColumn="0" w:firstRowLastColumn="0" w:lastRowFirstColumn="0" w:lastRowLastColumn="0"/>
+                  <w:tcW w:w="1340" w:type="dxa"/>
+                  <w:shd w:val="clear" w:color="auto" w:fill="FFFFFF" w:themeFill="background1"/>
+                </w:tcPr>
+                <w:p>
+                  <w:pPr>
+                    <w:rPr>
+                      <w:rFonts w:ascii="Times New Roman" w:hAnsi="Times New Roman" w:cs="Times New Roman"/>
+                      <w:b w:val="0"/>
+                      <w:szCs w:val="24"/>
+                    </w:rPr>
+                  </w:pPr>
+                  <w:r>
+                    <w:rPr>
+                      <w:rFonts w:ascii="Times New Roman" w:hAnsi="Times New Roman" w:cs="Times New Roman"/>
+                      <w:b w:val="0"/>
+                      <w:szCs w:val="24"/>
+                    </w:rPr>
+                    <w:lastRenderedPageBreak/>
+                    <w:t>1</w:t>
+                  </w:r>
+                </w:p>
+              </w:tc>
+              <w:tc>
+                <w:tcPr>
+                  <w:tcW w:w="3392" w:type="dxa"/>
+                  <w:shd w:val="clear" w:color="auto" w:fill="FFFFFF" w:themeFill="background1"/>
+                </w:tcPr>
+                <w:p>
+                  <w:pPr>
+                    <w:cnfStyle w:val="000000100000" w:firstRow="0" w:lastRow="0" w:firstColumn="0" w:lastColumn="0" w:oddVBand="0" w:evenVBand="0" w:oddHBand="1" w:evenHBand="0" w:firstRowFirstColumn="0" w:firstRowLastColumn="0" w:lastRowFirstColumn="0" w:lastRowLastColumn="0"/>
+                    <w:rPr>
+                      <w:rFonts w:ascii="Times New Roman" w:hAnsi="Times New Roman" w:cs="Times New Roman"/>
+                      <w:szCs w:val="24"/>
+                    </w:rPr>
+                  </w:pPr>
+                  <w:r>
+                    <w:rPr>
+                      <w:rFonts w:ascii="Times New Roman" w:hAnsi="Times New Roman" w:cs="Times New Roman"/>
+                      <w:szCs w:val="24"/>
+                    </w:rPr>
+                    <w:t xml:space="preserve">Admin </w:t>
+                  </w:r>
+                  <w:r>
+                    <w:rPr>
+                      <w:rFonts w:ascii="Times New Roman" w:hAnsi="Times New Roman" w:cs="Times New Roman"/>
+                      <w:szCs w:val="24"/>
+                    </w:rPr>
+                    <w:t>search username which want to update and click on username</w:t>
+                  </w:r>
+                </w:p>
+              </w:tc>
+              <w:tc>
+                <w:tcPr>
+                  <w:tcW w:w="4770" w:type="dxa"/>
+                  <w:shd w:val="clear" w:color="auto" w:fill="FFFFFF" w:themeFill="background1"/>
+                </w:tcPr>
+                <w:p>
+                  <w:pPr>
+                    <w:cnfStyle w:val="000000100000" w:firstRow="0" w:lastRow="0" w:firstColumn="0" w:lastColumn="0" w:oddVBand="0" w:evenVBand="0" w:oddHBand="1" w:evenHBand="0" w:firstRowFirstColumn="0" w:firstRowLastColumn="0" w:lastRowFirstColumn="0" w:lastRowLastColumn="0"/>
+                    <w:rPr>
+                      <w:rFonts w:ascii="Times New Roman" w:hAnsi="Times New Roman" w:cs="Times New Roman"/>
+                      <w:szCs w:val="24"/>
+                    </w:rPr>
+                  </w:pPr>
+                  <w:r>
+                    <w:rPr>
+                      <w:rFonts w:ascii="Times New Roman" w:hAnsi="Times New Roman" w:cs="Times New Roman"/>
+                      <w:szCs w:val="24"/>
+                    </w:rPr>
+                    <w:t xml:space="preserve">System list out information of </w:t>
+                  </w:r>
+                  <w:r>
+                    <w:rPr>
+                      <w:rFonts w:ascii="Times New Roman" w:hAnsi="Times New Roman" w:cs="Times New Roman"/>
+                      <w:szCs w:val="24"/>
+                    </w:rPr>
+                    <w:t>account</w:t>
+                  </w:r>
+                  <w:r>
+                    <w:rPr>
+                      <w:rFonts w:ascii="Times New Roman" w:hAnsi="Times New Roman" w:cs="Times New Roman"/>
+                      <w:szCs w:val="24"/>
+                    </w:rPr>
+                    <w:t xml:space="preserve"> in system</w:t>
+                  </w:r>
+                  <w:r>
+                    <w:rPr>
+                      <w:rFonts w:ascii="Times New Roman" w:hAnsi="Times New Roman" w:cs="Times New Roman"/>
+                      <w:szCs w:val="24"/>
+                    </w:rPr>
+                    <w:t xml:space="preserve"> and components</w:t>
+                  </w:r>
+                  <w:r>
+                    <w:rPr>
+                      <w:rFonts w:ascii="Times New Roman" w:hAnsi="Times New Roman" w:cs="Times New Roman"/>
+                      <w:szCs w:val="24"/>
+                    </w:rPr>
+                    <w:t>:</w:t>
+                  </w:r>
+                </w:p>
+                <w:p>
+                  <w:pPr>
+                    <w:pStyle w:val="ListParagraph"/>
+                    <w:numPr>
+                      <w:ilvl w:val="0"/>
+                      <w:numId w:val="8"/>
+                    </w:numPr>
+                    <w:ind w:left="288" w:hanging="144"/>
+                    <w:cnfStyle w:val="000000100000" w:firstRow="0" w:lastRow="0" w:firstColumn="0" w:lastColumn="0" w:oddVBand="0" w:evenVBand="0" w:oddHBand="1" w:evenHBand="0" w:firstRowFirstColumn="0" w:firstRowLastColumn="0" w:lastRowFirstColumn="0" w:lastRowLastColumn="0"/>
+                    <w:rPr>
+                      <w:rFonts w:ascii="Times New Roman" w:hAnsi="Times New Roman" w:cs="Times New Roman"/>
+                      <w:szCs w:val="24"/>
+                    </w:rPr>
+                  </w:pPr>
+                  <w:r>
+                    <w:rPr>
+                      <w:rFonts w:ascii="Times New Roman" w:hAnsi="Times New Roman" w:cs="Times New Roman"/>
+                      <w:szCs w:val="24"/>
+                    </w:rPr>
+                    <w:t>Username: T</w:t>
+                  </w:r>
+                  <w:r>
+                    <w:rPr>
+                      <w:rFonts w:ascii="Times New Roman" w:hAnsi="Times New Roman" w:cs="Times New Roman"/>
+                      <w:szCs w:val="24"/>
+                    </w:rPr>
+                    <w:t>ext</w:t>
+                  </w:r>
+                  <w:r>
+                    <w:rPr>
+                      <w:rFonts w:ascii="Times New Roman" w:hAnsi="Times New Roman" w:cs="Times New Roman"/>
+                      <w:szCs w:val="24"/>
+                    </w:rPr>
+                    <w:t>, read-only</w:t>
+                  </w:r>
+                </w:p>
+                <w:p>
+                  <w:pPr>
+                    <w:pStyle w:val="ListParagraph"/>
+                    <w:numPr>
+                      <w:ilvl w:val="0"/>
+                      <w:numId w:val="8"/>
+                    </w:numPr>
+                    <w:ind w:left="288" w:hanging="144"/>
+                    <w:cnfStyle w:val="000000100000" w:firstRow="0" w:lastRow="0" w:firstColumn="0" w:lastColumn="0" w:oddVBand="0" w:evenVBand="0" w:oddHBand="1" w:evenHBand="0" w:firstRowFirstColumn="0" w:firstRowLastColumn="0" w:lastRowFirstColumn="0" w:lastRowLastColumn="0"/>
+                    <w:rPr>
+                      <w:rFonts w:ascii="Times New Roman" w:hAnsi="Times New Roman" w:cs="Times New Roman"/>
+                      <w:szCs w:val="24"/>
+                    </w:rPr>
+                  </w:pPr>
+                  <w:r>
+                    <w:rPr>
+                      <w:rFonts w:ascii="Times New Roman" w:hAnsi="Times New Roman" w:cs="Times New Roman"/>
+                      <w:szCs w:val="24"/>
+                    </w:rPr>
+                    <w:t xml:space="preserve">New </w:t>
+                  </w:r>
+                  <w:r>
+                    <w:rPr>
+                      <w:rFonts w:ascii="Times New Roman" w:hAnsi="Times New Roman" w:cs="Times New Roman"/>
+                      <w:szCs w:val="24"/>
+                    </w:rPr>
+                    <w:t>Password</w:t>
+                  </w:r>
+                  <w:r>
+                    <w:rPr>
+                      <w:rFonts w:ascii="Times New Roman" w:hAnsi="Times New Roman" w:cs="Times New Roman"/>
+                      <w:szCs w:val="24"/>
+                    </w:rPr>
+                    <w:t xml:space="preserve">: </w:t>
+                  </w:r>
+                  <w:r>
+                    <w:rPr>
+                      <w:rFonts w:ascii="Times New Roman" w:hAnsi="Times New Roman" w:cs="Times New Roman"/>
+                      <w:szCs w:val="24"/>
+                    </w:rPr>
+                    <w:t>T</w:t>
+                  </w:r>
+                  <w:r>
+                    <w:rPr>
+                      <w:rFonts w:ascii="Times New Roman" w:hAnsi="Times New Roman" w:cs="Times New Roman"/>
+                      <w:szCs w:val="24"/>
+                    </w:rPr>
+                    <w:t>ext</w:t>
+                  </w:r>
+                </w:p>
+                <w:p>
+                  <w:pPr>
+                    <w:pStyle w:val="ListParagraph"/>
+                    <w:numPr>
+                      <w:ilvl w:val="0"/>
+                      <w:numId w:val="8"/>
+                    </w:numPr>
+                    <w:ind w:left="288" w:hanging="144"/>
+                    <w:cnfStyle w:val="000000100000" w:firstRow="0" w:lastRow="0" w:firstColumn="0" w:lastColumn="0" w:oddVBand="0" w:evenVBand="0" w:oddHBand="1" w:evenHBand="0" w:firstRowFirstColumn="0" w:firstRowLastColumn="0" w:lastRowFirstColumn="0" w:lastRowLastColumn="0"/>
+                    <w:rPr>
+                      <w:rFonts w:ascii="Times New Roman" w:hAnsi="Times New Roman" w:cs="Times New Roman"/>
+                      <w:szCs w:val="24"/>
+                    </w:rPr>
+                  </w:pPr>
+                  <w:r>
+                    <w:rPr>
+                      <w:rFonts w:ascii="Times New Roman" w:hAnsi="Times New Roman" w:cs="Times New Roman"/>
+                      <w:szCs w:val="24"/>
+                    </w:rPr>
+                    <w:t xml:space="preserve">Confirm </w:t>
+                  </w:r>
+                  <w:r>
+                    <w:rPr>
+                      <w:rFonts w:ascii="Times New Roman" w:hAnsi="Times New Roman" w:cs="Times New Roman"/>
+                      <w:szCs w:val="24"/>
+                    </w:rPr>
+                    <w:t xml:space="preserve">New </w:t>
+                  </w:r>
+                  <w:r>
+                    <w:rPr>
+                      <w:rFonts w:ascii="Times New Roman" w:hAnsi="Times New Roman" w:cs="Times New Roman"/>
+                      <w:szCs w:val="24"/>
+                    </w:rPr>
+                    <w:t>Password: Text</w:t>
+                  </w:r>
+                </w:p>
+                <w:p>
+                  <w:pPr>
+                    <w:pStyle w:val="ListParagraph"/>
+                    <w:numPr>
+                      <w:ilvl w:val="0"/>
+                      <w:numId w:val="8"/>
+                    </w:numPr>
+                    <w:ind w:left="288" w:hanging="144"/>
+                    <w:cnfStyle w:val="000000100000" w:firstRow="0" w:lastRow="0" w:firstColumn="0" w:lastColumn="0" w:oddVBand="0" w:evenVBand="0" w:oddHBand="1" w:evenHBand="0" w:firstRowFirstColumn="0" w:firstRowLastColumn="0" w:lastRowFirstColumn="0" w:lastRowLastColumn="0"/>
+                    <w:rPr>
+                      <w:rFonts w:ascii="Times New Roman" w:hAnsi="Times New Roman" w:cs="Times New Roman"/>
+                      <w:szCs w:val="24"/>
+                    </w:rPr>
+                  </w:pPr>
+                  <w:r>
+                    <w:rPr>
+                      <w:rFonts w:ascii="Times New Roman" w:hAnsi="Times New Roman" w:cs="Times New Roman"/>
+                      <w:szCs w:val="24"/>
+                    </w:rPr>
+                    <w:t>Full Name: Text</w:t>
+                  </w:r>
+                </w:p>
+                <w:p>
+                  <w:pPr>
+                    <w:pStyle w:val="ListParagraph"/>
+                    <w:numPr>
+                      <w:ilvl w:val="0"/>
+                      <w:numId w:val="8"/>
+                    </w:numPr>
+                    <w:ind w:left="288" w:hanging="144"/>
+                    <w:cnfStyle w:val="000000100000" w:firstRow="0" w:lastRow="0" w:firstColumn="0" w:lastColumn="0" w:oddVBand="0" w:evenVBand="0" w:oddHBand="1" w:evenHBand="0" w:firstRowFirstColumn="0" w:firstRowLastColumn="0" w:lastRowFirstColumn="0" w:lastRowLastColumn="0"/>
+                    <w:rPr>
+                      <w:rFonts w:ascii="Times New Roman" w:hAnsi="Times New Roman" w:cs="Times New Roman"/>
+                      <w:szCs w:val="24"/>
+                    </w:rPr>
+                  </w:pPr>
+                  <w:r>
+                    <w:rPr>
+                      <w:rFonts w:ascii="Times New Roman" w:hAnsi="Times New Roman" w:cs="Times New Roman"/>
+                      <w:szCs w:val="24"/>
+                    </w:rPr>
+                    <w:t>Address: Text</w:t>
+                  </w:r>
+                </w:p>
+                <w:p>
+                  <w:pPr>
+                    <w:pStyle w:val="ListParagraph"/>
+                    <w:numPr>
+                      <w:ilvl w:val="0"/>
+                      <w:numId w:val="8"/>
+                    </w:numPr>
+                    <w:ind w:left="288" w:hanging="144"/>
+                    <w:cnfStyle w:val="000000100000" w:firstRow="0" w:lastRow="0" w:firstColumn="0" w:lastColumn="0" w:oddVBand="0" w:evenVBand="0" w:oddHBand="1" w:evenHBand="0" w:firstRowFirstColumn="0" w:firstRowLastColumn="0" w:lastRowFirstColumn="0" w:lastRowLastColumn="0"/>
+                    <w:rPr>
+                      <w:rFonts w:ascii="Times New Roman" w:hAnsi="Times New Roman" w:cs="Times New Roman"/>
+                      <w:szCs w:val="24"/>
+                    </w:rPr>
+                  </w:pPr>
+                  <w:r>
+                    <w:rPr>
+                      <w:rFonts w:ascii="Times New Roman" w:hAnsi="Times New Roman" w:cs="Times New Roman"/>
+                      <w:szCs w:val="24"/>
+                    </w:rPr>
+                    <w:t xml:space="preserve">Role: </w:t>
+                  </w:r>
+                  <w:proofErr w:type="spellStart"/>
+                  <w:r>
+                    <w:rPr>
+                      <w:rFonts w:ascii="Times New Roman" w:hAnsi="Times New Roman" w:cs="Times New Roman"/>
+                      <w:szCs w:val="24"/>
+                    </w:rPr>
+                    <w:t>ComboBox</w:t>
+                  </w:r>
+                  <w:proofErr w:type="spellEnd"/>
+                </w:p>
+                <w:p>
+                  <w:pPr>
+                    <w:pStyle w:val="ListParagraph"/>
+                    <w:numPr>
+                      <w:ilvl w:val="0"/>
+                      <w:numId w:val="8"/>
+                    </w:numPr>
+                    <w:ind w:left="288" w:hanging="144"/>
+                    <w:cnfStyle w:val="000000100000" w:firstRow="0" w:lastRow="0" w:firstColumn="0" w:lastColumn="0" w:oddVBand="0" w:evenVBand="0" w:oddHBand="1" w:evenHBand="0" w:firstRowFirstColumn="0" w:firstRowLastColumn="0" w:lastRowFirstColumn="0" w:lastRowLastColumn="0"/>
+                    <w:rPr>
+                      <w:rFonts w:ascii="Times New Roman" w:hAnsi="Times New Roman" w:cs="Times New Roman"/>
+                      <w:szCs w:val="24"/>
+                    </w:rPr>
+                  </w:pPr>
+                  <w:r>
+                    <w:rPr>
+                      <w:rFonts w:ascii="Times New Roman" w:hAnsi="Times New Roman" w:cs="Times New Roman"/>
+                      <w:szCs w:val="24"/>
+                    </w:rPr>
+                    <w:t xml:space="preserve">Status: </w:t>
+                  </w:r>
+                  <w:proofErr w:type="spellStart"/>
+                  <w:r>
+                    <w:rPr>
+                      <w:rFonts w:ascii="Times New Roman" w:hAnsi="Times New Roman" w:cs="Times New Roman"/>
+                      <w:szCs w:val="24"/>
+                    </w:rPr>
+                    <w:t>ComboBox</w:t>
+                  </w:r>
+                  <w:proofErr w:type="spellEnd"/>
+                </w:p>
+                <w:p>
+                  <w:pPr>
+                    <w:pStyle w:val="ListParagraph"/>
+                    <w:numPr>
+                      <w:ilvl w:val="0"/>
+                      <w:numId w:val="8"/>
+                    </w:numPr>
+                    <w:ind w:left="288" w:hanging="144"/>
+                    <w:cnfStyle w:val="000000100000" w:firstRow="0" w:lastRow="0" w:firstColumn="0" w:lastColumn="0" w:oddVBand="0" w:evenVBand="0" w:oddHBand="1" w:evenHBand="0" w:firstRowFirstColumn="0" w:firstRowLastColumn="0" w:lastRowFirstColumn="0" w:lastRowLastColumn="0"/>
+                    <w:rPr>
+                      <w:rFonts w:ascii="Times New Roman" w:hAnsi="Times New Roman" w:cs="Times New Roman"/>
+                      <w:szCs w:val="24"/>
+                    </w:rPr>
+                  </w:pPr>
+                  <w:r>
+                    <w:rPr>
+                      <w:rFonts w:ascii="Times New Roman" w:hAnsi="Times New Roman" w:cs="Times New Roman"/>
+                      <w:szCs w:val="24"/>
+                    </w:rPr>
+                    <w:t>Update</w:t>
+                  </w:r>
+                  <w:r>
+                    <w:rPr>
+                      <w:rFonts w:ascii="Times New Roman" w:hAnsi="Times New Roman" w:cs="Times New Roman"/>
+                      <w:szCs w:val="24"/>
+                    </w:rPr>
+                    <w:t>: Button</w:t>
+                  </w:r>
+                </w:p>
+                <w:p>
+                  <w:pPr>
+                    <w:pStyle w:val="ListParagraph"/>
+                    <w:numPr>
+                      <w:ilvl w:val="0"/>
+                      <w:numId w:val="8"/>
+                    </w:numPr>
+                    <w:ind w:left="288" w:hanging="144"/>
+                    <w:cnfStyle w:val="000000100000" w:firstRow="0" w:lastRow="0" w:firstColumn="0" w:lastColumn="0" w:oddVBand="0" w:evenVBand="0" w:oddHBand="1" w:evenHBand="0" w:firstRowFirstColumn="0" w:firstRowLastColumn="0" w:lastRowFirstColumn="0" w:lastRowLastColumn="0"/>
+                    <w:rPr>
+                      <w:rFonts w:ascii="Times New Roman" w:hAnsi="Times New Roman" w:cs="Times New Roman"/>
+                      <w:szCs w:val="24"/>
+                    </w:rPr>
+                  </w:pPr>
+                  <w:r>
+                    <w:rPr>
+                      <w:rFonts w:ascii="Times New Roman" w:hAnsi="Times New Roman" w:cs="Times New Roman"/>
+                      <w:szCs w:val="24"/>
+                    </w:rPr>
+                    <w:t>Cancel: Button</w:t>
+                  </w:r>
+                </w:p>
+              </w:tc>
+            </w:tr>
+            <w:tr>
+              <w:tc>
+                <w:tcPr>
+                  <w:cnfStyle w:val="001000000000" w:firstRow="0" w:lastRow="0" w:firstColumn="1" w:lastColumn="0" w:oddVBand="0" w:evenVBand="0" w:oddHBand="0" w:evenHBand="0" w:firstRowFirstColumn="0" w:firstRowLastColumn="0" w:lastRowFirstColumn="0" w:lastRowLastColumn="0"/>
+                  <w:tcW w:w="1340" w:type="dxa"/>
+                  <w:tcBorders>
+                    <w:bottom w:val="single" w:sz="4" w:space="0" w:color="auto"/>
+                  </w:tcBorders>
+                  <w:shd w:val="clear" w:color="auto" w:fill="FFFFFF" w:themeFill="background1"/>
+                </w:tcPr>
+                <w:p>
+                  <w:pPr>
+                    <w:rPr>
+                      <w:rFonts w:ascii="Times New Roman" w:hAnsi="Times New Roman" w:cs="Times New Roman"/>
+                      <w:b w:val="0"/>
+                      <w:szCs w:val="24"/>
+                    </w:rPr>
+                  </w:pPr>
+                  <w:r>
+                    <w:rPr>
+                      <w:rFonts w:ascii="Times New Roman" w:hAnsi="Times New Roman" w:cs="Times New Roman"/>
+                      <w:b w:val="0"/>
+                      <w:szCs w:val="24"/>
+                    </w:rPr>
+                    <w:t>2</w:t>
+                  </w:r>
+                </w:p>
+              </w:tc>
+              <w:tc>
+                <w:tcPr>
+                  <w:tcW w:w="3392" w:type="dxa"/>
+                  <w:tcBorders>
+                    <w:bottom w:val="single" w:sz="4" w:space="0" w:color="auto"/>
+                  </w:tcBorders>
+                  <w:shd w:val="clear" w:color="auto" w:fill="FFFFFF" w:themeFill="background1"/>
+                </w:tcPr>
+                <w:p>
+                  <w:pPr>
+                    <w:cnfStyle w:val="000000000000" w:firstRow="0" w:lastRow="0" w:firstColumn="0" w:lastColumn="0" w:oddVBand="0" w:evenVBand="0" w:oddHBand="0" w:evenHBand="0" w:firstRowFirstColumn="0" w:firstRowLastColumn="0" w:lastRowFirstColumn="0" w:lastRowLastColumn="0"/>
+                    <w:rPr>
+                      <w:rFonts w:ascii="Times New Roman" w:hAnsi="Times New Roman" w:cs="Times New Roman"/>
+                      <w:szCs w:val="24"/>
+                    </w:rPr>
+                  </w:pPr>
+                  <w:r>
+                    <w:rPr>
+                      <w:rFonts w:ascii="Times New Roman" w:hAnsi="Times New Roman" w:cs="Times New Roman"/>
+                      <w:szCs w:val="24"/>
+                    </w:rPr>
+                    <w:t xml:space="preserve">Admin </w:t>
+                  </w:r>
+                  <w:r>
+                    <w:rPr>
+                      <w:rFonts w:ascii="Times New Roman" w:hAnsi="Times New Roman" w:cs="Times New Roman"/>
+                      <w:szCs w:val="24"/>
+                    </w:rPr>
+                    <w:t xml:space="preserve">fill in </w:t>
+                  </w:r>
+                  <w:r>
+                    <w:rPr>
+                      <w:rFonts w:ascii="Times New Roman" w:hAnsi="Times New Roman" w:cs="Times New Roman"/>
+                      <w:szCs w:val="24"/>
+                    </w:rPr>
+                    <w:t xml:space="preserve">updated </w:t>
+                  </w:r>
+                  <w:r>
+                    <w:rPr>
+                      <w:rFonts w:ascii="Times New Roman" w:hAnsi="Times New Roman" w:cs="Times New Roman"/>
+                      <w:szCs w:val="24"/>
+                    </w:rPr>
+                    <w:t>information of account and click on “</w:t>
+                  </w:r>
+                  <w:r>
+                    <w:rPr>
+                      <w:rFonts w:ascii="Times New Roman" w:hAnsi="Times New Roman" w:cs="Times New Roman"/>
+                      <w:szCs w:val="24"/>
+                    </w:rPr>
+                    <w:t>Update</w:t>
+                  </w:r>
+                  <w:r>
+                    <w:rPr>
+                      <w:rFonts w:ascii="Times New Roman" w:hAnsi="Times New Roman" w:cs="Times New Roman"/>
+                      <w:szCs w:val="24"/>
+                    </w:rPr>
+                    <w:t>” button.</w:t>
+                  </w:r>
+                </w:p>
+                <w:p>
+                  <w:pPr>
+                    <w:cnfStyle w:val="000000000000" w:firstRow="0" w:lastRow="0" w:firstColumn="0" w:lastColumn="0" w:oddVBand="0" w:evenVBand="0" w:oddHBand="0" w:evenHBand="0" w:firstRowFirstColumn="0" w:firstRowLastColumn="0" w:lastRowFirstColumn="0" w:lastRowLastColumn="0"/>
+                    <w:rPr>
+                      <w:rFonts w:ascii="Times New Roman" w:hAnsi="Times New Roman" w:cs="Times New Roman"/>
+                      <w:szCs w:val="24"/>
+                    </w:rPr>
+                  </w:pPr>
+                  <w:r>
+                    <w:rPr>
+                      <w:rFonts w:ascii="Times New Roman" w:hAnsi="Times New Roman" w:cs="Times New Roman"/>
+                      <w:szCs w:val="24"/>
+                    </w:rPr>
+                    <w:t>[Alternative 1]</w:t>
+                  </w:r>
+                </w:p>
+              </w:tc>
+              <w:tc>
+                <w:tcPr>
+                  <w:tcW w:w="4770" w:type="dxa"/>
+                  <w:tcBorders>
+                    <w:bottom w:val="single" w:sz="4" w:space="0" w:color="auto"/>
+                  </w:tcBorders>
+                  <w:shd w:val="clear" w:color="auto" w:fill="FFFFFF" w:themeFill="background1"/>
+                </w:tcPr>
+                <w:p>
+                  <w:pPr>
+                    <w:cnfStyle w:val="000000000000" w:firstRow="0" w:lastRow="0" w:firstColumn="0" w:lastColumn="0" w:oddVBand="0" w:evenVBand="0" w:oddHBand="0" w:evenHBand="0" w:firstRowFirstColumn="0" w:firstRowLastColumn="0" w:lastRowFirstColumn="0" w:lastRowLastColumn="0"/>
+                    <w:rPr>
+                      <w:rFonts w:ascii="Times New Roman" w:hAnsi="Times New Roman" w:cs="Times New Roman"/>
+                      <w:szCs w:val="24"/>
+                    </w:rPr>
+                  </w:pPr>
+                </w:p>
+              </w:tc>
+            </w:tr>
+            <w:tr>
+              <w:trPr>
+                <w:cnfStyle w:val="000000100000" w:firstRow="0" w:lastRow="0" w:firstColumn="0" w:lastColumn="0" w:oddVBand="0" w:evenVBand="0" w:oddHBand="1" w:evenHBand="0" w:firstRowFirstColumn="0" w:firstRowLastColumn="0" w:lastRowFirstColumn="0" w:lastRowLastColumn="0"/>
+              </w:trPr>
+              <w:tc>
+                <w:tcPr>
+                  <w:cnfStyle w:val="001000000000" w:firstRow="0" w:lastRow="0" w:firstColumn="1" w:lastColumn="0" w:oddVBand="0" w:evenVBand="0" w:oddHBand="0" w:evenHBand="0" w:firstRowFirstColumn="0" w:firstRowLastColumn="0" w:lastRowFirstColumn="0" w:lastRowLastColumn="0"/>
+                  <w:tcW w:w="1340" w:type="dxa"/>
+                  <w:tcBorders>
+                    <w:top w:val="single" w:sz="4" w:space="0" w:color="auto"/>
+                    <w:left w:val="single" w:sz="4" w:space="0" w:color="auto"/>
+                    <w:bottom w:val="single" w:sz="4" w:space="0" w:color="auto"/>
+                    <w:right w:val="single" w:sz="4" w:space="0" w:color="auto"/>
+                  </w:tcBorders>
+                  <w:shd w:val="clear" w:color="auto" w:fill="FFFFFF" w:themeFill="background1"/>
+                </w:tcPr>
+                <w:p>
+                  <w:pPr>
+                    <w:rPr>
+                      <w:rFonts w:ascii="Times New Roman" w:hAnsi="Times New Roman" w:cs="Times New Roman"/>
+                      <w:b w:val="0"/>
+                      <w:szCs w:val="24"/>
+                    </w:rPr>
+                  </w:pPr>
+                  <w:r>
+                    <w:rPr>
+                      <w:rFonts w:ascii="Times New Roman" w:hAnsi="Times New Roman" w:cs="Times New Roman"/>
+                      <w:b w:val="0"/>
+                      <w:szCs w:val="24"/>
+                    </w:rPr>
+                    <w:t>3</w:t>
+                  </w:r>
+                </w:p>
+              </w:tc>
+              <w:tc>
+                <w:tcPr>
+                  <w:tcW w:w="3392" w:type="dxa"/>
+                  <w:tcBorders>
+                    <w:top w:val="single" w:sz="4" w:space="0" w:color="auto"/>
+                    <w:left w:val="single" w:sz="4" w:space="0" w:color="auto"/>
+                    <w:bottom w:val="single" w:sz="4" w:space="0" w:color="auto"/>
+                    <w:right w:val="single" w:sz="4" w:space="0" w:color="auto"/>
+                  </w:tcBorders>
+                  <w:shd w:val="clear" w:color="auto" w:fill="FFFFFF" w:themeFill="background1"/>
+                </w:tcPr>
+                <w:p>
+                  <w:pPr>
+                    <w:cnfStyle w:val="000000100000" w:firstRow="0" w:lastRow="0" w:firstColumn="0" w:lastColumn="0" w:oddVBand="0" w:evenVBand="0" w:oddHBand="1" w:evenHBand="0" w:firstRowFirstColumn="0" w:firstRowLastColumn="0" w:lastRowFirstColumn="0" w:lastRowLastColumn="0"/>
+                    <w:rPr>
+                      <w:rFonts w:ascii="Times New Roman" w:hAnsi="Times New Roman" w:cs="Times New Roman"/>
+                      <w:szCs w:val="24"/>
+                    </w:rPr>
+                  </w:pPr>
+                  <w:r>
+                    <w:rPr>
+                      <w:rFonts w:ascii="Times New Roman" w:hAnsi="Times New Roman" w:cs="Times New Roman"/>
+                      <w:szCs w:val="24"/>
+                    </w:rPr>
+                    <w:t xml:space="preserve">Admin sends command to </w:t>
+                  </w:r>
+                  <w:r>
+                    <w:rPr>
+                      <w:rFonts w:ascii="Times New Roman" w:hAnsi="Times New Roman" w:cs="Times New Roman"/>
+                      <w:szCs w:val="24"/>
+                    </w:rPr>
+                    <w:t xml:space="preserve">update </w:t>
+                  </w:r>
+                  <w:r>
+                    <w:rPr>
+                      <w:rFonts w:ascii="Times New Roman" w:hAnsi="Times New Roman" w:cs="Times New Roman"/>
+                      <w:szCs w:val="24"/>
+                    </w:rPr>
+                    <w:t>account to system</w:t>
+                  </w:r>
+                  <w:r>
+                    <w:rPr>
+                      <w:rFonts w:ascii="Times New Roman" w:hAnsi="Times New Roman" w:cs="Times New Roman"/>
+                      <w:szCs w:val="24"/>
+                    </w:rPr>
+                    <w:t>.</w:t>
+                  </w:r>
+                </w:p>
+              </w:tc>
+              <w:tc>
+                <w:tcPr>
+                  <w:tcW w:w="4770" w:type="dxa"/>
+                  <w:tcBorders>
+                    <w:top w:val="single" w:sz="4" w:space="0" w:color="auto"/>
+                    <w:left w:val="single" w:sz="4" w:space="0" w:color="auto"/>
+                    <w:bottom w:val="single" w:sz="4" w:space="0" w:color="auto"/>
+                    <w:right w:val="single" w:sz="4" w:space="0" w:color="auto"/>
+                  </w:tcBorders>
+                  <w:shd w:val="clear" w:color="auto" w:fill="FFFFFF" w:themeFill="background1"/>
+                </w:tcPr>
+                <w:p>
+                  <w:pPr>
+                    <w:cnfStyle w:val="000000100000" w:firstRow="0" w:lastRow="0" w:firstColumn="0" w:lastColumn="0" w:oddVBand="0" w:evenVBand="0" w:oddHBand="1" w:evenHBand="0" w:firstRowFirstColumn="0" w:firstRowLastColumn="0" w:lastRowFirstColumn="0" w:lastRowLastColumn="0"/>
+                    <w:rPr>
+                      <w:rFonts w:ascii="Times New Roman" w:hAnsi="Times New Roman" w:cs="Times New Roman"/>
+                      <w:szCs w:val="24"/>
+                    </w:rPr>
+                  </w:pPr>
+                  <w:r>
+                    <w:rPr>
+                      <w:rFonts w:ascii="Times New Roman" w:hAnsi="Times New Roman" w:cs="Times New Roman"/>
+                      <w:szCs w:val="24"/>
+                    </w:rPr>
+                    <w:t xml:space="preserve">System shows message </w:t>
+                  </w:r>
+                  <w:r>
+                    <w:rPr>
+                      <w:rFonts w:ascii="Times New Roman" w:hAnsi="Times New Roman" w:cs="Times New Roman"/>
+                      <w:szCs w:val="24"/>
+                    </w:rPr>
+                    <w:t>account</w:t>
+                  </w:r>
+                  <w:r>
+                    <w:rPr>
+                      <w:rFonts w:ascii="Times New Roman" w:hAnsi="Times New Roman" w:cs="Times New Roman"/>
+                      <w:szCs w:val="24"/>
+                    </w:rPr>
+                    <w:t xml:space="preserve"> has been </w:t>
+                  </w:r>
+                  <w:r>
+                    <w:rPr>
+                      <w:rFonts w:ascii="Times New Roman" w:hAnsi="Times New Roman" w:cs="Times New Roman"/>
+                      <w:szCs w:val="24"/>
+                    </w:rPr>
+                    <w:t>created</w:t>
+                  </w:r>
+                  <w:r>
+                    <w:rPr>
+                      <w:rFonts w:ascii="Times New Roman" w:hAnsi="Times New Roman" w:cs="Times New Roman"/>
+                      <w:szCs w:val="24"/>
+                    </w:rPr>
+                    <w:t xml:space="preserve"> successfully.</w:t>
+                  </w:r>
+                </w:p>
+                <w:p>
+                  <w:pPr>
+                    <w:cnfStyle w:val="000000100000" w:firstRow="0" w:lastRow="0" w:firstColumn="0" w:lastColumn="0" w:oddVBand="0" w:evenVBand="0" w:oddHBand="1" w:evenHBand="0" w:firstRowFirstColumn="0" w:firstRowLastColumn="0" w:lastRowFirstColumn="0" w:lastRowLastColumn="0"/>
+                    <w:rPr>
+                      <w:rFonts w:ascii="Times New Roman" w:hAnsi="Times New Roman" w:cs="Times New Roman"/>
+                      <w:szCs w:val="24"/>
+                    </w:rPr>
+                  </w:pPr>
+                  <w:r>
+                    <w:rPr>
+                      <w:rFonts w:ascii="Times New Roman" w:hAnsi="Times New Roman" w:cs="Times New Roman"/>
+                      <w:szCs w:val="24"/>
+                    </w:rPr>
+                    <w:t>[Exception 1]</w:t>
+                  </w:r>
+                </w:p>
+              </w:tc>
+            </w:tr>
+          </w:tbl>
+          <w:p>
+            <w:pPr>
+              <w:spacing w:before="120" w:after="120"/>
+              <w:rPr>
+                <w:rFonts w:ascii="Times New Roman" w:hAnsi="Times New Roman" w:cs="Times New Roman"/>
+                <w:b w:val="0"/>
+                <w:szCs w:val="24"/>
+              </w:rPr>
+            </w:pPr>
+            <w:r>
+              <w:rPr>
+                <w:rFonts w:ascii="Times New Roman" w:hAnsi="Times New Roman" w:cs="Times New Roman"/>
+                <w:szCs w:val="24"/>
+              </w:rPr>
+              <w:t>Alternative Scenario:</w:t>
+            </w:r>
+            <w:r>
+              <w:rPr>
+                <w:rFonts w:ascii="Times New Roman" w:hAnsi="Times New Roman" w:cs="Times New Roman"/>
+                <w:b w:val="0"/>
+                <w:szCs w:val="24"/>
+              </w:rPr>
+              <w:t xml:space="preserve"> </w:t>
+            </w:r>
+          </w:p>
+          <w:tbl>
+            <w:tblPr>
+              <w:tblStyle w:val="LightShading"/>
+              <w:tblW w:w="0" w:type="auto"/>
+              <w:tblBorders>
+                <w:left w:val="single" w:sz="8" w:space="0" w:color="000000" w:themeColor="text1"/>
+                <w:right w:val="single" w:sz="8" w:space="0" w:color="000000" w:themeColor="text1"/>
+                <w:insideH w:val="single" w:sz="8" w:space="0" w:color="000000" w:themeColor="text1"/>
+                <w:insideV w:val="single" w:sz="8" w:space="0" w:color="000000" w:themeColor="text1"/>
+              </w:tblBorders>
+              <w:shd w:val="clear" w:color="auto" w:fill="FFFFFF" w:themeFill="background1"/>
+              <w:tblLook w:val="04A0" w:firstRow="1" w:lastRow="0" w:firstColumn="1" w:lastColumn="0" w:noHBand="0" w:noVBand="1"/>
+            </w:tblPr>
+            <w:tblGrid>
+              <w:gridCol w:w="1217"/>
+              <w:gridCol w:w="2987"/>
+              <w:gridCol w:w="4130"/>
+            </w:tblGrid>
+            <w:tr>
+              <w:trPr>
+                <w:cnfStyle w:val="100000000000" w:firstRow="1" w:lastRow="0" w:firstColumn="0" w:lastColumn="0" w:oddVBand="0" w:evenVBand="0" w:oddHBand="0" w:evenHBand="0" w:firstRowFirstColumn="0" w:firstRowLastColumn="0" w:lastRowFirstColumn="0" w:lastRowLastColumn="0"/>
+              </w:trPr>
+              <w:tc>
+                <w:tcPr>
+                  <w:cnfStyle w:val="001000000000" w:firstRow="0" w:lastRow="0" w:firstColumn="1" w:lastColumn="0" w:oddVBand="0" w:evenVBand="0" w:oddHBand="0" w:evenHBand="0" w:firstRowFirstColumn="0" w:firstRowLastColumn="0" w:lastRowFirstColumn="0" w:lastRowLastColumn="0"/>
+                  <w:tcW w:w="1340" w:type="dxa"/>
+                  <w:tcBorders>
+                    <w:top w:val="none" w:sz="0" w:space="0" w:color="auto"/>
+                    <w:left w:val="none" w:sz="0" w:space="0" w:color="auto"/>
+                    <w:bottom w:val="none" w:sz="0" w:space="0" w:color="auto"/>
+                    <w:right w:val="none" w:sz="0" w:space="0" w:color="auto"/>
+                  </w:tcBorders>
+                  <w:shd w:val="clear" w:color="auto" w:fill="D9D9D9" w:themeFill="background1" w:themeFillShade="D9"/>
+                </w:tcPr>
+                <w:p>
+                  <w:pPr>
+                    <w:rPr>
+                      <w:rFonts w:ascii="Times New Roman" w:hAnsi="Times New Roman" w:cs="Times New Roman"/>
+                      <w:b w:val="0"/>
+                      <w:szCs w:val="24"/>
+                    </w:rPr>
+                  </w:pPr>
+                  <w:r>
+                    <w:rPr>
+                      <w:rFonts w:ascii="Times New Roman" w:hAnsi="Times New Roman" w:cs="Times New Roman"/>
+                      <w:b w:val="0"/>
+                      <w:szCs w:val="24"/>
+                    </w:rPr>
+                    <w:t>Step</w:t>
+                  </w:r>
+                </w:p>
+              </w:tc>
+              <w:tc>
+                <w:tcPr>
+                  <w:tcW w:w="3392" w:type="dxa"/>
+                  <w:tcBorders>
+                    <w:top w:val="none" w:sz="0" w:space="0" w:color="auto"/>
+                    <w:left w:val="none" w:sz="0" w:space="0" w:color="auto"/>
+                    <w:bottom w:val="none" w:sz="0" w:space="0" w:color="auto"/>
+                    <w:right w:val="none" w:sz="0" w:space="0" w:color="auto"/>
+                  </w:tcBorders>
+                  <w:shd w:val="clear" w:color="auto" w:fill="D9D9D9" w:themeFill="background1" w:themeFillShade="D9"/>
+                </w:tcPr>
+                <w:p>
+                  <w:pPr>
+                    <w:cnfStyle w:val="100000000000" w:firstRow="1" w:lastRow="0" w:firstColumn="0" w:lastColumn="0" w:oddVBand="0" w:evenVBand="0" w:oddHBand="0" w:evenHBand="0" w:firstRowFirstColumn="0" w:firstRowLastColumn="0" w:lastRowFirstColumn="0" w:lastRowLastColumn="0"/>
+                    <w:rPr>
+                      <w:rFonts w:ascii="Times New Roman" w:hAnsi="Times New Roman" w:cs="Times New Roman"/>
+                      <w:b w:val="0"/>
+                      <w:szCs w:val="24"/>
+                    </w:rPr>
+                  </w:pPr>
+                  <w:r>
+                    <w:rPr>
+                      <w:rFonts w:ascii="Times New Roman" w:hAnsi="Times New Roman" w:cs="Times New Roman"/>
+                      <w:b w:val="0"/>
+                      <w:szCs w:val="24"/>
+                    </w:rPr>
+                    <w:t>Actor Action</w:t>
+                  </w:r>
+                </w:p>
+              </w:tc>
+              <w:tc>
+                <w:tcPr>
+                  <w:tcW w:w="4770" w:type="dxa"/>
+                  <w:tcBorders>
+                    <w:top w:val="none" w:sz="0" w:space="0" w:color="auto"/>
+                    <w:left w:val="none" w:sz="0" w:space="0" w:color="auto"/>
+                    <w:bottom w:val="none" w:sz="0" w:space="0" w:color="auto"/>
+                    <w:right w:val="none" w:sz="0" w:space="0" w:color="auto"/>
+                  </w:tcBorders>
+                  <w:shd w:val="clear" w:color="auto" w:fill="D9D9D9" w:themeFill="background1" w:themeFillShade="D9"/>
+                </w:tcPr>
+                <w:p>
+                  <w:pPr>
+                    <w:cnfStyle w:val="100000000000" w:firstRow="1" w:lastRow="0" w:firstColumn="0" w:lastColumn="0" w:oddVBand="0" w:evenVBand="0" w:oddHBand="0" w:evenHBand="0" w:firstRowFirstColumn="0" w:firstRowLastColumn="0" w:lastRowFirstColumn="0" w:lastRowLastColumn="0"/>
+                    <w:rPr>
+                      <w:rFonts w:ascii="Times New Roman" w:hAnsi="Times New Roman" w:cs="Times New Roman"/>
+                      <w:b w:val="0"/>
+                      <w:szCs w:val="24"/>
+                    </w:rPr>
+                  </w:pPr>
+                  <w:r>
+                    <w:rPr>
+                      <w:rFonts w:ascii="Times New Roman" w:hAnsi="Times New Roman" w:cs="Times New Roman"/>
+                      <w:b w:val="0"/>
+                      <w:szCs w:val="24"/>
+                    </w:rPr>
+                    <w:t>System Response</w:t>
+                  </w:r>
+                </w:p>
+              </w:tc>
+            </w:tr>
+            <w:tr>
+              <w:trPr>
+                <w:cnfStyle w:val="000000100000" w:firstRow="0" w:lastRow="0" w:firstColumn="0" w:lastColumn="0" w:oddVBand="0" w:evenVBand="0" w:oddHBand="1" w:evenHBand="0" w:firstRowFirstColumn="0" w:firstRowLastColumn="0" w:lastRowFirstColumn="0" w:lastRowLastColumn="0"/>
+              </w:trPr>
+              <w:tc>
+                <w:tcPr>
+                  <w:cnfStyle w:val="001000000000" w:firstRow="0" w:lastRow="0" w:firstColumn="1" w:lastColumn="0" w:oddVBand="0" w:evenVBand="0" w:oddHBand="0" w:evenHBand="0" w:firstRowFirstColumn="0" w:firstRowLastColumn="0" w:lastRowFirstColumn="0" w:lastRowLastColumn="0"/>
+                  <w:tcW w:w="1340" w:type="dxa"/>
+                  <w:tcBorders>
+                    <w:left w:val="none" w:sz="0" w:space="0" w:color="auto"/>
+                    <w:right w:val="none" w:sz="0" w:space="0" w:color="auto"/>
+                  </w:tcBorders>
+                  <w:shd w:val="clear" w:color="auto" w:fill="FFFFFF" w:themeFill="background1"/>
+                </w:tcPr>
+                <w:p>
+                  <w:pPr>
+                    <w:rPr>
+                      <w:rFonts w:ascii="Times New Roman" w:hAnsi="Times New Roman" w:cs="Times New Roman"/>
+                      <w:b w:val="0"/>
+                      <w:szCs w:val="24"/>
+                    </w:rPr>
+                  </w:pPr>
+                  <w:r>
+                    <w:rPr>
+                      <w:rFonts w:ascii="Times New Roman" w:hAnsi="Times New Roman" w:cs="Times New Roman"/>
+                      <w:b w:val="0"/>
+                      <w:szCs w:val="24"/>
+                    </w:rPr>
+                    <w:t>1</w:t>
+                  </w:r>
+                </w:p>
+              </w:tc>
+              <w:tc>
+                <w:tcPr>
+                  <w:tcW w:w="3392" w:type="dxa"/>
+                  <w:tcBorders>
+                    <w:left w:val="none" w:sz="0" w:space="0" w:color="auto"/>
+                    <w:right w:val="none" w:sz="0" w:space="0" w:color="auto"/>
+                  </w:tcBorders>
+                  <w:shd w:val="clear" w:color="auto" w:fill="FFFFFF" w:themeFill="background1"/>
+                </w:tcPr>
+                <w:p>
+                  <w:pPr>
+                    <w:cnfStyle w:val="000000100000" w:firstRow="0" w:lastRow="0" w:firstColumn="0" w:lastColumn="0" w:oddVBand="0" w:evenVBand="0" w:oddHBand="1" w:evenHBand="0" w:firstRowFirstColumn="0" w:firstRowLastColumn="0" w:lastRowFirstColumn="0" w:lastRowLastColumn="0"/>
+                    <w:rPr>
+                      <w:rFonts w:ascii="Times New Roman" w:hAnsi="Times New Roman" w:cs="Times New Roman"/>
+                      <w:szCs w:val="24"/>
+                    </w:rPr>
+                  </w:pPr>
+                  <w:r>
+                    <w:rPr>
+                      <w:rFonts w:ascii="Times New Roman" w:hAnsi="Times New Roman" w:cs="Times New Roman"/>
+                      <w:szCs w:val="24"/>
+                    </w:rPr>
+                    <w:t>Admi</w:t>
+                  </w:r>
+                  <w:r>
+                    <w:rPr>
+                      <w:rFonts w:ascii="Times New Roman" w:hAnsi="Times New Roman" w:cs="Times New Roman"/>
+                      <w:szCs w:val="24"/>
+                    </w:rPr>
+                    <w:t>n click on “Cancel” button.</w:t>
+                  </w:r>
+                </w:p>
+              </w:tc>
+              <w:tc>
+                <w:tcPr>
+                  <w:tcW w:w="4770" w:type="dxa"/>
+                  <w:tcBorders>
+                    <w:left w:val="none" w:sz="0" w:space="0" w:color="auto"/>
+                    <w:right w:val="none" w:sz="0" w:space="0" w:color="auto"/>
+                  </w:tcBorders>
+                  <w:shd w:val="clear" w:color="auto" w:fill="FFFFFF" w:themeFill="background1"/>
+                </w:tcPr>
+                <w:p>
+                  <w:pPr>
+                    <w:jc w:val="left"/>
+                    <w:cnfStyle w:val="000000100000" w:firstRow="0" w:lastRow="0" w:firstColumn="0" w:lastColumn="0" w:oddVBand="0" w:evenVBand="0" w:oddHBand="1" w:evenHBand="0" w:firstRowFirstColumn="0" w:firstRowLastColumn="0" w:lastRowFirstColumn="0" w:lastRowLastColumn="0"/>
+                    <w:rPr>
+                      <w:rFonts w:ascii="Times New Roman" w:hAnsi="Times New Roman" w:cs="Times New Roman"/>
+                      <w:szCs w:val="24"/>
+                    </w:rPr>
+                  </w:pPr>
+                  <w:r>
+                    <w:rPr>
+                      <w:rFonts w:ascii="Times New Roman" w:hAnsi="Times New Roman" w:cs="Times New Roman"/>
+                      <w:szCs w:val="24"/>
+                    </w:rPr>
+                    <w:t xml:space="preserve">System </w:t>
+                  </w:r>
+                  <w:r>
+                    <w:rPr>
+                      <w:rFonts w:ascii="Times New Roman" w:hAnsi="Times New Roman" w:cs="Times New Roman"/>
+                      <w:szCs w:val="24"/>
+                    </w:rPr>
+                    <w:t>redirect to previous page.</w:t>
+                  </w:r>
+                </w:p>
+              </w:tc>
+            </w:tr>
+          </w:tbl>
+          <w:p>
+            <w:pPr>
+              <w:spacing w:before="120" w:after="120"/>
+              <w:rPr>
+                <w:rFonts w:ascii="Times New Roman" w:hAnsi="Times New Roman" w:cs="Times New Roman"/>
+                <w:b w:val="0"/>
+                <w:szCs w:val="24"/>
+              </w:rPr>
+            </w:pPr>
+          </w:p>
+          <w:p>
+            <w:pPr>
+              <w:spacing w:before="120" w:after="120"/>
+              <w:rPr>
+                <w:rFonts w:ascii="Times New Roman" w:hAnsi="Times New Roman" w:cs="Times New Roman"/>
+                <w:b w:val="0"/>
+                <w:szCs w:val="24"/>
+              </w:rPr>
+            </w:pPr>
+            <w:r>
+              <w:rPr>
+                <w:rFonts w:ascii="Times New Roman" w:hAnsi="Times New Roman" w:cs="Times New Roman"/>
+                <w:szCs w:val="24"/>
+              </w:rPr>
+              <w:t>Exceptions:</w:t>
+            </w:r>
+            <w:r>
+              <w:rPr>
+                <w:rFonts w:ascii="Times New Roman" w:hAnsi="Times New Roman" w:cs="Times New Roman"/>
+                <w:szCs w:val="24"/>
+              </w:rPr>
+              <w:t xml:space="preserve"> </w:t>
+            </w:r>
+            <w:r>
+              <w:rPr>
+                <w:rFonts w:ascii="Times New Roman" w:hAnsi="Times New Roman" w:cs="Times New Roman"/>
+                <w:b w:val="0"/>
+                <w:szCs w:val="24"/>
+              </w:rPr>
+              <w:t>N/A</w:t>
+            </w:r>
+          </w:p>
+          <w:p>
+            <w:pPr>
+              <w:spacing w:before="120" w:after="120"/>
+              <w:rPr>
+                <w:rFonts w:ascii="Times New Roman" w:hAnsi="Times New Roman" w:cs="Times New Roman"/>
+                <w:b w:val="0"/>
+                <w:szCs w:val="24"/>
+              </w:rPr>
+            </w:pPr>
+            <w:r>
+              <w:rPr>
+                <w:rFonts w:ascii="Times New Roman" w:hAnsi="Times New Roman" w:cs="Times New Roman"/>
+                <w:szCs w:val="24"/>
+              </w:rPr>
+              <w:t>Relationships:</w:t>
+            </w:r>
+            <w:r>
+              <w:rPr>
+                <w:rFonts w:ascii="Times New Roman" w:hAnsi="Times New Roman" w:cs="Times New Roman"/>
+                <w:b w:val="0"/>
+                <w:szCs w:val="24"/>
+              </w:rPr>
+              <w:t xml:space="preserve"> N/A</w:t>
+            </w:r>
+          </w:p>
+          <w:p>
+            <w:pPr>
+              <w:spacing w:before="120" w:after="120"/>
+              <w:rPr>
+                <w:rFonts w:ascii="Times New Roman" w:hAnsi="Times New Roman" w:cs="Times New Roman"/>
+                <w:bCs w:val="0"/>
+                <w:szCs w:val="24"/>
+              </w:rPr>
+            </w:pPr>
+            <w:r>
+              <w:rPr>
+                <w:rFonts w:ascii="Times New Roman" w:hAnsi="Times New Roman" w:cs="Times New Roman"/>
+                <w:szCs w:val="24"/>
+              </w:rPr>
+              <w:t>Business Rules:</w:t>
+            </w:r>
+            <w:r>
+              <w:rPr>
+                <w:rFonts w:ascii="Times New Roman" w:hAnsi="Times New Roman" w:cs="Times New Roman"/>
+                <w:b w:val="0"/>
+                <w:szCs w:val="24"/>
+              </w:rPr>
+              <w:t xml:space="preserve"> N/A</w:t>
+            </w:r>
+            <w:bookmarkStart w:id="5" w:name="_GoBack"/>
+            <w:bookmarkEnd w:id="5"/>
           </w:p>
           <w:p>
             <w:pPr>
@@ -1908,24 +4649,14 @@
                 <w:szCs w:val="24"/>
               </w:rPr>
             </w:pPr>
-            <w:r>
-              <w:rPr>
-                <w:rFonts w:ascii="Times New Roman" w:hAnsi="Times New Roman" w:cs="Times New Roman"/>
-                <w:b w:val="0"/>
-                <w:szCs w:val="24"/>
-              </w:rPr>
-              <w:t>All information about staff still remain in the system.</w:t>
-            </w:r>
           </w:p>
         </w:tc>
-        <w:bookmarkStart w:id="5" w:name="_GoBack"/>
-        <w:bookmarkEnd w:id="5"/>
       </w:tr>
     </w:tbl>
     <w:p>
       <w:pPr>
         <w:pStyle w:val="ListParagraph"/>
-        <w:ind w:left="2232"/>
+        <w:ind w:firstLine="720"/>
         <w:rPr>
           <w:rFonts w:ascii="Times New Roman" w:hAnsi="Times New Roman" w:cs="Times New Roman"/>
           <w:b/>
@@ -2058,6 +4789,92 @@
     </w:lvl>
   </w:abstractNum>
   <w:abstractNum w:abstractNumId="1">
+    <w:nsid w:val="09117027"/>
+    <w:multiLevelType w:val="hybridMultilevel"/>
+    <w:tmpl w:val="BD4CBAAA"/>
+    <w:lvl w:ilvl="0" w:tplc="0409000F">
+      <w:start w:val="1"/>
+      <w:numFmt w:val="decimal"/>
+      <w:lvlText w:val="%1."/>
+      <w:lvlJc w:val="left"/>
+      <w:pPr>
+        <w:ind w:left="720" w:hanging="360"/>
+      </w:pPr>
+    </w:lvl>
+    <w:lvl w:ilvl="1" w:tplc="04090019" w:tentative="1">
+      <w:start w:val="1"/>
+      <w:numFmt w:val="lowerLetter"/>
+      <w:lvlText w:val="%2."/>
+      <w:lvlJc w:val="left"/>
+      <w:pPr>
+        <w:ind w:left="1440" w:hanging="360"/>
+      </w:pPr>
+    </w:lvl>
+    <w:lvl w:ilvl="2" w:tplc="0409001B" w:tentative="1">
+      <w:start w:val="1"/>
+      <w:numFmt w:val="lowerRoman"/>
+      <w:lvlText w:val="%3."/>
+      <w:lvlJc w:val="right"/>
+      <w:pPr>
+        <w:ind w:left="2160" w:hanging="180"/>
+      </w:pPr>
+    </w:lvl>
+    <w:lvl w:ilvl="3" w:tplc="0409000F" w:tentative="1">
+      <w:start w:val="1"/>
+      <w:numFmt w:val="decimal"/>
+      <w:lvlText w:val="%4."/>
+      <w:lvlJc w:val="left"/>
+      <w:pPr>
+        <w:ind w:left="2880" w:hanging="360"/>
+      </w:pPr>
+    </w:lvl>
+    <w:lvl w:ilvl="4" w:tplc="04090019" w:tentative="1">
+      <w:start w:val="1"/>
+      <w:numFmt w:val="lowerLetter"/>
+      <w:lvlText w:val="%5."/>
+      <w:lvlJc w:val="left"/>
+      <w:pPr>
+        <w:ind w:left="3600" w:hanging="360"/>
+      </w:pPr>
+    </w:lvl>
+    <w:lvl w:ilvl="5" w:tplc="0409001B" w:tentative="1">
+      <w:start w:val="1"/>
+      <w:numFmt w:val="lowerRoman"/>
+      <w:lvlText w:val="%6."/>
+      <w:lvlJc w:val="right"/>
+      <w:pPr>
+        <w:ind w:left="4320" w:hanging="180"/>
+      </w:pPr>
+    </w:lvl>
+    <w:lvl w:ilvl="6" w:tplc="0409000F" w:tentative="1">
+      <w:start w:val="1"/>
+      <w:numFmt w:val="decimal"/>
+      <w:lvlText w:val="%7."/>
+      <w:lvlJc w:val="left"/>
+      <w:pPr>
+        <w:ind w:left="5040" w:hanging="360"/>
+      </w:pPr>
+    </w:lvl>
+    <w:lvl w:ilvl="7" w:tplc="04090019" w:tentative="1">
+      <w:start w:val="1"/>
+      <w:numFmt w:val="lowerLetter"/>
+      <w:lvlText w:val="%8."/>
+      <w:lvlJc w:val="left"/>
+      <w:pPr>
+        <w:ind w:left="5760" w:hanging="360"/>
+      </w:pPr>
+    </w:lvl>
+    <w:lvl w:ilvl="8" w:tplc="0409001B" w:tentative="1">
+      <w:start w:val="1"/>
+      <w:numFmt w:val="lowerRoman"/>
+      <w:lvlText w:val="%9."/>
+      <w:lvlJc w:val="right"/>
+      <w:pPr>
+        <w:ind w:left="6480" w:hanging="180"/>
+      </w:pPr>
+    </w:lvl>
+  </w:abstractNum>
+  <w:abstractNum w:abstractNumId="2">
     <w:nsid w:val="09CD208C"/>
     <w:multiLevelType w:val="hybridMultilevel"/>
     <w:tmpl w:val="C0946B58"/>
@@ -2169,7 +4986,7 @@
       </w:rPr>
     </w:lvl>
   </w:abstractNum>
-  <w:abstractNum w:abstractNumId="2">
+  <w:abstractNum w:abstractNumId="3">
     <w:nsid w:val="0A614CCC"/>
     <w:multiLevelType w:val="hybridMultilevel"/>
     <w:tmpl w:val="CE180AB8"/>
@@ -2282,7 +5099,179 @@
       </w:rPr>
     </w:lvl>
   </w:abstractNum>
-  <w:abstractNum w:abstractNumId="3">
+  <w:abstractNum w:abstractNumId="4">
+    <w:nsid w:val="0CC63584"/>
+    <w:multiLevelType w:val="hybridMultilevel"/>
+    <w:tmpl w:val="6A407EE4"/>
+    <w:lvl w:ilvl="0" w:tplc="0409000F">
+      <w:start w:val="1"/>
+      <w:numFmt w:val="decimal"/>
+      <w:lvlText w:val="%1."/>
+      <w:lvlJc w:val="left"/>
+      <w:pPr>
+        <w:ind w:left="1080" w:hanging="360"/>
+      </w:pPr>
+    </w:lvl>
+    <w:lvl w:ilvl="1" w:tplc="04090019" w:tentative="1">
+      <w:start w:val="1"/>
+      <w:numFmt w:val="lowerLetter"/>
+      <w:lvlText w:val="%2."/>
+      <w:lvlJc w:val="left"/>
+      <w:pPr>
+        <w:ind w:left="1800" w:hanging="360"/>
+      </w:pPr>
+    </w:lvl>
+    <w:lvl w:ilvl="2" w:tplc="0409001B" w:tentative="1">
+      <w:start w:val="1"/>
+      <w:numFmt w:val="lowerRoman"/>
+      <w:lvlText w:val="%3."/>
+      <w:lvlJc w:val="right"/>
+      <w:pPr>
+        <w:ind w:left="2520" w:hanging="180"/>
+      </w:pPr>
+    </w:lvl>
+    <w:lvl w:ilvl="3" w:tplc="0409000F" w:tentative="1">
+      <w:start w:val="1"/>
+      <w:numFmt w:val="decimal"/>
+      <w:lvlText w:val="%4."/>
+      <w:lvlJc w:val="left"/>
+      <w:pPr>
+        <w:ind w:left="3240" w:hanging="360"/>
+      </w:pPr>
+    </w:lvl>
+    <w:lvl w:ilvl="4" w:tplc="04090019" w:tentative="1">
+      <w:start w:val="1"/>
+      <w:numFmt w:val="lowerLetter"/>
+      <w:lvlText w:val="%5."/>
+      <w:lvlJc w:val="left"/>
+      <w:pPr>
+        <w:ind w:left="3960" w:hanging="360"/>
+      </w:pPr>
+    </w:lvl>
+    <w:lvl w:ilvl="5" w:tplc="0409001B" w:tentative="1">
+      <w:start w:val="1"/>
+      <w:numFmt w:val="lowerRoman"/>
+      <w:lvlText w:val="%6."/>
+      <w:lvlJc w:val="right"/>
+      <w:pPr>
+        <w:ind w:left="4680" w:hanging="180"/>
+      </w:pPr>
+    </w:lvl>
+    <w:lvl w:ilvl="6" w:tplc="0409000F" w:tentative="1">
+      <w:start w:val="1"/>
+      <w:numFmt w:val="decimal"/>
+      <w:lvlText w:val="%7."/>
+      <w:lvlJc w:val="left"/>
+      <w:pPr>
+        <w:ind w:left="5400" w:hanging="360"/>
+      </w:pPr>
+    </w:lvl>
+    <w:lvl w:ilvl="7" w:tplc="04090019" w:tentative="1">
+      <w:start w:val="1"/>
+      <w:numFmt w:val="lowerLetter"/>
+      <w:lvlText w:val="%8."/>
+      <w:lvlJc w:val="left"/>
+      <w:pPr>
+        <w:ind w:left="6120" w:hanging="360"/>
+      </w:pPr>
+    </w:lvl>
+    <w:lvl w:ilvl="8" w:tplc="0409001B" w:tentative="1">
+      <w:start w:val="1"/>
+      <w:numFmt w:val="lowerRoman"/>
+      <w:lvlText w:val="%9."/>
+      <w:lvlJc w:val="right"/>
+      <w:pPr>
+        <w:ind w:left="6840" w:hanging="180"/>
+      </w:pPr>
+    </w:lvl>
+  </w:abstractNum>
+  <w:abstractNum w:abstractNumId="5">
+    <w:nsid w:val="1D7F39BF"/>
+    <w:multiLevelType w:val="hybridMultilevel"/>
+    <w:tmpl w:val="462A4E10"/>
+    <w:lvl w:ilvl="0" w:tplc="0409000F">
+      <w:start w:val="1"/>
+      <w:numFmt w:val="decimal"/>
+      <w:lvlText w:val="%1."/>
+      <w:lvlJc w:val="left"/>
+      <w:pPr>
+        <w:ind w:left="2880" w:hanging="360"/>
+      </w:pPr>
+    </w:lvl>
+    <w:lvl w:ilvl="1" w:tplc="04090019" w:tentative="1">
+      <w:start w:val="1"/>
+      <w:numFmt w:val="lowerLetter"/>
+      <w:lvlText w:val="%2."/>
+      <w:lvlJc w:val="left"/>
+      <w:pPr>
+        <w:ind w:left="3600" w:hanging="360"/>
+      </w:pPr>
+    </w:lvl>
+    <w:lvl w:ilvl="2" w:tplc="0409001B" w:tentative="1">
+      <w:start w:val="1"/>
+      <w:numFmt w:val="lowerRoman"/>
+      <w:lvlText w:val="%3."/>
+      <w:lvlJc w:val="right"/>
+      <w:pPr>
+        <w:ind w:left="4320" w:hanging="180"/>
+      </w:pPr>
+    </w:lvl>
+    <w:lvl w:ilvl="3" w:tplc="0409000F" w:tentative="1">
+      <w:start w:val="1"/>
+      <w:numFmt w:val="decimal"/>
+      <w:lvlText w:val="%4."/>
+      <w:lvlJc w:val="left"/>
+      <w:pPr>
+        <w:ind w:left="5040" w:hanging="360"/>
+      </w:pPr>
+    </w:lvl>
+    <w:lvl w:ilvl="4" w:tplc="04090019" w:tentative="1">
+      <w:start w:val="1"/>
+      <w:numFmt w:val="lowerLetter"/>
+      <w:lvlText w:val="%5."/>
+      <w:lvlJc w:val="left"/>
+      <w:pPr>
+        <w:ind w:left="5760" w:hanging="360"/>
+      </w:pPr>
+    </w:lvl>
+    <w:lvl w:ilvl="5" w:tplc="0409001B" w:tentative="1">
+      <w:start w:val="1"/>
+      <w:numFmt w:val="lowerRoman"/>
+      <w:lvlText w:val="%6."/>
+      <w:lvlJc w:val="right"/>
+      <w:pPr>
+        <w:ind w:left="6480" w:hanging="180"/>
+      </w:pPr>
+    </w:lvl>
+    <w:lvl w:ilvl="6" w:tplc="0409000F" w:tentative="1">
+      <w:start w:val="1"/>
+      <w:numFmt w:val="decimal"/>
+      <w:lvlText w:val="%7."/>
+      <w:lvlJc w:val="left"/>
+      <w:pPr>
+        <w:ind w:left="7200" w:hanging="360"/>
+      </w:pPr>
+    </w:lvl>
+    <w:lvl w:ilvl="7" w:tplc="04090019" w:tentative="1">
+      <w:start w:val="1"/>
+      <w:numFmt w:val="lowerLetter"/>
+      <w:lvlText w:val="%8."/>
+      <w:lvlJc w:val="left"/>
+      <w:pPr>
+        <w:ind w:left="7920" w:hanging="360"/>
+      </w:pPr>
+    </w:lvl>
+    <w:lvl w:ilvl="8" w:tplc="0409001B" w:tentative="1">
+      <w:start w:val="1"/>
+      <w:numFmt w:val="lowerRoman"/>
+      <w:lvlText w:val="%9."/>
+      <w:lvlJc w:val="right"/>
+      <w:pPr>
+        <w:ind w:left="8640" w:hanging="180"/>
+      </w:pPr>
+    </w:lvl>
+  </w:abstractNum>
+  <w:abstractNum w:abstractNumId="6">
     <w:nsid w:val="29D171F4"/>
     <w:multiLevelType w:val="hybridMultilevel"/>
     <w:tmpl w:val="BB10CACA"/>
@@ -2395,7 +5384,351 @@
       </w:rPr>
     </w:lvl>
   </w:abstractNum>
-  <w:abstractNum w:abstractNumId="4">
+  <w:abstractNum w:abstractNumId="7">
+    <w:nsid w:val="2C1F6F88"/>
+    <w:multiLevelType w:val="hybridMultilevel"/>
+    <w:tmpl w:val="07B277C0"/>
+    <w:lvl w:ilvl="0" w:tplc="0409000F">
+      <w:start w:val="1"/>
+      <w:numFmt w:val="decimal"/>
+      <w:lvlText w:val="%1."/>
+      <w:lvlJc w:val="left"/>
+      <w:pPr>
+        <w:ind w:left="720" w:hanging="360"/>
+      </w:pPr>
+    </w:lvl>
+    <w:lvl w:ilvl="1" w:tplc="04090019" w:tentative="1">
+      <w:start w:val="1"/>
+      <w:numFmt w:val="lowerLetter"/>
+      <w:lvlText w:val="%2."/>
+      <w:lvlJc w:val="left"/>
+      <w:pPr>
+        <w:ind w:left="1440" w:hanging="360"/>
+      </w:pPr>
+    </w:lvl>
+    <w:lvl w:ilvl="2" w:tplc="0409001B" w:tentative="1">
+      <w:start w:val="1"/>
+      <w:numFmt w:val="lowerRoman"/>
+      <w:lvlText w:val="%3."/>
+      <w:lvlJc w:val="right"/>
+      <w:pPr>
+        <w:ind w:left="2160" w:hanging="180"/>
+      </w:pPr>
+    </w:lvl>
+    <w:lvl w:ilvl="3" w:tplc="0409000F" w:tentative="1">
+      <w:start w:val="1"/>
+      <w:numFmt w:val="decimal"/>
+      <w:lvlText w:val="%4."/>
+      <w:lvlJc w:val="left"/>
+      <w:pPr>
+        <w:ind w:left="2880" w:hanging="360"/>
+      </w:pPr>
+    </w:lvl>
+    <w:lvl w:ilvl="4" w:tplc="04090019" w:tentative="1">
+      <w:start w:val="1"/>
+      <w:numFmt w:val="lowerLetter"/>
+      <w:lvlText w:val="%5."/>
+      <w:lvlJc w:val="left"/>
+      <w:pPr>
+        <w:ind w:left="3600" w:hanging="360"/>
+      </w:pPr>
+    </w:lvl>
+    <w:lvl w:ilvl="5" w:tplc="0409001B" w:tentative="1">
+      <w:start w:val="1"/>
+      <w:numFmt w:val="lowerRoman"/>
+      <w:lvlText w:val="%6."/>
+      <w:lvlJc w:val="right"/>
+      <w:pPr>
+        <w:ind w:left="4320" w:hanging="180"/>
+      </w:pPr>
+    </w:lvl>
+    <w:lvl w:ilvl="6" w:tplc="0409000F" w:tentative="1">
+      <w:start w:val="1"/>
+      <w:numFmt w:val="decimal"/>
+      <w:lvlText w:val="%7."/>
+      <w:lvlJc w:val="left"/>
+      <w:pPr>
+        <w:ind w:left="5040" w:hanging="360"/>
+      </w:pPr>
+    </w:lvl>
+    <w:lvl w:ilvl="7" w:tplc="04090019" w:tentative="1">
+      <w:start w:val="1"/>
+      <w:numFmt w:val="lowerLetter"/>
+      <w:lvlText w:val="%8."/>
+      <w:lvlJc w:val="left"/>
+      <w:pPr>
+        <w:ind w:left="5760" w:hanging="360"/>
+      </w:pPr>
+    </w:lvl>
+    <w:lvl w:ilvl="8" w:tplc="0409001B" w:tentative="1">
+      <w:start w:val="1"/>
+      <w:numFmt w:val="lowerRoman"/>
+      <w:lvlText w:val="%9."/>
+      <w:lvlJc w:val="right"/>
+      <w:pPr>
+        <w:ind w:left="6480" w:hanging="180"/>
+      </w:pPr>
+    </w:lvl>
+  </w:abstractNum>
+  <w:abstractNum w:abstractNumId="8">
+    <w:nsid w:val="2C6847E4"/>
+    <w:multiLevelType w:val="hybridMultilevel"/>
+    <w:tmpl w:val="93B2AFCE"/>
+    <w:lvl w:ilvl="0" w:tplc="0409000F">
+      <w:start w:val="1"/>
+      <w:numFmt w:val="decimal"/>
+      <w:lvlText w:val="%1."/>
+      <w:lvlJc w:val="left"/>
+      <w:pPr>
+        <w:ind w:left="2520" w:hanging="360"/>
+      </w:pPr>
+    </w:lvl>
+    <w:lvl w:ilvl="1" w:tplc="04090019" w:tentative="1">
+      <w:start w:val="1"/>
+      <w:numFmt w:val="lowerLetter"/>
+      <w:lvlText w:val="%2."/>
+      <w:lvlJc w:val="left"/>
+      <w:pPr>
+        <w:ind w:left="3240" w:hanging="360"/>
+      </w:pPr>
+    </w:lvl>
+    <w:lvl w:ilvl="2" w:tplc="0409001B" w:tentative="1">
+      <w:start w:val="1"/>
+      <w:numFmt w:val="lowerRoman"/>
+      <w:lvlText w:val="%3."/>
+      <w:lvlJc w:val="right"/>
+      <w:pPr>
+        <w:ind w:left="3960" w:hanging="180"/>
+      </w:pPr>
+    </w:lvl>
+    <w:lvl w:ilvl="3" w:tplc="0409000F" w:tentative="1">
+      <w:start w:val="1"/>
+      <w:numFmt w:val="decimal"/>
+      <w:lvlText w:val="%4."/>
+      <w:lvlJc w:val="left"/>
+      <w:pPr>
+        <w:ind w:left="4680" w:hanging="360"/>
+      </w:pPr>
+    </w:lvl>
+    <w:lvl w:ilvl="4" w:tplc="04090019" w:tentative="1">
+      <w:start w:val="1"/>
+      <w:numFmt w:val="lowerLetter"/>
+      <w:lvlText w:val="%5."/>
+      <w:lvlJc w:val="left"/>
+      <w:pPr>
+        <w:ind w:left="5400" w:hanging="360"/>
+      </w:pPr>
+    </w:lvl>
+    <w:lvl w:ilvl="5" w:tplc="0409001B" w:tentative="1">
+      <w:start w:val="1"/>
+      <w:numFmt w:val="lowerRoman"/>
+      <w:lvlText w:val="%6."/>
+      <w:lvlJc w:val="right"/>
+      <w:pPr>
+        <w:ind w:left="6120" w:hanging="180"/>
+      </w:pPr>
+    </w:lvl>
+    <w:lvl w:ilvl="6" w:tplc="0409000F" w:tentative="1">
+      <w:start w:val="1"/>
+      <w:numFmt w:val="decimal"/>
+      <w:lvlText w:val="%7."/>
+      <w:lvlJc w:val="left"/>
+      <w:pPr>
+        <w:ind w:left="6840" w:hanging="360"/>
+      </w:pPr>
+    </w:lvl>
+    <w:lvl w:ilvl="7" w:tplc="04090019" w:tentative="1">
+      <w:start w:val="1"/>
+      <w:numFmt w:val="lowerLetter"/>
+      <w:lvlText w:val="%8."/>
+      <w:lvlJc w:val="left"/>
+      <w:pPr>
+        <w:ind w:left="7560" w:hanging="360"/>
+      </w:pPr>
+    </w:lvl>
+    <w:lvl w:ilvl="8" w:tplc="0409001B" w:tentative="1">
+      <w:start w:val="1"/>
+      <w:numFmt w:val="lowerRoman"/>
+      <w:lvlText w:val="%9."/>
+      <w:lvlJc w:val="right"/>
+      <w:pPr>
+        <w:ind w:left="8280" w:hanging="180"/>
+      </w:pPr>
+    </w:lvl>
+  </w:abstractNum>
+  <w:abstractNum w:abstractNumId="9">
+    <w:nsid w:val="32E52966"/>
+    <w:multiLevelType w:val="hybridMultilevel"/>
+    <w:tmpl w:val="D1D0A6F6"/>
+    <w:lvl w:ilvl="0" w:tplc="0409000F">
+      <w:start w:val="1"/>
+      <w:numFmt w:val="decimal"/>
+      <w:lvlText w:val="%1."/>
+      <w:lvlJc w:val="left"/>
+      <w:pPr>
+        <w:ind w:left="1800" w:hanging="360"/>
+      </w:pPr>
+    </w:lvl>
+    <w:lvl w:ilvl="1" w:tplc="04090019" w:tentative="1">
+      <w:start w:val="1"/>
+      <w:numFmt w:val="lowerLetter"/>
+      <w:lvlText w:val="%2."/>
+      <w:lvlJc w:val="left"/>
+      <w:pPr>
+        <w:ind w:left="2520" w:hanging="360"/>
+      </w:pPr>
+    </w:lvl>
+    <w:lvl w:ilvl="2" w:tplc="0409001B" w:tentative="1">
+      <w:start w:val="1"/>
+      <w:numFmt w:val="lowerRoman"/>
+      <w:lvlText w:val="%3."/>
+      <w:lvlJc w:val="right"/>
+      <w:pPr>
+        <w:ind w:left="3240" w:hanging="180"/>
+      </w:pPr>
+    </w:lvl>
+    <w:lvl w:ilvl="3" w:tplc="0409000F" w:tentative="1">
+      <w:start w:val="1"/>
+      <w:numFmt w:val="decimal"/>
+      <w:lvlText w:val="%4."/>
+      <w:lvlJc w:val="left"/>
+      <w:pPr>
+        <w:ind w:left="3960" w:hanging="360"/>
+      </w:pPr>
+    </w:lvl>
+    <w:lvl w:ilvl="4" w:tplc="04090019" w:tentative="1">
+      <w:start w:val="1"/>
+      <w:numFmt w:val="lowerLetter"/>
+      <w:lvlText w:val="%5."/>
+      <w:lvlJc w:val="left"/>
+      <w:pPr>
+        <w:ind w:left="4680" w:hanging="360"/>
+      </w:pPr>
+    </w:lvl>
+    <w:lvl w:ilvl="5" w:tplc="0409001B" w:tentative="1">
+      <w:start w:val="1"/>
+      <w:numFmt w:val="lowerRoman"/>
+      <w:lvlText w:val="%6."/>
+      <w:lvlJc w:val="right"/>
+      <w:pPr>
+        <w:ind w:left="5400" w:hanging="180"/>
+      </w:pPr>
+    </w:lvl>
+    <w:lvl w:ilvl="6" w:tplc="0409000F" w:tentative="1">
+      <w:start w:val="1"/>
+      <w:numFmt w:val="decimal"/>
+      <w:lvlText w:val="%7."/>
+      <w:lvlJc w:val="left"/>
+      <w:pPr>
+        <w:ind w:left="6120" w:hanging="360"/>
+      </w:pPr>
+    </w:lvl>
+    <w:lvl w:ilvl="7" w:tplc="04090019" w:tentative="1">
+      <w:start w:val="1"/>
+      <w:numFmt w:val="lowerLetter"/>
+      <w:lvlText w:val="%8."/>
+      <w:lvlJc w:val="left"/>
+      <w:pPr>
+        <w:ind w:left="6840" w:hanging="360"/>
+      </w:pPr>
+    </w:lvl>
+    <w:lvl w:ilvl="8" w:tplc="0409001B" w:tentative="1">
+      <w:start w:val="1"/>
+      <w:numFmt w:val="lowerRoman"/>
+      <w:lvlText w:val="%9."/>
+      <w:lvlJc w:val="right"/>
+      <w:pPr>
+        <w:ind w:left="7560" w:hanging="180"/>
+      </w:pPr>
+    </w:lvl>
+  </w:abstractNum>
+  <w:abstractNum w:abstractNumId="10">
+    <w:nsid w:val="34E905C0"/>
+    <w:multiLevelType w:val="hybridMultilevel"/>
+    <w:tmpl w:val="700E5DE0"/>
+    <w:lvl w:ilvl="0" w:tplc="0409000F">
+      <w:start w:val="1"/>
+      <w:numFmt w:val="decimal"/>
+      <w:lvlText w:val="%1."/>
+      <w:lvlJc w:val="left"/>
+      <w:pPr>
+        <w:ind w:left="2520" w:hanging="360"/>
+      </w:pPr>
+    </w:lvl>
+    <w:lvl w:ilvl="1" w:tplc="04090019" w:tentative="1">
+      <w:start w:val="1"/>
+      <w:numFmt w:val="lowerLetter"/>
+      <w:lvlText w:val="%2."/>
+      <w:lvlJc w:val="left"/>
+      <w:pPr>
+        <w:ind w:left="3240" w:hanging="360"/>
+      </w:pPr>
+    </w:lvl>
+    <w:lvl w:ilvl="2" w:tplc="0409001B" w:tentative="1">
+      <w:start w:val="1"/>
+      <w:numFmt w:val="lowerRoman"/>
+      <w:lvlText w:val="%3."/>
+      <w:lvlJc w:val="right"/>
+      <w:pPr>
+        <w:ind w:left="3960" w:hanging="180"/>
+      </w:pPr>
+    </w:lvl>
+    <w:lvl w:ilvl="3" w:tplc="0409000F" w:tentative="1">
+      <w:start w:val="1"/>
+      <w:numFmt w:val="decimal"/>
+      <w:lvlText w:val="%4."/>
+      <w:lvlJc w:val="left"/>
+      <w:pPr>
+        <w:ind w:left="4680" w:hanging="360"/>
+      </w:pPr>
+    </w:lvl>
+    <w:lvl w:ilvl="4" w:tplc="04090019" w:tentative="1">
+      <w:start w:val="1"/>
+      <w:numFmt w:val="lowerLetter"/>
+      <w:lvlText w:val="%5."/>
+      <w:lvlJc w:val="left"/>
+      <w:pPr>
+        <w:ind w:left="5400" w:hanging="360"/>
+      </w:pPr>
+    </w:lvl>
+    <w:lvl w:ilvl="5" w:tplc="0409001B" w:tentative="1">
+      <w:start w:val="1"/>
+      <w:numFmt w:val="lowerRoman"/>
+      <w:lvlText w:val="%6."/>
+      <w:lvlJc w:val="right"/>
+      <w:pPr>
+        <w:ind w:left="6120" w:hanging="180"/>
+      </w:pPr>
+    </w:lvl>
+    <w:lvl w:ilvl="6" w:tplc="0409000F" w:tentative="1">
+      <w:start w:val="1"/>
+      <w:numFmt w:val="decimal"/>
+      <w:lvlText w:val="%7."/>
+      <w:lvlJc w:val="left"/>
+      <w:pPr>
+        <w:ind w:left="6840" w:hanging="360"/>
+      </w:pPr>
+    </w:lvl>
+    <w:lvl w:ilvl="7" w:tplc="04090019" w:tentative="1">
+      <w:start w:val="1"/>
+      <w:numFmt w:val="lowerLetter"/>
+      <w:lvlText w:val="%8."/>
+      <w:lvlJc w:val="left"/>
+      <w:pPr>
+        <w:ind w:left="7560" w:hanging="360"/>
+      </w:pPr>
+    </w:lvl>
+    <w:lvl w:ilvl="8" w:tplc="0409001B" w:tentative="1">
+      <w:start w:val="1"/>
+      <w:numFmt w:val="lowerRoman"/>
+      <w:lvlText w:val="%9."/>
+      <w:lvlJc w:val="right"/>
+      <w:pPr>
+        <w:ind w:left="8280" w:hanging="180"/>
+      </w:pPr>
+    </w:lvl>
+  </w:abstractNum>
+  <w:abstractNum w:abstractNumId="11">
     <w:nsid w:val="388339CA"/>
     <w:multiLevelType w:val="hybridMultilevel"/>
     <w:tmpl w:val="8BE8B030"/>
@@ -2508,7 +5841,93 @@
       </w:rPr>
     </w:lvl>
   </w:abstractNum>
-  <w:abstractNum w:abstractNumId="5">
+  <w:abstractNum w:abstractNumId="12">
+    <w:nsid w:val="44B40359"/>
+    <w:multiLevelType w:val="hybridMultilevel"/>
+    <w:tmpl w:val="29B20E2A"/>
+    <w:lvl w:ilvl="0" w:tplc="0409000F">
+      <w:start w:val="1"/>
+      <w:numFmt w:val="decimal"/>
+      <w:lvlText w:val="%1."/>
+      <w:lvlJc w:val="left"/>
+      <w:pPr>
+        <w:ind w:left="720" w:hanging="360"/>
+      </w:pPr>
+    </w:lvl>
+    <w:lvl w:ilvl="1" w:tplc="04090019" w:tentative="1">
+      <w:start w:val="1"/>
+      <w:numFmt w:val="lowerLetter"/>
+      <w:lvlText w:val="%2."/>
+      <w:lvlJc w:val="left"/>
+      <w:pPr>
+        <w:ind w:left="1440" w:hanging="360"/>
+      </w:pPr>
+    </w:lvl>
+    <w:lvl w:ilvl="2" w:tplc="0409001B" w:tentative="1">
+      <w:start w:val="1"/>
+      <w:numFmt w:val="lowerRoman"/>
+      <w:lvlText w:val="%3."/>
+      <w:lvlJc w:val="right"/>
+      <w:pPr>
+        <w:ind w:left="2160" w:hanging="180"/>
+      </w:pPr>
+    </w:lvl>
+    <w:lvl w:ilvl="3" w:tplc="0409000F" w:tentative="1">
+      <w:start w:val="1"/>
+      <w:numFmt w:val="decimal"/>
+      <w:lvlText w:val="%4."/>
+      <w:lvlJc w:val="left"/>
+      <w:pPr>
+        <w:ind w:left="2880" w:hanging="360"/>
+      </w:pPr>
+    </w:lvl>
+    <w:lvl w:ilvl="4" w:tplc="04090019" w:tentative="1">
+      <w:start w:val="1"/>
+      <w:numFmt w:val="lowerLetter"/>
+      <w:lvlText w:val="%5."/>
+      <w:lvlJc w:val="left"/>
+      <w:pPr>
+        <w:ind w:left="3600" w:hanging="360"/>
+      </w:pPr>
+    </w:lvl>
+    <w:lvl w:ilvl="5" w:tplc="0409001B" w:tentative="1">
+      <w:start w:val="1"/>
+      <w:numFmt w:val="lowerRoman"/>
+      <w:lvlText w:val="%6."/>
+      <w:lvlJc w:val="right"/>
+      <w:pPr>
+        <w:ind w:left="4320" w:hanging="180"/>
+      </w:pPr>
+    </w:lvl>
+    <w:lvl w:ilvl="6" w:tplc="0409000F" w:tentative="1">
+      <w:start w:val="1"/>
+      <w:numFmt w:val="decimal"/>
+      <w:lvlText w:val="%7."/>
+      <w:lvlJc w:val="left"/>
+      <w:pPr>
+        <w:ind w:left="5040" w:hanging="360"/>
+      </w:pPr>
+    </w:lvl>
+    <w:lvl w:ilvl="7" w:tplc="04090019" w:tentative="1">
+      <w:start w:val="1"/>
+      <w:numFmt w:val="lowerLetter"/>
+      <w:lvlText w:val="%8."/>
+      <w:lvlJc w:val="left"/>
+      <w:pPr>
+        <w:ind w:left="5760" w:hanging="360"/>
+      </w:pPr>
+    </w:lvl>
+    <w:lvl w:ilvl="8" w:tplc="0409001B" w:tentative="1">
+      <w:start w:val="1"/>
+      <w:numFmt w:val="lowerRoman"/>
+      <w:lvlText w:val="%9."/>
+      <w:lvlJc w:val="right"/>
+      <w:pPr>
+        <w:ind w:left="6480" w:hanging="180"/>
+      </w:pPr>
+    </w:lvl>
+  </w:abstractNum>
+  <w:abstractNum w:abstractNumId="13">
     <w:nsid w:val="4B320186"/>
     <w:multiLevelType w:val="hybridMultilevel"/>
     <w:tmpl w:val="D9E49E2A"/>
@@ -2620,7 +6039,265 @@
       </w:rPr>
     </w:lvl>
   </w:abstractNum>
-  <w:abstractNum w:abstractNumId="6">
+  <w:abstractNum w:abstractNumId="14">
+    <w:nsid w:val="5F127A29"/>
+    <w:multiLevelType w:val="hybridMultilevel"/>
+    <w:tmpl w:val="94AE5300"/>
+    <w:lvl w:ilvl="0" w:tplc="0409000F">
+      <w:start w:val="1"/>
+      <w:numFmt w:val="decimal"/>
+      <w:lvlText w:val="%1."/>
+      <w:lvlJc w:val="left"/>
+      <w:pPr>
+        <w:ind w:left="2520" w:hanging="360"/>
+      </w:pPr>
+    </w:lvl>
+    <w:lvl w:ilvl="1" w:tplc="04090019" w:tentative="1">
+      <w:start w:val="1"/>
+      <w:numFmt w:val="lowerLetter"/>
+      <w:lvlText w:val="%2."/>
+      <w:lvlJc w:val="left"/>
+      <w:pPr>
+        <w:ind w:left="3240" w:hanging="360"/>
+      </w:pPr>
+    </w:lvl>
+    <w:lvl w:ilvl="2" w:tplc="0409001B" w:tentative="1">
+      <w:start w:val="1"/>
+      <w:numFmt w:val="lowerRoman"/>
+      <w:lvlText w:val="%3."/>
+      <w:lvlJc w:val="right"/>
+      <w:pPr>
+        <w:ind w:left="3960" w:hanging="180"/>
+      </w:pPr>
+    </w:lvl>
+    <w:lvl w:ilvl="3" w:tplc="0409000F" w:tentative="1">
+      <w:start w:val="1"/>
+      <w:numFmt w:val="decimal"/>
+      <w:lvlText w:val="%4."/>
+      <w:lvlJc w:val="left"/>
+      <w:pPr>
+        <w:ind w:left="4680" w:hanging="360"/>
+      </w:pPr>
+    </w:lvl>
+    <w:lvl w:ilvl="4" w:tplc="04090019" w:tentative="1">
+      <w:start w:val="1"/>
+      <w:numFmt w:val="lowerLetter"/>
+      <w:lvlText w:val="%5."/>
+      <w:lvlJc w:val="left"/>
+      <w:pPr>
+        <w:ind w:left="5400" w:hanging="360"/>
+      </w:pPr>
+    </w:lvl>
+    <w:lvl w:ilvl="5" w:tplc="0409001B" w:tentative="1">
+      <w:start w:val="1"/>
+      <w:numFmt w:val="lowerRoman"/>
+      <w:lvlText w:val="%6."/>
+      <w:lvlJc w:val="right"/>
+      <w:pPr>
+        <w:ind w:left="6120" w:hanging="180"/>
+      </w:pPr>
+    </w:lvl>
+    <w:lvl w:ilvl="6" w:tplc="0409000F" w:tentative="1">
+      <w:start w:val="1"/>
+      <w:numFmt w:val="decimal"/>
+      <w:lvlText w:val="%7."/>
+      <w:lvlJc w:val="left"/>
+      <w:pPr>
+        <w:ind w:left="6840" w:hanging="360"/>
+      </w:pPr>
+    </w:lvl>
+    <w:lvl w:ilvl="7" w:tplc="04090019" w:tentative="1">
+      <w:start w:val="1"/>
+      <w:numFmt w:val="lowerLetter"/>
+      <w:lvlText w:val="%8."/>
+      <w:lvlJc w:val="left"/>
+      <w:pPr>
+        <w:ind w:left="7560" w:hanging="360"/>
+      </w:pPr>
+    </w:lvl>
+    <w:lvl w:ilvl="8" w:tplc="0409001B" w:tentative="1">
+      <w:start w:val="1"/>
+      <w:numFmt w:val="lowerRoman"/>
+      <w:lvlText w:val="%9."/>
+      <w:lvlJc w:val="right"/>
+      <w:pPr>
+        <w:ind w:left="8280" w:hanging="180"/>
+      </w:pPr>
+    </w:lvl>
+  </w:abstractNum>
+  <w:abstractNum w:abstractNumId="15">
+    <w:nsid w:val="60974657"/>
+    <w:multiLevelType w:val="hybridMultilevel"/>
+    <w:tmpl w:val="7C4E4282"/>
+    <w:lvl w:ilvl="0" w:tplc="0409000F">
+      <w:start w:val="1"/>
+      <w:numFmt w:val="decimal"/>
+      <w:lvlText w:val="%1."/>
+      <w:lvlJc w:val="left"/>
+      <w:pPr>
+        <w:ind w:left="1800" w:hanging="360"/>
+      </w:pPr>
+    </w:lvl>
+    <w:lvl w:ilvl="1" w:tplc="04090019" w:tentative="1">
+      <w:start w:val="1"/>
+      <w:numFmt w:val="lowerLetter"/>
+      <w:lvlText w:val="%2."/>
+      <w:lvlJc w:val="left"/>
+      <w:pPr>
+        <w:ind w:left="2520" w:hanging="360"/>
+      </w:pPr>
+    </w:lvl>
+    <w:lvl w:ilvl="2" w:tplc="0409001B" w:tentative="1">
+      <w:start w:val="1"/>
+      <w:numFmt w:val="lowerRoman"/>
+      <w:lvlText w:val="%3."/>
+      <w:lvlJc w:val="right"/>
+      <w:pPr>
+        <w:ind w:left="3240" w:hanging="180"/>
+      </w:pPr>
+    </w:lvl>
+    <w:lvl w:ilvl="3" w:tplc="0409000F" w:tentative="1">
+      <w:start w:val="1"/>
+      <w:numFmt w:val="decimal"/>
+      <w:lvlText w:val="%4."/>
+      <w:lvlJc w:val="left"/>
+      <w:pPr>
+        <w:ind w:left="3960" w:hanging="360"/>
+      </w:pPr>
+    </w:lvl>
+    <w:lvl w:ilvl="4" w:tplc="04090019" w:tentative="1">
+      <w:start w:val="1"/>
+      <w:numFmt w:val="lowerLetter"/>
+      <w:lvlText w:val="%5."/>
+      <w:lvlJc w:val="left"/>
+      <w:pPr>
+        <w:ind w:left="4680" w:hanging="360"/>
+      </w:pPr>
+    </w:lvl>
+    <w:lvl w:ilvl="5" w:tplc="0409001B" w:tentative="1">
+      <w:start w:val="1"/>
+      <w:numFmt w:val="lowerRoman"/>
+      <w:lvlText w:val="%6."/>
+      <w:lvlJc w:val="right"/>
+      <w:pPr>
+        <w:ind w:left="5400" w:hanging="180"/>
+      </w:pPr>
+    </w:lvl>
+    <w:lvl w:ilvl="6" w:tplc="0409000F" w:tentative="1">
+      <w:start w:val="1"/>
+      <w:numFmt w:val="decimal"/>
+      <w:lvlText w:val="%7."/>
+      <w:lvlJc w:val="left"/>
+      <w:pPr>
+        <w:ind w:left="6120" w:hanging="360"/>
+      </w:pPr>
+    </w:lvl>
+    <w:lvl w:ilvl="7" w:tplc="04090019" w:tentative="1">
+      <w:start w:val="1"/>
+      <w:numFmt w:val="lowerLetter"/>
+      <w:lvlText w:val="%8."/>
+      <w:lvlJc w:val="left"/>
+      <w:pPr>
+        <w:ind w:left="6840" w:hanging="360"/>
+      </w:pPr>
+    </w:lvl>
+    <w:lvl w:ilvl="8" w:tplc="0409001B" w:tentative="1">
+      <w:start w:val="1"/>
+      <w:numFmt w:val="lowerRoman"/>
+      <w:lvlText w:val="%9."/>
+      <w:lvlJc w:val="right"/>
+      <w:pPr>
+        <w:ind w:left="7560" w:hanging="180"/>
+      </w:pPr>
+    </w:lvl>
+  </w:abstractNum>
+  <w:abstractNum w:abstractNumId="16">
+    <w:nsid w:val="6582695E"/>
+    <w:multiLevelType w:val="hybridMultilevel"/>
+    <w:tmpl w:val="02920406"/>
+    <w:lvl w:ilvl="0" w:tplc="0409000F">
+      <w:start w:val="1"/>
+      <w:numFmt w:val="decimal"/>
+      <w:lvlText w:val="%1."/>
+      <w:lvlJc w:val="left"/>
+      <w:pPr>
+        <w:ind w:left="2520" w:hanging="360"/>
+      </w:pPr>
+    </w:lvl>
+    <w:lvl w:ilvl="1" w:tplc="04090019" w:tentative="1">
+      <w:start w:val="1"/>
+      <w:numFmt w:val="lowerLetter"/>
+      <w:lvlText w:val="%2."/>
+      <w:lvlJc w:val="left"/>
+      <w:pPr>
+        <w:ind w:left="3240" w:hanging="360"/>
+      </w:pPr>
+    </w:lvl>
+    <w:lvl w:ilvl="2" w:tplc="0409001B" w:tentative="1">
+      <w:start w:val="1"/>
+      <w:numFmt w:val="lowerRoman"/>
+      <w:lvlText w:val="%3."/>
+      <w:lvlJc w:val="right"/>
+      <w:pPr>
+        <w:ind w:left="3960" w:hanging="180"/>
+      </w:pPr>
+    </w:lvl>
+    <w:lvl w:ilvl="3" w:tplc="0409000F" w:tentative="1">
+      <w:start w:val="1"/>
+      <w:numFmt w:val="decimal"/>
+      <w:lvlText w:val="%4."/>
+      <w:lvlJc w:val="left"/>
+      <w:pPr>
+        <w:ind w:left="4680" w:hanging="360"/>
+      </w:pPr>
+    </w:lvl>
+    <w:lvl w:ilvl="4" w:tplc="04090019" w:tentative="1">
+      <w:start w:val="1"/>
+      <w:numFmt w:val="lowerLetter"/>
+      <w:lvlText w:val="%5."/>
+      <w:lvlJc w:val="left"/>
+      <w:pPr>
+        <w:ind w:left="5400" w:hanging="360"/>
+      </w:pPr>
+    </w:lvl>
+    <w:lvl w:ilvl="5" w:tplc="0409001B" w:tentative="1">
+      <w:start w:val="1"/>
+      <w:numFmt w:val="lowerRoman"/>
+      <w:lvlText w:val="%6."/>
+      <w:lvlJc w:val="right"/>
+      <w:pPr>
+        <w:ind w:left="6120" w:hanging="180"/>
+      </w:pPr>
+    </w:lvl>
+    <w:lvl w:ilvl="6" w:tplc="0409000F" w:tentative="1">
+      <w:start w:val="1"/>
+      <w:numFmt w:val="decimal"/>
+      <w:lvlText w:val="%7."/>
+      <w:lvlJc w:val="left"/>
+      <w:pPr>
+        <w:ind w:left="6840" w:hanging="360"/>
+      </w:pPr>
+    </w:lvl>
+    <w:lvl w:ilvl="7" w:tplc="04090019" w:tentative="1">
+      <w:start w:val="1"/>
+      <w:numFmt w:val="lowerLetter"/>
+      <w:lvlText w:val="%8."/>
+      <w:lvlJc w:val="left"/>
+      <w:pPr>
+        <w:ind w:left="7560" w:hanging="360"/>
+      </w:pPr>
+    </w:lvl>
+    <w:lvl w:ilvl="8" w:tplc="0409001B" w:tentative="1">
+      <w:start w:val="1"/>
+      <w:numFmt w:val="lowerRoman"/>
+      <w:lvlText w:val="%9."/>
+      <w:lvlJc w:val="right"/>
+      <w:pPr>
+        <w:ind w:left="8280" w:hanging="180"/>
+      </w:pPr>
+    </w:lvl>
+  </w:abstractNum>
+  <w:abstractNum w:abstractNumId="17">
     <w:nsid w:val="69B500B5"/>
     <w:multiLevelType w:val="hybridMultilevel"/>
     <w:tmpl w:val="BBEE53B2"/>
@@ -2733,7 +6410,93 @@
       </w:rPr>
     </w:lvl>
   </w:abstractNum>
-  <w:abstractNum w:abstractNumId="7">
+  <w:abstractNum w:abstractNumId="18">
+    <w:nsid w:val="6CE02F1C"/>
+    <w:multiLevelType w:val="hybridMultilevel"/>
+    <w:tmpl w:val="E870BFDC"/>
+    <w:lvl w:ilvl="0" w:tplc="0409000F">
+      <w:start w:val="1"/>
+      <w:numFmt w:val="decimal"/>
+      <w:lvlText w:val="%1."/>
+      <w:lvlJc w:val="left"/>
+      <w:pPr>
+        <w:ind w:left="2160" w:hanging="360"/>
+      </w:pPr>
+    </w:lvl>
+    <w:lvl w:ilvl="1" w:tplc="04090019" w:tentative="1">
+      <w:start w:val="1"/>
+      <w:numFmt w:val="lowerLetter"/>
+      <w:lvlText w:val="%2."/>
+      <w:lvlJc w:val="left"/>
+      <w:pPr>
+        <w:ind w:left="2880" w:hanging="360"/>
+      </w:pPr>
+    </w:lvl>
+    <w:lvl w:ilvl="2" w:tplc="0409001B" w:tentative="1">
+      <w:start w:val="1"/>
+      <w:numFmt w:val="lowerRoman"/>
+      <w:lvlText w:val="%3."/>
+      <w:lvlJc w:val="right"/>
+      <w:pPr>
+        <w:ind w:left="3600" w:hanging="180"/>
+      </w:pPr>
+    </w:lvl>
+    <w:lvl w:ilvl="3" w:tplc="0409000F" w:tentative="1">
+      <w:start w:val="1"/>
+      <w:numFmt w:val="decimal"/>
+      <w:lvlText w:val="%4."/>
+      <w:lvlJc w:val="left"/>
+      <w:pPr>
+        <w:ind w:left="4320" w:hanging="360"/>
+      </w:pPr>
+    </w:lvl>
+    <w:lvl w:ilvl="4" w:tplc="04090019" w:tentative="1">
+      <w:start w:val="1"/>
+      <w:numFmt w:val="lowerLetter"/>
+      <w:lvlText w:val="%5."/>
+      <w:lvlJc w:val="left"/>
+      <w:pPr>
+        <w:ind w:left="5040" w:hanging="360"/>
+      </w:pPr>
+    </w:lvl>
+    <w:lvl w:ilvl="5" w:tplc="0409001B" w:tentative="1">
+      <w:start w:val="1"/>
+      <w:numFmt w:val="lowerRoman"/>
+      <w:lvlText w:val="%6."/>
+      <w:lvlJc w:val="right"/>
+      <w:pPr>
+        <w:ind w:left="5760" w:hanging="180"/>
+      </w:pPr>
+    </w:lvl>
+    <w:lvl w:ilvl="6" w:tplc="0409000F" w:tentative="1">
+      <w:start w:val="1"/>
+      <w:numFmt w:val="decimal"/>
+      <w:lvlText w:val="%7."/>
+      <w:lvlJc w:val="left"/>
+      <w:pPr>
+        <w:ind w:left="6480" w:hanging="360"/>
+      </w:pPr>
+    </w:lvl>
+    <w:lvl w:ilvl="7" w:tplc="04090019" w:tentative="1">
+      <w:start w:val="1"/>
+      <w:numFmt w:val="lowerLetter"/>
+      <w:lvlText w:val="%8."/>
+      <w:lvlJc w:val="left"/>
+      <w:pPr>
+        <w:ind w:left="7200" w:hanging="360"/>
+      </w:pPr>
+    </w:lvl>
+    <w:lvl w:ilvl="8" w:tplc="0409001B" w:tentative="1">
+      <w:start w:val="1"/>
+      <w:numFmt w:val="lowerRoman"/>
+      <w:lvlText w:val="%9."/>
+      <w:lvlJc w:val="right"/>
+      <w:pPr>
+        <w:ind w:left="7920" w:hanging="180"/>
+      </w:pPr>
+    </w:lvl>
+  </w:abstractNum>
+  <w:abstractNum w:abstractNumId="19">
     <w:nsid w:val="6F1F5637"/>
     <w:multiLevelType w:val="hybridMultilevel"/>
     <w:tmpl w:val="AF8E82C2"/>
@@ -2845,7 +6608,7 @@
       </w:rPr>
     </w:lvl>
   </w:abstractNum>
-  <w:abstractNum w:abstractNumId="8">
+  <w:abstractNum w:abstractNumId="20">
     <w:nsid w:val="6F2B08B6"/>
     <w:multiLevelType w:val="hybridMultilevel"/>
     <w:tmpl w:val="8078EDE2"/>
@@ -2991,28 +6754,64 @@
     </w:lvlOverride>
   </w:num>
   <w:num w:numId="3">
+    <w:abstractNumId w:val="20"/>
+  </w:num>
+  <w:num w:numId="4">
+    <w:abstractNumId w:val="13"/>
+  </w:num>
+  <w:num w:numId="5">
+    <w:abstractNumId w:val="17"/>
+  </w:num>
+  <w:num w:numId="6">
+    <w:abstractNumId w:val="11"/>
+  </w:num>
+  <w:num w:numId="7">
+    <w:abstractNumId w:val="6"/>
+  </w:num>
+  <w:num w:numId="8">
+    <w:abstractNumId w:val="3"/>
+  </w:num>
+  <w:num w:numId="9">
+    <w:abstractNumId w:val="19"/>
+  </w:num>
+  <w:num w:numId="10">
+    <w:abstractNumId w:val="2"/>
+  </w:num>
+  <w:num w:numId="11">
+    <w:abstractNumId w:val="12"/>
+  </w:num>
+  <w:num w:numId="12">
+    <w:abstractNumId w:val="5"/>
+  </w:num>
+  <w:num w:numId="13">
+    <w:abstractNumId w:val="18"/>
+  </w:num>
+  <w:num w:numId="14">
+    <w:abstractNumId w:val="9"/>
+  </w:num>
+  <w:num w:numId="15">
+    <w:abstractNumId w:val="16"/>
+  </w:num>
+  <w:num w:numId="16">
+    <w:abstractNumId w:val="14"/>
+  </w:num>
+  <w:num w:numId="17">
+    <w:abstractNumId w:val="10"/>
+  </w:num>
+  <w:num w:numId="18">
     <w:abstractNumId w:val="8"/>
   </w:num>
-  <w:num w:numId="4">
-    <w:abstractNumId w:val="5"/>
+  <w:num w:numId="19">
+    <w:abstractNumId w:val="1"/>
   </w:num>
-  <w:num w:numId="5">
-    <w:abstractNumId w:val="6"/>
+  <w:num w:numId="20">
+    <w:abstractNumId w:val="15"/>
   </w:num>
-  <w:num w:numId="6">
-    <w:abstractNumId w:val="4"/>
-  </w:num>
-  <w:num w:numId="7">
-    <w:abstractNumId w:val="3"/>
-  </w:num>
-  <w:num w:numId="8">
-    <w:abstractNumId w:val="2"/>
-  </w:num>
-  <w:num w:numId="9">
+  <w:num w:numId="21">
     <w:abstractNumId w:val="7"/>
   </w:num>
-  <w:num w:numId="10">
-    <w:abstractNumId w:val="1"/>
+  <w:num w:numId="22">
+    <w:abstractNumId w:val="4"/>
   </w:num>
 </w:numbering>
 </file>

</xml_diff>

<commit_message>
[Document] Sua report 3 cua Khuong
</commit_message>
<xml_diff>
--- a/docs/Reports/tmp/Report3_KhuongMH.docx
+++ b/docs/Reports/tmp/Report3_KhuongMH.docx
@@ -1,6 +1,6 @@
 
 <file path=word/document.xml><?xml version="1.0" encoding="utf-8"?>
-<w:document xmlns:wpc="http://schemas.microsoft.com/office/word/2010/wordprocessingCanvas" xmlns:mc="http://schemas.openxmlformats.org/markup-compatibility/2006" xmlns:o="urn:schemas-microsoft-com:office:office" xmlns:r="http://schemas.openxmlformats.org/officeDocument/2006/relationships" xmlns:m="http://schemas.openxmlformats.org/officeDocument/2006/math" xmlns:v="urn:schemas-microsoft-com:vml" xmlns:wp14="http://schemas.microsoft.com/office/word/2010/wordprocessingDrawing" xmlns:wp="http://schemas.openxmlformats.org/drawingml/2006/wordprocessingDrawing" xmlns:w10="urn:schemas-microsoft-com:office:word" xmlns:w="http://schemas.openxmlformats.org/wordprocessingml/2006/main" xmlns:w14="http://schemas.microsoft.com/office/word/2010/wordml" xmlns:w15="http://schemas.microsoft.com/office/word/2012/wordml" xmlns:wpg="http://schemas.microsoft.com/office/word/2010/wordprocessingGroup" xmlns:wpi="http://schemas.microsoft.com/office/word/2010/wordprocessingInk" xmlns:wne="http://schemas.microsoft.com/office/word/2006/wordml" xmlns:wps="http://schemas.microsoft.com/office/word/2010/wordprocessingShape" mc:Ignorable="w14 w15 wp14">
+<w:document xmlns:wpc="http://schemas.microsoft.com/office/word/2010/wordprocessingCanvas" xmlns:mc="http://schemas.openxmlformats.org/markup-compatibility/2006" xmlns:o="urn:schemas-microsoft-com:office:office" xmlns:r="http://schemas.openxmlformats.org/officeDocument/2006/relationships" xmlns:m="http://schemas.openxmlformats.org/officeDocument/2006/math" xmlns:v="urn:schemas-microsoft-com:vml" xmlns:wp14="http://schemas.microsoft.com/office/word/2010/wordprocessingDrawing" xmlns:wp="http://schemas.openxmlformats.org/drawingml/2006/wordprocessingDrawing" xmlns:w10="urn:schemas-microsoft-com:office:word" xmlns:w="http://schemas.openxmlformats.org/wordprocessingml/2006/main" xmlns:w14="http://schemas.microsoft.com/office/word/2010/wordml" xmlns:wpg="http://schemas.microsoft.com/office/word/2010/wordprocessingGroup" xmlns:wpi="http://schemas.microsoft.com/office/word/2010/wordprocessingInk" xmlns:wne="http://schemas.microsoft.com/office/word/2006/wordml" xmlns:wps="http://schemas.microsoft.com/office/word/2010/wordprocessingShape" mc:Ignorable="w14 wp14">
   <w:body>
     <w:p>
       <w:pPr>
@@ -245,6 +245,7 @@
           <w:rFonts w:ascii="Times New Roman" w:hAnsi="Times New Roman" w:cs="Times New Roman"/>
           <w:b/>
           <w:noProof/>
+          <w:lang w:val="vi-VN" w:eastAsia="vi-VN"/>
         </w:rPr>
         <w:drawing>
           <wp:inline distT="0" distB="0" distL="0" distR="0">
@@ -262,7 +263,7 @@
                     <pic:cNvPicPr/>
                   </pic:nvPicPr>
                   <pic:blipFill>
-                    <a:blip r:embed="rId6">
+                    <a:blip r:embed="rId7">
                       <a:extLst>
                         <a:ext uri="{28A0092B-C50C-407E-A947-70E740481C1C}">
                           <a14:useLocalDpi xmlns:a14="http://schemas.microsoft.com/office/drawing/2010/main" val="0"/>
@@ -347,6 +348,7 @@
           <w:rFonts w:ascii="Times New Roman" w:hAnsi="Times New Roman" w:cs="Times New Roman"/>
           <w:b/>
           <w:noProof/>
+          <w:lang w:val="vi-VN" w:eastAsia="vi-VN"/>
         </w:rPr>
         <w:drawing>
           <wp:inline distT="0" distB="0" distL="0" distR="0">
@@ -364,7 +366,7 @@
                     <pic:cNvPicPr/>
                   </pic:nvPicPr>
                   <pic:blipFill>
-                    <a:blip r:embed="rId7">
+                    <a:blip r:embed="rId8">
                       <a:extLst>
                         <a:ext uri="{28A0092B-C50C-407E-A947-70E740481C1C}">
                           <a14:useLocalDpi xmlns:a14="http://schemas.microsoft.com/office/drawing/2010/main" val="0"/>
@@ -683,7 +685,6 @@
                 <w:szCs w:val="24"/>
               </w:rPr>
             </w:pPr>
-            <w:proofErr w:type="spellStart"/>
             <w:r>
               <w:rPr>
                 <w:rFonts w:cs="Times New Roman"/>
@@ -691,7 +692,6 @@
               </w:rPr>
               <w:t>KhuongMH</w:t>
             </w:r>
-            <w:proofErr w:type="spellEnd"/>
           </w:p>
         </w:tc>
       </w:tr>
@@ -1055,25 +1055,7 @@
                 <w:b w:val="0"/>
                 <w:szCs w:val="24"/>
               </w:rPr>
-              <w:t xml:space="preserve">User has to </w:t>
-            </w:r>
-            <w:proofErr w:type="gramStart"/>
-            <w:r>
-              <w:rPr>
-                <w:rFonts w:ascii="Times New Roman" w:hAnsi="Times New Roman" w:cs="Times New Roman"/>
-                <w:b w:val="0"/>
-                <w:szCs w:val="24"/>
-              </w:rPr>
-              <w:t>logged</w:t>
-            </w:r>
-            <w:proofErr w:type="gramEnd"/>
-            <w:r>
-              <w:rPr>
-                <w:rFonts w:ascii="Times New Roman" w:hAnsi="Times New Roman" w:cs="Times New Roman"/>
-                <w:b w:val="0"/>
-                <w:szCs w:val="24"/>
-              </w:rPr>
-              <w:t xml:space="preserve"> in to the system as Admin role.</w:t>
+              <w:t>User has to logged in to the system as Admin role.</w:t>
             </w:r>
           </w:p>
           <w:p>
@@ -1180,9 +1162,9 @@
               <w:tblLook w:val="04A0" w:firstRow="1" w:lastRow="0" w:firstColumn="1" w:lastColumn="0" w:noHBand="0" w:noVBand="1"/>
             </w:tblPr>
             <w:tblGrid>
-              <w:gridCol w:w="1207"/>
-              <w:gridCol w:w="3007"/>
-              <w:gridCol w:w="4130"/>
+              <w:gridCol w:w="1205"/>
+              <w:gridCol w:w="3004"/>
+              <w:gridCol w:w="4125"/>
             </w:tblGrid>
             <w:tr>
               <w:trPr>
@@ -1628,8 +1610,18 @@
                     <w:rPr>
                       <w:rFonts w:cs="Times New Roman"/>
                       <w:szCs w:val="24"/>
+                      <w:lang w:val="fr-FR"/>
                     </w:rPr>
                   </w:pPr>
+                  <w:r>
+                    <w:rPr>
+                      <w:rFonts w:cs="Times New Roman"/>
+                      <w:color w:val="FF0000"/>
+                      <w:szCs w:val="24"/>
+                      <w:lang w:val="fr-FR"/>
+                    </w:rPr>
+                    <w:t>[Validate du lieu nhap vao]</w:t>
+                  </w:r>
                 </w:p>
               </w:tc>
             </w:tr>
@@ -2669,25 +2661,7 @@
                 <w:b w:val="0"/>
                 <w:szCs w:val="24"/>
               </w:rPr>
-              <w:t xml:space="preserve">When admin add account from register form, system will automatic generate username and password by splitting </w:t>
-            </w:r>
-            <w:proofErr w:type="spellStart"/>
-            <w:r>
-              <w:rPr>
-                <w:rFonts w:ascii="Times New Roman" w:hAnsi="Times New Roman" w:cs="Times New Roman"/>
-                <w:b w:val="0"/>
-                <w:szCs w:val="24"/>
-              </w:rPr>
-              <w:t>FullName</w:t>
-            </w:r>
-            <w:proofErr w:type="spellEnd"/>
-            <w:r>
-              <w:rPr>
-                <w:rFonts w:ascii="Times New Roman" w:hAnsi="Times New Roman" w:cs="Times New Roman"/>
-                <w:b w:val="0"/>
-                <w:szCs w:val="24"/>
-              </w:rPr>
-              <w:t xml:space="preserve"> and save it to system, for example:</w:t>
+              <w:t>When admin add account from register form, system will automatic generate username and password by splitting FullName and save it to system, for example:</w:t>
             </w:r>
           </w:p>
           <w:tbl>
@@ -2721,7 +2695,6 @@
                       <w:szCs w:val="24"/>
                     </w:rPr>
                   </w:pPr>
-                  <w:proofErr w:type="spellStart"/>
                   <w:r>
                     <w:rPr>
                       <w:rFonts w:ascii="Times New Roman" w:hAnsi="Times New Roman" w:cs="Times New Roman"/>
@@ -2732,7 +2705,6 @@
                     </w:rPr>
                     <w:t>FullName</w:t>
                   </w:r>
-                  <w:proofErr w:type="spellEnd"/>
                 </w:p>
               </w:tc>
               <w:tc>
@@ -2842,7 +2814,6 @@
                       <w:szCs w:val="24"/>
                     </w:rPr>
                   </w:pPr>
-                  <w:proofErr w:type="spellStart"/>
                   <w:r>
                     <w:rPr>
                       <w:rFonts w:ascii="Times New Roman" w:hAnsi="Times New Roman" w:cs="Times New Roman"/>
@@ -2852,7 +2823,6 @@
                     </w:rPr>
                     <w:t>KhuongMH</w:t>
                   </w:r>
-                  <w:proofErr w:type="spellEnd"/>
                 </w:p>
               </w:tc>
               <w:tc>
@@ -2872,7 +2842,6 @@
                       <w:szCs w:val="24"/>
                     </w:rPr>
                   </w:pPr>
-                  <w:proofErr w:type="spellStart"/>
                   <w:r>
                     <w:rPr>
                       <w:rFonts w:ascii="Times New Roman" w:hAnsi="Times New Roman" w:cs="Times New Roman"/>
@@ -2882,7 +2851,6 @@
                     </w:rPr>
                     <w:t>manhuynhkhuong</w:t>
                   </w:r>
-                  <w:proofErr w:type="spellEnd"/>
                 </w:p>
               </w:tc>
             </w:tr>
@@ -2953,6 +2921,7 @@
           <w:rFonts w:ascii="Times New Roman" w:hAnsi="Times New Roman" w:cs="Times New Roman"/>
           <w:b/>
           <w:noProof/>
+          <w:lang w:val="vi-VN" w:eastAsia="vi-VN"/>
         </w:rPr>
         <w:drawing>
           <wp:inline distT="0" distB="0" distL="0" distR="0">
@@ -2970,7 +2939,7 @@
                     <pic:cNvPicPr/>
                   </pic:nvPicPr>
                   <pic:blipFill>
-                    <a:blip r:embed="rId8">
+                    <a:blip r:embed="rId9">
                       <a:extLst>
                         <a:ext uri="{28A0092B-C50C-407E-A947-70E740481C1C}">
                           <a14:useLocalDpi xmlns:a14="http://schemas.microsoft.com/office/drawing/2010/main" val="0"/>
@@ -3281,7 +3250,6 @@
                 <w:szCs w:val="24"/>
               </w:rPr>
             </w:pPr>
-            <w:proofErr w:type="spellStart"/>
             <w:r>
               <w:rPr>
                 <w:rFonts w:cs="Times New Roman"/>
@@ -3289,7 +3257,6 @@
               </w:rPr>
               <w:t>KhuongMH</w:t>
             </w:r>
-            <w:proofErr w:type="spellEnd"/>
           </w:p>
         </w:tc>
       </w:tr>
@@ -3607,25 +3574,7 @@
                 <w:b w:val="0"/>
                 <w:szCs w:val="24"/>
               </w:rPr>
-              <w:t xml:space="preserve">User has to </w:t>
-            </w:r>
-            <w:proofErr w:type="gramStart"/>
-            <w:r>
-              <w:rPr>
-                <w:rFonts w:ascii="Times New Roman" w:hAnsi="Times New Roman" w:cs="Times New Roman"/>
-                <w:b w:val="0"/>
-                <w:szCs w:val="24"/>
-              </w:rPr>
-              <w:t>logged</w:t>
-            </w:r>
-            <w:proofErr w:type="gramEnd"/>
-            <w:r>
-              <w:rPr>
-                <w:rFonts w:ascii="Times New Roman" w:hAnsi="Times New Roman" w:cs="Times New Roman"/>
-                <w:b w:val="0"/>
-                <w:szCs w:val="24"/>
-              </w:rPr>
-              <w:t xml:space="preserve"> in to the system as Admin role.</w:t>
+              <w:t>User has to logged in to the system as Admin role.</w:t>
             </w:r>
           </w:p>
           <w:p>
@@ -3734,9 +3683,9 @@
               <w:tblLook w:val="04A0" w:firstRow="1" w:lastRow="0" w:firstColumn="1" w:lastColumn="0" w:noHBand="0" w:noVBand="1"/>
             </w:tblPr>
             <w:tblGrid>
-              <w:gridCol w:w="1207"/>
-              <w:gridCol w:w="3007"/>
-              <w:gridCol w:w="4130"/>
+              <w:gridCol w:w="1203"/>
+              <w:gridCol w:w="2997"/>
+              <w:gridCol w:w="4144"/>
             </w:tblGrid>
             <w:tr>
               <w:trPr>
@@ -4042,14 +3991,7 @@
                       <w:rFonts w:ascii="Times New Roman" w:hAnsi="Times New Roman" w:cs="Times New Roman"/>
                       <w:szCs w:val="24"/>
                     </w:rPr>
-                    <w:t xml:space="preserve">, </w:t>
-                  </w:r>
-                  <w:r>
-                    <w:rPr>
-                      <w:rFonts w:ascii="Times New Roman" w:hAnsi="Times New Roman" w:cs="Times New Roman"/>
-                      <w:szCs w:val="24"/>
-                    </w:rPr>
-                    <w:t>least length is 6</w:t>
+                    <w:t>, least length is 6</w:t>
                   </w:r>
                 </w:p>
                 <w:p>
@@ -4309,8 +4251,36 @@
                     <w:rPr>
                       <w:rFonts w:cs="Times New Roman"/>
                       <w:szCs w:val="24"/>
+                      <w:lang w:val="fr-FR"/>
                     </w:rPr>
                   </w:pPr>
+                  <w:r>
+                    <w:rPr>
+                      <w:rFonts w:cs="Times New Roman"/>
+                      <w:color w:val="FF0000"/>
+                      <w:szCs w:val="24"/>
+                      <w:lang w:val="fr-FR"/>
+                    </w:rPr>
+                    <w:t>[Validate du lieu nhap vao</w:t>
+                  </w:r>
+                  <w:r>
+                    <w:rPr>
+                      <w:rFonts w:cs="Times New Roman"/>
+                      <w:color w:val="FF0000"/>
+                      <w:szCs w:val="24"/>
+                      <w:lang w:val="fr-FR"/>
+                    </w:rPr>
+                    <w:t>, Actor Action va System response phai enter xuong dong</w:t>
+                  </w:r>
+                  <w:r>
+                    <w:rPr>
+                      <w:rFonts w:cs="Times New Roman"/>
+                      <w:color w:val="FF0000"/>
+                      <w:szCs w:val="24"/>
+                      <w:lang w:val="fr-FR"/>
+                    </w:rPr>
+                    <w:t>]</w:t>
+                  </w:r>
                 </w:p>
               </w:tc>
             </w:tr>
@@ -4600,7 +4570,6 @@
                       <w:b w:val="0"/>
                       <w:szCs w:val="24"/>
                     </w:rPr>
-                    <w:lastRenderedPageBreak/>
                     <w:t>1</w:t>
                   </w:r>
                 </w:p>
@@ -4634,7 +4603,15 @@
                       <w:rFonts w:cs="Times New Roman"/>
                       <w:szCs w:val="24"/>
                     </w:rPr>
-                    <w:t>click on Cancel button to cancel the register process.</w:t>
+                    <w:t xml:space="preserve">click on Cancel </w:t>
+                  </w:r>
+                  <w:r>
+                    <w:rPr>
+                      <w:rFonts w:cs="Times New Roman"/>
+                      <w:szCs w:val="24"/>
+                    </w:rPr>
+                    <w:lastRenderedPageBreak/>
+                    <w:t>button to cancel the register process.</w:t>
                   </w:r>
                 </w:p>
               </w:tc>
@@ -4661,6 +4638,7 @@
                       <w:rFonts w:cs="Times New Roman"/>
                       <w:szCs w:val="24"/>
                     </w:rPr>
+                    <w:lastRenderedPageBreak/>
                     <w:t>System redirect to previous page.</w:t>
                   </w:r>
                 </w:p>
@@ -4681,6 +4659,7 @@
                 <w:rFonts w:cs="Times New Roman"/>
                 <w:szCs w:val="24"/>
               </w:rPr>
+              <w:lastRenderedPageBreak/>
               <w:t>Exceptions:</w:t>
             </w:r>
             <w:r>
@@ -4798,8 +4777,6 @@
               </w:rPr>
               <w:t>If admin don’t fill anything and send updating command, system will go to previous page.</w:t>
             </w:r>
-            <w:bookmarkStart w:id="5" w:name="_GoBack"/>
-            <w:bookmarkEnd w:id="5"/>
           </w:p>
         </w:tc>
       </w:tr>
@@ -4843,6 +4820,7 @@
       <w:r>
         <w:rPr>
           <w:noProof/>
+          <w:lang w:val="vi-VN" w:eastAsia="vi-VN"/>
         </w:rPr>
         <w:drawing>
           <wp:inline distT="0" distB="0" distL="0" distR="0" wp14:anchorId="15AFF70D" wp14:editId="1AA55AD5">
@@ -4860,7 +4838,7 @@
                     <pic:cNvPicPr/>
                   </pic:nvPicPr>
                   <pic:blipFill>
-                    <a:blip r:embed="rId9"/>
+                    <a:blip r:embed="rId10"/>
                     <a:stretch>
                       <a:fillRect/>
                     </a:stretch>
@@ -5159,7 +5137,6 @@
                 <w:szCs w:val="24"/>
               </w:rPr>
             </w:pPr>
-            <w:proofErr w:type="spellStart"/>
             <w:r>
               <w:rPr>
                 <w:rFonts w:cs="Times New Roman"/>
@@ -5167,7 +5144,6 @@
               </w:rPr>
               <w:t>KhuongMH</w:t>
             </w:r>
-            <w:proofErr w:type="spellEnd"/>
           </w:p>
         </w:tc>
       </w:tr>
@@ -5530,25 +5506,7 @@
                 <w:b w:val="0"/>
                 <w:szCs w:val="24"/>
               </w:rPr>
-              <w:t xml:space="preserve">User has to </w:t>
-            </w:r>
-            <w:proofErr w:type="gramStart"/>
-            <w:r>
-              <w:rPr>
-                <w:rFonts w:ascii="Times New Roman" w:hAnsi="Times New Roman" w:cs="Times New Roman"/>
-                <w:b w:val="0"/>
-                <w:szCs w:val="24"/>
-              </w:rPr>
-              <w:t>logged</w:t>
-            </w:r>
-            <w:proofErr w:type="gramEnd"/>
-            <w:r>
-              <w:rPr>
-                <w:rFonts w:ascii="Times New Roman" w:hAnsi="Times New Roman" w:cs="Times New Roman"/>
-                <w:b w:val="0"/>
-                <w:szCs w:val="24"/>
-              </w:rPr>
-              <w:t xml:space="preserve"> in to the system as Admin role.</w:t>
+              <w:t>User has to logged in to the system as Admin role.</w:t>
             </w:r>
           </w:p>
           <w:p>
@@ -5807,7 +5765,6 @@
                       <w:b w:val="0"/>
                       <w:szCs w:val="24"/>
                     </w:rPr>
-                    <w:lastRenderedPageBreak/>
                     <w:t>1</w:t>
                   </w:r>
                 </w:p>
@@ -5900,6 +5857,7 @@
                       <w:b w:val="0"/>
                       <w:szCs w:val="24"/>
                     </w:rPr>
+                    <w:lastRenderedPageBreak/>
                     <w:t>2</w:t>
                   </w:r>
                 </w:p>
@@ -5973,6 +5931,73 @@
                       <w:szCs w:val="24"/>
                     </w:rPr>
                     <w:t xml:space="preserve"> successfully.</w:t>
+                  </w:r>
+                </w:p>
+                <w:p>
+                  <w:pPr>
+                    <w:cnfStyle w:val="000000000000" w:firstRow="0" w:lastRow="0" w:firstColumn="0" w:lastColumn="0" w:oddVBand="0" w:evenVBand="0" w:oddHBand="0" w:evenHBand="0" w:firstRowFirstColumn="0" w:firstRowLastColumn="0" w:lastRowFirstColumn="0" w:lastRowLastColumn="0"/>
+                    <w:rPr>
+                      <w:rFonts w:cs="Times New Roman"/>
+                      <w:color w:val="FF0000"/>
+                      <w:szCs w:val="24"/>
+                    </w:rPr>
+                  </w:pPr>
+                  <w:r>
+                    <w:rPr>
+                      <w:rFonts w:cs="Times New Roman"/>
+                      <w:color w:val="FF0000"/>
+                      <w:szCs w:val="24"/>
+                    </w:rPr>
+                    <w:t>[</w:t>
+                  </w:r>
+                  <w:r>
+                    <w:rPr>
+                      <w:rFonts w:cs="Times New Roman"/>
+                      <w:color w:val="FF0000"/>
+                      <w:szCs w:val="24"/>
+                    </w:rPr>
+                    <w:t>Confirm delete</w:t>
+                  </w:r>
+                  <w:r>
+                    <w:rPr>
+                      <w:rFonts w:cs="Times New Roman"/>
+                      <w:color w:val="FF0000"/>
+                      <w:szCs w:val="24"/>
+                    </w:rPr>
+                    <w:t>]</w:t>
+                  </w:r>
+                </w:p>
+                <w:p>
+                  <w:pPr>
+                    <w:cnfStyle w:val="000000000000" w:firstRow="0" w:lastRow="0" w:firstColumn="0" w:lastColumn="0" w:oddVBand="0" w:evenVBand="0" w:oddHBand="0" w:evenHBand="0" w:firstRowFirstColumn="0" w:firstRowLastColumn="0" w:lastRowFirstColumn="0" w:lastRowLastColumn="0"/>
+                    <w:rPr>
+                      <w:rFonts w:cs="Times New Roman"/>
+                      <w:szCs w:val="24"/>
+                    </w:rPr>
+                  </w:pPr>
+                  <w:r>
+                    <w:rPr>
+                      <w:rFonts w:cs="Times New Roman"/>
+                      <w:color w:val="FF0000"/>
+                      <w:szCs w:val="24"/>
+                    </w:rPr>
+                    <w:t>[</w:t>
+                  </w:r>
+                  <w:r>
+                    <w:rPr>
+                      <w:rFonts w:cs="Times New Roman"/>
+                      <w:color w:val="FF0000"/>
+                      <w:szCs w:val="24"/>
+                    </w:rPr>
+                    <w:t>alternative admin chon yes or no</w:t>
+                  </w:r>
+                  <w:r>
+                    <w:rPr>
+                      <w:rFonts w:cs="Times New Roman"/>
+                      <w:color w:val="FF0000"/>
+                      <w:szCs w:val="24"/>
+                    </w:rPr>
+                    <w:t>]</w:t>
                   </w:r>
                 </w:p>
               </w:tc>
@@ -6449,6 +6474,72 @@
               <w:t>Account must be existed in system.</w:t>
             </w:r>
           </w:p>
+          <w:p>
+            <w:pPr>
+              <w:pStyle w:val="ListParagraph"/>
+              <w:numPr>
+                <w:ilvl w:val="0"/>
+                <w:numId w:val="10"/>
+              </w:numPr>
+              <w:spacing w:before="120" w:after="120"/>
+              <w:rPr>
+                <w:b w:val="0"/>
+                <w:szCs w:val="24"/>
+              </w:rPr>
+            </w:pPr>
+            <w:r>
+              <w:rPr>
+                <w:rFonts w:ascii="Times New Roman" w:hAnsi="Times New Roman" w:cs="Times New Roman"/>
+                <w:b w:val="0"/>
+                <w:color w:val="FF0000"/>
+                <w:szCs w:val="24"/>
+              </w:rPr>
+              <w:t>[</w:t>
+            </w:r>
+            <w:r>
+              <w:rPr>
+                <w:rFonts w:ascii="Times New Roman" w:hAnsi="Times New Roman" w:cs="Times New Roman"/>
+                <w:b w:val="0"/>
+                <w:color w:val="FF0000"/>
+                <w:szCs w:val="24"/>
+              </w:rPr>
+              <w:t>He thong phai co it nhat 1 y ta 1 bac si trong he thong</w:t>
+            </w:r>
+            <w:r>
+              <w:rPr>
+                <w:rFonts w:ascii="Times New Roman" w:hAnsi="Times New Roman" w:cs="Times New Roman"/>
+                <w:b w:val="0"/>
+                <w:color w:val="FF0000"/>
+                <w:szCs w:val="24"/>
+              </w:rPr>
+              <w:t>]</w:t>
+            </w:r>
+          </w:p>
+          <w:p>
+            <w:pPr>
+              <w:pStyle w:val="ListParagraph"/>
+              <w:numPr>
+                <w:ilvl w:val="0"/>
+                <w:numId w:val="10"/>
+              </w:numPr>
+              <w:spacing w:before="120" w:after="120"/>
+              <w:rPr>
+                <w:b w:val="0"/>
+                <w:szCs w:val="24"/>
+              </w:rPr>
+            </w:pPr>
+            <w:r>
+              <w:rPr>
+                <w:rFonts w:ascii="Times New Roman" w:hAnsi="Times New Roman" w:cs="Times New Roman"/>
+                <w:b w:val="0"/>
+                <w:color w:val="FF0000"/>
+                <w:szCs w:val="24"/>
+              </w:rPr>
+              <w:t>[Khong xoa nhung bac si da dieu tri cho bat ky 1 benh nhan nao]</w:t>
+            </w:r>
+            <w:bookmarkStart w:id="5" w:name="_GoBack"/>
+            <w:bookmarkEnd w:id="5"/>
+          </w:p>
         </w:tc>
       </w:tr>
     </w:tbl>
@@ -6473,7 +6564,7 @@
 </file>
 
 <file path=word/numbering.xml><?xml version="1.0" encoding="utf-8"?>
-<w:numbering xmlns:wpc="http://schemas.microsoft.com/office/word/2010/wordprocessingCanvas" xmlns:mc="http://schemas.openxmlformats.org/markup-compatibility/2006" xmlns:o="urn:schemas-microsoft-com:office:office" xmlns:r="http://schemas.openxmlformats.org/officeDocument/2006/relationships" xmlns:m="http://schemas.openxmlformats.org/officeDocument/2006/math" xmlns:v="urn:schemas-microsoft-com:vml" xmlns:wp14="http://schemas.microsoft.com/office/word/2010/wordprocessingDrawing" xmlns:wp="http://schemas.openxmlformats.org/drawingml/2006/wordprocessingDrawing" xmlns:w10="urn:schemas-microsoft-com:office:word" xmlns:w="http://schemas.openxmlformats.org/wordprocessingml/2006/main" xmlns:w14="http://schemas.microsoft.com/office/word/2010/wordml" xmlns:w15="http://schemas.microsoft.com/office/word/2012/wordml" xmlns:wpg="http://schemas.microsoft.com/office/word/2010/wordprocessingGroup" xmlns:wpi="http://schemas.microsoft.com/office/word/2010/wordprocessingInk" xmlns:wne="http://schemas.microsoft.com/office/word/2006/wordml" xmlns:wps="http://schemas.microsoft.com/office/word/2010/wordprocessingShape" mc:Ignorable="w14 w15 wp14">
+<w:numbering xmlns:wpc="http://schemas.microsoft.com/office/word/2010/wordprocessingCanvas" xmlns:mc="http://schemas.openxmlformats.org/markup-compatibility/2006" xmlns:o="urn:schemas-microsoft-com:office:office" xmlns:r="http://schemas.openxmlformats.org/officeDocument/2006/relationships" xmlns:m="http://schemas.openxmlformats.org/officeDocument/2006/math" xmlns:v="urn:schemas-microsoft-com:vml" xmlns:wp14="http://schemas.microsoft.com/office/word/2010/wordprocessingDrawing" xmlns:wp="http://schemas.openxmlformats.org/drawingml/2006/wordprocessingDrawing" xmlns:w10="urn:schemas-microsoft-com:office:word" xmlns:w="http://schemas.openxmlformats.org/wordprocessingml/2006/main" xmlns:w14="http://schemas.microsoft.com/office/word/2010/wordml" xmlns:wpg="http://schemas.microsoft.com/office/word/2010/wordprocessingGroup" xmlns:wpi="http://schemas.microsoft.com/office/word/2010/wordprocessingInk" xmlns:wne="http://schemas.microsoft.com/office/word/2006/wordml" xmlns:wps="http://schemas.microsoft.com/office/word/2010/wordprocessingShape" mc:Ignorable="w14 wp14">
   <w:abstractNum w:abstractNumId="0">
     <w:nsid w:val="0475265C"/>
     <w:multiLevelType w:val="multilevel"/>
@@ -8616,7 +8707,7 @@
 </file>
 
 <file path=word/styles.xml><?xml version="1.0" encoding="utf-8"?>
-<w:styles xmlns:mc="http://schemas.openxmlformats.org/markup-compatibility/2006" xmlns:r="http://schemas.openxmlformats.org/officeDocument/2006/relationships" xmlns:w="http://schemas.openxmlformats.org/wordprocessingml/2006/main" xmlns:w14="http://schemas.microsoft.com/office/word/2010/wordml" xmlns:w15="http://schemas.microsoft.com/office/word/2012/wordml" mc:Ignorable="w14 w15">
+<w:styles xmlns:mc="http://schemas.openxmlformats.org/markup-compatibility/2006" xmlns:r="http://schemas.openxmlformats.org/officeDocument/2006/relationships" xmlns:w="http://schemas.openxmlformats.org/wordprocessingml/2006/main" xmlns:w14="http://schemas.microsoft.com/office/word/2010/wordml" mc:Ignorable="w14">
   <w:docDefaults>
     <w:rPrDefault>
       <w:rPr>
@@ -8632,378 +8723,144 @@
       </w:pPr>
     </w:pPrDefault>
   </w:docDefaults>
-  <w:latentStyles w:defLockedState="0" w:defUIPriority="99" w:defSemiHidden="0" w:defUnhideWhenUsed="0" w:defQFormat="0" w:count="371">
-    <w:lsdException w:name="Normal" w:uiPriority="0" w:qFormat="1"/>
-    <w:lsdException w:name="heading 1" w:uiPriority="9" w:qFormat="1"/>
-    <w:lsdException w:name="heading 2" w:semiHidden="1" w:uiPriority="9" w:unhideWhenUsed="1" w:qFormat="1"/>
-    <w:lsdException w:name="heading 3" w:semiHidden="1" w:uiPriority="9" w:unhideWhenUsed="1" w:qFormat="1"/>
-    <w:lsdException w:name="heading 4" w:semiHidden="1" w:uiPriority="9" w:unhideWhenUsed="1" w:qFormat="1"/>
-    <w:lsdException w:name="heading 5" w:semiHidden="1" w:uiPriority="9" w:unhideWhenUsed="1" w:qFormat="1"/>
-    <w:lsdException w:name="heading 6" w:semiHidden="1" w:uiPriority="9" w:unhideWhenUsed="1" w:qFormat="1"/>
-    <w:lsdException w:name="heading 7" w:semiHidden="1" w:uiPriority="9" w:unhideWhenUsed="1" w:qFormat="1"/>
-    <w:lsdException w:name="heading 8" w:semiHidden="1" w:uiPriority="9" w:unhideWhenUsed="1" w:qFormat="1"/>
-    <w:lsdException w:name="heading 9" w:semiHidden="1" w:uiPriority="9" w:unhideWhenUsed="1" w:qFormat="1"/>
-    <w:lsdException w:name="index 1" w:semiHidden="1" w:unhideWhenUsed="1"/>
-    <w:lsdException w:name="index 2" w:semiHidden="1" w:unhideWhenUsed="1"/>
-    <w:lsdException w:name="index 3" w:semiHidden="1" w:unhideWhenUsed="1"/>
-    <w:lsdException w:name="index 4" w:semiHidden="1" w:unhideWhenUsed="1"/>
-    <w:lsdException w:name="index 5" w:semiHidden="1" w:unhideWhenUsed="1"/>
-    <w:lsdException w:name="index 6" w:semiHidden="1" w:unhideWhenUsed="1"/>
-    <w:lsdException w:name="index 7" w:semiHidden="1" w:unhideWhenUsed="1"/>
-    <w:lsdException w:name="index 8" w:semiHidden="1" w:unhideWhenUsed="1"/>
-    <w:lsdException w:name="index 9" w:semiHidden="1" w:unhideWhenUsed="1"/>
-    <w:lsdException w:name="toc 1" w:semiHidden="1" w:uiPriority="39" w:unhideWhenUsed="1"/>
-    <w:lsdException w:name="toc 2" w:semiHidden="1" w:uiPriority="39" w:unhideWhenUsed="1"/>
-    <w:lsdException w:name="toc 3" w:semiHidden="1" w:uiPriority="39" w:unhideWhenUsed="1"/>
-    <w:lsdException w:name="toc 4" w:semiHidden="1" w:uiPriority="39" w:unhideWhenUsed="1"/>
-    <w:lsdException w:name="toc 5" w:semiHidden="1" w:uiPriority="39" w:unhideWhenUsed="1"/>
-    <w:lsdException w:name="toc 6" w:semiHidden="1" w:uiPriority="39" w:unhideWhenUsed="1"/>
-    <w:lsdException w:name="toc 7" w:semiHidden="1" w:uiPriority="39" w:unhideWhenUsed="1"/>
-    <w:lsdException w:name="toc 8" w:semiHidden="1" w:uiPriority="39" w:unhideWhenUsed="1"/>
-    <w:lsdException w:name="toc 9" w:semiHidden="1" w:uiPriority="39" w:unhideWhenUsed="1"/>
-    <w:lsdException w:name="Normal Indent" w:semiHidden="1" w:unhideWhenUsed="1"/>
-    <w:lsdException w:name="footnote text" w:semiHidden="1" w:unhideWhenUsed="1"/>
-    <w:lsdException w:name="annotation text" w:semiHidden="1" w:unhideWhenUsed="1"/>
-    <w:lsdException w:name="header" w:semiHidden="1" w:unhideWhenUsed="1"/>
-    <w:lsdException w:name="footer" w:semiHidden="1" w:unhideWhenUsed="1"/>
-    <w:lsdException w:name="index heading" w:semiHidden="1" w:unhideWhenUsed="1"/>
-    <w:lsdException w:name="caption" w:semiHidden="1" w:uiPriority="35" w:unhideWhenUsed="1" w:qFormat="1"/>
-    <w:lsdException w:name="table of figures" w:semiHidden="1" w:unhideWhenUsed="1"/>
-    <w:lsdException w:name="envelope address" w:semiHidden="1" w:unhideWhenUsed="1"/>
-    <w:lsdException w:name="envelope return" w:semiHidden="1" w:unhideWhenUsed="1"/>
-    <w:lsdException w:name="footnote reference" w:semiHidden="1" w:unhideWhenUsed="1"/>
-    <w:lsdException w:name="annotation reference" w:semiHidden="1" w:unhideWhenUsed="1"/>
-    <w:lsdException w:name="line number" w:semiHidden="1" w:unhideWhenUsed="1"/>
-    <w:lsdException w:name="page number" w:semiHidden="1" w:unhideWhenUsed="1"/>
-    <w:lsdException w:name="endnote reference" w:semiHidden="1" w:unhideWhenUsed="1"/>
-    <w:lsdException w:name="endnote text" w:semiHidden="1" w:unhideWhenUsed="1"/>
-    <w:lsdException w:name="table of authorities" w:semiHidden="1" w:unhideWhenUsed="1"/>
-    <w:lsdException w:name="macro" w:semiHidden="1" w:unhideWhenUsed="1"/>
-    <w:lsdException w:name="toa heading" w:semiHidden="1" w:unhideWhenUsed="1"/>
-    <w:lsdException w:name="List" w:semiHidden="1" w:unhideWhenUsed="1"/>
-    <w:lsdException w:name="List Bullet" w:semiHidden="1" w:unhideWhenUsed="1"/>
-    <w:lsdException w:name="List Number" w:semiHidden="1" w:unhideWhenUsed="1"/>
-    <w:lsdException w:name="List 2" w:semiHidden="1" w:unhideWhenUsed="1"/>
-    <w:lsdException w:name="List 3" w:semiHidden="1" w:unhideWhenUsed="1"/>
-    <w:lsdException w:name="List 4" w:semiHidden="1" w:unhideWhenUsed="1"/>
-    <w:lsdException w:name="List 5" w:semiHidden="1" w:unhideWhenUsed="1"/>
-    <w:lsdException w:name="List Bullet 2" w:semiHidden="1" w:unhideWhenUsed="1"/>
-    <w:lsdException w:name="List Bullet 3" w:semiHidden="1" w:unhideWhenUsed="1"/>
-    <w:lsdException w:name="List Bullet 4" w:semiHidden="1" w:unhideWhenUsed="1"/>
-    <w:lsdException w:name="List Bullet 5" w:semiHidden="1" w:unhideWhenUsed="1"/>
-    <w:lsdException w:name="List Number 2" w:semiHidden="1" w:unhideWhenUsed="1"/>
-    <w:lsdException w:name="List Number 3" w:semiHidden="1" w:unhideWhenUsed="1"/>
-    <w:lsdException w:name="List Number 4" w:semiHidden="1" w:unhideWhenUsed="1"/>
-    <w:lsdException w:name="List Number 5" w:semiHidden="1" w:unhideWhenUsed="1"/>
-    <w:lsdException w:name="Title" w:uiPriority="10" w:qFormat="1"/>
-    <w:lsdException w:name="Closing" w:semiHidden="1" w:unhideWhenUsed="1"/>
-    <w:lsdException w:name="Signature" w:semiHidden="1" w:unhideWhenUsed="1"/>
-    <w:lsdException w:name="Default Paragraph Font" w:semiHidden="1" w:uiPriority="1" w:unhideWhenUsed="1"/>
-    <w:lsdException w:name="Body Text" w:semiHidden="1" w:unhideWhenUsed="1"/>
-    <w:lsdException w:name="Body Text Indent" w:semiHidden="1" w:unhideWhenUsed="1"/>
-    <w:lsdException w:name="List Continue" w:semiHidden="1" w:unhideWhenUsed="1"/>
-    <w:lsdException w:name="List Continue 2" w:semiHidden="1" w:unhideWhenUsed="1"/>
-    <w:lsdException w:name="List Continue 3" w:semiHidden="1" w:unhideWhenUsed="1"/>
-    <w:lsdException w:name="List Continue 4" w:semiHidden="1" w:unhideWhenUsed="1"/>
-    <w:lsdException w:name="List Continue 5" w:semiHidden="1" w:unhideWhenUsed="1"/>
-    <w:lsdException w:name="Message Header" w:semiHidden="1" w:unhideWhenUsed="1"/>
-    <w:lsdException w:name="Subtitle" w:uiPriority="11" w:qFormat="1"/>
-    <w:lsdException w:name="Salutation" w:semiHidden="1" w:unhideWhenUsed="1"/>
-    <w:lsdException w:name="Date" w:semiHidden="1" w:unhideWhenUsed="1"/>
-    <w:lsdException w:name="Body Text First Indent" w:semiHidden="1" w:unhideWhenUsed="1"/>
-    <w:lsdException w:name="Body Text First Indent 2" w:semiHidden="1" w:unhideWhenUsed="1"/>
-    <w:lsdException w:name="Note Heading" w:semiHidden="1" w:unhideWhenUsed="1"/>
-    <w:lsdException w:name="Body Text 2" w:semiHidden="1" w:unhideWhenUsed="1"/>
-    <w:lsdException w:name="Body Text 3" w:semiHidden="1" w:unhideWhenUsed="1"/>
-    <w:lsdException w:name="Body Text Indent 2" w:semiHidden="1" w:unhideWhenUsed="1"/>
-    <w:lsdException w:name="Body Text Indent 3" w:semiHidden="1" w:unhideWhenUsed="1"/>
-    <w:lsdException w:name="Block Text" w:semiHidden="1" w:unhideWhenUsed="1"/>
-    <w:lsdException w:name="Hyperlink" w:semiHidden="1" w:unhideWhenUsed="1"/>
-    <w:lsdException w:name="FollowedHyperlink" w:semiHidden="1" w:unhideWhenUsed="1"/>
-    <w:lsdException w:name="Strong" w:uiPriority="22" w:qFormat="1"/>
-    <w:lsdException w:name="Emphasis" w:uiPriority="20" w:qFormat="1"/>
-    <w:lsdException w:name="Document Map" w:semiHidden="1" w:unhideWhenUsed="1"/>
-    <w:lsdException w:name="Plain Text" w:semiHidden="1" w:unhideWhenUsed="1"/>
-    <w:lsdException w:name="E-mail Signature" w:semiHidden="1" w:unhideWhenUsed="1"/>
-    <w:lsdException w:name="HTML Top of Form" w:semiHidden="1" w:unhideWhenUsed="1"/>
-    <w:lsdException w:name="HTML Bottom of Form" w:semiHidden="1" w:unhideWhenUsed="1"/>
-    <w:lsdException w:name="Normal (Web)" w:semiHidden="1" w:unhideWhenUsed="1"/>
-    <w:lsdException w:name="HTML Acronym" w:semiHidden="1" w:unhideWhenUsed="1"/>
-    <w:lsdException w:name="HTML Address" w:semiHidden="1" w:unhideWhenUsed="1"/>
-    <w:lsdException w:name="HTML Cite" w:semiHidden="1" w:unhideWhenUsed="1"/>
-    <w:lsdException w:name="HTML Code" w:semiHidden="1" w:unhideWhenUsed="1"/>
-    <w:lsdException w:name="HTML Definition" w:semiHidden="1" w:unhideWhenUsed="1"/>
-    <w:lsdException w:name="HTML Keyboard" w:semiHidden="1" w:unhideWhenUsed="1"/>
-    <w:lsdException w:name="HTML Preformatted" w:semiHidden="1" w:unhideWhenUsed="1"/>
-    <w:lsdException w:name="HTML Sample" w:semiHidden="1" w:unhideWhenUsed="1"/>
-    <w:lsdException w:name="HTML Typewriter" w:semiHidden="1" w:unhideWhenUsed="1"/>
-    <w:lsdException w:name="HTML Variable" w:semiHidden="1" w:unhideWhenUsed="1"/>
-    <w:lsdException w:name="Normal Table" w:semiHidden="1" w:unhideWhenUsed="1"/>
-    <w:lsdException w:name="annotation subject" w:semiHidden="1" w:unhideWhenUsed="1"/>
-    <w:lsdException w:name="No List" w:semiHidden="1" w:unhideWhenUsed="1"/>
-    <w:lsdException w:name="Outline List 1" w:semiHidden="1" w:unhideWhenUsed="1"/>
-    <w:lsdException w:name="Outline List 2" w:semiHidden="1" w:unhideWhenUsed="1"/>
-    <w:lsdException w:name="Outline List 3" w:semiHidden="1" w:unhideWhenUsed="1"/>
-    <w:lsdException w:name="Table Simple 1" w:semiHidden="1" w:unhideWhenUsed="1"/>
-    <w:lsdException w:name="Table Simple 2" w:semiHidden="1" w:unhideWhenUsed="1"/>
-    <w:lsdException w:name="Table Simple 3" w:semiHidden="1" w:unhideWhenUsed="1"/>
-    <w:lsdException w:name="Table Classic 1" w:semiHidden="1" w:unhideWhenUsed="1"/>
-    <w:lsdException w:name="Table Classic 2" w:semiHidden="1" w:unhideWhenUsed="1"/>
-    <w:lsdException w:name="Table Classic 3" w:semiHidden="1" w:unhideWhenUsed="1"/>
-    <w:lsdException w:name="Table Classic 4" w:semiHidden="1" w:unhideWhenUsed="1"/>
-    <w:lsdException w:name="Table Colorful 1" w:semiHidden="1" w:unhideWhenUsed="1"/>
-    <w:lsdException w:name="Table Colorful 2" w:semiHidden="1" w:unhideWhenUsed="1"/>
-    <w:lsdException w:name="Table Colorful 3" w:semiHidden="1" w:unhideWhenUsed="1"/>
-    <w:lsdException w:name="Table Columns 1" w:semiHidden="1" w:unhideWhenUsed="1"/>
-    <w:lsdException w:name="Table Columns 2" w:semiHidden="1" w:unhideWhenUsed="1"/>
-    <w:lsdException w:name="Table Columns 3" w:semiHidden="1" w:unhideWhenUsed="1"/>
-    <w:lsdException w:name="Table Columns 4" w:semiHidden="1" w:unhideWhenUsed="1"/>
-    <w:lsdException w:name="Table Columns 5" w:semiHidden="1" w:unhideWhenUsed="1"/>
-    <w:lsdException w:name="Table Grid 1" w:semiHidden="1" w:unhideWhenUsed="1"/>
-    <w:lsdException w:name="Table Grid 2" w:semiHidden="1" w:unhideWhenUsed="1"/>
-    <w:lsdException w:name="Table Grid 3" w:semiHidden="1" w:unhideWhenUsed="1"/>
-    <w:lsdException w:name="Table Grid 4" w:semiHidden="1" w:unhideWhenUsed="1"/>
-    <w:lsdException w:name="Table Grid 5" w:semiHidden="1" w:unhideWhenUsed="1"/>
-    <w:lsdException w:name="Table Grid 6" w:semiHidden="1" w:unhideWhenUsed="1"/>
-    <w:lsdException w:name="Table Grid 7" w:semiHidden="1" w:unhideWhenUsed="1"/>
-    <w:lsdException w:name="Table Grid 8" w:semiHidden="1" w:unhideWhenUsed="1"/>
-    <w:lsdException w:name="Table List 1" w:semiHidden="1" w:unhideWhenUsed="1"/>
-    <w:lsdException w:name="Table List 2" w:semiHidden="1" w:unhideWhenUsed="1"/>
-    <w:lsdException w:name="Table List 3" w:semiHidden="1" w:unhideWhenUsed="1"/>
-    <w:lsdException w:name="Table List 4" w:semiHidden="1" w:unhideWhenUsed="1"/>
-    <w:lsdException w:name="Table List 5" w:semiHidden="1" w:unhideWhenUsed="1"/>
-    <w:lsdException w:name="Table List 6" w:semiHidden="1" w:unhideWhenUsed="1"/>
-    <w:lsdException w:name="Table List 7" w:semiHidden="1" w:unhideWhenUsed="1"/>
-    <w:lsdException w:name="Table List 8" w:semiHidden="1" w:unhideWhenUsed="1"/>
-    <w:lsdException w:name="Table 3D effects 1" w:semiHidden="1" w:unhideWhenUsed="1"/>
-    <w:lsdException w:name="Table 3D effects 2" w:semiHidden="1" w:unhideWhenUsed="1"/>
-    <w:lsdException w:name="Table 3D effects 3" w:semiHidden="1" w:unhideWhenUsed="1"/>
-    <w:lsdException w:name="Table Contemporary" w:semiHidden="1" w:unhideWhenUsed="1"/>
-    <w:lsdException w:name="Table Elegant" w:semiHidden="1" w:unhideWhenUsed="1"/>
-    <w:lsdException w:name="Table Professional" w:semiHidden="1" w:unhideWhenUsed="1"/>
-    <w:lsdException w:name="Table Subtle 1" w:semiHidden="1" w:unhideWhenUsed="1"/>
-    <w:lsdException w:name="Table Subtle 2" w:semiHidden="1" w:unhideWhenUsed="1"/>
-    <w:lsdException w:name="Table Web 1" w:semiHidden="1" w:unhideWhenUsed="1"/>
-    <w:lsdException w:name="Table Web 2" w:semiHidden="1" w:unhideWhenUsed="1"/>
-    <w:lsdException w:name="Table Web 3" w:semiHidden="1" w:unhideWhenUsed="1"/>
-    <w:lsdException w:name="Balloon Text" w:semiHidden="1" w:unhideWhenUsed="1"/>
-    <w:lsdException w:name="Table Grid" w:uiPriority="39"/>
-    <w:lsdException w:name="Table Theme" w:semiHidden="1" w:unhideWhenUsed="1"/>
-    <w:lsdException w:name="Placeholder Text" w:semiHidden="1"/>
-    <w:lsdException w:name="No Spacing" w:uiPriority="1" w:qFormat="1"/>
-    <w:lsdException w:name="Light Shading" w:uiPriority="60"/>
-    <w:lsdException w:name="Light List" w:uiPriority="61"/>
-    <w:lsdException w:name="Light Grid" w:uiPriority="62"/>
-    <w:lsdException w:name="Medium Shading 1" w:uiPriority="63"/>
-    <w:lsdException w:name="Medium Shading 2" w:uiPriority="64"/>
-    <w:lsdException w:name="Medium List 1" w:uiPriority="65"/>
-    <w:lsdException w:name="Medium List 2" w:uiPriority="66"/>
-    <w:lsdException w:name="Medium Grid 1" w:uiPriority="67"/>
-    <w:lsdException w:name="Medium Grid 2" w:uiPriority="68"/>
-    <w:lsdException w:name="Medium Grid 3" w:uiPriority="69"/>
-    <w:lsdException w:name="Dark List" w:uiPriority="70"/>
-    <w:lsdException w:name="Colorful Shading" w:uiPriority="71"/>
-    <w:lsdException w:name="Colorful List" w:uiPriority="72"/>
-    <w:lsdException w:name="Colorful Grid" w:uiPriority="73"/>
-    <w:lsdException w:name="Light Shading Accent 1" w:uiPriority="60"/>
-    <w:lsdException w:name="Light List Accent 1" w:uiPriority="61"/>
-    <w:lsdException w:name="Light Grid Accent 1" w:uiPriority="62"/>
-    <w:lsdException w:name="Medium Shading 1 Accent 1" w:uiPriority="63"/>
-    <w:lsdException w:name="Medium Shading 2 Accent 1" w:uiPriority="64"/>
-    <w:lsdException w:name="Medium List 1 Accent 1" w:uiPriority="65"/>
-    <w:lsdException w:name="Revision" w:semiHidden="1"/>
-    <w:lsdException w:name="List Paragraph" w:uiPriority="34" w:qFormat="1"/>
-    <w:lsdException w:name="Quote" w:uiPriority="29" w:qFormat="1"/>
-    <w:lsdException w:name="Intense Quote" w:uiPriority="30" w:qFormat="1"/>
-    <w:lsdException w:name="Medium List 2 Accent 1" w:uiPriority="66"/>
-    <w:lsdException w:name="Medium Grid 1 Accent 1" w:uiPriority="67"/>
-    <w:lsdException w:name="Medium Grid 2 Accent 1" w:uiPriority="68"/>
-    <w:lsdException w:name="Medium Grid 3 Accent 1" w:uiPriority="69"/>
-    <w:lsdException w:name="Dark List Accent 1" w:uiPriority="70"/>
-    <w:lsdException w:name="Colorful Shading Accent 1" w:uiPriority="71"/>
-    <w:lsdException w:name="Colorful List Accent 1" w:uiPriority="72"/>
-    <w:lsdException w:name="Colorful Grid Accent 1" w:uiPriority="73"/>
-    <w:lsdException w:name="Light Shading Accent 2" w:uiPriority="60"/>
-    <w:lsdException w:name="Light List Accent 2" w:uiPriority="61"/>
-    <w:lsdException w:name="Light Grid Accent 2" w:uiPriority="62"/>
-    <w:lsdException w:name="Medium Shading 1 Accent 2" w:uiPriority="63"/>
-    <w:lsdException w:name="Medium Shading 2 Accent 2" w:uiPriority="64"/>
-    <w:lsdException w:name="Medium List 1 Accent 2" w:uiPriority="65"/>
-    <w:lsdException w:name="Medium List 2 Accent 2" w:uiPriority="66"/>
-    <w:lsdException w:name="Medium Grid 1 Accent 2" w:uiPriority="67"/>
-    <w:lsdException w:name="Medium Grid 2 Accent 2" w:uiPriority="68"/>
-    <w:lsdException w:name="Medium Grid 3 Accent 2" w:uiPriority="69"/>
-    <w:lsdException w:name="Dark List Accent 2" w:uiPriority="70"/>
-    <w:lsdException w:name="Colorful Shading Accent 2" w:uiPriority="71"/>
-    <w:lsdException w:name="Colorful List Accent 2" w:uiPriority="72"/>
-    <w:lsdException w:name="Colorful Grid Accent 2" w:uiPriority="73"/>
-    <w:lsdException w:name="Light Shading Accent 3" w:uiPriority="60"/>
-    <w:lsdException w:name="Light List Accent 3" w:uiPriority="61"/>
-    <w:lsdException w:name="Light Grid Accent 3" w:uiPriority="62"/>
-    <w:lsdException w:name="Medium Shading 1 Accent 3" w:uiPriority="63"/>
-    <w:lsdException w:name="Medium Shading 2 Accent 3" w:uiPriority="64"/>
-    <w:lsdException w:name="Medium List 1 Accent 3" w:uiPriority="65"/>
-    <w:lsdException w:name="Medium List 2 Accent 3" w:uiPriority="66"/>
-    <w:lsdException w:name="Medium Grid 1 Accent 3" w:uiPriority="67"/>
-    <w:lsdException w:name="Medium Grid 2 Accent 3" w:uiPriority="68"/>
-    <w:lsdException w:name="Medium Grid 3 Accent 3" w:uiPriority="69"/>
-    <w:lsdException w:name="Dark List Accent 3" w:uiPriority="70"/>
-    <w:lsdException w:name="Colorful Shading Accent 3" w:uiPriority="71"/>
-    <w:lsdException w:name="Colorful List Accent 3" w:uiPriority="72"/>
-    <w:lsdException w:name="Colorful Grid Accent 3" w:uiPriority="73"/>
-    <w:lsdException w:name="Light Shading Accent 4" w:uiPriority="60"/>
-    <w:lsdException w:name="Light List Accent 4" w:uiPriority="61"/>
-    <w:lsdException w:name="Light Grid Accent 4" w:uiPriority="62"/>
-    <w:lsdException w:name="Medium Shading 1 Accent 4" w:uiPriority="63"/>
-    <w:lsdException w:name="Medium Shading 2 Accent 4" w:uiPriority="64"/>
-    <w:lsdException w:name="Medium List 1 Accent 4" w:uiPriority="65"/>
-    <w:lsdException w:name="Medium List 2 Accent 4" w:uiPriority="66"/>
-    <w:lsdException w:name="Medium Grid 1 Accent 4" w:uiPriority="67"/>
-    <w:lsdException w:name="Medium Grid 2 Accent 4" w:uiPriority="68"/>
-    <w:lsdException w:name="Medium Grid 3 Accent 4" w:uiPriority="69"/>
-    <w:lsdException w:name="Dark List Accent 4" w:uiPriority="70"/>
-    <w:lsdException w:name="Colorful Shading Accent 4" w:uiPriority="71"/>
-    <w:lsdException w:name="Colorful List Accent 4" w:uiPriority="72"/>
-    <w:lsdException w:name="Colorful Grid Accent 4" w:uiPriority="73"/>
-    <w:lsdException w:name="Light Shading Accent 5" w:uiPriority="60"/>
-    <w:lsdException w:name="Light List Accent 5" w:uiPriority="61"/>
-    <w:lsdException w:name="Light Grid Accent 5" w:uiPriority="62"/>
-    <w:lsdException w:name="Medium Shading 1 Accent 5" w:uiPriority="63"/>
-    <w:lsdException w:name="Medium Shading 2 Accent 5" w:uiPriority="64"/>
-    <w:lsdException w:name="Medium List 1 Accent 5" w:uiPriority="65"/>
-    <w:lsdException w:name="Medium List 2 Accent 5" w:uiPriority="66"/>
-    <w:lsdException w:name="Medium Grid 1 Accent 5" w:uiPriority="67"/>
-    <w:lsdException w:name="Medium Grid 2 Accent 5" w:uiPriority="68"/>
-    <w:lsdException w:name="Medium Grid 3 Accent 5" w:uiPriority="69"/>
-    <w:lsdException w:name="Dark List Accent 5" w:uiPriority="70"/>
-    <w:lsdException w:name="Colorful Shading Accent 5" w:uiPriority="71"/>
-    <w:lsdException w:name="Colorful List Accent 5" w:uiPriority="72"/>
-    <w:lsdException w:name="Colorful Grid Accent 5" w:uiPriority="73"/>
-    <w:lsdException w:name="Light Shading Accent 6" w:uiPriority="60"/>
-    <w:lsdException w:name="Light List Accent 6" w:uiPriority="61"/>
-    <w:lsdException w:name="Light Grid Accent 6" w:uiPriority="62"/>
-    <w:lsdException w:name="Medium Shading 1 Accent 6" w:uiPriority="63"/>
-    <w:lsdException w:name="Medium Shading 2 Accent 6" w:uiPriority="64"/>
-    <w:lsdException w:name="Medium List 1 Accent 6" w:uiPriority="65"/>
-    <w:lsdException w:name="Medium List 2 Accent 6" w:uiPriority="66"/>
-    <w:lsdException w:name="Medium Grid 1 Accent 6" w:uiPriority="67"/>
-    <w:lsdException w:name="Medium Grid 2 Accent 6" w:uiPriority="68"/>
-    <w:lsdException w:name="Medium Grid 3 Accent 6" w:uiPriority="69"/>
-    <w:lsdException w:name="Dark List Accent 6" w:uiPriority="70"/>
-    <w:lsdException w:name="Colorful Shading Accent 6" w:uiPriority="71"/>
-    <w:lsdException w:name="Colorful List Accent 6" w:uiPriority="72"/>
-    <w:lsdException w:name="Colorful Grid Accent 6" w:uiPriority="73"/>
-    <w:lsdException w:name="Subtle Emphasis" w:uiPriority="19" w:qFormat="1"/>
-    <w:lsdException w:name="Intense Emphasis" w:uiPriority="21" w:qFormat="1"/>
-    <w:lsdException w:name="Subtle Reference" w:uiPriority="31" w:qFormat="1"/>
-    <w:lsdException w:name="Intense Reference" w:uiPriority="32" w:qFormat="1"/>
-    <w:lsdException w:name="Book Title" w:uiPriority="33" w:qFormat="1"/>
-    <w:lsdException w:name="Bibliography" w:semiHidden="1" w:uiPriority="37" w:unhideWhenUsed="1"/>
-    <w:lsdException w:name="TOC Heading" w:semiHidden="1" w:uiPriority="39" w:unhideWhenUsed="1" w:qFormat="1"/>
-    <w:lsdException w:name="Plain Table 1" w:uiPriority="41"/>
-    <w:lsdException w:name="Plain Table 2" w:uiPriority="42"/>
-    <w:lsdException w:name="Plain Table 3" w:uiPriority="43"/>
-    <w:lsdException w:name="Plain Table 4" w:uiPriority="44"/>
-    <w:lsdException w:name="Plain Table 5" w:uiPriority="45"/>
-    <w:lsdException w:name="Grid Table Light" w:uiPriority="40"/>
-    <w:lsdException w:name="Grid Table 1 Light" w:uiPriority="46"/>
-    <w:lsdException w:name="Grid Table 2" w:uiPriority="47"/>
-    <w:lsdException w:name="Grid Table 3" w:uiPriority="48"/>
-    <w:lsdException w:name="Grid Table 4" w:uiPriority="49"/>
-    <w:lsdException w:name="Grid Table 5 Dark" w:uiPriority="50"/>
-    <w:lsdException w:name="Grid Table 6 Colorful" w:uiPriority="51"/>
-    <w:lsdException w:name="Grid Table 7 Colorful" w:uiPriority="52"/>
-    <w:lsdException w:name="Grid Table 1 Light Accent 1" w:uiPriority="46"/>
-    <w:lsdException w:name="Grid Table 2 Accent 1" w:uiPriority="47"/>
-    <w:lsdException w:name="Grid Table 3 Accent 1" w:uiPriority="48"/>
-    <w:lsdException w:name="Grid Table 4 Accent 1" w:uiPriority="49"/>
-    <w:lsdException w:name="Grid Table 5 Dark Accent 1" w:uiPriority="50"/>
-    <w:lsdException w:name="Grid Table 6 Colorful Accent 1" w:uiPriority="51"/>
-    <w:lsdException w:name="Grid Table 7 Colorful Accent 1" w:uiPriority="52"/>
-    <w:lsdException w:name="Grid Table 1 Light Accent 2" w:uiPriority="46"/>
-    <w:lsdException w:name="Grid Table 2 Accent 2" w:uiPriority="47"/>
-    <w:lsdException w:name="Grid Table 3 Accent 2" w:uiPriority="48"/>
-    <w:lsdException w:name="Grid Table 4 Accent 2" w:uiPriority="49"/>
-    <w:lsdException w:name="Grid Table 5 Dark Accent 2" w:uiPriority="50"/>
-    <w:lsdException w:name="Grid Table 6 Colorful Accent 2" w:uiPriority="51"/>
-    <w:lsdException w:name="Grid Table 7 Colorful Accent 2" w:uiPriority="52"/>
-    <w:lsdException w:name="Grid Table 1 Light Accent 3" w:uiPriority="46"/>
-    <w:lsdException w:name="Grid Table 2 Accent 3" w:uiPriority="47"/>
-    <w:lsdException w:name="Grid Table 3 Accent 3" w:uiPriority="48"/>
-    <w:lsdException w:name="Grid Table 4 Accent 3" w:uiPriority="49"/>
-    <w:lsdException w:name="Grid Table 5 Dark Accent 3" w:uiPriority="50"/>
-    <w:lsdException w:name="Grid Table 6 Colorful Accent 3" w:uiPriority="51"/>
-    <w:lsdException w:name="Grid Table 7 Colorful Accent 3" w:uiPriority="52"/>
-    <w:lsdException w:name="Grid Table 1 Light Accent 4" w:uiPriority="46"/>
-    <w:lsdException w:name="Grid Table 2 Accent 4" w:uiPriority="47"/>
-    <w:lsdException w:name="Grid Table 3 Accent 4" w:uiPriority="48"/>
-    <w:lsdException w:name="Grid Table 4 Accent 4" w:uiPriority="49"/>
-    <w:lsdException w:name="Grid Table 5 Dark Accent 4" w:uiPriority="50"/>
-    <w:lsdException w:name="Grid Table 6 Colorful Accent 4" w:uiPriority="51"/>
-    <w:lsdException w:name="Grid Table 7 Colorful Accent 4" w:uiPriority="52"/>
-    <w:lsdException w:name="Grid Table 1 Light Accent 5" w:uiPriority="46"/>
-    <w:lsdException w:name="Grid Table 2 Accent 5" w:uiPriority="47"/>
-    <w:lsdException w:name="Grid Table 3 Accent 5" w:uiPriority="48"/>
-    <w:lsdException w:name="Grid Table 4 Accent 5" w:uiPriority="49"/>
-    <w:lsdException w:name="Grid Table 5 Dark Accent 5" w:uiPriority="50"/>
-    <w:lsdException w:name="Grid Table 6 Colorful Accent 5" w:uiPriority="51"/>
-    <w:lsdException w:name="Grid Table 7 Colorful Accent 5" w:uiPriority="52"/>
-    <w:lsdException w:name="Grid Table 1 Light Accent 6" w:uiPriority="46"/>
-    <w:lsdException w:name="Grid Table 2 Accent 6" w:uiPriority="47"/>
-    <w:lsdException w:name="Grid Table 3 Accent 6" w:uiPriority="48"/>
-    <w:lsdException w:name="Grid Table 4 Accent 6" w:uiPriority="49"/>
-    <w:lsdException w:name="Grid Table 5 Dark Accent 6" w:uiPriority="50"/>
-    <w:lsdException w:name="Grid Table 6 Colorful Accent 6" w:uiPriority="51"/>
-    <w:lsdException w:name="Grid Table 7 Colorful Accent 6" w:uiPriority="52"/>
-    <w:lsdException w:name="List Table 1 Light" w:uiPriority="46"/>
-    <w:lsdException w:name="List Table 2" w:uiPriority="47"/>
-    <w:lsdException w:name="List Table 3" w:uiPriority="48"/>
-    <w:lsdException w:name="List Table 4" w:uiPriority="49"/>
-    <w:lsdException w:name="List Table 5 Dark" w:uiPriority="50"/>
-    <w:lsdException w:name="List Table 6 Colorful" w:uiPriority="51"/>
-    <w:lsdException w:name="List Table 7 Colorful" w:uiPriority="52"/>
-    <w:lsdException w:name="List Table 1 Light Accent 1" w:uiPriority="46"/>
-    <w:lsdException w:name="List Table 2 Accent 1" w:uiPriority="47"/>
-    <w:lsdException w:name="List Table 3 Accent 1" w:uiPriority="48"/>
-    <w:lsdException w:name="List Table 4 Accent 1" w:uiPriority="49"/>
-    <w:lsdException w:name="List Table 5 Dark Accent 1" w:uiPriority="50"/>
-    <w:lsdException w:name="List Table 6 Colorful Accent 1" w:uiPriority="51"/>
-    <w:lsdException w:name="List Table 7 Colorful Accent 1" w:uiPriority="52"/>
-    <w:lsdException w:name="List Table 1 Light Accent 2" w:uiPriority="46"/>
-    <w:lsdException w:name="List Table 2 Accent 2" w:uiPriority="47"/>
-    <w:lsdException w:name="List Table 3 Accent 2" w:uiPriority="48"/>
-    <w:lsdException w:name="List Table 4 Accent 2" w:uiPriority="49"/>
-    <w:lsdException w:name="List Table 5 Dark Accent 2" w:uiPriority="50"/>
-    <w:lsdException w:name="List Table 6 Colorful Accent 2" w:uiPriority="51"/>
-    <w:lsdException w:name="List Table 7 Colorful Accent 2" w:uiPriority="52"/>
-    <w:lsdException w:name="List Table 1 Light Accent 3" w:uiPriority="46"/>
-    <w:lsdException w:name="List Table 2 Accent 3" w:uiPriority="47"/>
-    <w:lsdException w:name="List Table 3 Accent 3" w:uiPriority="48"/>
-    <w:lsdException w:name="List Table 4 Accent 3" w:uiPriority="49"/>
-    <w:lsdException w:name="List Table 5 Dark Accent 3" w:uiPriority="50"/>
-    <w:lsdException w:name="List Table 6 Colorful Accent 3" w:uiPriority="51"/>
-    <w:lsdException w:name="List Table 7 Colorful Accent 3" w:uiPriority="52"/>
-    <w:lsdException w:name="List Table 1 Light Accent 4" w:uiPriority="46"/>
-    <w:lsdException w:name="List Table 2 Accent 4" w:uiPriority="47"/>
-    <w:lsdException w:name="List Table 3 Accent 4" w:uiPriority="48"/>
-    <w:lsdException w:name="List Table 4 Accent 4" w:uiPriority="49"/>
-    <w:lsdException w:name="List Table 5 Dark Accent 4" w:uiPriority="50"/>
-    <w:lsdException w:name="List Table 6 Colorful Accent 4" w:uiPriority="51"/>
-    <w:lsdException w:name="List Table 7 Colorful Accent 4" w:uiPriority="52"/>
-    <w:lsdException w:name="List Table 1 Light Accent 5" w:uiPriority="46"/>
-    <w:lsdException w:name="List Table 2 Accent 5" w:uiPriority="47"/>
-    <w:lsdException w:name="List Table 3 Accent 5" w:uiPriority="48"/>
-    <w:lsdException w:name="List Table 4 Accent 5" w:uiPriority="49"/>
-    <w:lsdException w:name="List Table 5 Dark Accent 5" w:uiPriority="50"/>
-    <w:lsdException w:name="List Table 6 Colorful Accent 5" w:uiPriority="51"/>
-    <w:lsdException w:name="List Table 7 Colorful Accent 5" w:uiPriority="52"/>
-    <w:lsdException w:name="List Table 1 Light Accent 6" w:uiPriority="46"/>
-    <w:lsdException w:name="List Table 2 Accent 6" w:uiPriority="47"/>
-    <w:lsdException w:name="List Table 3 Accent 6" w:uiPriority="48"/>
-    <w:lsdException w:name="List Table 4 Accent 6" w:uiPriority="49"/>
-    <w:lsdException w:name="List Table 5 Dark Accent 6" w:uiPriority="50"/>
-    <w:lsdException w:name="List Table 6 Colorful Accent 6" w:uiPriority="51"/>
-    <w:lsdException w:name="List Table 7 Colorful Accent 6" w:uiPriority="52"/>
+  <w:latentStyles w:defLockedState="0" w:defUIPriority="99" w:defSemiHidden="1" w:defUnhideWhenUsed="1" w:defQFormat="0" w:count="267">
+    <w:lsdException w:name="Normal" w:semiHidden="0" w:uiPriority="0" w:unhideWhenUsed="0" w:qFormat="1"/>
+    <w:lsdException w:name="heading 1" w:semiHidden="0" w:uiPriority="9" w:unhideWhenUsed="0" w:qFormat="1"/>
+    <w:lsdException w:name="heading 2" w:uiPriority="9" w:qFormat="1"/>
+    <w:lsdException w:name="heading 3" w:uiPriority="9" w:qFormat="1"/>
+    <w:lsdException w:name="heading 4" w:uiPriority="9" w:qFormat="1"/>
+    <w:lsdException w:name="heading 5" w:uiPriority="9" w:qFormat="1"/>
+    <w:lsdException w:name="heading 6" w:uiPriority="9" w:qFormat="1"/>
+    <w:lsdException w:name="heading 7" w:uiPriority="9" w:qFormat="1"/>
+    <w:lsdException w:name="heading 8" w:uiPriority="9" w:qFormat="1"/>
+    <w:lsdException w:name="heading 9" w:uiPriority="9" w:qFormat="1"/>
+    <w:lsdException w:name="toc 1" w:uiPriority="39"/>
+    <w:lsdException w:name="toc 2" w:uiPriority="39"/>
+    <w:lsdException w:name="toc 3" w:uiPriority="39"/>
+    <w:lsdException w:name="toc 4" w:uiPriority="39"/>
+    <w:lsdException w:name="toc 5" w:uiPriority="39"/>
+    <w:lsdException w:name="toc 6" w:uiPriority="39"/>
+    <w:lsdException w:name="toc 7" w:uiPriority="39"/>
+    <w:lsdException w:name="toc 8" w:uiPriority="39"/>
+    <w:lsdException w:name="toc 9" w:uiPriority="39"/>
+    <w:lsdException w:name="caption" w:uiPriority="35" w:qFormat="1"/>
+    <w:lsdException w:name="Title" w:semiHidden="0" w:uiPriority="10" w:unhideWhenUsed="0" w:qFormat="1"/>
+    <w:lsdException w:name="Default Paragraph Font" w:uiPriority="1"/>
+    <w:lsdException w:name="Subtitle" w:semiHidden="0" w:uiPriority="11" w:unhideWhenUsed="0" w:qFormat="1"/>
+    <w:lsdException w:name="Strong" w:semiHidden="0" w:uiPriority="22" w:unhideWhenUsed="0" w:qFormat="1"/>
+    <w:lsdException w:name="Emphasis" w:semiHidden="0" w:uiPriority="20" w:unhideWhenUsed="0" w:qFormat="1"/>
+    <w:lsdException w:name="Table Grid" w:semiHidden="0" w:uiPriority="39" w:unhideWhenUsed="0"/>
+    <w:lsdException w:name="Placeholder Text" w:unhideWhenUsed="0"/>
+    <w:lsdException w:name="No Spacing" w:semiHidden="0" w:uiPriority="1" w:unhideWhenUsed="0" w:qFormat="1"/>
+    <w:lsdException w:name="Light Shading" w:semiHidden="0" w:uiPriority="60" w:unhideWhenUsed="0"/>
+    <w:lsdException w:name="Light List" w:semiHidden="0" w:uiPriority="61" w:unhideWhenUsed="0"/>
+    <w:lsdException w:name="Light Grid" w:semiHidden="0" w:uiPriority="62" w:unhideWhenUsed="0"/>
+    <w:lsdException w:name="Medium Shading 1" w:semiHidden="0" w:uiPriority="63" w:unhideWhenUsed="0"/>
+    <w:lsdException w:name="Medium Shading 2" w:semiHidden="0" w:uiPriority="64" w:unhideWhenUsed="0"/>
+    <w:lsdException w:name="Medium List 1" w:semiHidden="0" w:uiPriority="65" w:unhideWhenUsed="0"/>
+    <w:lsdException w:name="Medium List 2" w:semiHidden="0" w:uiPriority="66" w:unhideWhenUsed="0"/>
+    <w:lsdException w:name="Medium Grid 1" w:semiHidden="0" w:uiPriority="67" w:unhideWhenUsed="0"/>
+    <w:lsdException w:name="Medium Grid 2" w:semiHidden="0" w:uiPriority="68" w:unhideWhenUsed="0"/>
+    <w:lsdException w:name="Medium Grid 3" w:semiHidden="0" w:uiPriority="69" w:unhideWhenUsed="0"/>
+    <w:lsdException w:name="Dark List" w:semiHidden="0" w:uiPriority="70" w:unhideWhenUsed="0"/>
+    <w:lsdException w:name="Colorful Shading" w:semiHidden="0" w:uiPriority="71" w:unhideWhenUsed="0"/>
+    <w:lsdException w:name="Colorful List" w:semiHidden="0" w:uiPriority="72" w:unhideWhenUsed="0"/>
+    <w:lsdException w:name="Colorful Grid" w:semiHidden="0" w:uiPriority="73" w:unhideWhenUsed="0"/>
+    <w:lsdException w:name="Light Shading Accent 1" w:semiHidden="0" w:uiPriority="60" w:unhideWhenUsed="0"/>
+    <w:lsdException w:name="Light List Accent 1" w:semiHidden="0" w:uiPriority="61" w:unhideWhenUsed="0"/>
+    <w:lsdException w:name="Light Grid Accent 1" w:semiHidden="0" w:uiPriority="62" w:unhideWhenUsed="0"/>
+    <w:lsdException w:name="Medium Shading 1 Accent 1" w:semiHidden="0" w:uiPriority="63" w:unhideWhenUsed="0"/>
+    <w:lsdException w:name="Medium Shading 2 Accent 1" w:semiHidden="0" w:uiPriority="64" w:unhideWhenUsed="0"/>
+    <w:lsdException w:name="Medium List 1 Accent 1" w:semiHidden="0" w:uiPriority="65" w:unhideWhenUsed="0"/>
+    <w:lsdException w:name="Revision" w:unhideWhenUsed="0"/>
+    <w:lsdException w:name="List Paragraph" w:semiHidden="0" w:uiPriority="34" w:unhideWhenUsed="0" w:qFormat="1"/>
+    <w:lsdException w:name="Quote" w:semiHidden="0" w:uiPriority="29" w:unhideWhenUsed="0" w:qFormat="1"/>
+    <w:lsdException w:name="Intense Quote" w:semiHidden="0" w:uiPriority="30" w:unhideWhenUsed="0" w:qFormat="1"/>
+    <w:lsdException w:name="Medium List 2 Accent 1" w:semiHidden="0" w:uiPriority="66" w:unhideWhenUsed="0"/>
+    <w:lsdException w:name="Medium Grid 1 Accent 1" w:semiHidden="0" w:uiPriority="67" w:unhideWhenUsed="0"/>
+    <w:lsdException w:name="Medium Grid 2 Accent 1" w:semiHidden="0" w:uiPriority="68" w:unhideWhenUsed="0"/>
+    <w:lsdException w:name="Medium Grid 3 Accent 1" w:semiHidden="0" w:uiPriority="69" w:unhideWhenUsed="0"/>
+    <w:lsdException w:name="Dark List Accent 1" w:semiHidden="0" w:uiPriority="70" w:unhideWhenUsed="0"/>
+    <w:lsdException w:name="Colorful Shading Accent 1" w:semiHidden="0" w:uiPriority="71" w:unhideWhenUsed="0"/>
+    <w:lsdException w:name="Colorful List Accent 1" w:semiHidden="0" w:uiPriority="72" w:unhideWhenUsed="0"/>
+    <w:lsdException w:name="Colorful Grid Accent 1" w:semiHidden="0" w:uiPriority="73" w:unhideWhenUsed="0"/>
+    <w:lsdException w:name="Light Shading Accent 2" w:semiHidden="0" w:uiPriority="60" w:unhideWhenUsed="0"/>
+    <w:lsdException w:name="Light List Accent 2" w:semiHidden="0" w:uiPriority="61" w:unhideWhenUsed="0"/>
+    <w:lsdException w:name="Light Grid Accent 2" w:semiHidden="0" w:uiPriority="62" w:unhideWhenUsed="0"/>
+    <w:lsdException w:name="Medium Shading 1 Accent 2" w:semiHidden="0" w:uiPriority="63" w:unhideWhenUsed="0"/>
+    <w:lsdException w:name="Medium Shading 2 Accent 2" w:semiHidden="0" w:uiPriority="64" w:unhideWhenUsed="0"/>
+    <w:lsdException w:name="Medium List 1 Accent 2" w:semiHidden="0" w:uiPriority="65" w:unhideWhenUsed="0"/>
+    <w:lsdException w:name="Medium List 2 Accent 2" w:semiHidden="0" w:uiPriority="66" w:unhideWhenUsed="0"/>
+    <w:lsdException w:name="Medium Grid 1 Accent 2" w:semiHidden="0" w:uiPriority="67" w:unhideWhenUsed="0"/>
+    <w:lsdException w:name="Medium Grid 2 Accent 2" w:semiHidden="0" w:uiPriority="68" w:unhideWhenUsed="0"/>
+    <w:lsdException w:name="Medium Grid 3 Accent 2" w:semiHidden="0" w:uiPriority="69" w:unhideWhenUsed="0"/>
+    <w:lsdException w:name="Dark List Accent 2" w:semiHidden="0" w:uiPriority="70" w:unhideWhenUsed="0"/>
+    <w:lsdException w:name="Colorful Shading Accent 2" w:semiHidden="0" w:uiPriority="71" w:unhideWhenUsed="0"/>
+    <w:lsdException w:name="Colorful List Accent 2" w:semiHidden="0" w:uiPriority="72" w:unhideWhenUsed="0"/>
+    <w:lsdException w:name="Colorful Grid Accent 2" w:semiHidden="0" w:uiPriority="73" w:unhideWhenUsed="0"/>
+    <w:lsdException w:name="Light Shading Accent 3" w:semiHidden="0" w:uiPriority="60" w:unhideWhenUsed="0"/>
+    <w:lsdException w:name="Light List Accent 3" w:semiHidden="0" w:uiPriority="61" w:unhideWhenUsed="0"/>
+    <w:lsdException w:name="Light Grid Accent 3" w:semiHidden="0" w:uiPriority="62" w:unhideWhenUsed="0"/>
+    <w:lsdException w:name="Medium Shading 1 Accent 3" w:semiHidden="0" w:uiPriority="63" w:unhideWhenUsed="0"/>
+    <w:lsdException w:name="Medium Shading 2 Accent 3" w:semiHidden="0" w:uiPriority="64" w:unhideWhenUsed="0"/>
+    <w:lsdException w:name="Medium List 1 Accent 3" w:semiHidden="0" w:uiPriority="65" w:unhideWhenUsed="0"/>
+    <w:lsdException w:name="Medium List 2 Accent 3" w:semiHidden="0" w:uiPriority="66" w:unhideWhenUsed="0"/>
+    <w:lsdException w:name="Medium Grid 1 Accent 3" w:semiHidden="0" w:uiPriority="67" w:unhideWhenUsed="0"/>
+    <w:lsdException w:name="Medium Grid 2 Accent 3" w:semiHidden="0" w:uiPriority="68" w:unhideWhenUsed="0"/>
+    <w:lsdException w:name="Medium Grid 3 Accent 3" w:semiHidden="0" w:uiPriority="69" w:unhideWhenUsed="0"/>
+    <w:lsdException w:name="Dark List Accent 3" w:semiHidden="0" w:uiPriority="70" w:unhideWhenUsed="0"/>
+    <w:lsdException w:name="Colorful Shading Accent 3" w:semiHidden="0" w:uiPriority="71" w:unhideWhenUsed="0"/>
+    <w:lsdException w:name="Colorful List Accent 3" w:semiHidden="0" w:uiPriority="72" w:unhideWhenUsed="0"/>
+    <w:lsdException w:name="Colorful Grid Accent 3" w:semiHidden="0" w:uiPriority="73" w:unhideWhenUsed="0"/>
+    <w:lsdException w:name="Light Shading Accent 4" w:semiHidden="0" w:uiPriority="60" w:unhideWhenUsed="0"/>
+    <w:lsdException w:name="Light List Accent 4" w:semiHidden="0" w:uiPriority="61" w:unhideWhenUsed="0"/>
+    <w:lsdException w:name="Light Grid Accent 4" w:semiHidden="0" w:uiPriority="62" w:unhideWhenUsed="0"/>
+    <w:lsdException w:name="Medium Shading 1 Accent 4" w:semiHidden="0" w:uiPriority="63" w:unhideWhenUsed="0"/>
+    <w:lsdException w:name="Medium Shading 2 Accent 4" w:semiHidden="0" w:uiPriority="64" w:unhideWhenUsed="0"/>
+    <w:lsdException w:name="Medium List 1 Accent 4" w:semiHidden="0" w:uiPriority="65" w:unhideWhenUsed="0"/>
+    <w:lsdException w:name="Medium List 2 Accent 4" w:semiHidden="0" w:uiPriority="66" w:unhideWhenUsed="0"/>
+    <w:lsdException w:name="Medium Grid 1 Accent 4" w:semiHidden="0" w:uiPriority="67" w:unhideWhenUsed="0"/>
+    <w:lsdException w:name="Medium Grid 2 Accent 4" w:semiHidden="0" w:uiPriority="68" w:unhideWhenUsed="0"/>
+    <w:lsdException w:name="Medium Grid 3 Accent 4" w:semiHidden="0" w:uiPriority="69" w:unhideWhenUsed="0"/>
+    <w:lsdException w:name="Dark List Accent 4" w:semiHidden="0" w:uiPriority="70" w:unhideWhenUsed="0"/>
+    <w:lsdException w:name="Colorful Shading Accent 4" w:semiHidden="0" w:uiPriority="71" w:unhideWhenUsed="0"/>
+    <w:lsdException w:name="Colorful List Accent 4" w:semiHidden="0" w:uiPriority="72" w:unhideWhenUsed="0"/>
+    <w:lsdException w:name="Colorful Grid Accent 4" w:semiHidden="0" w:uiPriority="73" w:unhideWhenUsed="0"/>
+    <w:lsdException w:name="Light Shading Accent 5" w:semiHidden="0" w:uiPriority="60" w:unhideWhenUsed="0"/>
+    <w:lsdException w:name="Light List Accent 5" w:semiHidden="0" w:uiPriority="61" w:unhideWhenUsed="0"/>
+    <w:lsdException w:name="Light Grid Accent 5" w:semiHidden="0" w:uiPriority="62" w:unhideWhenUsed="0"/>
+    <w:lsdException w:name="Medium Shading 1 Accent 5" w:semiHidden="0" w:uiPriority="63" w:unhideWhenUsed="0"/>
+    <w:lsdException w:name="Medium Shading 2 Accent 5" w:semiHidden="0" w:uiPriority="64" w:unhideWhenUsed="0"/>
+    <w:lsdException w:name="Medium List 1 Accent 5" w:semiHidden="0" w:uiPriority="65" w:unhideWhenUsed="0"/>
+    <w:lsdException w:name="Medium List 2 Accent 5" w:semiHidden="0" w:uiPriority="66" w:unhideWhenUsed="0"/>
+    <w:lsdException w:name="Medium Grid 1 Accent 5" w:semiHidden="0" w:uiPriority="67" w:unhideWhenUsed="0"/>
+    <w:lsdException w:name="Medium Grid 2 Accent 5" w:semiHidden="0" w:uiPriority="68" w:unhideWhenUsed="0"/>
+    <w:lsdException w:name="Medium Grid 3 Accent 5" w:semiHidden="0" w:uiPriority="69" w:unhideWhenUsed="0"/>
+    <w:lsdException w:name="Dark List Accent 5" w:semiHidden="0" w:uiPriority="70" w:unhideWhenUsed="0"/>
+    <w:lsdException w:name="Colorful Shading Accent 5" w:semiHidden="0" w:uiPriority="71" w:unhideWhenUsed="0"/>
+    <w:lsdException w:name="Colorful List Accent 5" w:semiHidden="0" w:uiPriority="72" w:unhideWhenUsed="0"/>
+    <w:lsdException w:name="Colorful Grid Accent 5" w:semiHidden="0" w:uiPriority="73" w:unhideWhenUsed="0"/>
+    <w:lsdException w:name="Light Shading Accent 6" w:semiHidden="0" w:uiPriority="60" w:unhideWhenUsed="0"/>
+    <w:lsdException w:name="Light List Accent 6" w:semiHidden="0" w:uiPriority="61" w:unhideWhenUsed="0"/>
+    <w:lsdException w:name="Light Grid Accent 6" w:semiHidden="0" w:uiPriority="62" w:unhideWhenUsed="0"/>
+    <w:lsdException w:name="Medium Shading 1 Accent 6" w:semiHidden="0" w:uiPriority="63" w:unhideWhenUsed="0"/>
+    <w:lsdException w:name="Medium Shading 2 Accent 6" w:semiHidden="0" w:uiPriority="64" w:unhideWhenUsed="0"/>
+    <w:lsdException w:name="Medium List 1 Accent 6" w:semiHidden="0" w:uiPriority="65" w:unhideWhenUsed="0"/>
+    <w:lsdException w:name="Medium List 2 Accent 6" w:semiHidden="0" w:uiPriority="66" w:unhideWhenUsed="0"/>
+    <w:lsdException w:name="Medium Grid 1 Accent 6" w:semiHidden="0" w:uiPriority="67" w:unhideWhenUsed="0"/>
+    <w:lsdException w:name="Medium Grid 2 Accent 6" w:semiHidden="0" w:uiPriority="68" w:unhideWhenUsed="0"/>
+    <w:lsdException w:name="Medium Grid 3 Accent 6" w:semiHidden="0" w:uiPriority="69" w:unhideWhenUsed="0"/>
+    <w:lsdException w:name="Dark List Accent 6" w:semiHidden="0" w:uiPriority="70" w:unhideWhenUsed="0"/>
+    <w:lsdException w:name="Colorful Shading Accent 6" w:semiHidden="0" w:uiPriority="71" w:unhideWhenUsed="0"/>
+    <w:lsdException w:name="Colorful List Accent 6" w:semiHidden="0" w:uiPriority="72" w:unhideWhenUsed="0"/>
+    <w:lsdException w:name="Colorful Grid Accent 6" w:semiHidden="0" w:uiPriority="73" w:unhideWhenUsed="0"/>
+    <w:lsdException w:name="Subtle Emphasis" w:semiHidden="0" w:uiPriority="19" w:unhideWhenUsed="0" w:qFormat="1"/>
+    <w:lsdException w:name="Intense Emphasis" w:semiHidden="0" w:uiPriority="21" w:unhideWhenUsed="0" w:qFormat="1"/>
+    <w:lsdException w:name="Subtle Reference" w:semiHidden="0" w:uiPriority="31" w:unhideWhenUsed="0" w:qFormat="1"/>
+    <w:lsdException w:name="Intense Reference" w:semiHidden="0" w:uiPriority="32" w:unhideWhenUsed="0" w:qFormat="1"/>
+    <w:lsdException w:name="Book Title" w:semiHidden="0" w:uiPriority="33" w:unhideWhenUsed="0" w:qFormat="1"/>
+    <w:lsdException w:name="Bibliography" w:uiPriority="37"/>
+    <w:lsdException w:name="TOC Heading" w:uiPriority="39" w:qFormat="1"/>
   </w:latentStyles>
   <w:style w:type="paragraph" w:default="1" w:styleId="Normal">
     <w:name w:val="Normal"/>
@@ -9107,6 +8964,7 @@
   <w:style w:type="character" w:default="1" w:styleId="DefaultParagraphFont">
     <w:name w:val="Default Paragraph Font"/>
     <w:uiPriority w:val="1"/>
+    <w:semiHidden/>
     <w:unhideWhenUsed/>
   </w:style>
   <w:style w:type="table" w:default="1" w:styleId="TableNormal">
@@ -9344,6 +9202,567 @@
       </w:tblCellMar>
     </w:tblPr>
   </w:style>
+  <w:style w:type="paragraph" w:styleId="BalloonText">
+    <w:name w:val="Balloon Text"/>
+    <w:basedOn w:val="Normal"/>
+    <w:link w:val="BalloonTextChar"/>
+    <w:uiPriority w:val="99"/>
+    <w:semiHidden/>
+    <w:unhideWhenUsed/>
+    <w:rsid w:val="003059BE"/>
+    <w:pPr>
+      <w:spacing w:after="0" w:line="240" w:lineRule="auto"/>
+    </w:pPr>
+    <w:rPr>
+      <w:rFonts w:ascii="Tahoma" w:hAnsi="Tahoma" w:cs="Tahoma"/>
+      <w:sz w:val="16"/>
+      <w:szCs w:val="16"/>
+    </w:rPr>
+  </w:style>
+  <w:style w:type="character" w:customStyle="1" w:styleId="BalloonTextChar">
+    <w:name w:val="Balloon Text Char"/>
+    <w:basedOn w:val="DefaultParagraphFont"/>
+    <w:link w:val="BalloonText"/>
+    <w:uiPriority w:val="99"/>
+    <w:semiHidden/>
+    <w:rsid w:val="003059BE"/>
+    <w:rPr>
+      <w:rFonts w:ascii="Tahoma" w:eastAsiaTheme="minorHAnsi" w:hAnsi="Tahoma" w:cs="Tahoma"/>
+      <w:sz w:val="16"/>
+      <w:szCs w:val="16"/>
+      <w:lang w:eastAsia="en-US"/>
+    </w:rPr>
+  </w:style>
+</w:styles>
+</file>
+
+<file path=word/stylesWithEffects.xml><?xml version="1.0" encoding="utf-8"?>
+<w:styles xmlns:wpc="http://schemas.microsoft.com/office/word/2010/wordprocessingCanvas" xmlns:mc="http://schemas.openxmlformats.org/markup-compatibility/2006" xmlns:o="urn:schemas-microsoft-com:office:office" xmlns:r="http://schemas.openxmlformats.org/officeDocument/2006/relationships" xmlns:m="http://schemas.openxmlformats.org/officeDocument/2006/math" xmlns:v="urn:schemas-microsoft-com:vml" xmlns:wp14="http://schemas.microsoft.com/office/word/2010/wordprocessingDrawing" xmlns:wp="http://schemas.openxmlformats.org/drawingml/2006/wordprocessingDrawing" xmlns:w10="urn:schemas-microsoft-com:office:word" xmlns:w="http://schemas.openxmlformats.org/wordprocessingml/2006/main" xmlns:w14="http://schemas.microsoft.com/office/word/2010/wordml" xmlns:wpg="http://schemas.microsoft.com/office/word/2010/wordprocessingGroup" xmlns:wpi="http://schemas.microsoft.com/office/word/2010/wordprocessingInk" xmlns:wne="http://schemas.microsoft.com/office/word/2006/wordml" xmlns:wps="http://schemas.microsoft.com/office/word/2010/wordprocessingShape" mc:Ignorable="w14 wp14">
+  <w:docDefaults>
+    <w:rPrDefault>
+      <w:rPr>
+        <w:rFonts w:asciiTheme="minorHAnsi" w:eastAsiaTheme="minorEastAsia" w:hAnsiTheme="minorHAnsi" w:cstheme="minorBidi"/>
+        <w:sz w:val="22"/>
+        <w:szCs w:val="22"/>
+        <w:lang w:val="en-US" w:eastAsia="zh-CN" w:bidi="ar-SA"/>
+      </w:rPr>
+    </w:rPrDefault>
+    <w:pPrDefault>
+      <w:pPr>
+        <w:spacing w:after="160" w:line="259" w:lineRule="auto"/>
+      </w:pPr>
+    </w:pPrDefault>
+  </w:docDefaults>
+  <w:latentStyles w:defLockedState="0" w:defUIPriority="99" w:defSemiHidden="1" w:defUnhideWhenUsed="1" w:defQFormat="0" w:count="267">
+    <w:lsdException w:name="Normal" w:semiHidden="0" w:uiPriority="0" w:unhideWhenUsed="0" w:qFormat="1"/>
+    <w:lsdException w:name="heading 1" w:semiHidden="0" w:uiPriority="9" w:unhideWhenUsed="0" w:qFormat="1"/>
+    <w:lsdException w:name="heading 2" w:uiPriority="9" w:qFormat="1"/>
+    <w:lsdException w:name="heading 3" w:uiPriority="9" w:qFormat="1"/>
+    <w:lsdException w:name="heading 4" w:uiPriority="9" w:qFormat="1"/>
+    <w:lsdException w:name="heading 5" w:uiPriority="9" w:qFormat="1"/>
+    <w:lsdException w:name="heading 6" w:uiPriority="9" w:qFormat="1"/>
+    <w:lsdException w:name="heading 7" w:uiPriority="9" w:qFormat="1"/>
+    <w:lsdException w:name="heading 8" w:uiPriority="9" w:qFormat="1"/>
+    <w:lsdException w:name="heading 9" w:uiPriority="9" w:qFormat="1"/>
+    <w:lsdException w:name="toc 1" w:uiPriority="39"/>
+    <w:lsdException w:name="toc 2" w:uiPriority="39"/>
+    <w:lsdException w:name="toc 3" w:uiPriority="39"/>
+    <w:lsdException w:name="toc 4" w:uiPriority="39"/>
+    <w:lsdException w:name="toc 5" w:uiPriority="39"/>
+    <w:lsdException w:name="toc 6" w:uiPriority="39"/>
+    <w:lsdException w:name="toc 7" w:uiPriority="39"/>
+    <w:lsdException w:name="toc 8" w:uiPriority="39"/>
+    <w:lsdException w:name="toc 9" w:uiPriority="39"/>
+    <w:lsdException w:name="caption" w:uiPriority="35" w:qFormat="1"/>
+    <w:lsdException w:name="Title" w:semiHidden="0" w:uiPriority="10" w:unhideWhenUsed="0" w:qFormat="1"/>
+    <w:lsdException w:name="Default Paragraph Font" w:uiPriority="1"/>
+    <w:lsdException w:name="Subtitle" w:semiHidden="0" w:uiPriority="11" w:unhideWhenUsed="0" w:qFormat="1"/>
+    <w:lsdException w:name="Strong" w:semiHidden="0" w:uiPriority="22" w:unhideWhenUsed="0" w:qFormat="1"/>
+    <w:lsdException w:name="Emphasis" w:semiHidden="0" w:uiPriority="20" w:unhideWhenUsed="0" w:qFormat="1"/>
+    <w:lsdException w:name="Table Grid" w:semiHidden="0" w:uiPriority="39" w:unhideWhenUsed="0"/>
+    <w:lsdException w:name="Placeholder Text" w:unhideWhenUsed="0"/>
+    <w:lsdException w:name="No Spacing" w:semiHidden="0" w:uiPriority="1" w:unhideWhenUsed="0" w:qFormat="1"/>
+    <w:lsdException w:name="Light Shading" w:semiHidden="0" w:uiPriority="60" w:unhideWhenUsed="0"/>
+    <w:lsdException w:name="Light List" w:semiHidden="0" w:uiPriority="61" w:unhideWhenUsed="0"/>
+    <w:lsdException w:name="Light Grid" w:semiHidden="0" w:uiPriority="62" w:unhideWhenUsed="0"/>
+    <w:lsdException w:name="Medium Shading 1" w:semiHidden="0" w:uiPriority="63" w:unhideWhenUsed="0"/>
+    <w:lsdException w:name="Medium Shading 2" w:semiHidden="0" w:uiPriority="64" w:unhideWhenUsed="0"/>
+    <w:lsdException w:name="Medium List 1" w:semiHidden="0" w:uiPriority="65" w:unhideWhenUsed="0"/>
+    <w:lsdException w:name="Medium List 2" w:semiHidden="0" w:uiPriority="66" w:unhideWhenUsed="0"/>
+    <w:lsdException w:name="Medium Grid 1" w:semiHidden="0" w:uiPriority="67" w:unhideWhenUsed="0"/>
+    <w:lsdException w:name="Medium Grid 2" w:semiHidden="0" w:uiPriority="68" w:unhideWhenUsed="0"/>
+    <w:lsdException w:name="Medium Grid 3" w:semiHidden="0" w:uiPriority="69" w:unhideWhenUsed="0"/>
+    <w:lsdException w:name="Dark List" w:semiHidden="0" w:uiPriority="70" w:unhideWhenUsed="0"/>
+    <w:lsdException w:name="Colorful Shading" w:semiHidden="0" w:uiPriority="71" w:unhideWhenUsed="0"/>
+    <w:lsdException w:name="Colorful List" w:semiHidden="0" w:uiPriority="72" w:unhideWhenUsed="0"/>
+    <w:lsdException w:name="Colorful Grid" w:semiHidden="0" w:uiPriority="73" w:unhideWhenUsed="0"/>
+    <w:lsdException w:name="Light Shading Accent 1" w:semiHidden="0" w:uiPriority="60" w:unhideWhenUsed="0"/>
+    <w:lsdException w:name="Light List Accent 1" w:semiHidden="0" w:uiPriority="61" w:unhideWhenUsed="0"/>
+    <w:lsdException w:name="Light Grid Accent 1" w:semiHidden="0" w:uiPriority="62" w:unhideWhenUsed="0"/>
+    <w:lsdException w:name="Medium Shading 1 Accent 1" w:semiHidden="0" w:uiPriority="63" w:unhideWhenUsed="0"/>
+    <w:lsdException w:name="Medium Shading 2 Accent 1" w:semiHidden="0" w:uiPriority="64" w:unhideWhenUsed="0"/>
+    <w:lsdException w:name="Medium List 1 Accent 1" w:semiHidden="0" w:uiPriority="65" w:unhideWhenUsed="0"/>
+    <w:lsdException w:name="Revision" w:unhideWhenUsed="0"/>
+    <w:lsdException w:name="List Paragraph" w:semiHidden="0" w:uiPriority="34" w:unhideWhenUsed="0" w:qFormat="1"/>
+    <w:lsdException w:name="Quote" w:semiHidden="0" w:uiPriority="29" w:unhideWhenUsed="0" w:qFormat="1"/>
+    <w:lsdException w:name="Intense Quote" w:semiHidden="0" w:uiPriority="30" w:unhideWhenUsed="0" w:qFormat="1"/>
+    <w:lsdException w:name="Medium List 2 Accent 1" w:semiHidden="0" w:uiPriority="66" w:unhideWhenUsed="0"/>
+    <w:lsdException w:name="Medium Grid 1 Accent 1" w:semiHidden="0" w:uiPriority="67" w:unhideWhenUsed="0"/>
+    <w:lsdException w:name="Medium Grid 2 Accent 1" w:semiHidden="0" w:uiPriority="68" w:unhideWhenUsed="0"/>
+    <w:lsdException w:name="Medium Grid 3 Accent 1" w:semiHidden="0" w:uiPriority="69" w:unhideWhenUsed="0"/>
+    <w:lsdException w:name="Dark List Accent 1" w:semiHidden="0" w:uiPriority="70" w:unhideWhenUsed="0"/>
+    <w:lsdException w:name="Colorful Shading Accent 1" w:semiHidden="0" w:uiPriority="71" w:unhideWhenUsed="0"/>
+    <w:lsdException w:name="Colorful List Accent 1" w:semiHidden="0" w:uiPriority="72" w:unhideWhenUsed="0"/>
+    <w:lsdException w:name="Colorful Grid Accent 1" w:semiHidden="0" w:uiPriority="73" w:unhideWhenUsed="0"/>
+    <w:lsdException w:name="Light Shading Accent 2" w:semiHidden="0" w:uiPriority="60" w:unhideWhenUsed="0"/>
+    <w:lsdException w:name="Light List Accent 2" w:semiHidden="0" w:uiPriority="61" w:unhideWhenUsed="0"/>
+    <w:lsdException w:name="Light Grid Accent 2" w:semiHidden="0" w:uiPriority="62" w:unhideWhenUsed="0"/>
+    <w:lsdException w:name="Medium Shading 1 Accent 2" w:semiHidden="0" w:uiPriority="63" w:unhideWhenUsed="0"/>
+    <w:lsdException w:name="Medium Shading 2 Accent 2" w:semiHidden="0" w:uiPriority="64" w:unhideWhenUsed="0"/>
+    <w:lsdException w:name="Medium List 1 Accent 2" w:semiHidden="0" w:uiPriority="65" w:unhideWhenUsed="0"/>
+    <w:lsdException w:name="Medium List 2 Accent 2" w:semiHidden="0" w:uiPriority="66" w:unhideWhenUsed="0"/>
+    <w:lsdException w:name="Medium Grid 1 Accent 2" w:semiHidden="0" w:uiPriority="67" w:unhideWhenUsed="0"/>
+    <w:lsdException w:name="Medium Grid 2 Accent 2" w:semiHidden="0" w:uiPriority="68" w:unhideWhenUsed="0"/>
+    <w:lsdException w:name="Medium Grid 3 Accent 2" w:semiHidden="0" w:uiPriority="69" w:unhideWhenUsed="0"/>
+    <w:lsdException w:name="Dark List Accent 2" w:semiHidden="0" w:uiPriority="70" w:unhideWhenUsed="0"/>
+    <w:lsdException w:name="Colorful Shading Accent 2" w:semiHidden="0" w:uiPriority="71" w:unhideWhenUsed="0"/>
+    <w:lsdException w:name="Colorful List Accent 2" w:semiHidden="0" w:uiPriority="72" w:unhideWhenUsed="0"/>
+    <w:lsdException w:name="Colorful Grid Accent 2" w:semiHidden="0" w:uiPriority="73" w:unhideWhenUsed="0"/>
+    <w:lsdException w:name="Light Shading Accent 3" w:semiHidden="0" w:uiPriority="60" w:unhideWhenUsed="0"/>
+    <w:lsdException w:name="Light List Accent 3" w:semiHidden="0" w:uiPriority="61" w:unhideWhenUsed="0"/>
+    <w:lsdException w:name="Light Grid Accent 3" w:semiHidden="0" w:uiPriority="62" w:unhideWhenUsed="0"/>
+    <w:lsdException w:name="Medium Shading 1 Accent 3" w:semiHidden="0" w:uiPriority="63" w:unhideWhenUsed="0"/>
+    <w:lsdException w:name="Medium Shading 2 Accent 3" w:semiHidden="0" w:uiPriority="64" w:unhideWhenUsed="0"/>
+    <w:lsdException w:name="Medium List 1 Accent 3" w:semiHidden="0" w:uiPriority="65" w:unhideWhenUsed="0"/>
+    <w:lsdException w:name="Medium List 2 Accent 3" w:semiHidden="0" w:uiPriority="66" w:unhideWhenUsed="0"/>
+    <w:lsdException w:name="Medium Grid 1 Accent 3" w:semiHidden="0" w:uiPriority="67" w:unhideWhenUsed="0"/>
+    <w:lsdException w:name="Medium Grid 2 Accent 3" w:semiHidden="0" w:uiPriority="68" w:unhideWhenUsed="0"/>
+    <w:lsdException w:name="Medium Grid 3 Accent 3" w:semiHidden="0" w:uiPriority="69" w:unhideWhenUsed="0"/>
+    <w:lsdException w:name="Dark List Accent 3" w:semiHidden="0" w:uiPriority="70" w:unhideWhenUsed="0"/>
+    <w:lsdException w:name="Colorful Shading Accent 3" w:semiHidden="0" w:uiPriority="71" w:unhideWhenUsed="0"/>
+    <w:lsdException w:name="Colorful List Accent 3" w:semiHidden="0" w:uiPriority="72" w:unhideWhenUsed="0"/>
+    <w:lsdException w:name="Colorful Grid Accent 3" w:semiHidden="0" w:uiPriority="73" w:unhideWhenUsed="0"/>
+    <w:lsdException w:name="Light Shading Accent 4" w:semiHidden="0" w:uiPriority="60" w:unhideWhenUsed="0"/>
+    <w:lsdException w:name="Light List Accent 4" w:semiHidden="0" w:uiPriority="61" w:unhideWhenUsed="0"/>
+    <w:lsdException w:name="Light Grid Accent 4" w:semiHidden="0" w:uiPriority="62" w:unhideWhenUsed="0"/>
+    <w:lsdException w:name="Medium Shading 1 Accent 4" w:semiHidden="0" w:uiPriority="63" w:unhideWhenUsed="0"/>
+    <w:lsdException w:name="Medium Shading 2 Accent 4" w:semiHidden="0" w:uiPriority="64" w:unhideWhenUsed="0"/>
+    <w:lsdException w:name="Medium List 1 Accent 4" w:semiHidden="0" w:uiPriority="65" w:unhideWhenUsed="0"/>
+    <w:lsdException w:name="Medium List 2 Accent 4" w:semiHidden="0" w:uiPriority="66" w:unhideWhenUsed="0"/>
+    <w:lsdException w:name="Medium Grid 1 Accent 4" w:semiHidden="0" w:uiPriority="67" w:unhideWhenUsed="0"/>
+    <w:lsdException w:name="Medium Grid 2 Accent 4" w:semiHidden="0" w:uiPriority="68" w:unhideWhenUsed="0"/>
+    <w:lsdException w:name="Medium Grid 3 Accent 4" w:semiHidden="0" w:uiPriority="69" w:unhideWhenUsed="0"/>
+    <w:lsdException w:name="Dark List Accent 4" w:semiHidden="0" w:uiPriority="70" w:unhideWhenUsed="0"/>
+    <w:lsdException w:name="Colorful Shading Accent 4" w:semiHidden="0" w:uiPriority="71" w:unhideWhenUsed="0"/>
+    <w:lsdException w:name="Colorful List Accent 4" w:semiHidden="0" w:uiPriority="72" w:unhideWhenUsed="0"/>
+    <w:lsdException w:name="Colorful Grid Accent 4" w:semiHidden="0" w:uiPriority="73" w:unhideWhenUsed="0"/>
+    <w:lsdException w:name="Light Shading Accent 5" w:semiHidden="0" w:uiPriority="60" w:unhideWhenUsed="0"/>
+    <w:lsdException w:name="Light List Accent 5" w:semiHidden="0" w:uiPriority="61" w:unhideWhenUsed="0"/>
+    <w:lsdException w:name="Light Grid Accent 5" w:semiHidden="0" w:uiPriority="62" w:unhideWhenUsed="0"/>
+    <w:lsdException w:name="Medium Shading 1 Accent 5" w:semiHidden="0" w:uiPriority="63" w:unhideWhenUsed="0"/>
+    <w:lsdException w:name="Medium Shading 2 Accent 5" w:semiHidden="0" w:uiPriority="64" w:unhideWhenUsed="0"/>
+    <w:lsdException w:name="Medium List 1 Accent 5" w:semiHidden="0" w:uiPriority="65" w:unhideWhenUsed="0"/>
+    <w:lsdException w:name="Medium List 2 Accent 5" w:semiHidden="0" w:uiPriority="66" w:unhideWhenUsed="0"/>
+    <w:lsdException w:name="Medium Grid 1 Accent 5" w:semiHidden="0" w:uiPriority="67" w:unhideWhenUsed="0"/>
+    <w:lsdException w:name="Medium Grid 2 Accent 5" w:semiHidden="0" w:uiPriority="68" w:unhideWhenUsed="0"/>
+    <w:lsdException w:name="Medium Grid 3 Accent 5" w:semiHidden="0" w:uiPriority="69" w:unhideWhenUsed="0"/>
+    <w:lsdException w:name="Dark List Accent 5" w:semiHidden="0" w:uiPriority="70" w:unhideWhenUsed="0"/>
+    <w:lsdException w:name="Colorful Shading Accent 5" w:semiHidden="0" w:uiPriority="71" w:unhideWhenUsed="0"/>
+    <w:lsdException w:name="Colorful List Accent 5" w:semiHidden="0" w:uiPriority="72" w:unhideWhenUsed="0"/>
+    <w:lsdException w:name="Colorful Grid Accent 5" w:semiHidden="0" w:uiPriority="73" w:unhideWhenUsed="0"/>
+    <w:lsdException w:name="Light Shading Accent 6" w:semiHidden="0" w:uiPriority="60" w:unhideWhenUsed="0"/>
+    <w:lsdException w:name="Light List Accent 6" w:semiHidden="0" w:uiPriority="61" w:unhideWhenUsed="0"/>
+    <w:lsdException w:name="Light Grid Accent 6" w:semiHidden="0" w:uiPriority="62" w:unhideWhenUsed="0"/>
+    <w:lsdException w:name="Medium Shading 1 Accent 6" w:semiHidden="0" w:uiPriority="63" w:unhideWhenUsed="0"/>
+    <w:lsdException w:name="Medium Shading 2 Accent 6" w:semiHidden="0" w:uiPriority="64" w:unhideWhenUsed="0"/>
+    <w:lsdException w:name="Medium List 1 Accent 6" w:semiHidden="0" w:uiPriority="65" w:unhideWhenUsed="0"/>
+    <w:lsdException w:name="Medium List 2 Accent 6" w:semiHidden="0" w:uiPriority="66" w:unhideWhenUsed="0"/>
+    <w:lsdException w:name="Medium Grid 1 Accent 6" w:semiHidden="0" w:uiPriority="67" w:unhideWhenUsed="0"/>
+    <w:lsdException w:name="Medium Grid 2 Accent 6" w:semiHidden="0" w:uiPriority="68" w:unhideWhenUsed="0"/>
+    <w:lsdException w:name="Medium Grid 3 Accent 6" w:semiHidden="0" w:uiPriority="69" w:unhideWhenUsed="0"/>
+    <w:lsdException w:name="Dark List Accent 6" w:semiHidden="0" w:uiPriority="70" w:unhideWhenUsed="0"/>
+    <w:lsdException w:name="Colorful Shading Accent 6" w:semiHidden="0" w:uiPriority="71" w:unhideWhenUsed="0"/>
+    <w:lsdException w:name="Colorful List Accent 6" w:semiHidden="0" w:uiPriority="72" w:unhideWhenUsed="0"/>
+    <w:lsdException w:name="Colorful Grid Accent 6" w:semiHidden="0" w:uiPriority="73" w:unhideWhenUsed="0"/>
+    <w:lsdException w:name="Subtle Emphasis" w:semiHidden="0" w:uiPriority="19" w:unhideWhenUsed="0" w:qFormat="1"/>
+    <w:lsdException w:name="Intense Emphasis" w:semiHidden="0" w:uiPriority="21" w:unhideWhenUsed="0" w:qFormat="1"/>
+    <w:lsdException w:name="Subtle Reference" w:semiHidden="0" w:uiPriority="31" w:unhideWhenUsed="0" w:qFormat="1"/>
+    <w:lsdException w:name="Intense Reference" w:semiHidden="0" w:uiPriority="32" w:unhideWhenUsed="0" w:qFormat="1"/>
+    <w:lsdException w:name="Book Title" w:semiHidden="0" w:uiPriority="33" w:unhideWhenUsed="0" w:qFormat="1"/>
+    <w:lsdException w:name="Bibliography" w:uiPriority="37"/>
+    <w:lsdException w:name="TOC Heading" w:uiPriority="39" w:qFormat="1"/>
+  </w:latentStyles>
+  <w:style w:type="paragraph" w:default="1" w:styleId="Normal">
+    <w:name w:val="Normal"/>
+    <w:qFormat/>
+    <w:rsid w:val="00491CC5"/>
+    <w:pPr>
+      <w:jc w:val="both"/>
+    </w:pPr>
+    <w:rPr>
+      <w:rFonts w:ascii="Cambria" w:eastAsiaTheme="minorHAnsi" w:hAnsi="Cambria"/>
+      <w:sz w:val="24"/>
+      <w:lang w:eastAsia="en-US"/>
+    </w:rPr>
+  </w:style>
+  <w:style w:type="paragraph" w:styleId="Heading1">
+    <w:name w:val="heading 1"/>
+    <w:basedOn w:val="Normal"/>
+    <w:next w:val="Normal"/>
+    <w:link w:val="Heading1Char"/>
+    <w:uiPriority w:val="9"/>
+    <w:qFormat/>
+    <w:rsid w:val="00491CC5"/>
+    <w:pPr>
+      <w:keepNext/>
+      <w:keepLines/>
+      <w:spacing w:before="240" w:after="0"/>
+      <w:outlineLvl w:val="0"/>
+    </w:pPr>
+    <w:rPr>
+      <w:rFonts w:eastAsiaTheme="majorEastAsia" w:cstheme="majorBidi"/>
+      <w:sz w:val="52"/>
+      <w:szCs w:val="32"/>
+    </w:rPr>
+  </w:style>
+  <w:style w:type="paragraph" w:styleId="Heading2">
+    <w:name w:val="heading 2"/>
+    <w:basedOn w:val="Normal"/>
+    <w:next w:val="Normal"/>
+    <w:link w:val="Heading2Char"/>
+    <w:uiPriority w:val="9"/>
+    <w:unhideWhenUsed/>
+    <w:qFormat/>
+    <w:rsid w:val="00491CC5"/>
+    <w:pPr>
+      <w:keepNext/>
+      <w:keepLines/>
+      <w:spacing w:before="40" w:after="0"/>
+      <w:outlineLvl w:val="1"/>
+    </w:pPr>
+    <w:rPr>
+      <w:rFonts w:eastAsiaTheme="majorEastAsia" w:cstheme="majorBidi"/>
+      <w:sz w:val="36"/>
+      <w:szCs w:val="26"/>
+    </w:rPr>
+  </w:style>
+  <w:style w:type="paragraph" w:styleId="Heading3">
+    <w:name w:val="heading 3"/>
+    <w:basedOn w:val="Normal"/>
+    <w:next w:val="Normal"/>
+    <w:link w:val="Heading3Char"/>
+    <w:uiPriority w:val="9"/>
+    <w:unhideWhenUsed/>
+    <w:qFormat/>
+    <w:rsid w:val="00491CC5"/>
+    <w:pPr>
+      <w:keepNext/>
+      <w:keepLines/>
+      <w:spacing w:before="40" w:after="0"/>
+      <w:outlineLvl w:val="2"/>
+    </w:pPr>
+    <w:rPr>
+      <w:rFonts w:eastAsiaTheme="majorEastAsia" w:cstheme="majorBidi"/>
+      <w:b/>
+      <w:sz w:val="28"/>
+      <w:szCs w:val="24"/>
+    </w:rPr>
+  </w:style>
+  <w:style w:type="paragraph" w:styleId="Heading4">
+    <w:name w:val="heading 4"/>
+    <w:basedOn w:val="Normal"/>
+    <w:next w:val="Normal"/>
+    <w:link w:val="Heading4Char"/>
+    <w:uiPriority w:val="9"/>
+    <w:semiHidden/>
+    <w:unhideWhenUsed/>
+    <w:qFormat/>
+    <w:rsid w:val="00BD6C62"/>
+    <w:pPr>
+      <w:keepNext/>
+      <w:keepLines/>
+      <w:spacing w:before="40" w:after="0"/>
+      <w:outlineLvl w:val="3"/>
+    </w:pPr>
+    <w:rPr>
+      <w:rFonts w:asciiTheme="majorHAnsi" w:eastAsiaTheme="majorEastAsia" w:hAnsiTheme="majorHAnsi" w:cstheme="majorBidi"/>
+      <w:i/>
+      <w:iCs/>
+      <w:color w:val="2E74B5" w:themeColor="accent1" w:themeShade="BF"/>
+    </w:rPr>
+  </w:style>
+  <w:style w:type="character" w:default="1" w:styleId="DefaultParagraphFont">
+    <w:name w:val="Default Paragraph Font"/>
+    <w:uiPriority w:val="1"/>
+    <w:semiHidden/>
+    <w:unhideWhenUsed/>
+  </w:style>
+  <w:style w:type="table" w:default="1" w:styleId="TableNormal">
+    <w:name w:val="Normal Table"/>
+    <w:uiPriority w:val="99"/>
+    <w:semiHidden/>
+    <w:unhideWhenUsed/>
+    <w:tblPr>
+      <w:tblInd w:w="0" w:type="dxa"/>
+      <w:tblCellMar>
+        <w:top w:w="0" w:type="dxa"/>
+        <w:left w:w="108" w:type="dxa"/>
+        <w:bottom w:w="0" w:type="dxa"/>
+        <w:right w:w="108" w:type="dxa"/>
+      </w:tblCellMar>
+    </w:tblPr>
+  </w:style>
+  <w:style w:type="numbering" w:default="1" w:styleId="NoList">
+    <w:name w:val="No List"/>
+    <w:uiPriority w:val="99"/>
+    <w:semiHidden/>
+    <w:unhideWhenUsed/>
+  </w:style>
+  <w:style w:type="character" w:customStyle="1" w:styleId="Heading1Char">
+    <w:name w:val="Heading 1 Char"/>
+    <w:basedOn w:val="DefaultParagraphFont"/>
+    <w:link w:val="Heading1"/>
+    <w:uiPriority w:val="9"/>
+    <w:rsid w:val="00491CC5"/>
+    <w:rPr>
+      <w:rFonts w:ascii="Cambria" w:eastAsiaTheme="majorEastAsia" w:hAnsi="Cambria" w:cstheme="majorBidi"/>
+      <w:sz w:val="52"/>
+      <w:szCs w:val="32"/>
+      <w:lang w:eastAsia="en-US"/>
+    </w:rPr>
+  </w:style>
+  <w:style w:type="character" w:customStyle="1" w:styleId="Heading2Char">
+    <w:name w:val="Heading 2 Char"/>
+    <w:basedOn w:val="DefaultParagraphFont"/>
+    <w:link w:val="Heading2"/>
+    <w:uiPriority w:val="9"/>
+    <w:rsid w:val="00491CC5"/>
+    <w:rPr>
+      <w:rFonts w:ascii="Cambria" w:eastAsiaTheme="majorEastAsia" w:hAnsi="Cambria" w:cstheme="majorBidi"/>
+      <w:sz w:val="36"/>
+      <w:szCs w:val="26"/>
+      <w:lang w:eastAsia="en-US"/>
+    </w:rPr>
+  </w:style>
+  <w:style w:type="character" w:customStyle="1" w:styleId="Heading3Char">
+    <w:name w:val="Heading 3 Char"/>
+    <w:basedOn w:val="DefaultParagraphFont"/>
+    <w:link w:val="Heading3"/>
+    <w:uiPriority w:val="9"/>
+    <w:rsid w:val="00491CC5"/>
+    <w:rPr>
+      <w:rFonts w:ascii="Cambria" w:eastAsiaTheme="majorEastAsia" w:hAnsi="Cambria" w:cstheme="majorBidi"/>
+      <w:b/>
+      <w:sz w:val="28"/>
+      <w:szCs w:val="24"/>
+      <w:lang w:eastAsia="en-US"/>
+    </w:rPr>
+  </w:style>
+  <w:style w:type="paragraph" w:styleId="ListParagraph">
+    <w:name w:val="List Paragraph"/>
+    <w:basedOn w:val="Normal"/>
+    <w:link w:val="ListParagraphChar"/>
+    <w:uiPriority w:val="34"/>
+    <w:qFormat/>
+    <w:rsid w:val="00491CC5"/>
+    <w:pPr>
+      <w:ind w:left="720"/>
+      <w:contextualSpacing/>
+    </w:pPr>
+  </w:style>
+  <w:style w:type="character" w:customStyle="1" w:styleId="ListParagraphChar">
+    <w:name w:val="List Paragraph Char"/>
+    <w:link w:val="ListParagraph"/>
+    <w:uiPriority w:val="34"/>
+    <w:locked/>
+    <w:rsid w:val="00491CC5"/>
+    <w:rPr>
+      <w:rFonts w:ascii="Cambria" w:eastAsiaTheme="minorHAnsi" w:hAnsi="Cambria"/>
+      <w:sz w:val="24"/>
+      <w:lang w:eastAsia="en-US"/>
+    </w:rPr>
+  </w:style>
+  <w:style w:type="character" w:customStyle="1" w:styleId="Heading4Char">
+    <w:name w:val="Heading 4 Char"/>
+    <w:basedOn w:val="DefaultParagraphFont"/>
+    <w:link w:val="Heading4"/>
+    <w:uiPriority w:val="9"/>
+    <w:semiHidden/>
+    <w:rsid w:val="00BD6C62"/>
+    <w:rPr>
+      <w:rFonts w:asciiTheme="majorHAnsi" w:eastAsiaTheme="majorEastAsia" w:hAnsiTheme="majorHAnsi" w:cstheme="majorBidi"/>
+      <w:i/>
+      <w:iCs/>
+      <w:color w:val="2E74B5" w:themeColor="accent1" w:themeShade="BF"/>
+      <w:sz w:val="24"/>
+      <w:lang w:eastAsia="en-US"/>
+    </w:rPr>
+  </w:style>
+  <w:style w:type="table" w:styleId="LightShading">
+    <w:name w:val="Light Shading"/>
+    <w:basedOn w:val="TableNormal"/>
+    <w:uiPriority w:val="60"/>
+    <w:unhideWhenUsed/>
+    <w:rsid w:val="004D7CA1"/>
+    <w:pPr>
+      <w:spacing w:after="0" w:line="240" w:lineRule="auto"/>
+      <w:jc w:val="both"/>
+    </w:pPr>
+    <w:rPr>
+      <w:rFonts w:ascii="Times New Roman" w:eastAsiaTheme="minorHAnsi" w:hAnsi="Times New Roman"/>
+      <w:color w:val="000000" w:themeColor="text1" w:themeShade="BF"/>
+      <w:sz w:val="28"/>
+      <w:lang w:eastAsia="en-US"/>
+    </w:rPr>
+    <w:tblPr>
+      <w:tblStyleRowBandSize w:val="1"/>
+      <w:tblStyleColBandSize w:val="1"/>
+      <w:tblInd w:w="0" w:type="dxa"/>
+      <w:tblBorders>
+        <w:top w:val="single" w:sz="8" w:space="0" w:color="000000" w:themeColor="text1"/>
+        <w:bottom w:val="single" w:sz="8" w:space="0" w:color="000000" w:themeColor="text1"/>
+      </w:tblBorders>
+      <w:tblCellMar>
+        <w:top w:w="0" w:type="dxa"/>
+        <w:left w:w="108" w:type="dxa"/>
+        <w:bottom w:w="0" w:type="dxa"/>
+        <w:right w:w="108" w:type="dxa"/>
+      </w:tblCellMar>
+    </w:tblPr>
+    <w:tblStylePr w:type="firstRow">
+      <w:pPr>
+        <w:spacing w:before="0" w:after="0" w:line="240" w:lineRule="auto"/>
+      </w:pPr>
+      <w:rPr>
+        <w:b/>
+        <w:bCs/>
+      </w:rPr>
+      <w:tblPr/>
+      <w:tcPr>
+        <w:tcBorders>
+          <w:top w:val="single" w:sz="8" w:space="0" w:color="000000" w:themeColor="text1"/>
+          <w:left w:val="nil"/>
+          <w:bottom w:val="single" w:sz="8" w:space="0" w:color="000000" w:themeColor="text1"/>
+          <w:right w:val="nil"/>
+          <w:insideH w:val="nil"/>
+          <w:insideV w:val="nil"/>
+        </w:tcBorders>
+      </w:tcPr>
+    </w:tblStylePr>
+    <w:tblStylePr w:type="lastRow">
+      <w:pPr>
+        <w:spacing w:before="0" w:after="0" w:line="240" w:lineRule="auto"/>
+      </w:pPr>
+      <w:rPr>
+        <w:b/>
+        <w:bCs/>
+      </w:rPr>
+      <w:tblPr/>
+      <w:tcPr>
+        <w:tcBorders>
+          <w:top w:val="single" w:sz="8" w:space="0" w:color="000000" w:themeColor="text1"/>
+          <w:left w:val="nil"/>
+          <w:bottom w:val="single" w:sz="8" w:space="0" w:color="000000" w:themeColor="text1"/>
+          <w:right w:val="nil"/>
+          <w:insideH w:val="nil"/>
+          <w:insideV w:val="nil"/>
+        </w:tcBorders>
+      </w:tcPr>
+    </w:tblStylePr>
+    <w:tblStylePr w:type="firstCol">
+      <w:rPr>
+        <w:b/>
+        <w:bCs/>
+      </w:rPr>
+    </w:tblStylePr>
+    <w:tblStylePr w:type="lastCol">
+      <w:rPr>
+        <w:b/>
+        <w:bCs/>
+      </w:rPr>
+    </w:tblStylePr>
+    <w:tblStylePr w:type="band1Vert">
+      <w:tblPr/>
+      <w:tcPr>
+        <w:tcBorders>
+          <w:left w:val="nil"/>
+          <w:right w:val="nil"/>
+          <w:insideH w:val="nil"/>
+          <w:insideV w:val="nil"/>
+        </w:tcBorders>
+        <w:shd w:val="clear" w:color="auto" w:fill="C0C0C0" w:themeFill="text1" w:themeFillTint="3F"/>
+      </w:tcPr>
+    </w:tblStylePr>
+    <w:tblStylePr w:type="band1Horz">
+      <w:tblPr/>
+      <w:tcPr>
+        <w:tcBorders>
+          <w:left w:val="nil"/>
+          <w:right w:val="nil"/>
+          <w:insideH w:val="nil"/>
+          <w:insideV w:val="nil"/>
+        </w:tcBorders>
+        <w:shd w:val="clear" w:color="auto" w:fill="C0C0C0" w:themeFill="text1" w:themeFillTint="3F"/>
+      </w:tcPr>
+    </w:tblStylePr>
+  </w:style>
+  <w:style w:type="table" w:styleId="TableGrid">
+    <w:name w:val="Table Grid"/>
+    <w:basedOn w:val="TableNormal"/>
+    <w:uiPriority w:val="39"/>
+    <w:rsid w:val="00A03CFF"/>
+    <w:pPr>
+      <w:spacing w:after="0" w:line="240" w:lineRule="auto"/>
+    </w:pPr>
+    <w:tblPr>
+      <w:tblInd w:w="0" w:type="dxa"/>
+      <w:tblBorders>
+        <w:top w:val="single" w:sz="4" w:space="0" w:color="auto"/>
+        <w:left w:val="single" w:sz="4" w:space="0" w:color="auto"/>
+        <w:bottom w:val="single" w:sz="4" w:space="0" w:color="auto"/>
+        <w:right w:val="single" w:sz="4" w:space="0" w:color="auto"/>
+        <w:insideH w:val="single" w:sz="4" w:space="0" w:color="auto"/>
+        <w:insideV w:val="single" w:sz="4" w:space="0" w:color="auto"/>
+      </w:tblBorders>
+      <w:tblCellMar>
+        <w:top w:w="0" w:type="dxa"/>
+        <w:left w:w="108" w:type="dxa"/>
+        <w:bottom w:w="0" w:type="dxa"/>
+        <w:right w:w="108" w:type="dxa"/>
+      </w:tblCellMar>
+    </w:tblPr>
+  </w:style>
+  <w:style w:type="paragraph" w:styleId="BalloonText">
+    <w:name w:val="Balloon Text"/>
+    <w:basedOn w:val="Normal"/>
+    <w:link w:val="BalloonTextChar"/>
+    <w:uiPriority w:val="99"/>
+    <w:semiHidden/>
+    <w:unhideWhenUsed/>
+    <w:rsid w:val="003059BE"/>
+    <w:pPr>
+      <w:spacing w:after="0" w:line="240" w:lineRule="auto"/>
+    </w:pPr>
+    <w:rPr>
+      <w:rFonts w:ascii="Tahoma" w:hAnsi="Tahoma" w:cs="Tahoma"/>
+      <w:sz w:val="16"/>
+      <w:szCs w:val="16"/>
+    </w:rPr>
+  </w:style>
+  <w:style w:type="character" w:customStyle="1" w:styleId="BalloonTextChar">
+    <w:name w:val="Balloon Text Char"/>
+    <w:basedOn w:val="DefaultParagraphFont"/>
+    <w:link w:val="BalloonText"/>
+    <w:uiPriority w:val="99"/>
+    <w:semiHidden/>
+    <w:rsid w:val="003059BE"/>
+    <w:rPr>
+      <w:rFonts w:ascii="Tahoma" w:eastAsiaTheme="minorHAnsi" w:hAnsi="Tahoma" w:cs="Tahoma"/>
+      <w:sz w:val="16"/>
+      <w:szCs w:val="16"/>
+      <w:lang w:eastAsia="en-US"/>
+    </w:rPr>
+  </w:style>
 </w:styles>
 </file>
 
@@ -9390,7 +9809,7 @@
     </a:clrScheme>
     <a:fontScheme name="Office">
       <a:majorFont>
-        <a:latin typeface="Calibri Light" panose="020F0302020204030204"/>
+        <a:latin typeface="Calibri Light"/>
         <a:ea typeface=""/>
         <a:cs typeface=""/>
         <a:font script="Jpan" typeface="ＭＳ ゴシック"/>
@@ -9425,7 +9844,7 @@
         <a:font script="Geor" typeface="Sylfaen"/>
       </a:majorFont>
       <a:minorFont>
-        <a:latin typeface="Calibri" panose="020F0502020204030204"/>
+        <a:latin typeface="Calibri"/>
         <a:ea typeface=""/>
         <a:cs typeface=""/>
         <a:font script="Jpan" typeface="ＭＳ 明朝"/>
@@ -9602,7 +10021,7 @@
   <a:extraClrSchemeLst/>
   <a:extLst>
     <a:ext uri="{05A4C25C-085E-4340-85A3-A5531E510DB2}">
-      <thm15:themeFamily xmlns:thm15="http://schemas.microsoft.com/office/thememl/2012/main" name="Office Theme" id="{62F939B6-93AF-4DB8-9C6B-D6C7DFDC589F}" vid="{4A3C46E8-61CC-4603-A589-7422A47A8E4A}"/>
+      <thm15:themeFamily xmlns:thm15="http://schemas.microsoft.com/office/thememl/2012/main" xmlns="" name="Office Theme" id="{62F939B6-93AF-4DB8-9C6B-D6C7DFDC589F}" vid="{4A3C46E8-61CC-4603-A589-7422A47A8E4A}"/>
     </a:ext>
   </a:extLst>
 </a:theme>
@@ -9613,7 +10032,7 @@
 </file>
 
 <file path=customXml/itemProps1.xml><?xml version="1.0" encoding="utf-8"?>
-<ds:datastoreItem xmlns:ds="http://schemas.openxmlformats.org/officeDocument/2006/customXml" ds:itemID="{BE83A507-8C60-4E98-BFB8-407334C1E059}">
+<ds:datastoreItem xmlns:ds="http://schemas.openxmlformats.org/officeDocument/2006/customXml" ds:itemID="{2895AFFB-A935-4090-814C-5403B53AD9AC}">
   <ds:schemaRefs>
     <ds:schemaRef ds:uri="http://schemas.openxmlformats.org/officeDocument/2006/bibliography"/>
   </ds:schemaRefs>

</xml_diff>

<commit_message>
update new use case
</commit_message>
<xml_diff>
--- a/docs/Reports/tmp/Report3_KhuongMH.docx
+++ b/docs/Reports/tmp/Report3_KhuongMH.docx
@@ -1,6 +1,6 @@
 
 <file path=word/document.xml><?xml version="1.0" encoding="utf-8"?>
-<w:document xmlns:wpc="http://schemas.microsoft.com/office/word/2010/wordprocessingCanvas" xmlns:mc="http://schemas.openxmlformats.org/markup-compatibility/2006" xmlns:o="urn:schemas-microsoft-com:office:office" xmlns:r="http://schemas.openxmlformats.org/officeDocument/2006/relationships" xmlns:m="http://schemas.openxmlformats.org/officeDocument/2006/math" xmlns:v="urn:schemas-microsoft-com:vml" xmlns:wp14="http://schemas.microsoft.com/office/word/2010/wordprocessingDrawing" xmlns:wp="http://schemas.openxmlformats.org/drawingml/2006/wordprocessingDrawing" xmlns:w10="urn:schemas-microsoft-com:office:word" xmlns:w="http://schemas.openxmlformats.org/wordprocessingml/2006/main" xmlns:w14="http://schemas.microsoft.com/office/word/2010/wordml" xmlns:wpg="http://schemas.microsoft.com/office/word/2010/wordprocessingGroup" xmlns:wpi="http://schemas.microsoft.com/office/word/2010/wordprocessingInk" xmlns:wne="http://schemas.microsoft.com/office/word/2006/wordml" xmlns:wps="http://schemas.microsoft.com/office/word/2010/wordprocessingShape" mc:Ignorable="w14 wp14">
+<w:document xmlns:wpc="http://schemas.microsoft.com/office/word/2010/wordprocessingCanvas" xmlns:mc="http://schemas.openxmlformats.org/markup-compatibility/2006" xmlns:o="urn:schemas-microsoft-com:office:office" xmlns:r="http://schemas.openxmlformats.org/officeDocument/2006/relationships" xmlns:m="http://schemas.openxmlformats.org/officeDocument/2006/math" xmlns:v="urn:schemas-microsoft-com:vml" xmlns:wp14="http://schemas.microsoft.com/office/word/2010/wordprocessingDrawing" xmlns:wp="http://schemas.openxmlformats.org/drawingml/2006/wordprocessingDrawing" xmlns:w10="urn:schemas-microsoft-com:office:word" xmlns:w="http://schemas.openxmlformats.org/wordprocessingml/2006/main" xmlns:w14="http://schemas.microsoft.com/office/word/2010/wordml" xmlns:w15="http://schemas.microsoft.com/office/word/2012/wordml" xmlns:wpg="http://schemas.microsoft.com/office/word/2010/wordprocessingGroup" xmlns:wpi="http://schemas.microsoft.com/office/word/2010/wordprocessingInk" xmlns:wne="http://schemas.microsoft.com/office/word/2006/wordml" xmlns:wps="http://schemas.microsoft.com/office/word/2010/wordprocessingShape" mc:Ignorable="w14 w15 wp14">
   <w:body>
     <w:p>
       <w:pPr>
@@ -245,7 +245,6 @@
           <w:rFonts w:ascii="Times New Roman" w:hAnsi="Times New Roman" w:cs="Times New Roman"/>
           <w:b/>
           <w:noProof/>
-          <w:lang w:val="vi-VN" w:eastAsia="vi-VN"/>
         </w:rPr>
         <w:drawing>
           <wp:inline distT="0" distB="0" distL="0" distR="0">
@@ -263,7 +262,7 @@
                     <pic:cNvPicPr/>
                   </pic:nvPicPr>
                   <pic:blipFill>
-                    <a:blip r:embed="rId7">
+                    <a:blip r:embed="rId6">
                       <a:extLst>
                         <a:ext uri="{28A0092B-C50C-407E-A947-70E740481C1C}">
                           <a14:useLocalDpi xmlns:a14="http://schemas.microsoft.com/office/drawing/2010/main" val="0"/>
@@ -348,7 +347,6 @@
           <w:rFonts w:ascii="Times New Roman" w:hAnsi="Times New Roman" w:cs="Times New Roman"/>
           <w:b/>
           <w:noProof/>
-          <w:lang w:val="vi-VN" w:eastAsia="vi-VN"/>
         </w:rPr>
         <w:drawing>
           <wp:inline distT="0" distB="0" distL="0" distR="0">
@@ -366,7 +364,7 @@
                     <pic:cNvPicPr/>
                   </pic:nvPicPr>
                   <pic:blipFill>
-                    <a:blip r:embed="rId8">
+                    <a:blip r:embed="rId7">
                       <a:extLst>
                         <a:ext uri="{28A0092B-C50C-407E-A947-70E740481C1C}">
                           <a14:useLocalDpi xmlns:a14="http://schemas.microsoft.com/office/drawing/2010/main" val="0"/>
@@ -685,6 +683,7 @@
                 <w:szCs w:val="24"/>
               </w:rPr>
             </w:pPr>
+            <w:proofErr w:type="spellStart"/>
             <w:r>
               <w:rPr>
                 <w:rFonts w:cs="Times New Roman"/>
@@ -692,6 +691,7 @@
               </w:rPr>
               <w:t>KhuongMH</w:t>
             </w:r>
+            <w:proofErr w:type="spellEnd"/>
           </w:p>
         </w:tc>
       </w:tr>
@@ -1055,7 +1055,25 @@
                 <w:b w:val="0"/>
                 <w:szCs w:val="24"/>
               </w:rPr>
-              <w:t>User has to logged in to the system as Admin role.</w:t>
+              <w:t xml:space="preserve">User has to </w:t>
+            </w:r>
+            <w:proofErr w:type="gramStart"/>
+            <w:r>
+              <w:rPr>
+                <w:rFonts w:ascii="Times New Roman" w:hAnsi="Times New Roman" w:cs="Times New Roman"/>
+                <w:b w:val="0"/>
+                <w:szCs w:val="24"/>
+              </w:rPr>
+              <w:t>logged</w:t>
+            </w:r>
+            <w:proofErr w:type="gramEnd"/>
+            <w:r>
+              <w:rPr>
+                <w:rFonts w:ascii="Times New Roman" w:hAnsi="Times New Roman" w:cs="Times New Roman"/>
+                <w:b w:val="0"/>
+                <w:szCs w:val="24"/>
+              </w:rPr>
+              <w:t xml:space="preserve"> in to the system as Admin role.</w:t>
             </w:r>
           </w:p>
           <w:p>
@@ -1153,18 +1171,20 @@
               <w:tblStyle w:val="LightShading"/>
               <w:tblW w:w="0" w:type="auto"/>
               <w:tblBorders>
-                <w:left w:val="single" w:sz="8" w:space="0" w:color="000000" w:themeColor="text1"/>
-                <w:right w:val="single" w:sz="8" w:space="0" w:color="000000" w:themeColor="text1"/>
-                <w:insideH w:val="single" w:sz="8" w:space="0" w:color="000000" w:themeColor="text1"/>
-                <w:insideV w:val="single" w:sz="8" w:space="0" w:color="000000" w:themeColor="text1"/>
+                <w:top w:val="single" w:sz="4" w:space="0" w:color="auto"/>
+                <w:left w:val="single" w:sz="4" w:space="0" w:color="auto"/>
+                <w:bottom w:val="single" w:sz="4" w:space="0" w:color="auto"/>
+                <w:right w:val="single" w:sz="4" w:space="0" w:color="auto"/>
+                <w:insideH w:val="single" w:sz="4" w:space="0" w:color="auto"/>
+                <w:insideV w:val="single" w:sz="4" w:space="0" w:color="auto"/>
               </w:tblBorders>
               <w:shd w:val="clear" w:color="auto" w:fill="FFFFFF" w:themeFill="background1"/>
               <w:tblLook w:val="04A0" w:firstRow="1" w:lastRow="0" w:firstColumn="1" w:lastColumn="0" w:noHBand="0" w:noVBand="1"/>
             </w:tblPr>
             <w:tblGrid>
-              <w:gridCol w:w="1205"/>
-              <w:gridCol w:w="3004"/>
-              <w:gridCol w:w="4125"/>
+              <w:gridCol w:w="1204"/>
+              <w:gridCol w:w="3001"/>
+              <w:gridCol w:w="4139"/>
             </w:tblGrid>
             <w:tr>
               <w:trPr>
@@ -1457,7 +1477,7 @@
                       <w:rFonts w:ascii="Times New Roman" w:hAnsi="Times New Roman" w:cs="Times New Roman"/>
                       <w:szCs w:val="24"/>
                     </w:rPr>
-                    <w:t>Import Excel: Button</w:t>
+                    <w:t>Button imports excel list of information of account.</w:t>
                   </w:r>
                 </w:p>
                 <w:p>
@@ -1479,7 +1499,7 @@
                       <w:rFonts w:ascii="Times New Roman" w:hAnsi="Times New Roman" w:cs="Times New Roman"/>
                       <w:szCs w:val="24"/>
                     </w:rPr>
-                    <w:t>Register: Button</w:t>
+                    <w:t>Button sends register command.</w:t>
                   </w:r>
                 </w:p>
                 <w:p>
@@ -1501,7 +1521,7 @@
                       <w:rFonts w:ascii="Times New Roman" w:hAnsi="Times New Roman" w:cs="Times New Roman"/>
                       <w:szCs w:val="24"/>
                     </w:rPr>
-                    <w:t>Cancel: Button</w:t>
+                    <w:t>Button cancels register process</w:t>
                   </w:r>
                 </w:p>
               </w:tc>
@@ -1511,9 +1531,6 @@
                 <w:tcPr>
                   <w:cnfStyle w:val="001000000000" w:firstRow="0" w:lastRow="0" w:firstColumn="1" w:lastColumn="0" w:oddVBand="0" w:evenVBand="0" w:oddHBand="0" w:evenHBand="0" w:firstRowFirstColumn="0" w:firstRowLastColumn="0" w:lastRowFirstColumn="0" w:lastRowLastColumn="0"/>
                   <w:tcW w:w="1340" w:type="dxa"/>
-                  <w:tcBorders>
-                    <w:bottom w:val="single" w:sz="4" w:space="0" w:color="auto"/>
-                  </w:tcBorders>
                   <w:shd w:val="clear" w:color="auto" w:fill="FFFFFF" w:themeFill="background1"/>
                 </w:tcPr>
                 <w:p>
@@ -1537,9 +1554,6 @@
               <w:tc>
                 <w:tcPr>
                   <w:tcW w:w="3392" w:type="dxa"/>
-                  <w:tcBorders>
-                    <w:bottom w:val="single" w:sz="4" w:space="0" w:color="auto"/>
-                  </w:tcBorders>
                   <w:shd w:val="clear" w:color="auto" w:fill="FFFFFF" w:themeFill="background1"/>
                 </w:tcPr>
                 <w:p>
@@ -1562,7 +1576,21 @@
                       <w:rFonts w:cs="Times New Roman"/>
                       <w:szCs w:val="24"/>
                     </w:rPr>
-                    <w:t xml:space="preserve"> fills in information of account and click on register button.</w:t>
+                    <w:t xml:space="preserve"> fills in information of account and click on button</w:t>
+                  </w:r>
+                  <w:r>
+                    <w:rPr>
+                      <w:rFonts w:cs="Times New Roman"/>
+                      <w:szCs w:val="24"/>
+                    </w:rPr>
+                    <w:t xml:space="preserve"> to register</w:t>
+                  </w:r>
+                  <w:r>
+                    <w:rPr>
+                      <w:rFonts w:cs="Times New Roman"/>
+                      <w:szCs w:val="24"/>
+                    </w:rPr>
+                    <w:t>.</w:t>
                   </w:r>
                 </w:p>
                 <w:p>
@@ -1599,9 +1627,6 @@
               <w:tc>
                 <w:tcPr>
                   <w:tcW w:w="4770" w:type="dxa"/>
-                  <w:tcBorders>
-                    <w:bottom w:val="single" w:sz="4" w:space="0" w:color="auto"/>
-                  </w:tcBorders>
                   <w:shd w:val="clear" w:color="auto" w:fill="FFFFFF" w:themeFill="background1"/>
                 </w:tcPr>
                 <w:p>
@@ -1610,17 +1635,56 @@
                     <w:rPr>
                       <w:rFonts w:cs="Times New Roman"/>
                       <w:szCs w:val="24"/>
+                    </w:rPr>
+                  </w:pPr>
+                  <w:r>
+                    <w:rPr>
+                      <w:rFonts w:cs="Times New Roman"/>
+                      <w:color w:val="auto"/>
+                      <w:szCs w:val="24"/>
                       <w:lang w:val="fr-FR"/>
                     </w:rPr>
-                  </w:pPr>
-                  <w:r>
-                    <w:rPr>
-                      <w:rFonts w:cs="Times New Roman"/>
-                      <w:color w:val="FF0000"/>
+                    <w:t xml:space="preserve">System </w:t>
+                  </w:r>
+                  <w:proofErr w:type="spellStart"/>
+                  <w:r>
+                    <w:rPr>
+                      <w:rFonts w:cs="Times New Roman"/>
+                      <w:color w:val="auto"/>
                       <w:szCs w:val="24"/>
                       <w:lang w:val="fr-FR"/>
                     </w:rPr>
-                    <w:t>[Validate du lieu nhap vao]</w:t>
+                    <w:t>validate</w:t>
+                  </w:r>
+                  <w:proofErr w:type="spellEnd"/>
+                  <w:r>
+                    <w:rPr>
+                      <w:rFonts w:cs="Times New Roman"/>
+                      <w:color w:val="auto"/>
+                      <w:szCs w:val="24"/>
+                      <w:lang w:val="fr-FR"/>
+                    </w:rPr>
+                    <w:t xml:space="preserve"> </w:t>
+                  </w:r>
+                  <w:proofErr w:type="spellStart"/>
+                  <w:r>
+                    <w:rPr>
+                      <w:rFonts w:cs="Times New Roman"/>
+                      <w:color w:val="auto"/>
+                      <w:szCs w:val="24"/>
+                      <w:lang w:val="fr-FR"/>
+                    </w:rPr>
+                    <w:t>inputted</w:t>
+                  </w:r>
+                  <w:proofErr w:type="spellEnd"/>
+                  <w:r>
+                    <w:rPr>
+                      <w:rFonts w:cs="Times New Roman"/>
+                      <w:color w:val="auto"/>
+                      <w:szCs w:val="24"/>
+                      <w:lang w:val="fr-FR"/>
+                    </w:rPr>
+                    <w:t xml:space="preserve"> information.</w:t>
                   </w:r>
                 </w:p>
               </w:tc>
@@ -1634,10 +1698,8 @@
                   <w:cnfStyle w:val="001000000000" w:firstRow="0" w:lastRow="0" w:firstColumn="1" w:lastColumn="0" w:oddVBand="0" w:evenVBand="0" w:oddHBand="0" w:evenHBand="0" w:firstRowFirstColumn="0" w:firstRowLastColumn="0" w:lastRowFirstColumn="0" w:lastRowLastColumn="0"/>
                   <w:tcW w:w="1340" w:type="dxa"/>
                   <w:tcBorders>
-                    <w:top w:val="single" w:sz="4" w:space="0" w:color="auto"/>
-                    <w:left w:val="single" w:sz="4" w:space="0" w:color="auto"/>
-                    <w:bottom w:val="single" w:sz="4" w:space="0" w:color="auto"/>
-                    <w:right w:val="single" w:sz="4" w:space="0" w:color="auto"/>
+                    <w:left w:val="none" w:sz="0" w:space="0" w:color="auto"/>
+                    <w:right w:val="none" w:sz="0" w:space="0" w:color="auto"/>
                   </w:tcBorders>
                   <w:shd w:val="clear" w:color="auto" w:fill="FFFFFF" w:themeFill="background1"/>
                 </w:tcPr>
@@ -1663,10 +1725,8 @@
                 <w:tcPr>
                   <w:tcW w:w="3392" w:type="dxa"/>
                   <w:tcBorders>
-                    <w:top w:val="single" w:sz="4" w:space="0" w:color="auto"/>
-                    <w:left w:val="single" w:sz="4" w:space="0" w:color="auto"/>
-                    <w:bottom w:val="single" w:sz="4" w:space="0" w:color="auto"/>
-                    <w:right w:val="single" w:sz="4" w:space="0" w:color="auto"/>
+                    <w:left w:val="none" w:sz="0" w:space="0" w:color="auto"/>
+                    <w:right w:val="none" w:sz="0" w:space="0" w:color="auto"/>
                   </w:tcBorders>
                   <w:shd w:val="clear" w:color="auto" w:fill="FFFFFF" w:themeFill="background1"/>
                 </w:tcPr>
@@ -1683,7 +1743,35 @@
                       <w:rFonts w:cs="Times New Roman"/>
                       <w:szCs w:val="24"/>
                     </w:rPr>
-                    <w:t>Admin sends command to create new account to system.</w:t>
+                    <w:t xml:space="preserve">Admin sends command to </w:t>
+                  </w:r>
+                  <w:r>
+                    <w:rPr>
+                      <w:rFonts w:cs="Times New Roman"/>
+                      <w:szCs w:val="24"/>
+                    </w:rPr>
+                    <w:t>register</w:t>
+                  </w:r>
+                  <w:r>
+                    <w:rPr>
+                      <w:rFonts w:cs="Times New Roman"/>
+                      <w:szCs w:val="24"/>
+                    </w:rPr>
+                    <w:t xml:space="preserve"> new account</w:t>
+                  </w:r>
+                  <w:r>
+                    <w:rPr>
+                      <w:rFonts w:cs="Times New Roman"/>
+                      <w:szCs w:val="24"/>
+                    </w:rPr>
+                    <w:t xml:space="preserve"> with inputted information </w:t>
+                  </w:r>
+                  <w:r>
+                    <w:rPr>
+                      <w:rFonts w:cs="Times New Roman"/>
+                      <w:szCs w:val="24"/>
+                    </w:rPr>
+                    <w:t>to system.</w:t>
                   </w:r>
                 </w:p>
               </w:tc>
@@ -1691,10 +1779,8 @@
                 <w:tcPr>
                   <w:tcW w:w="4770" w:type="dxa"/>
                   <w:tcBorders>
-                    <w:top w:val="single" w:sz="4" w:space="0" w:color="auto"/>
-                    <w:left w:val="single" w:sz="4" w:space="0" w:color="auto"/>
-                    <w:bottom w:val="single" w:sz="4" w:space="0" w:color="auto"/>
-                    <w:right w:val="single" w:sz="4" w:space="0" w:color="auto"/>
+                    <w:left w:val="none" w:sz="0" w:space="0" w:color="auto"/>
+                    <w:right w:val="none" w:sz="0" w:space="0" w:color="auto"/>
                   </w:tcBorders>
                   <w:shd w:val="clear" w:color="auto" w:fill="FFFFFF" w:themeFill="background1"/>
                 </w:tcPr>
@@ -1919,6 +2005,7 @@
                       <w:b w:val="0"/>
                       <w:szCs w:val="24"/>
                     </w:rPr>
+                    <w:lastRenderedPageBreak/>
                     <w:t>1</w:t>
                   </w:r>
                 </w:p>
@@ -2000,7 +2087,6 @@
                 <w:b w:val="0"/>
                 <w:szCs w:val="24"/>
               </w:rPr>
-              <w:lastRenderedPageBreak/>
               <w:t>[Alternative 2]</w:t>
             </w:r>
           </w:p>
@@ -2554,7 +2640,7 @@
                 <w:b w:val="0"/>
                 <w:szCs w:val="24"/>
               </w:rPr>
-              <w:t>Generalization of “Manage Account”</w:t>
+              <w:t>N/A</w:t>
             </w:r>
           </w:p>
           <w:p>
@@ -2661,7 +2747,25 @@
                 <w:b w:val="0"/>
                 <w:szCs w:val="24"/>
               </w:rPr>
-              <w:t>When admin add account from register form, system will automatic generate username and password by splitting FullName and save it to system, for example:</w:t>
+              <w:t xml:space="preserve">When admin add account from register form, system will automatic generate username and password by splitting </w:t>
+            </w:r>
+            <w:proofErr w:type="spellStart"/>
+            <w:r>
+              <w:rPr>
+                <w:rFonts w:ascii="Times New Roman" w:hAnsi="Times New Roman" w:cs="Times New Roman"/>
+                <w:b w:val="0"/>
+                <w:szCs w:val="24"/>
+              </w:rPr>
+              <w:t>FullName</w:t>
+            </w:r>
+            <w:proofErr w:type="spellEnd"/>
+            <w:r>
+              <w:rPr>
+                <w:rFonts w:ascii="Times New Roman" w:hAnsi="Times New Roman" w:cs="Times New Roman"/>
+                <w:b w:val="0"/>
+                <w:szCs w:val="24"/>
+              </w:rPr>
+              <w:t xml:space="preserve"> and save it to system, for example:</w:t>
             </w:r>
           </w:p>
           <w:tbl>
@@ -2695,6 +2799,7 @@
                       <w:szCs w:val="24"/>
                     </w:rPr>
                   </w:pPr>
+                  <w:proofErr w:type="spellStart"/>
                   <w:r>
                     <w:rPr>
                       <w:rFonts w:ascii="Times New Roman" w:hAnsi="Times New Roman" w:cs="Times New Roman"/>
@@ -2705,6 +2810,7 @@
                     </w:rPr>
                     <w:t>FullName</w:t>
                   </w:r>
+                  <w:proofErr w:type="spellEnd"/>
                 </w:p>
               </w:tc>
               <w:tc>
@@ -2814,6 +2920,7 @@
                       <w:szCs w:val="24"/>
                     </w:rPr>
                   </w:pPr>
+                  <w:proofErr w:type="spellStart"/>
                   <w:r>
                     <w:rPr>
                       <w:rFonts w:ascii="Times New Roman" w:hAnsi="Times New Roman" w:cs="Times New Roman"/>
@@ -2823,6 +2930,7 @@
                     </w:rPr>
                     <w:t>KhuongMH</w:t>
                   </w:r>
+                  <w:proofErr w:type="spellEnd"/>
                 </w:p>
               </w:tc>
               <w:tc>
@@ -2842,6 +2950,7 @@
                       <w:szCs w:val="24"/>
                     </w:rPr>
                   </w:pPr>
+                  <w:proofErr w:type="spellStart"/>
                   <w:r>
                     <w:rPr>
                       <w:rFonts w:ascii="Times New Roman" w:hAnsi="Times New Roman" w:cs="Times New Roman"/>
@@ -2851,6 +2960,7 @@
                     </w:rPr>
                     <w:t>manhuynhkhuong</w:t>
                   </w:r>
+                  <w:proofErr w:type="spellEnd"/>
                 </w:p>
               </w:tc>
             </w:tr>
@@ -2921,7 +3031,6 @@
           <w:rFonts w:ascii="Times New Roman" w:hAnsi="Times New Roman" w:cs="Times New Roman"/>
           <w:b/>
           <w:noProof/>
-          <w:lang w:val="vi-VN" w:eastAsia="vi-VN"/>
         </w:rPr>
         <w:drawing>
           <wp:inline distT="0" distB="0" distL="0" distR="0">
@@ -2939,7 +3048,7 @@
                     <pic:cNvPicPr/>
                   </pic:nvPicPr>
                   <pic:blipFill>
-                    <a:blip r:embed="rId9">
+                    <a:blip r:embed="rId8">
                       <a:extLst>
                         <a:ext uri="{28A0092B-C50C-407E-A947-70E740481C1C}">
                           <a14:useLocalDpi xmlns:a14="http://schemas.microsoft.com/office/drawing/2010/main" val="0"/>
@@ -3022,6 +3131,7 @@
                 <w:rFonts w:cs="Times New Roman"/>
                 <w:szCs w:val="24"/>
               </w:rPr>
+              <w:lastRenderedPageBreak/>
               <w:t>USE CASE – WA02</w:t>
             </w:r>
           </w:p>
@@ -3225,7 +3335,6 @@
                 <w:rFonts w:cs="Times New Roman"/>
                 <w:szCs w:val="24"/>
               </w:rPr>
-              <w:lastRenderedPageBreak/>
               <w:t>Author</w:t>
             </w:r>
           </w:p>
@@ -3250,6 +3359,7 @@
                 <w:szCs w:val="24"/>
               </w:rPr>
             </w:pPr>
+            <w:proofErr w:type="spellStart"/>
             <w:r>
               <w:rPr>
                 <w:rFonts w:cs="Times New Roman"/>
@@ -3257,6 +3367,7 @@
               </w:rPr>
               <w:t>KhuongMH</w:t>
             </w:r>
+            <w:proofErr w:type="spellEnd"/>
           </w:p>
         </w:tc>
       </w:tr>
@@ -3574,7 +3685,25 @@
                 <w:b w:val="0"/>
                 <w:szCs w:val="24"/>
               </w:rPr>
-              <w:t>User has to logged in to the system as Admin role.</w:t>
+              <w:t xml:space="preserve">User has to </w:t>
+            </w:r>
+            <w:proofErr w:type="gramStart"/>
+            <w:r>
+              <w:rPr>
+                <w:rFonts w:ascii="Times New Roman" w:hAnsi="Times New Roman" w:cs="Times New Roman"/>
+                <w:b w:val="0"/>
+                <w:szCs w:val="24"/>
+              </w:rPr>
+              <w:t>logged</w:t>
+            </w:r>
+            <w:proofErr w:type="gramEnd"/>
+            <w:r>
+              <w:rPr>
+                <w:rFonts w:ascii="Times New Roman" w:hAnsi="Times New Roman" w:cs="Times New Roman"/>
+                <w:b w:val="0"/>
+                <w:szCs w:val="24"/>
+              </w:rPr>
+              <w:t xml:space="preserve"> in to the system as Admin role.</w:t>
             </w:r>
           </w:p>
           <w:p>
@@ -3683,9 +3812,9 @@
               <w:tblLook w:val="04A0" w:firstRow="1" w:lastRow="0" w:firstColumn="1" w:lastColumn="0" w:noHBand="0" w:noVBand="1"/>
             </w:tblPr>
             <w:tblGrid>
-              <w:gridCol w:w="1203"/>
-              <w:gridCol w:w="2997"/>
-              <w:gridCol w:w="4144"/>
+              <w:gridCol w:w="1207"/>
+              <w:gridCol w:w="3007"/>
+              <w:gridCol w:w="4130"/>
             </w:tblGrid>
             <w:tr>
               <w:trPr>
@@ -4251,35 +4380,56 @@
                     <w:rPr>
                       <w:rFonts w:cs="Times New Roman"/>
                       <w:szCs w:val="24"/>
+                    </w:rPr>
+                  </w:pPr>
+                  <w:r>
+                    <w:rPr>
+                      <w:rFonts w:cs="Times New Roman"/>
+                      <w:color w:val="auto"/>
+                      <w:szCs w:val="24"/>
                       <w:lang w:val="fr-FR"/>
                     </w:rPr>
-                  </w:pPr>
-                  <w:r>
-                    <w:rPr>
-                      <w:rFonts w:cs="Times New Roman"/>
-                      <w:color w:val="FF0000"/>
+                    <w:t xml:space="preserve">System </w:t>
+                  </w:r>
+                  <w:proofErr w:type="spellStart"/>
+                  <w:r>
+                    <w:rPr>
+                      <w:rFonts w:cs="Times New Roman"/>
+                      <w:color w:val="auto"/>
                       <w:szCs w:val="24"/>
                       <w:lang w:val="fr-FR"/>
                     </w:rPr>
-                    <w:t>[Validate du lieu nhap vao</w:t>
-                  </w:r>
-                  <w:r>
-                    <w:rPr>
-                      <w:rFonts w:cs="Times New Roman"/>
-                      <w:color w:val="FF0000"/>
+                    <w:t>validate</w:t>
+                  </w:r>
+                  <w:proofErr w:type="spellEnd"/>
+                  <w:r>
+                    <w:rPr>
+                      <w:rFonts w:cs="Times New Roman"/>
+                      <w:color w:val="auto"/>
                       <w:szCs w:val="24"/>
                       <w:lang w:val="fr-FR"/>
                     </w:rPr>
-                    <w:t>, Actor Action va System response phai enter xuong dong</w:t>
-                  </w:r>
-                  <w:r>
-                    <w:rPr>
-                      <w:rFonts w:cs="Times New Roman"/>
-                      <w:color w:val="FF0000"/>
+                    <w:t xml:space="preserve"> </w:t>
+                  </w:r>
+                  <w:proofErr w:type="spellStart"/>
+                  <w:r>
+                    <w:rPr>
+                      <w:rFonts w:cs="Times New Roman"/>
+                      <w:color w:val="auto"/>
                       <w:szCs w:val="24"/>
                       <w:lang w:val="fr-FR"/>
                     </w:rPr>
-                    <w:t>]</w:t>
+                    <w:t>inputted</w:t>
+                  </w:r>
+                  <w:proofErr w:type="spellEnd"/>
+                  <w:r>
+                    <w:rPr>
+                      <w:rFonts w:cs="Times New Roman"/>
+                      <w:color w:val="auto"/>
+                      <w:szCs w:val="24"/>
+                      <w:lang w:val="fr-FR"/>
+                    </w:rPr>
+                    <w:t xml:space="preserve"> information.</w:t>
                   </w:r>
                 </w:p>
               </w:tc>
@@ -4477,6 +4627,7 @@
                       <w:b w:val="0"/>
                       <w:szCs w:val="24"/>
                     </w:rPr>
+                    <w:lastRenderedPageBreak/>
                     <w:t>No</w:t>
                   </w:r>
                 </w:p>
@@ -4603,15 +4754,7 @@
                       <w:rFonts w:cs="Times New Roman"/>
                       <w:szCs w:val="24"/>
                     </w:rPr>
-                    <w:t xml:space="preserve">click on Cancel </w:t>
-                  </w:r>
-                  <w:r>
-                    <w:rPr>
-                      <w:rFonts w:cs="Times New Roman"/>
-                      <w:szCs w:val="24"/>
-                    </w:rPr>
-                    <w:lastRenderedPageBreak/>
-                    <w:t>button to cancel the register process.</w:t>
+                    <w:t>click on Cancel button to cancel the register process.</w:t>
                   </w:r>
                 </w:p>
               </w:tc>
@@ -4638,7 +4781,6 @@
                       <w:rFonts w:cs="Times New Roman"/>
                       <w:szCs w:val="24"/>
                     </w:rPr>
-                    <w:lastRenderedPageBreak/>
                     <w:t>System redirect to previous page.</w:t>
                   </w:r>
                 </w:p>
@@ -4659,7 +4801,6 @@
                 <w:rFonts w:cs="Times New Roman"/>
                 <w:szCs w:val="24"/>
               </w:rPr>
-              <w:lastRenderedPageBreak/>
               <w:t>Exceptions:</w:t>
             </w:r>
             <w:r>
@@ -4708,7 +4849,7 @@
                 <w:b w:val="0"/>
                 <w:szCs w:val="24"/>
               </w:rPr>
-              <w:t>Generalization of “Manage Account”</w:t>
+              <w:t>N/A</w:t>
             </w:r>
           </w:p>
           <w:p>
@@ -4775,7 +4916,15 @@
                 <w:b w:val="0"/>
                 <w:szCs w:val="24"/>
               </w:rPr>
-              <w:t>If admin don’t fill anything and send updating command, system will go to previous page.</w:t>
+              <w:t xml:space="preserve">If admin don’t fill anything and send updating command, system will </w:t>
+            </w:r>
+            <w:r>
+              <w:rPr>
+                <w:rFonts w:ascii="Times New Roman" w:hAnsi="Times New Roman" w:cs="Times New Roman"/>
+                <w:b w:val="0"/>
+                <w:szCs w:val="24"/>
+              </w:rPr>
+              <w:t>cancel and go to previous page.</w:t>
             </w:r>
           </w:p>
         </w:tc>
@@ -4820,7 +4969,6 @@
       <w:r>
         <w:rPr>
           <w:noProof/>
-          <w:lang w:val="vi-VN" w:eastAsia="vi-VN"/>
         </w:rPr>
         <w:drawing>
           <wp:inline distT="0" distB="0" distL="0" distR="0" wp14:anchorId="15AFF70D" wp14:editId="1AA55AD5">
@@ -4838,7 +4986,7 @@
                     <pic:cNvPicPr/>
                   </pic:nvPicPr>
                   <pic:blipFill>
-                    <a:blip r:embed="rId10"/>
+                    <a:blip r:embed="rId9"/>
                     <a:stretch>
                       <a:fillRect/>
                     </a:stretch>
@@ -5137,6 +5285,7 @@
                 <w:szCs w:val="24"/>
               </w:rPr>
             </w:pPr>
+            <w:proofErr w:type="spellStart"/>
             <w:r>
               <w:rPr>
                 <w:rFonts w:cs="Times New Roman"/>
@@ -5144,6 +5293,7 @@
               </w:rPr>
               <w:t>KhuongMH</w:t>
             </w:r>
+            <w:proofErr w:type="spellEnd"/>
           </w:p>
         </w:tc>
       </w:tr>
@@ -5360,7 +5510,23 @@
                 <w:b w:val="0"/>
                 <w:szCs w:val="24"/>
               </w:rPr>
-              <w:t>to delete wrong inputted account.</w:t>
+              <w:t>to delete account</w:t>
+            </w:r>
+            <w:r>
+              <w:rPr>
+                <w:rFonts w:ascii="Times New Roman" w:hAnsi="Times New Roman" w:cs="Times New Roman"/>
+                <w:b w:val="0"/>
+                <w:szCs w:val="24"/>
+              </w:rPr>
+              <w:t xml:space="preserve"> in system</w:t>
+            </w:r>
+            <w:r>
+              <w:rPr>
+                <w:rFonts w:ascii="Times New Roman" w:hAnsi="Times New Roman" w:cs="Times New Roman"/>
+                <w:b w:val="0"/>
+                <w:szCs w:val="24"/>
+              </w:rPr>
+              <w:t>.</w:t>
             </w:r>
           </w:p>
           <w:p>
@@ -5398,23 +5564,15 @@
                 <w:b w:val="0"/>
                 <w:szCs w:val="24"/>
               </w:rPr>
-              <w:t xml:space="preserve">Admin can </w:t>
-            </w:r>
-            <w:r>
-              <w:rPr>
-                <w:rFonts w:ascii="Times New Roman" w:hAnsi="Times New Roman" w:cs="Times New Roman"/>
-                <w:b w:val="0"/>
-                <w:szCs w:val="24"/>
-              </w:rPr>
-              <w:t>delete wrong inputted account from system</w:t>
-            </w:r>
-            <w:r>
-              <w:rPr>
-                <w:rFonts w:ascii="Times New Roman" w:hAnsi="Times New Roman" w:cs="Times New Roman"/>
-                <w:b w:val="0"/>
-                <w:szCs w:val="24"/>
-              </w:rPr>
-              <w:t>.</w:t>
+              <w:t xml:space="preserve">Deleting account </w:t>
+            </w:r>
+            <w:r>
+              <w:rPr>
+                <w:rFonts w:ascii="Times New Roman" w:hAnsi="Times New Roman" w:cs="Times New Roman"/>
+                <w:b w:val="0"/>
+                <w:szCs w:val="24"/>
+              </w:rPr>
+              <w:t>in system.</w:t>
             </w:r>
           </w:p>
           <w:p>
@@ -5460,7 +5618,23 @@
                 <w:b w:val="0"/>
                 <w:szCs w:val="24"/>
               </w:rPr>
-              <w:t>delete wrong inputted account from system</w:t>
+              <w:t xml:space="preserve">delete account </w:t>
+            </w:r>
+            <w:r>
+              <w:rPr>
+                <w:rFonts w:ascii="Times New Roman" w:hAnsi="Times New Roman" w:cs="Times New Roman"/>
+                <w:b w:val="0"/>
+                <w:szCs w:val="24"/>
+              </w:rPr>
+              <w:t>in</w:t>
+            </w:r>
+            <w:r>
+              <w:rPr>
+                <w:rFonts w:ascii="Times New Roman" w:hAnsi="Times New Roman" w:cs="Times New Roman"/>
+                <w:b w:val="0"/>
+                <w:szCs w:val="24"/>
+              </w:rPr>
+              <w:t xml:space="preserve"> system</w:t>
             </w:r>
             <w:r>
               <w:rPr>
@@ -5506,7 +5680,25 @@
                 <w:b w:val="0"/>
                 <w:szCs w:val="24"/>
               </w:rPr>
-              <w:t>User has to logged in to the system as Admin role.</w:t>
+              <w:t xml:space="preserve">User has to </w:t>
+            </w:r>
+            <w:proofErr w:type="gramStart"/>
+            <w:r>
+              <w:rPr>
+                <w:rFonts w:ascii="Times New Roman" w:hAnsi="Times New Roman" w:cs="Times New Roman"/>
+                <w:b w:val="0"/>
+                <w:szCs w:val="24"/>
+              </w:rPr>
+              <w:t>logged</w:t>
+            </w:r>
+            <w:proofErr w:type="gramEnd"/>
+            <w:r>
+              <w:rPr>
+                <w:rFonts w:ascii="Times New Roman" w:hAnsi="Times New Roman" w:cs="Times New Roman"/>
+                <w:b w:val="0"/>
+                <w:szCs w:val="24"/>
+              </w:rPr>
+              <w:t xml:space="preserve"> in to the system as Admin role.</w:t>
             </w:r>
           </w:p>
           <w:p>
@@ -5566,7 +5758,7 @@
                 <w:b w:val="0"/>
                 <w:szCs w:val="24"/>
               </w:rPr>
-              <w:t>delete wrong inputted account</w:t>
+              <w:t>delete account</w:t>
             </w:r>
             <w:r>
               <w:rPr>
@@ -5765,6 +5957,7 @@
                       <w:b w:val="0"/>
                       <w:szCs w:val="24"/>
                     </w:rPr>
+                    <w:lastRenderedPageBreak/>
                     <w:t>1</w:t>
                   </w:r>
                 </w:p>
@@ -5857,7 +6050,6 @@
                       <w:b w:val="0"/>
                       <w:szCs w:val="24"/>
                     </w:rPr>
-                    <w:lastRenderedPageBreak/>
                     <w:t>2</w:t>
                   </w:r>
                 </w:p>
@@ -5916,60 +6108,62 @@
                       <w:rFonts w:cs="Times New Roman"/>
                       <w:szCs w:val="24"/>
                     </w:rPr>
-                    <w:t xml:space="preserve">System shows message account has been </w:t>
-                  </w:r>
-                  <w:r>
-                    <w:rPr>
-                      <w:rFonts w:cs="Times New Roman"/>
-                      <w:szCs w:val="24"/>
-                    </w:rPr>
-                    <w:t>deleted</w:t>
-                  </w:r>
-                  <w:r>
-                    <w:rPr>
-                      <w:rFonts w:cs="Times New Roman"/>
-                      <w:szCs w:val="24"/>
-                    </w:rPr>
-                    <w:t xml:space="preserve"> successfully.</w:t>
+                    <w:t xml:space="preserve">System shows message </w:t>
+                  </w:r>
+                  <w:r>
+                    <w:rPr>
+                      <w:rFonts w:cs="Times New Roman"/>
+                      <w:szCs w:val="24"/>
+                    </w:rPr>
+                    <w:t>options to confirm command.</w:t>
                   </w:r>
                 </w:p>
+              </w:tc>
+            </w:tr>
+            <w:tr>
+              <w:trPr>
+                <w:cnfStyle w:val="000000100000" w:firstRow="0" w:lastRow="0" w:firstColumn="0" w:lastColumn="0" w:oddVBand="0" w:evenVBand="0" w:oddHBand="1" w:evenHBand="0" w:firstRowFirstColumn="0" w:firstRowLastColumn="0" w:lastRowFirstColumn="0" w:lastRowLastColumn="0"/>
+              </w:trPr>
+              <w:tc>
+                <w:tcPr>
+                  <w:cnfStyle w:val="001000000000" w:firstRow="0" w:lastRow="0" w:firstColumn="1" w:lastColumn="0" w:oddVBand="0" w:evenVBand="0" w:oddHBand="0" w:evenHBand="0" w:firstRowFirstColumn="0" w:firstRowLastColumn="0" w:lastRowFirstColumn="0" w:lastRowLastColumn="0"/>
+                  <w:tcW w:w="1201" w:type="dxa"/>
+                  <w:tcBorders>
+                    <w:left w:val="none" w:sz="0" w:space="0" w:color="auto"/>
+                    <w:right w:val="none" w:sz="0" w:space="0" w:color="auto"/>
+                  </w:tcBorders>
+                  <w:shd w:val="clear" w:color="auto" w:fill="FFFFFF" w:themeFill="background1"/>
+                </w:tcPr>
                 <w:p>
                   <w:pPr>
-                    <w:cnfStyle w:val="000000000000" w:firstRow="0" w:lastRow="0" w:firstColumn="0" w:lastColumn="0" w:oddVBand="0" w:evenVBand="0" w:oddHBand="0" w:evenHBand="0" w:firstRowFirstColumn="0" w:firstRowLastColumn="0" w:lastRowFirstColumn="0" w:lastRowLastColumn="0"/>
-                    <w:rPr>
-                      <w:rFonts w:cs="Times New Roman"/>
-                      <w:color w:val="FF0000"/>
+                    <w:rPr>
+                      <w:rFonts w:cs="Times New Roman"/>
+                      <w:b w:val="0"/>
                       <w:szCs w:val="24"/>
                     </w:rPr>
                   </w:pPr>
                   <w:r>
                     <w:rPr>
                       <w:rFonts w:cs="Times New Roman"/>
-                      <w:color w:val="FF0000"/>
-                      <w:szCs w:val="24"/>
-                    </w:rPr>
-                    <w:t>[</w:t>
-                  </w:r>
-                  <w:r>
-                    <w:rPr>
-                      <w:rFonts w:cs="Times New Roman"/>
-                      <w:color w:val="FF0000"/>
-                      <w:szCs w:val="24"/>
-                    </w:rPr>
-                    <w:t>Confirm delete</w:t>
-                  </w:r>
-                  <w:r>
-                    <w:rPr>
-                      <w:rFonts w:cs="Times New Roman"/>
-                      <w:color w:val="FF0000"/>
-                      <w:szCs w:val="24"/>
-                    </w:rPr>
-                    <w:t>]</w:t>
+                      <w:b w:val="0"/>
+                      <w:szCs w:val="24"/>
+                    </w:rPr>
+                    <w:t>3</w:t>
                   </w:r>
                 </w:p>
+              </w:tc>
+              <w:tc>
+                <w:tcPr>
+                  <w:tcW w:w="2989" w:type="dxa"/>
+                  <w:tcBorders>
+                    <w:left w:val="none" w:sz="0" w:space="0" w:color="auto"/>
+                    <w:right w:val="none" w:sz="0" w:space="0" w:color="auto"/>
+                  </w:tcBorders>
+                  <w:shd w:val="clear" w:color="auto" w:fill="FFFFFF" w:themeFill="background1"/>
+                </w:tcPr>
                 <w:p>
                   <w:pPr>
-                    <w:cnfStyle w:val="000000000000" w:firstRow="0" w:lastRow="0" w:firstColumn="0" w:lastColumn="0" w:oddVBand="0" w:evenVBand="0" w:oddHBand="0" w:evenHBand="0" w:firstRowFirstColumn="0" w:firstRowLastColumn="0" w:lastRowFirstColumn="0" w:lastRowLastColumn="0"/>
+                    <w:cnfStyle w:val="000000100000" w:firstRow="0" w:lastRow="0" w:firstColumn="0" w:lastColumn="0" w:oddVBand="0" w:evenVBand="0" w:oddHBand="1" w:evenHBand="0" w:firstRowFirstColumn="0" w:firstRowLastColumn="0" w:lastRowFirstColumn="0" w:lastRowLastColumn="0"/>
                     <w:rPr>
                       <w:rFonts w:cs="Times New Roman"/>
                       <w:szCs w:val="24"/>
@@ -5978,26 +6172,35 @@
                   <w:r>
                     <w:rPr>
                       <w:rFonts w:cs="Times New Roman"/>
-                      <w:color w:val="FF0000"/>
-                      <w:szCs w:val="24"/>
-                    </w:rPr>
-                    <w:t>[</w:t>
-                  </w:r>
-                  <w:r>
-                    <w:rPr>
-                      <w:rFonts w:cs="Times New Roman"/>
-                      <w:color w:val="FF0000"/>
-                      <w:szCs w:val="24"/>
-                    </w:rPr>
-                    <w:t>alternative admin chon yes or no</w:t>
-                  </w:r>
-                  <w:r>
-                    <w:rPr>
-                      <w:rFonts w:cs="Times New Roman"/>
-                      <w:color w:val="FF0000"/>
-                      <w:szCs w:val="24"/>
-                    </w:rPr>
-                    <w:t>]</w:t>
+                      <w:szCs w:val="24"/>
+                    </w:rPr>
+                    <w:t>Admin confirms to delete account</w:t>
+                  </w:r>
+                </w:p>
+              </w:tc>
+              <w:tc>
+                <w:tcPr>
+                  <w:tcW w:w="4154" w:type="dxa"/>
+                  <w:tcBorders>
+                    <w:left w:val="none" w:sz="0" w:space="0" w:color="auto"/>
+                    <w:right w:val="none" w:sz="0" w:space="0" w:color="auto"/>
+                  </w:tcBorders>
+                  <w:shd w:val="clear" w:color="auto" w:fill="FFFFFF" w:themeFill="background1"/>
+                </w:tcPr>
+                <w:p>
+                  <w:pPr>
+                    <w:cnfStyle w:val="000000100000" w:firstRow="0" w:lastRow="0" w:firstColumn="0" w:lastColumn="0" w:oddVBand="0" w:evenVBand="0" w:oddHBand="1" w:evenHBand="0" w:firstRowFirstColumn="0" w:firstRowLastColumn="0" w:lastRowFirstColumn="0" w:lastRowLastColumn="0"/>
+                    <w:rPr>
+                      <w:rFonts w:cs="Times New Roman"/>
+                      <w:szCs w:val="24"/>
+                    </w:rPr>
+                  </w:pPr>
+                  <w:r>
+                    <w:rPr>
+                      <w:rFonts w:cs="Times New Roman"/>
+                      <w:szCs w:val="24"/>
+                    </w:rPr>
+                    <w:t>System delete account in system and show message deleting successful.</w:t>
                   </w:r>
                 </w:p>
               </w:tc>
@@ -6026,6 +6229,974 @@
                 <w:szCs w:val="24"/>
               </w:rPr>
               <w:t xml:space="preserve"> </w:t>
+            </w:r>
+            <w:r>
+              <w:rPr>
+                <w:rFonts w:cs="Times New Roman"/>
+                <w:b w:val="0"/>
+                <w:szCs w:val="24"/>
+              </w:rPr>
+              <w:t>N/A</w:t>
+            </w:r>
+          </w:p>
+          <w:p>
+            <w:pPr>
+              <w:spacing w:before="120" w:after="120"/>
+              <w:rPr>
+                <w:rFonts w:cs="Times New Roman"/>
+                <w:b w:val="0"/>
+                <w:szCs w:val="24"/>
+              </w:rPr>
+            </w:pPr>
+            <w:proofErr w:type="spellStart"/>
+            <w:r>
+              <w:rPr>
+                <w:rFonts w:cs="Times New Roman"/>
+                <w:szCs w:val="24"/>
+              </w:rPr>
+              <w:t>Exceptions:</w:t>
+            </w:r>
+            <w:r>
+              <w:rPr>
+                <w:rFonts w:cs="Times New Roman"/>
+                <w:b w:val="0"/>
+                <w:szCs w:val="24"/>
+              </w:rPr>
+              <w:t>N</w:t>
+            </w:r>
+            <w:proofErr w:type="spellEnd"/>
+            <w:r>
+              <w:rPr>
+                <w:rFonts w:cs="Times New Roman"/>
+                <w:b w:val="0"/>
+                <w:szCs w:val="24"/>
+              </w:rPr>
+              <w:t>/A</w:t>
+            </w:r>
+          </w:p>
+          <w:p>
+            <w:pPr>
+              <w:spacing w:before="120" w:after="120"/>
+              <w:rPr>
+                <w:rFonts w:cs="Times New Roman"/>
+                <w:szCs w:val="24"/>
+              </w:rPr>
+            </w:pPr>
+            <w:r>
+              <w:rPr>
+                <w:rFonts w:cs="Times New Roman"/>
+                <w:szCs w:val="24"/>
+              </w:rPr>
+              <w:t>Relationships:</w:t>
+            </w:r>
+            <w:r>
+              <w:rPr>
+                <w:rFonts w:cs="Times New Roman"/>
+                <w:b w:val="0"/>
+                <w:szCs w:val="24"/>
+              </w:rPr>
+              <w:t xml:space="preserve"> </w:t>
+            </w:r>
+            <w:r>
+              <w:rPr>
+                <w:rFonts w:cs="Times New Roman"/>
+                <w:b w:val="0"/>
+                <w:szCs w:val="24"/>
+              </w:rPr>
+              <w:t>N/A</w:t>
+            </w:r>
+          </w:p>
+          <w:p>
+            <w:pPr>
+              <w:spacing w:before="120" w:after="120"/>
+              <w:rPr>
+                <w:rFonts w:cs="Times New Roman"/>
+                <w:b w:val="0"/>
+                <w:szCs w:val="24"/>
+              </w:rPr>
+            </w:pPr>
+            <w:r>
+              <w:rPr>
+                <w:rFonts w:cs="Times New Roman"/>
+                <w:szCs w:val="24"/>
+              </w:rPr>
+              <w:t>Business Rules:</w:t>
+            </w:r>
+          </w:p>
+          <w:p>
+            <w:pPr>
+              <w:pStyle w:val="ListParagraph"/>
+              <w:numPr>
+                <w:ilvl w:val="0"/>
+                <w:numId w:val="10"/>
+              </w:numPr>
+              <w:spacing w:before="120" w:after="120"/>
+              <w:rPr>
+                <w:b w:val="0"/>
+                <w:szCs w:val="24"/>
+              </w:rPr>
+            </w:pPr>
+            <w:r>
+              <w:rPr>
+                <w:rFonts w:ascii="Times New Roman" w:hAnsi="Times New Roman" w:cs="Times New Roman"/>
+                <w:b w:val="0"/>
+                <w:szCs w:val="24"/>
+              </w:rPr>
+              <w:t>Account must be existed in system.</w:t>
+            </w:r>
+          </w:p>
+          <w:p>
+            <w:pPr>
+              <w:pStyle w:val="ListParagraph"/>
+              <w:numPr>
+                <w:ilvl w:val="0"/>
+                <w:numId w:val="10"/>
+              </w:numPr>
+              <w:spacing w:before="120" w:after="120"/>
+              <w:rPr>
+                <w:b w:val="0"/>
+                <w:szCs w:val="24"/>
+              </w:rPr>
+            </w:pPr>
+            <w:r>
+              <w:rPr>
+                <w:rFonts w:ascii="Times New Roman" w:hAnsi="Times New Roman" w:cs="Times New Roman"/>
+                <w:b w:val="0"/>
+                <w:szCs w:val="24"/>
+              </w:rPr>
+              <w:t>If account role is doctor, the account must not be treating any patients</w:t>
+            </w:r>
+          </w:p>
+          <w:p>
+            <w:pPr>
+              <w:pStyle w:val="ListParagraph"/>
+              <w:numPr>
+                <w:ilvl w:val="0"/>
+                <w:numId w:val="10"/>
+              </w:numPr>
+              <w:spacing w:before="120" w:after="120"/>
+              <w:rPr>
+                <w:b w:val="0"/>
+                <w:szCs w:val="24"/>
+              </w:rPr>
+            </w:pPr>
+            <w:r>
+              <w:rPr>
+                <w:rFonts w:ascii="Times New Roman" w:hAnsi="Times New Roman" w:cs="Times New Roman"/>
+                <w:b w:val="0"/>
+                <w:szCs w:val="24"/>
+              </w:rPr>
+              <w:t>System has to have least 1 doctor and 1 nurse.</w:t>
+            </w:r>
+          </w:p>
+        </w:tc>
+      </w:tr>
+    </w:tbl>
+    <w:p>
+      <w:pPr>
+        <w:pStyle w:val="ListParagraph"/>
+        <w:ind w:firstLine="720"/>
+        <w:rPr>
+          <w:rFonts w:ascii="Times New Roman" w:hAnsi="Times New Roman" w:cs="Times New Roman"/>
+          <w:b/>
+        </w:rPr>
+      </w:pPr>
+      <w:r>
+        <w:rPr>
+          <w:rFonts w:ascii="Times New Roman" w:hAnsi="Times New Roman" w:cs="Times New Roman"/>
+          <w:b/>
+        </w:rPr>
+        <w:lastRenderedPageBreak/>
+        <w:t>1.2.1.2.1 &lt;Scheduler&gt; Remind Patient</w:t>
+      </w:r>
+    </w:p>
+    <w:tbl>
+      <w:tblPr>
+        <w:tblStyle w:val="LightShading"/>
+        <w:tblW w:w="8570" w:type="dxa"/>
+        <w:tblInd w:w="468" w:type="dxa"/>
+        <w:tblBorders>
+          <w:left w:val="single" w:sz="8" w:space="0" w:color="000000" w:themeColor="text1"/>
+          <w:right w:val="single" w:sz="8" w:space="0" w:color="000000" w:themeColor="text1"/>
+          <w:insideH w:val="single" w:sz="8" w:space="0" w:color="000000" w:themeColor="text1"/>
+          <w:insideV w:val="single" w:sz="8" w:space="0" w:color="000000" w:themeColor="text1"/>
+        </w:tblBorders>
+        <w:tblLook w:val="04A0" w:firstRow="1" w:lastRow="0" w:firstColumn="1" w:lastColumn="0" w:noHBand="0" w:noVBand="1"/>
+      </w:tblPr>
+      <w:tblGrid>
+        <w:gridCol w:w="2322"/>
+        <w:gridCol w:w="1898"/>
+        <w:gridCol w:w="2520"/>
+        <w:gridCol w:w="1830"/>
+      </w:tblGrid>
+      <w:tr>
+        <w:trPr>
+          <w:cnfStyle w:val="100000000000" w:firstRow="1" w:lastRow="0" w:firstColumn="0" w:lastColumn="0" w:oddVBand="0" w:evenVBand="0" w:oddHBand="0" w:evenHBand="0" w:firstRowFirstColumn="0" w:firstRowLastColumn="0" w:lastRowFirstColumn="0" w:lastRowLastColumn="0"/>
+        </w:trPr>
+        <w:tc>
+          <w:tcPr>
+            <w:cnfStyle w:val="001000000000" w:firstRow="0" w:lastRow="0" w:firstColumn="1" w:lastColumn="0" w:oddVBand="0" w:evenVBand="0" w:oddHBand="0" w:evenHBand="0" w:firstRowFirstColumn="0" w:firstRowLastColumn="0" w:lastRowFirstColumn="0" w:lastRowLastColumn="0"/>
+            <w:tcW w:w="8570" w:type="dxa"/>
+            <w:gridSpan w:val="4"/>
+            <w:tcBorders>
+              <w:left w:val="single" w:sz="4" w:space="0" w:color="auto"/>
+              <w:right w:val="single" w:sz="4" w:space="0" w:color="auto"/>
+            </w:tcBorders>
+            <w:shd w:val="clear" w:color="auto" w:fill="D9D9D9" w:themeFill="background1" w:themeFillShade="D9"/>
+          </w:tcPr>
+          <w:p>
+            <w:pPr>
+              <w:rPr>
+                <w:rFonts w:cs="Times New Roman"/>
+                <w:szCs w:val="24"/>
+              </w:rPr>
+            </w:pPr>
+            <w:r>
+              <w:rPr>
+                <w:rFonts w:cs="Times New Roman"/>
+                <w:szCs w:val="24"/>
+              </w:rPr>
+              <w:t>USE CASE – WA03</w:t>
+            </w:r>
+          </w:p>
+        </w:tc>
+      </w:tr>
+      <w:tr>
+        <w:trPr>
+          <w:cnfStyle w:val="000000100000" w:firstRow="0" w:lastRow="0" w:firstColumn="0" w:lastColumn="0" w:oddVBand="0" w:evenVBand="0" w:oddHBand="1" w:evenHBand="0" w:firstRowFirstColumn="0" w:firstRowLastColumn="0" w:lastRowFirstColumn="0" w:lastRowLastColumn="0"/>
+        </w:trPr>
+        <w:tc>
+          <w:tcPr>
+            <w:cnfStyle w:val="001000000000" w:firstRow="0" w:lastRow="0" w:firstColumn="1" w:lastColumn="0" w:oddVBand="0" w:evenVBand="0" w:oddHBand="0" w:evenHBand="0" w:firstRowFirstColumn="0" w:firstRowLastColumn="0" w:lastRowFirstColumn="0" w:lastRowLastColumn="0"/>
+            <w:tcW w:w="2322" w:type="dxa"/>
+            <w:tcBorders>
+              <w:top w:val="single" w:sz="4" w:space="0" w:color="auto"/>
+              <w:left w:val="single" w:sz="4" w:space="0" w:color="auto"/>
+              <w:bottom w:val="single" w:sz="4" w:space="0" w:color="auto"/>
+              <w:right w:val="single" w:sz="4" w:space="0" w:color="auto"/>
+            </w:tcBorders>
+            <w:shd w:val="clear" w:color="auto" w:fill="D9D9D9" w:themeFill="background1" w:themeFillShade="D9"/>
+          </w:tcPr>
+          <w:p>
+            <w:pPr>
+              <w:rPr>
+                <w:rFonts w:cs="Times New Roman"/>
+                <w:szCs w:val="24"/>
+              </w:rPr>
+            </w:pPr>
+            <w:r>
+              <w:rPr>
+                <w:rFonts w:cs="Times New Roman"/>
+                <w:szCs w:val="24"/>
+              </w:rPr>
+              <w:t>Use Case No.</w:t>
+            </w:r>
+          </w:p>
+        </w:tc>
+        <w:tc>
+          <w:tcPr>
+            <w:tcW w:w="1898" w:type="dxa"/>
+            <w:tcBorders>
+              <w:left w:val="single" w:sz="4" w:space="0" w:color="auto"/>
+              <w:right w:val="single" w:sz="4" w:space="0" w:color="auto"/>
+            </w:tcBorders>
+            <w:shd w:val="clear" w:color="auto" w:fill="FFFFFF" w:themeFill="background1"/>
+          </w:tcPr>
+          <w:p>
+            <w:pPr>
+              <w:cnfStyle w:val="000000100000" w:firstRow="0" w:lastRow="0" w:firstColumn="0" w:lastColumn="0" w:oddVBand="0" w:evenVBand="0" w:oddHBand="1" w:evenHBand="0" w:firstRowFirstColumn="0" w:firstRowLastColumn="0" w:lastRowFirstColumn="0" w:lastRowLastColumn="0"/>
+              <w:rPr>
+                <w:rFonts w:cs="Times New Roman"/>
+                <w:szCs w:val="24"/>
+              </w:rPr>
+            </w:pPr>
+            <w:r>
+              <w:rPr>
+                <w:rFonts w:cs="Times New Roman"/>
+                <w:szCs w:val="24"/>
+              </w:rPr>
+              <w:t>WA03</w:t>
+            </w:r>
+          </w:p>
+        </w:tc>
+        <w:tc>
+          <w:tcPr>
+            <w:tcW w:w="2520" w:type="dxa"/>
+            <w:tcBorders>
+              <w:left w:val="single" w:sz="4" w:space="0" w:color="auto"/>
+              <w:right w:val="single" w:sz="4" w:space="0" w:color="auto"/>
+            </w:tcBorders>
+            <w:shd w:val="clear" w:color="auto" w:fill="D9D9D9" w:themeFill="background1" w:themeFillShade="D9"/>
+          </w:tcPr>
+          <w:p>
+            <w:pPr>
+              <w:cnfStyle w:val="000000100000" w:firstRow="0" w:lastRow="0" w:firstColumn="0" w:lastColumn="0" w:oddVBand="0" w:evenVBand="0" w:oddHBand="1" w:evenHBand="0" w:firstRowFirstColumn="0" w:firstRowLastColumn="0" w:lastRowFirstColumn="0" w:lastRowLastColumn="0"/>
+              <w:rPr>
+                <w:rFonts w:cs="Times New Roman"/>
+                <w:b/>
+                <w:szCs w:val="24"/>
+              </w:rPr>
+            </w:pPr>
+            <w:r>
+              <w:rPr>
+                <w:rFonts w:cs="Times New Roman"/>
+                <w:b/>
+                <w:szCs w:val="24"/>
+              </w:rPr>
+              <w:t>Use Case Version</w:t>
+            </w:r>
+          </w:p>
+        </w:tc>
+        <w:tc>
+          <w:tcPr>
+            <w:tcW w:w="1830" w:type="dxa"/>
+            <w:tcBorders>
+              <w:top w:val="single" w:sz="4" w:space="0" w:color="auto"/>
+              <w:left w:val="single" w:sz="4" w:space="0" w:color="auto"/>
+              <w:bottom w:val="single" w:sz="4" w:space="0" w:color="auto"/>
+              <w:right w:val="single" w:sz="4" w:space="0" w:color="auto"/>
+            </w:tcBorders>
+            <w:shd w:val="clear" w:color="auto" w:fill="FFFFFF" w:themeFill="background1"/>
+          </w:tcPr>
+          <w:p>
+            <w:pPr>
+              <w:cnfStyle w:val="000000100000" w:firstRow="0" w:lastRow="0" w:firstColumn="0" w:lastColumn="0" w:oddVBand="0" w:evenVBand="0" w:oddHBand="1" w:evenHBand="0" w:firstRowFirstColumn="0" w:firstRowLastColumn="0" w:lastRowFirstColumn="0" w:lastRowLastColumn="0"/>
+              <w:rPr>
+                <w:rFonts w:cs="Times New Roman"/>
+                <w:szCs w:val="24"/>
+              </w:rPr>
+            </w:pPr>
+            <w:r>
+              <w:rPr>
+                <w:rFonts w:cs="Times New Roman"/>
+                <w:szCs w:val="24"/>
+              </w:rPr>
+              <w:t>2.0</w:t>
+            </w:r>
+          </w:p>
+        </w:tc>
+      </w:tr>
+      <w:tr>
+        <w:tc>
+          <w:tcPr>
+            <w:cnfStyle w:val="001000000000" w:firstRow="0" w:lastRow="0" w:firstColumn="1" w:lastColumn="0" w:oddVBand="0" w:evenVBand="0" w:oddHBand="0" w:evenHBand="0" w:firstRowFirstColumn="0" w:firstRowLastColumn="0" w:lastRowFirstColumn="0" w:lastRowLastColumn="0"/>
+            <w:tcW w:w="2322" w:type="dxa"/>
+            <w:tcBorders>
+              <w:top w:val="single" w:sz="4" w:space="0" w:color="auto"/>
+              <w:bottom w:val="single" w:sz="4" w:space="0" w:color="auto"/>
+            </w:tcBorders>
+            <w:shd w:val="clear" w:color="auto" w:fill="D9D9D9" w:themeFill="background1" w:themeFillShade="D9"/>
+          </w:tcPr>
+          <w:p>
+            <w:pPr>
+              <w:rPr>
+                <w:rFonts w:cs="Times New Roman"/>
+                <w:szCs w:val="24"/>
+              </w:rPr>
+            </w:pPr>
+            <w:r>
+              <w:rPr>
+                <w:rFonts w:cs="Times New Roman"/>
+                <w:szCs w:val="24"/>
+              </w:rPr>
+              <w:t>Use Case Name</w:t>
+            </w:r>
+          </w:p>
+        </w:tc>
+        <w:tc>
+          <w:tcPr>
+            <w:tcW w:w="6248" w:type="dxa"/>
+            <w:gridSpan w:val="3"/>
+            <w:tcBorders>
+              <w:bottom w:val="single" w:sz="4" w:space="0" w:color="auto"/>
+            </w:tcBorders>
+          </w:tcPr>
+          <w:p>
+            <w:pPr>
+              <w:cnfStyle w:val="000000000000" w:firstRow="0" w:lastRow="0" w:firstColumn="0" w:lastColumn="0" w:oddVBand="0" w:evenVBand="0" w:oddHBand="0" w:evenHBand="0" w:firstRowFirstColumn="0" w:firstRowLastColumn="0" w:lastRowFirstColumn="0" w:lastRowLastColumn="0"/>
+              <w:rPr>
+                <w:rFonts w:cs="Times New Roman"/>
+                <w:szCs w:val="24"/>
+              </w:rPr>
+            </w:pPr>
+            <w:r>
+              <w:rPr>
+                <w:rFonts w:cs="Times New Roman"/>
+                <w:szCs w:val="24"/>
+              </w:rPr>
+              <w:t>Remind Patient</w:t>
+            </w:r>
+          </w:p>
+        </w:tc>
+      </w:tr>
+      <w:tr>
+        <w:trPr>
+          <w:cnfStyle w:val="000000100000" w:firstRow="0" w:lastRow="0" w:firstColumn="0" w:lastColumn="0" w:oddVBand="0" w:evenVBand="0" w:oddHBand="1" w:evenHBand="0" w:firstRowFirstColumn="0" w:firstRowLastColumn="0" w:lastRowFirstColumn="0" w:lastRowLastColumn="0"/>
+        </w:trPr>
+        <w:tc>
+          <w:tcPr>
+            <w:cnfStyle w:val="001000000000" w:firstRow="0" w:lastRow="0" w:firstColumn="1" w:lastColumn="0" w:oddVBand="0" w:evenVBand="0" w:oddHBand="0" w:evenHBand="0" w:firstRowFirstColumn="0" w:firstRowLastColumn="0" w:lastRowFirstColumn="0" w:lastRowLastColumn="0"/>
+            <w:tcW w:w="2322" w:type="dxa"/>
+            <w:tcBorders>
+              <w:top w:val="single" w:sz="4" w:space="0" w:color="auto"/>
+              <w:left w:val="single" w:sz="4" w:space="0" w:color="auto"/>
+              <w:bottom w:val="single" w:sz="4" w:space="0" w:color="auto"/>
+              <w:right w:val="single" w:sz="4" w:space="0" w:color="auto"/>
+            </w:tcBorders>
+            <w:shd w:val="clear" w:color="auto" w:fill="D9D9D9" w:themeFill="background1" w:themeFillShade="D9"/>
+          </w:tcPr>
+          <w:p>
+            <w:pPr>
+              <w:rPr>
+                <w:rFonts w:cs="Times New Roman"/>
+                <w:szCs w:val="24"/>
+              </w:rPr>
+            </w:pPr>
+            <w:r>
+              <w:rPr>
+                <w:rFonts w:cs="Times New Roman"/>
+                <w:szCs w:val="24"/>
+              </w:rPr>
+              <w:t>Author</w:t>
+            </w:r>
+          </w:p>
+        </w:tc>
+        <w:tc>
+          <w:tcPr>
+            <w:tcW w:w="6248" w:type="dxa"/>
+            <w:gridSpan w:val="3"/>
+            <w:tcBorders>
+              <w:top w:val="single" w:sz="4" w:space="0" w:color="auto"/>
+              <w:left w:val="single" w:sz="4" w:space="0" w:color="auto"/>
+              <w:bottom w:val="single" w:sz="4" w:space="0" w:color="auto"/>
+              <w:right w:val="single" w:sz="4" w:space="0" w:color="auto"/>
+            </w:tcBorders>
+            <w:shd w:val="clear" w:color="auto" w:fill="FFFFFF" w:themeFill="background1"/>
+          </w:tcPr>
+          <w:p>
+            <w:pPr>
+              <w:cnfStyle w:val="000000100000" w:firstRow="0" w:lastRow="0" w:firstColumn="0" w:lastColumn="0" w:oddVBand="0" w:evenVBand="0" w:oddHBand="1" w:evenHBand="0" w:firstRowFirstColumn="0" w:firstRowLastColumn="0" w:lastRowFirstColumn="0" w:lastRowLastColumn="0"/>
+              <w:rPr>
+                <w:rFonts w:cs="Times New Roman"/>
+                <w:szCs w:val="24"/>
+              </w:rPr>
+            </w:pPr>
+            <w:proofErr w:type="spellStart"/>
+            <w:r>
+              <w:rPr>
+                <w:rFonts w:cs="Times New Roman"/>
+                <w:szCs w:val="24"/>
+              </w:rPr>
+              <w:t>KhuongMH</w:t>
+            </w:r>
+            <w:proofErr w:type="spellEnd"/>
+          </w:p>
+        </w:tc>
+      </w:tr>
+      <w:tr>
+        <w:tc>
+          <w:tcPr>
+            <w:cnfStyle w:val="001000000000" w:firstRow="0" w:lastRow="0" w:firstColumn="1" w:lastColumn="0" w:oddVBand="0" w:evenVBand="0" w:oddHBand="0" w:evenHBand="0" w:firstRowFirstColumn="0" w:firstRowLastColumn="0" w:lastRowFirstColumn="0" w:lastRowLastColumn="0"/>
+            <w:tcW w:w="2322" w:type="dxa"/>
+            <w:tcBorders>
+              <w:top w:val="single" w:sz="4" w:space="0" w:color="auto"/>
+              <w:bottom w:val="single" w:sz="4" w:space="0" w:color="auto"/>
+            </w:tcBorders>
+            <w:shd w:val="clear" w:color="auto" w:fill="D9D9D9" w:themeFill="background1" w:themeFillShade="D9"/>
+          </w:tcPr>
+          <w:p>
+            <w:pPr>
+              <w:rPr>
+                <w:rFonts w:cs="Times New Roman"/>
+                <w:szCs w:val="24"/>
+              </w:rPr>
+            </w:pPr>
+            <w:r>
+              <w:rPr>
+                <w:rFonts w:cs="Times New Roman"/>
+                <w:szCs w:val="24"/>
+              </w:rPr>
+              <w:t>Date</w:t>
+            </w:r>
+          </w:p>
+        </w:tc>
+        <w:tc>
+          <w:tcPr>
+            <w:tcW w:w="1898" w:type="dxa"/>
+            <w:tcBorders>
+              <w:top w:val="single" w:sz="4" w:space="0" w:color="auto"/>
+              <w:bottom w:val="single" w:sz="4" w:space="0" w:color="auto"/>
+            </w:tcBorders>
+            <w:shd w:val="clear" w:color="auto" w:fill="FFFFFF" w:themeFill="background1"/>
+          </w:tcPr>
+          <w:p>
+            <w:pPr>
+              <w:cnfStyle w:val="000000000000" w:firstRow="0" w:lastRow="0" w:firstColumn="0" w:lastColumn="0" w:oddVBand="0" w:evenVBand="0" w:oddHBand="0" w:evenHBand="0" w:firstRowFirstColumn="0" w:firstRowLastColumn="0" w:lastRowFirstColumn="0" w:lastRowLastColumn="0"/>
+              <w:rPr>
+                <w:rFonts w:cs="Times New Roman"/>
+                <w:szCs w:val="24"/>
+              </w:rPr>
+            </w:pPr>
+            <w:r>
+              <w:rPr>
+                <w:rFonts w:cs="Times New Roman"/>
+                <w:szCs w:val="24"/>
+              </w:rPr>
+              <w:t>03</w:t>
+            </w:r>
+            <w:r>
+              <w:rPr>
+                <w:rFonts w:cs="Times New Roman"/>
+                <w:szCs w:val="24"/>
+              </w:rPr>
+              <w:t>/</w:t>
+            </w:r>
+            <w:r>
+              <w:rPr>
+                <w:rFonts w:cs="Times New Roman"/>
+                <w:szCs w:val="24"/>
+              </w:rPr>
+              <w:t>10</w:t>
+            </w:r>
+            <w:r>
+              <w:rPr>
+                <w:rFonts w:cs="Times New Roman"/>
+                <w:szCs w:val="24"/>
+              </w:rPr>
+              <w:t>/2015</w:t>
+            </w:r>
+          </w:p>
+        </w:tc>
+        <w:tc>
+          <w:tcPr>
+            <w:tcW w:w="2520" w:type="dxa"/>
+            <w:tcBorders>
+              <w:top w:val="single" w:sz="4" w:space="0" w:color="auto"/>
+              <w:bottom w:val="single" w:sz="4" w:space="0" w:color="auto"/>
+            </w:tcBorders>
+            <w:shd w:val="clear" w:color="auto" w:fill="D9D9D9" w:themeFill="background1" w:themeFillShade="D9"/>
+          </w:tcPr>
+          <w:p>
+            <w:pPr>
+              <w:cnfStyle w:val="000000000000" w:firstRow="0" w:lastRow="0" w:firstColumn="0" w:lastColumn="0" w:oddVBand="0" w:evenVBand="0" w:oddHBand="0" w:evenHBand="0" w:firstRowFirstColumn="0" w:firstRowLastColumn="0" w:lastRowFirstColumn="0" w:lastRowLastColumn="0"/>
+              <w:rPr>
+                <w:rFonts w:cs="Times New Roman"/>
+                <w:b/>
+                <w:szCs w:val="24"/>
+              </w:rPr>
+            </w:pPr>
+            <w:r>
+              <w:rPr>
+                <w:rFonts w:cs="Times New Roman"/>
+                <w:b/>
+                <w:szCs w:val="24"/>
+              </w:rPr>
+              <w:t>Priority</w:t>
+            </w:r>
+          </w:p>
+        </w:tc>
+        <w:tc>
+          <w:tcPr>
+            <w:tcW w:w="1830" w:type="dxa"/>
+            <w:tcBorders>
+              <w:top w:val="single" w:sz="4" w:space="0" w:color="auto"/>
+              <w:bottom w:val="single" w:sz="4" w:space="0" w:color="auto"/>
+            </w:tcBorders>
+            <w:shd w:val="clear" w:color="auto" w:fill="FFFFFF" w:themeFill="background1"/>
+          </w:tcPr>
+          <w:p>
+            <w:pPr>
+              <w:cnfStyle w:val="000000000000" w:firstRow="0" w:lastRow="0" w:firstColumn="0" w:lastColumn="0" w:oddVBand="0" w:evenVBand="0" w:oddHBand="0" w:evenHBand="0" w:firstRowFirstColumn="0" w:firstRowLastColumn="0" w:lastRowFirstColumn="0" w:lastRowLastColumn="0"/>
+              <w:rPr>
+                <w:rFonts w:cs="Times New Roman"/>
+                <w:szCs w:val="24"/>
+              </w:rPr>
+            </w:pPr>
+            <w:r>
+              <w:rPr>
+                <w:rFonts w:cs="Times New Roman"/>
+                <w:szCs w:val="24"/>
+              </w:rPr>
+              <w:t>High</w:t>
+            </w:r>
+          </w:p>
+        </w:tc>
+      </w:tr>
+      <w:tr>
+        <w:trPr>
+          <w:cnfStyle w:val="000000100000" w:firstRow="0" w:lastRow="0" w:firstColumn="0" w:lastColumn="0" w:oddVBand="0" w:evenVBand="0" w:oddHBand="1" w:evenHBand="0" w:firstRowFirstColumn="0" w:firstRowLastColumn="0" w:lastRowFirstColumn="0" w:lastRowLastColumn="0"/>
+        </w:trPr>
+        <w:tc>
+          <w:tcPr>
+            <w:cnfStyle w:val="001000000000" w:firstRow="0" w:lastRow="0" w:firstColumn="1" w:lastColumn="0" w:oddVBand="0" w:evenVBand="0" w:oddHBand="0" w:evenHBand="0" w:firstRowFirstColumn="0" w:firstRowLastColumn="0" w:lastRowFirstColumn="0" w:lastRowLastColumn="0"/>
+            <w:tcW w:w="8570" w:type="dxa"/>
+            <w:gridSpan w:val="4"/>
+            <w:tcBorders>
+              <w:top w:val="single" w:sz="4" w:space="0" w:color="auto"/>
+              <w:left w:val="single" w:sz="4" w:space="0" w:color="auto"/>
+              <w:bottom w:val="single" w:sz="4" w:space="0" w:color="auto"/>
+              <w:right w:val="single" w:sz="4" w:space="0" w:color="auto"/>
+            </w:tcBorders>
+            <w:shd w:val="clear" w:color="auto" w:fill="FFFFFF" w:themeFill="background1"/>
+          </w:tcPr>
+          <w:p>
+            <w:pPr>
+              <w:rPr>
+                <w:rFonts w:cs="Times New Roman"/>
+                <w:b w:val="0"/>
+                <w:szCs w:val="24"/>
+              </w:rPr>
+            </w:pPr>
+            <w:r>
+              <w:rPr>
+                <w:rFonts w:cs="Times New Roman"/>
+                <w:szCs w:val="24"/>
+              </w:rPr>
+              <w:t>Actor:</w:t>
+            </w:r>
+          </w:p>
+          <w:p>
+            <w:pPr>
+              <w:pStyle w:val="ListParagraph"/>
+              <w:numPr>
+                <w:ilvl w:val="0"/>
+                <w:numId w:val="8"/>
+              </w:numPr>
+              <w:rPr>
+                <w:rFonts w:ascii="Times New Roman" w:hAnsi="Times New Roman" w:cs="Times New Roman"/>
+                <w:b w:val="0"/>
+                <w:szCs w:val="24"/>
+              </w:rPr>
+            </w:pPr>
+            <w:r>
+              <w:rPr>
+                <w:rFonts w:ascii="Times New Roman" w:hAnsi="Times New Roman" w:cs="Times New Roman"/>
+                <w:b w:val="0"/>
+                <w:szCs w:val="24"/>
+              </w:rPr>
+              <w:t>Scheduler</w:t>
+            </w:r>
+          </w:p>
+          <w:p>
+            <w:pPr>
+              <w:rPr>
+                <w:rFonts w:cs="Times New Roman"/>
+                <w:b w:val="0"/>
+                <w:szCs w:val="24"/>
+              </w:rPr>
+            </w:pPr>
+            <w:r>
+              <w:rPr>
+                <w:rFonts w:cs="Times New Roman"/>
+                <w:szCs w:val="24"/>
+              </w:rPr>
+              <w:t>Summary:</w:t>
+            </w:r>
+          </w:p>
+          <w:p>
+            <w:pPr>
+              <w:pStyle w:val="ListParagraph"/>
+              <w:numPr>
+                <w:ilvl w:val="0"/>
+                <w:numId w:val="8"/>
+              </w:numPr>
+              <w:rPr>
+                <w:rFonts w:ascii="Times New Roman" w:hAnsi="Times New Roman" w:cs="Times New Roman"/>
+                <w:b w:val="0"/>
+                <w:szCs w:val="24"/>
+              </w:rPr>
+            </w:pPr>
+            <w:r>
+              <w:rPr>
+                <w:rFonts w:ascii="Times New Roman" w:hAnsi="Times New Roman" w:cs="Times New Roman"/>
+                <w:b w:val="0"/>
+                <w:szCs w:val="24"/>
+              </w:rPr>
+              <w:t>This use case allows</w:t>
+            </w:r>
+            <w:r>
+              <w:rPr>
+                <w:rFonts w:ascii="Times New Roman" w:hAnsi="Times New Roman" w:cs="Times New Roman"/>
+                <w:b w:val="0"/>
+                <w:szCs w:val="24"/>
+              </w:rPr>
+              <w:t xml:space="preserve"> </w:t>
+            </w:r>
+            <w:r>
+              <w:rPr>
+                <w:rFonts w:ascii="Times New Roman" w:hAnsi="Times New Roman" w:cs="Times New Roman"/>
+                <w:b w:val="0"/>
+                <w:szCs w:val="24"/>
+              </w:rPr>
+              <w:t xml:space="preserve">scheduler send time </w:t>
+            </w:r>
+            <w:r>
+              <w:rPr>
+                <w:rFonts w:ascii="Times New Roman" w:hAnsi="Times New Roman" w:cs="Times New Roman"/>
+                <w:b w:val="0"/>
+                <w:szCs w:val="24"/>
+              </w:rPr>
+              <w:t>in treatment</w:t>
+            </w:r>
+            <w:r>
+              <w:rPr>
+                <w:rFonts w:ascii="Times New Roman" w:hAnsi="Times New Roman" w:cs="Times New Roman"/>
+                <w:b w:val="0"/>
+                <w:szCs w:val="24"/>
+              </w:rPr>
+              <w:t xml:space="preserve"> </w:t>
+            </w:r>
+            <w:r>
+              <w:rPr>
+                <w:rFonts w:ascii="Times New Roman" w:hAnsi="Times New Roman" w:cs="Times New Roman"/>
+                <w:b w:val="0"/>
+                <w:szCs w:val="24"/>
+              </w:rPr>
+              <w:t xml:space="preserve">to </w:t>
+            </w:r>
+            <w:r>
+              <w:rPr>
+                <w:rFonts w:ascii="Times New Roman" w:hAnsi="Times New Roman" w:cs="Times New Roman"/>
+                <w:b w:val="0"/>
+                <w:szCs w:val="24"/>
+              </w:rPr>
+              <w:t>patient.</w:t>
+            </w:r>
+          </w:p>
+          <w:p>
+            <w:pPr>
+              <w:rPr>
+                <w:rFonts w:cs="Times New Roman"/>
+                <w:b w:val="0"/>
+                <w:szCs w:val="24"/>
+              </w:rPr>
+            </w:pPr>
+            <w:r>
+              <w:rPr>
+                <w:rFonts w:cs="Times New Roman"/>
+                <w:szCs w:val="24"/>
+              </w:rPr>
+              <w:t>Goal:</w:t>
+            </w:r>
+          </w:p>
+          <w:p>
+            <w:pPr>
+              <w:pStyle w:val="ListParagraph"/>
+              <w:numPr>
+                <w:ilvl w:val="0"/>
+                <w:numId w:val="8"/>
+              </w:numPr>
+              <w:rPr>
+                <w:rFonts w:ascii="Times New Roman" w:hAnsi="Times New Roman" w:cs="Times New Roman"/>
+                <w:b w:val="0"/>
+                <w:szCs w:val="24"/>
+              </w:rPr>
+            </w:pPr>
+            <w:r>
+              <w:rPr>
+                <w:rFonts w:ascii="Times New Roman" w:hAnsi="Times New Roman" w:cs="Times New Roman"/>
+                <w:b w:val="0"/>
+                <w:szCs w:val="24"/>
+              </w:rPr>
+              <w:t xml:space="preserve">Patient can set reminders for tracking time </w:t>
+            </w:r>
+            <w:r>
+              <w:rPr>
+                <w:rFonts w:ascii="Times New Roman" w:hAnsi="Times New Roman" w:cs="Times New Roman"/>
+                <w:b w:val="0"/>
+                <w:szCs w:val="24"/>
+              </w:rPr>
+              <w:t>from scheduler</w:t>
+            </w:r>
+            <w:r>
+              <w:rPr>
+                <w:rFonts w:ascii="Times New Roman" w:hAnsi="Times New Roman" w:cs="Times New Roman"/>
+                <w:b w:val="0"/>
+                <w:szCs w:val="24"/>
+              </w:rPr>
+              <w:t>.</w:t>
+            </w:r>
+          </w:p>
+          <w:p>
+            <w:pPr>
+              <w:rPr>
+                <w:rFonts w:cs="Times New Roman"/>
+                <w:b w:val="0"/>
+                <w:szCs w:val="24"/>
+              </w:rPr>
+            </w:pPr>
+            <w:r>
+              <w:rPr>
+                <w:rFonts w:cs="Times New Roman"/>
+                <w:szCs w:val="24"/>
+              </w:rPr>
+              <w:t>Triggers:</w:t>
+            </w:r>
+          </w:p>
+          <w:p>
+            <w:pPr>
+              <w:pStyle w:val="ListParagraph"/>
+              <w:numPr>
+                <w:ilvl w:val="0"/>
+                <w:numId w:val="8"/>
+              </w:numPr>
+              <w:rPr>
+                <w:rFonts w:ascii="Times New Roman" w:hAnsi="Times New Roman" w:cs="Times New Roman"/>
+                <w:b w:val="0"/>
+                <w:szCs w:val="24"/>
+              </w:rPr>
+            </w:pPr>
+            <w:r>
+              <w:rPr>
+                <w:rFonts w:ascii="Times New Roman" w:hAnsi="Times New Roman" w:cs="Times New Roman"/>
+                <w:b w:val="0"/>
+                <w:szCs w:val="24"/>
+              </w:rPr>
+              <w:t>Scheduler sent treatment to patient.</w:t>
+            </w:r>
+          </w:p>
+          <w:p>
+            <w:pPr>
+              <w:rPr>
+                <w:rFonts w:cs="Times New Roman"/>
+                <w:b w:val="0"/>
+                <w:szCs w:val="24"/>
+              </w:rPr>
+            </w:pPr>
+            <w:r>
+              <w:rPr>
+                <w:rFonts w:cs="Times New Roman"/>
+                <w:szCs w:val="24"/>
+              </w:rPr>
+              <w:t>Preconditions:</w:t>
+            </w:r>
+          </w:p>
+          <w:p>
+            <w:pPr>
+              <w:pStyle w:val="ListParagraph"/>
+              <w:numPr>
+                <w:ilvl w:val="0"/>
+                <w:numId w:val="9"/>
+              </w:numPr>
+              <w:rPr>
+                <w:rFonts w:ascii="Times New Roman" w:hAnsi="Times New Roman" w:cs="Times New Roman"/>
+                <w:b w:val="0"/>
+                <w:szCs w:val="24"/>
+              </w:rPr>
+            </w:pPr>
+            <w:r>
+              <w:rPr>
+                <w:rFonts w:ascii="Times New Roman" w:hAnsi="Times New Roman" w:cs="Times New Roman"/>
+                <w:b w:val="0"/>
+                <w:szCs w:val="24"/>
+              </w:rPr>
+              <w:t xml:space="preserve">Remind time has been </w:t>
+            </w:r>
+            <w:r>
+              <w:rPr>
+                <w:rFonts w:ascii="Times New Roman" w:hAnsi="Times New Roman" w:cs="Times New Roman"/>
+                <w:b w:val="0"/>
+                <w:szCs w:val="24"/>
+              </w:rPr>
+              <w:t xml:space="preserve">configured </w:t>
+            </w:r>
+            <w:r>
+              <w:rPr>
+                <w:rFonts w:ascii="Times New Roman" w:hAnsi="Times New Roman" w:cs="Times New Roman"/>
+                <w:b w:val="0"/>
+                <w:szCs w:val="24"/>
+              </w:rPr>
+              <w:t>in treatment.</w:t>
+            </w:r>
+          </w:p>
+          <w:p>
+            <w:pPr>
+              <w:rPr>
+                <w:rFonts w:cs="Times New Roman"/>
+                <w:b w:val="0"/>
+                <w:szCs w:val="24"/>
+              </w:rPr>
+            </w:pPr>
+            <w:r>
+              <w:rPr>
+                <w:rFonts w:cs="Times New Roman"/>
+                <w:szCs w:val="24"/>
+              </w:rPr>
+              <w:t>Post Conditions:</w:t>
+            </w:r>
+          </w:p>
+          <w:p>
+            <w:pPr>
+              <w:pStyle w:val="ListParagraph"/>
+              <w:numPr>
+                <w:ilvl w:val="0"/>
+                <w:numId w:val="10"/>
+              </w:numPr>
+              <w:rPr>
+                <w:rFonts w:ascii="Times New Roman" w:hAnsi="Times New Roman" w:cs="Times New Roman"/>
+                <w:b w:val="0"/>
+                <w:szCs w:val="24"/>
+              </w:rPr>
+            </w:pPr>
+            <w:r>
+              <w:rPr>
+                <w:rFonts w:ascii="Times New Roman" w:hAnsi="Times New Roman" w:cs="Times New Roman"/>
+                <w:szCs w:val="24"/>
+              </w:rPr>
+              <w:t xml:space="preserve">Success: </w:t>
+            </w:r>
+            <w:r>
+              <w:rPr>
+                <w:rFonts w:ascii="Times New Roman" w:hAnsi="Times New Roman" w:cs="Times New Roman"/>
+                <w:b w:val="0"/>
+                <w:szCs w:val="24"/>
+              </w:rPr>
+              <w:t>Remind time set on patient’s device.</w:t>
+            </w:r>
+          </w:p>
+          <w:p>
+            <w:pPr>
+              <w:pStyle w:val="ListParagraph"/>
+              <w:numPr>
+                <w:ilvl w:val="0"/>
+                <w:numId w:val="10"/>
+              </w:numPr>
+              <w:rPr>
+                <w:rFonts w:ascii="Times New Roman" w:hAnsi="Times New Roman" w:cs="Times New Roman"/>
+                <w:b w:val="0"/>
+                <w:szCs w:val="24"/>
+              </w:rPr>
+            </w:pPr>
+            <w:r>
+              <w:rPr>
+                <w:rFonts w:ascii="Times New Roman" w:hAnsi="Times New Roman" w:cs="Times New Roman"/>
+                <w:szCs w:val="24"/>
+              </w:rPr>
+              <w:t xml:space="preserve">Fail: </w:t>
+            </w:r>
+            <w:r>
+              <w:rPr>
+                <w:rFonts w:ascii="Times New Roman" w:hAnsi="Times New Roman" w:cs="Times New Roman"/>
+                <w:b w:val="0"/>
+                <w:szCs w:val="24"/>
+              </w:rPr>
+              <w:t>Show error message.</w:t>
+            </w:r>
+          </w:p>
+          <w:p>
+            <w:pPr>
+              <w:spacing w:before="120" w:after="120"/>
+              <w:rPr>
+                <w:rFonts w:cs="Times New Roman"/>
+                <w:szCs w:val="24"/>
+              </w:rPr>
+            </w:pPr>
+            <w:r>
+              <w:rPr>
+                <w:rFonts w:cs="Times New Roman"/>
+                <w:szCs w:val="24"/>
+              </w:rPr>
+              <w:t>Main Success Scenario:</w:t>
             </w:r>
           </w:p>
           <w:tbl>
@@ -6033,18 +7204,20 @@
               <w:tblStyle w:val="LightShading"/>
               <w:tblW w:w="0" w:type="auto"/>
               <w:tblBorders>
-                <w:left w:val="single" w:sz="8" w:space="0" w:color="000000" w:themeColor="text1"/>
-                <w:right w:val="single" w:sz="8" w:space="0" w:color="000000" w:themeColor="text1"/>
-                <w:insideH w:val="single" w:sz="8" w:space="0" w:color="000000" w:themeColor="text1"/>
-                <w:insideV w:val="single" w:sz="8" w:space="0" w:color="000000" w:themeColor="text1"/>
+                <w:top w:val="single" w:sz="4" w:space="0" w:color="auto"/>
+                <w:left w:val="single" w:sz="4" w:space="0" w:color="auto"/>
+                <w:bottom w:val="single" w:sz="4" w:space="0" w:color="auto"/>
+                <w:right w:val="single" w:sz="4" w:space="0" w:color="auto"/>
+                <w:insideH w:val="single" w:sz="4" w:space="0" w:color="auto"/>
+                <w:insideV w:val="single" w:sz="4" w:space="0" w:color="auto"/>
               </w:tblBorders>
               <w:shd w:val="clear" w:color="auto" w:fill="FFFFFF" w:themeFill="background1"/>
               <w:tblLook w:val="04A0" w:firstRow="1" w:lastRow="0" w:firstColumn="1" w:lastColumn="0" w:noHBand="0" w:noVBand="1"/>
             </w:tblPr>
             <w:tblGrid>
-              <w:gridCol w:w="1199"/>
-              <w:gridCol w:w="2968"/>
-              <w:gridCol w:w="4167"/>
+              <w:gridCol w:w="1201"/>
+              <w:gridCol w:w="2989"/>
+              <w:gridCol w:w="4154"/>
             </w:tblGrid>
             <w:tr>
               <w:trPr>
@@ -6053,7 +7226,7 @@
               <w:tc>
                 <w:tcPr>
                   <w:cnfStyle w:val="001000000000" w:firstRow="0" w:lastRow="0" w:firstColumn="1" w:lastColumn="0" w:oddVBand="0" w:evenVBand="0" w:oddHBand="0" w:evenHBand="0" w:firstRowFirstColumn="0" w:firstRowLastColumn="0" w:lastRowFirstColumn="0" w:lastRowLastColumn="0"/>
-                  <w:tcW w:w="1340" w:type="dxa"/>
+                  <w:tcW w:w="1201" w:type="dxa"/>
                   <w:tcBorders>
                     <w:top w:val="none" w:sz="0" w:space="0" w:color="auto"/>
                     <w:left w:val="none" w:sz="0" w:space="0" w:color="auto"/>
@@ -6076,13 +7249,13 @@
                       <w:b w:val="0"/>
                       <w:szCs w:val="24"/>
                     </w:rPr>
-                    <w:t>No</w:t>
+                    <w:t>Step</w:t>
                   </w:r>
                 </w:p>
               </w:tc>
               <w:tc>
                 <w:tcPr>
-                  <w:tcW w:w="3392" w:type="dxa"/>
+                  <w:tcW w:w="2989" w:type="dxa"/>
                   <w:tcBorders>
                     <w:top w:val="none" w:sz="0" w:space="0" w:color="auto"/>
                     <w:left w:val="none" w:sz="0" w:space="0" w:color="auto"/>
@@ -6112,7 +7285,7 @@
               </w:tc>
               <w:tc>
                 <w:tcPr>
-                  <w:tcW w:w="4770" w:type="dxa"/>
+                  <w:tcW w:w="4154" w:type="dxa"/>
                   <w:tcBorders>
                     <w:top w:val="none" w:sz="0" w:space="0" w:color="auto"/>
                     <w:left w:val="none" w:sz="0" w:space="0" w:color="auto"/>
@@ -6148,7 +7321,7 @@
               <w:tc>
                 <w:tcPr>
                   <w:cnfStyle w:val="001000000000" w:firstRow="0" w:lastRow="0" w:firstColumn="1" w:lastColumn="0" w:oddVBand="0" w:evenVBand="0" w:oddHBand="0" w:evenHBand="0" w:firstRowFirstColumn="0" w:firstRowLastColumn="0" w:lastRowFirstColumn="0" w:lastRowLastColumn="0"/>
-                  <w:tcW w:w="1340" w:type="dxa"/>
+                  <w:tcW w:w="1201" w:type="dxa"/>
                   <w:tcBorders>
                     <w:left w:val="none" w:sz="0" w:space="0" w:color="auto"/>
                     <w:right w:val="none" w:sz="0" w:space="0" w:color="auto"/>
@@ -6163,11 +7336,19 @@
                       <w:szCs w:val="24"/>
                     </w:rPr>
                   </w:pPr>
+                  <w:r>
+                    <w:rPr>
+                      <w:rFonts w:cs="Times New Roman"/>
+                      <w:b w:val="0"/>
+                      <w:szCs w:val="24"/>
+                    </w:rPr>
+                    <w:t>1</w:t>
+                  </w:r>
                 </w:p>
               </w:tc>
               <w:tc>
                 <w:tcPr>
-                  <w:tcW w:w="3392" w:type="dxa"/>
+                  <w:tcW w:w="2989" w:type="dxa"/>
                   <w:tcBorders>
                     <w:left w:val="none" w:sz="0" w:space="0" w:color="auto"/>
                     <w:right w:val="none" w:sz="0" w:space="0" w:color="auto"/>
@@ -6182,196 +7363,18 @@
                       <w:szCs w:val="24"/>
                     </w:rPr>
                   </w:pPr>
+                  <w:r>
+                    <w:rPr>
+                      <w:rFonts w:cs="Times New Roman"/>
+                      <w:szCs w:val="24"/>
+                    </w:rPr>
+                    <w:t>Patient’s device check and get data from system.</w:t>
+                  </w:r>
                 </w:p>
               </w:tc>
               <w:tc>
                 <w:tcPr>
-                  <w:tcW w:w="4770" w:type="dxa"/>
-                  <w:tcBorders>
-                    <w:left w:val="none" w:sz="0" w:space="0" w:color="auto"/>
-                    <w:right w:val="none" w:sz="0" w:space="0" w:color="auto"/>
-                  </w:tcBorders>
-                  <w:shd w:val="clear" w:color="auto" w:fill="FFFFFF" w:themeFill="background1"/>
-                </w:tcPr>
-                <w:p>
-                  <w:pPr>
-                    <w:jc w:val="left"/>
-                    <w:cnfStyle w:val="000000100000" w:firstRow="0" w:lastRow="0" w:firstColumn="0" w:lastColumn="0" w:oddVBand="0" w:evenVBand="0" w:oddHBand="1" w:evenHBand="0" w:firstRowFirstColumn="0" w:firstRowLastColumn="0" w:lastRowFirstColumn="0" w:lastRowLastColumn="0"/>
-                    <w:rPr>
-                      <w:rFonts w:cs="Times New Roman"/>
-                      <w:szCs w:val="24"/>
-                    </w:rPr>
-                  </w:pPr>
-                </w:p>
-              </w:tc>
-            </w:tr>
-          </w:tbl>
-          <w:p>
-            <w:pPr>
-              <w:spacing w:before="120" w:after="120"/>
-              <w:rPr>
-                <w:rFonts w:cs="Times New Roman"/>
-                <w:b w:val="0"/>
-                <w:szCs w:val="24"/>
-              </w:rPr>
-            </w:pPr>
-          </w:p>
-          <w:p>
-            <w:pPr>
-              <w:spacing w:before="120" w:after="120"/>
-              <w:rPr>
-                <w:rFonts w:cs="Times New Roman"/>
-                <w:szCs w:val="24"/>
-              </w:rPr>
-            </w:pPr>
-            <w:r>
-              <w:rPr>
-                <w:rFonts w:cs="Times New Roman"/>
-                <w:szCs w:val="24"/>
-              </w:rPr>
-              <w:t>Exceptions:</w:t>
-            </w:r>
-          </w:p>
-          <w:tbl>
-            <w:tblPr>
-              <w:tblStyle w:val="LightShading"/>
-              <w:tblW w:w="0" w:type="auto"/>
-              <w:tblBorders>
-                <w:left w:val="single" w:sz="8" w:space="0" w:color="000000" w:themeColor="text1"/>
-                <w:right w:val="single" w:sz="8" w:space="0" w:color="000000" w:themeColor="text1"/>
-                <w:insideH w:val="single" w:sz="8" w:space="0" w:color="000000" w:themeColor="text1"/>
-                <w:insideV w:val="single" w:sz="8" w:space="0" w:color="000000" w:themeColor="text1"/>
-              </w:tblBorders>
-              <w:shd w:val="clear" w:color="auto" w:fill="FFFFFF" w:themeFill="background1"/>
-              <w:tblLook w:val="04A0" w:firstRow="1" w:lastRow="0" w:firstColumn="1" w:lastColumn="0" w:noHBand="0" w:noVBand="1"/>
-            </w:tblPr>
-            <w:tblGrid>
-              <w:gridCol w:w="1199"/>
-              <w:gridCol w:w="2968"/>
-              <w:gridCol w:w="4167"/>
-            </w:tblGrid>
-            <w:tr>
-              <w:trPr>
-                <w:cnfStyle w:val="100000000000" w:firstRow="1" w:lastRow="0" w:firstColumn="0" w:lastColumn="0" w:oddVBand="0" w:evenVBand="0" w:oddHBand="0" w:evenHBand="0" w:firstRowFirstColumn="0" w:firstRowLastColumn="0" w:lastRowFirstColumn="0" w:lastRowLastColumn="0"/>
-              </w:trPr>
-              <w:tc>
-                <w:tcPr>
-                  <w:cnfStyle w:val="001000000000" w:firstRow="0" w:lastRow="0" w:firstColumn="1" w:lastColumn="0" w:oddVBand="0" w:evenVBand="0" w:oddHBand="0" w:evenHBand="0" w:firstRowFirstColumn="0" w:firstRowLastColumn="0" w:lastRowFirstColumn="0" w:lastRowLastColumn="0"/>
-                  <w:tcW w:w="1340" w:type="dxa"/>
-                  <w:tcBorders>
-                    <w:top w:val="none" w:sz="0" w:space="0" w:color="auto"/>
-                    <w:left w:val="none" w:sz="0" w:space="0" w:color="auto"/>
-                    <w:bottom w:val="none" w:sz="0" w:space="0" w:color="auto"/>
-                    <w:right w:val="none" w:sz="0" w:space="0" w:color="auto"/>
-                  </w:tcBorders>
-                  <w:shd w:val="clear" w:color="auto" w:fill="D9D9D9" w:themeFill="background1" w:themeFillShade="D9"/>
-                </w:tcPr>
-                <w:p>
-                  <w:pPr>
-                    <w:rPr>
-                      <w:rFonts w:cs="Times New Roman"/>
-                      <w:b w:val="0"/>
-                      <w:szCs w:val="24"/>
-                    </w:rPr>
-                  </w:pPr>
-                  <w:r>
-                    <w:rPr>
-                      <w:rFonts w:cs="Times New Roman"/>
-                      <w:b w:val="0"/>
-                      <w:szCs w:val="24"/>
-                    </w:rPr>
-                    <w:t>No</w:t>
-                  </w:r>
-                </w:p>
-              </w:tc>
-              <w:tc>
-                <w:tcPr>
-                  <w:tcW w:w="3392" w:type="dxa"/>
-                  <w:tcBorders>
-                    <w:top w:val="none" w:sz="0" w:space="0" w:color="auto"/>
-                    <w:left w:val="none" w:sz="0" w:space="0" w:color="auto"/>
-                    <w:bottom w:val="none" w:sz="0" w:space="0" w:color="auto"/>
-                    <w:right w:val="none" w:sz="0" w:space="0" w:color="auto"/>
-                  </w:tcBorders>
-                  <w:shd w:val="clear" w:color="auto" w:fill="D9D9D9" w:themeFill="background1" w:themeFillShade="D9"/>
-                </w:tcPr>
-                <w:p>
-                  <w:pPr>
-                    <w:cnfStyle w:val="100000000000" w:firstRow="1" w:lastRow="0" w:firstColumn="0" w:lastColumn="0" w:oddVBand="0" w:evenVBand="0" w:oddHBand="0" w:evenHBand="0" w:firstRowFirstColumn="0" w:firstRowLastColumn="0" w:lastRowFirstColumn="0" w:lastRowLastColumn="0"/>
-                    <w:rPr>
-                      <w:rFonts w:cs="Times New Roman"/>
-                      <w:b w:val="0"/>
-                      <w:szCs w:val="24"/>
-                    </w:rPr>
-                  </w:pPr>
-                  <w:r>
-                    <w:rPr>
-                      <w:rFonts w:cs="Times New Roman"/>
-                      <w:b w:val="0"/>
-                      <w:szCs w:val="24"/>
-                    </w:rPr>
-                    <w:t>Actor Action</w:t>
-                  </w:r>
-                </w:p>
-              </w:tc>
-              <w:tc>
-                <w:tcPr>
-                  <w:tcW w:w="4770" w:type="dxa"/>
-                  <w:tcBorders>
-                    <w:top w:val="none" w:sz="0" w:space="0" w:color="auto"/>
-                    <w:left w:val="none" w:sz="0" w:space="0" w:color="auto"/>
-                    <w:bottom w:val="none" w:sz="0" w:space="0" w:color="auto"/>
-                    <w:right w:val="none" w:sz="0" w:space="0" w:color="auto"/>
-                  </w:tcBorders>
-                  <w:shd w:val="clear" w:color="auto" w:fill="D9D9D9" w:themeFill="background1" w:themeFillShade="D9"/>
-                </w:tcPr>
-                <w:p>
-                  <w:pPr>
-                    <w:cnfStyle w:val="100000000000" w:firstRow="1" w:lastRow="0" w:firstColumn="0" w:lastColumn="0" w:oddVBand="0" w:evenVBand="0" w:oddHBand="0" w:evenHBand="0" w:firstRowFirstColumn="0" w:firstRowLastColumn="0" w:lastRowFirstColumn="0" w:lastRowLastColumn="0"/>
-                    <w:rPr>
-                      <w:rFonts w:cs="Times New Roman"/>
-                      <w:b w:val="0"/>
-                      <w:szCs w:val="24"/>
-                    </w:rPr>
-                  </w:pPr>
-                  <w:r>
-                    <w:rPr>
-                      <w:rFonts w:cs="Times New Roman"/>
-                      <w:b w:val="0"/>
-                      <w:szCs w:val="24"/>
-                    </w:rPr>
-                    <w:t>System Response</w:t>
-                  </w:r>
-                </w:p>
-              </w:tc>
-            </w:tr>
-            <w:tr>
-              <w:trPr>
-                <w:cnfStyle w:val="000000100000" w:firstRow="0" w:lastRow="0" w:firstColumn="0" w:lastColumn="0" w:oddVBand="0" w:evenVBand="0" w:oddHBand="1" w:evenHBand="0" w:firstRowFirstColumn="0" w:firstRowLastColumn="0" w:lastRowFirstColumn="0" w:lastRowLastColumn="0"/>
-              </w:trPr>
-              <w:tc>
-                <w:tcPr>
-                  <w:cnfStyle w:val="001000000000" w:firstRow="0" w:lastRow="0" w:firstColumn="1" w:lastColumn="0" w:oddVBand="0" w:evenVBand="0" w:oddHBand="0" w:evenHBand="0" w:firstRowFirstColumn="0" w:firstRowLastColumn="0" w:lastRowFirstColumn="0" w:lastRowLastColumn="0"/>
-                  <w:tcW w:w="1340" w:type="dxa"/>
-                  <w:tcBorders>
-                    <w:left w:val="none" w:sz="0" w:space="0" w:color="auto"/>
-                    <w:right w:val="none" w:sz="0" w:space="0" w:color="auto"/>
-                  </w:tcBorders>
-                  <w:shd w:val="clear" w:color="auto" w:fill="FFFFFF" w:themeFill="background1"/>
-                </w:tcPr>
-                <w:p>
-                  <w:pPr>
-                    <w:rPr>
-                      <w:rFonts w:cs="Times New Roman"/>
-                      <w:b w:val="0"/>
-                      <w:szCs w:val="24"/>
-                    </w:rPr>
-                  </w:pPr>
-                </w:p>
-              </w:tc>
-              <w:tc>
-                <w:tcPr>
-                  <w:tcW w:w="3392" w:type="dxa"/>
+                  <w:tcW w:w="4154" w:type="dxa"/>
                   <w:tcBorders>
                     <w:left w:val="none" w:sz="0" w:space="0" w:color="auto"/>
                     <w:right w:val="none" w:sz="0" w:space="0" w:color="auto"/>
@@ -6386,21 +7389,73 @@
                       <w:szCs w:val="24"/>
                     </w:rPr>
                   </w:pPr>
+                  <w:r>
+                    <w:rPr>
+                      <w:rFonts w:cs="Times New Roman"/>
+                      <w:szCs w:val="24"/>
+                    </w:rPr>
+                    <w:t>Scheduler send treatment included time to the patient.</w:t>
+                  </w:r>
+                </w:p>
+              </w:tc>
+            </w:tr>
+            <w:tr>
+              <w:tc>
+                <w:tcPr>
+                  <w:cnfStyle w:val="001000000000" w:firstRow="0" w:lastRow="0" w:firstColumn="1" w:lastColumn="0" w:oddVBand="0" w:evenVBand="0" w:oddHBand="0" w:evenHBand="0" w:firstRowFirstColumn="0" w:firstRowLastColumn="0" w:lastRowFirstColumn="0" w:lastRowLastColumn="0"/>
+                  <w:tcW w:w="1201" w:type="dxa"/>
+                  <w:shd w:val="clear" w:color="auto" w:fill="FFFFFF" w:themeFill="background1"/>
+                </w:tcPr>
+                <w:p>
+                  <w:pPr>
+                    <w:rPr>
+                      <w:rFonts w:cs="Times New Roman"/>
+                      <w:b w:val="0"/>
+                      <w:szCs w:val="24"/>
+                    </w:rPr>
+                  </w:pPr>
+                  <w:r>
+                    <w:rPr>
+                      <w:rFonts w:cs="Times New Roman"/>
+                      <w:b w:val="0"/>
+                      <w:szCs w:val="24"/>
+                    </w:rPr>
+                    <w:t>2</w:t>
+                  </w:r>
                 </w:p>
               </w:tc>
               <w:tc>
                 <w:tcPr>
-                  <w:tcW w:w="4770" w:type="dxa"/>
-                  <w:tcBorders>
-                    <w:left w:val="none" w:sz="0" w:space="0" w:color="auto"/>
-                    <w:right w:val="none" w:sz="0" w:space="0" w:color="auto"/>
-                  </w:tcBorders>
+                  <w:tcW w:w="2989" w:type="dxa"/>
                   <w:shd w:val="clear" w:color="auto" w:fill="FFFFFF" w:themeFill="background1"/>
                 </w:tcPr>
                 <w:p>
                   <w:pPr>
-                    <w:jc w:val="left"/>
-                    <w:cnfStyle w:val="000000100000" w:firstRow="0" w:lastRow="0" w:firstColumn="0" w:lastColumn="0" w:oddVBand="0" w:evenVBand="0" w:oddHBand="1" w:evenHBand="0" w:firstRowFirstColumn="0" w:firstRowLastColumn="0" w:lastRowFirstColumn="0" w:lastRowLastColumn="0"/>
+                    <w:cnfStyle w:val="000000000000" w:firstRow="0" w:lastRow="0" w:firstColumn="0" w:lastColumn="0" w:oddVBand="0" w:evenVBand="0" w:oddHBand="0" w:evenHBand="0" w:firstRowFirstColumn="0" w:firstRowLastColumn="0" w:lastRowFirstColumn="0" w:lastRowLastColumn="0"/>
+                    <w:rPr>
+                      <w:rFonts w:cs="Times New Roman"/>
+                      <w:szCs w:val="24"/>
+                    </w:rPr>
+                  </w:pPr>
+                  <w:r>
+                    <w:rPr>
+                      <w:rFonts w:cs="Times New Roman"/>
+                      <w:szCs w:val="24"/>
+                    </w:rPr>
+                    <w:t xml:space="preserve">Patient’s device analyses  treatment and set up </w:t>
+                  </w:r>
+                  <w:bookmarkStart w:id="5" w:name="_GoBack"/>
+                  <w:bookmarkEnd w:id="5"/>
+                </w:p>
+              </w:tc>
+              <w:tc>
+                <w:tcPr>
+                  <w:tcW w:w="4154" w:type="dxa"/>
+                  <w:shd w:val="clear" w:color="auto" w:fill="FFFFFF" w:themeFill="background1"/>
+                </w:tcPr>
+                <w:p>
+                  <w:pPr>
+                    <w:cnfStyle w:val="000000000000" w:firstRow="0" w:lastRow="0" w:firstColumn="0" w:lastColumn="0" w:oddVBand="0" w:evenVBand="0" w:oddHBand="0" w:evenHBand="0" w:firstRowFirstColumn="0" w:firstRowLastColumn="0" w:lastRowFirstColumn="0" w:lastRowLastColumn="0"/>
                     <w:rPr>
                       <w:rFonts w:cs="Times New Roman"/>
                       <w:szCs w:val="24"/>
@@ -6424,6 +7479,75 @@
                 <w:rFonts w:cs="Times New Roman"/>
                 <w:szCs w:val="24"/>
               </w:rPr>
+              <w:t>Alternative Scenario:</w:t>
+            </w:r>
+            <w:r>
+              <w:rPr>
+                <w:rFonts w:cs="Times New Roman"/>
+                <w:b w:val="0"/>
+                <w:szCs w:val="24"/>
+              </w:rPr>
+              <w:t xml:space="preserve"> </w:t>
+            </w:r>
+            <w:r>
+              <w:rPr>
+                <w:rFonts w:cs="Times New Roman"/>
+                <w:b w:val="0"/>
+                <w:szCs w:val="24"/>
+              </w:rPr>
+              <w:t>N/A</w:t>
+            </w:r>
+          </w:p>
+          <w:p>
+            <w:pPr>
+              <w:spacing w:before="120" w:after="120"/>
+              <w:rPr>
+                <w:rFonts w:cs="Times New Roman"/>
+                <w:b w:val="0"/>
+                <w:szCs w:val="24"/>
+              </w:rPr>
+            </w:pPr>
+            <w:proofErr w:type="spellStart"/>
+            <w:r>
+              <w:rPr>
+                <w:rFonts w:cs="Times New Roman"/>
+                <w:szCs w:val="24"/>
+              </w:rPr>
+              <w:t>Exceptions:</w:t>
+            </w:r>
+            <w:r>
+              <w:rPr>
+                <w:rFonts w:cs="Times New Roman"/>
+                <w:b w:val="0"/>
+                <w:szCs w:val="24"/>
+              </w:rPr>
+              <w:t>N</w:t>
+            </w:r>
+            <w:proofErr w:type="spellEnd"/>
+            <w:r>
+              <w:rPr>
+                <w:rFonts w:cs="Times New Roman"/>
+                <w:b w:val="0"/>
+                <w:szCs w:val="24"/>
+              </w:rPr>
+              <w:t>/A</w:t>
+            </w:r>
+          </w:p>
+          <w:p>
+            <w:pPr>
+              <w:spacing w:before="120" w:after="120"/>
+              <w:rPr>
+                <w:rFonts w:cs="Times New Roman"/>
+                <w:b w:val="0"/>
+                <w:szCs w:val="24"/>
+              </w:rPr>
+            </w:pPr>
+            <w:r>
+              <w:rPr>
+                <w:rFonts w:cs="Times New Roman"/>
+                <w:szCs w:val="24"/>
+              </w:rPr>
+              <w:lastRenderedPageBreak/>
               <w:t>Relationships:</w:t>
             </w:r>
             <w:r>
@@ -6432,7 +7556,15 @@
                 <w:b w:val="0"/>
                 <w:szCs w:val="24"/>
               </w:rPr>
-              <w:t xml:space="preserve"> Generalization of “Manage Account”</w:t>
+              <w:t xml:space="preserve"> </w:t>
+            </w:r>
+            <w:r>
+              <w:rPr>
+                <w:rFonts w:cs="Times New Roman"/>
+                <w:b w:val="0"/>
+                <w:szCs w:val="24"/>
+              </w:rPr>
+              <w:t>N/A</w:t>
             </w:r>
           </w:p>
           <w:p>
@@ -6473,72 +7605,6 @@
               </w:rPr>
               <w:t>Account must be existed in system.</w:t>
             </w:r>
-          </w:p>
-          <w:p>
-            <w:pPr>
-              <w:pStyle w:val="ListParagraph"/>
-              <w:numPr>
-                <w:ilvl w:val="0"/>
-                <w:numId w:val="10"/>
-              </w:numPr>
-              <w:spacing w:before="120" w:after="120"/>
-              <w:rPr>
-                <w:b w:val="0"/>
-                <w:szCs w:val="24"/>
-              </w:rPr>
-            </w:pPr>
-            <w:r>
-              <w:rPr>
-                <w:rFonts w:ascii="Times New Roman" w:hAnsi="Times New Roman" w:cs="Times New Roman"/>
-                <w:b w:val="0"/>
-                <w:color w:val="FF0000"/>
-                <w:szCs w:val="24"/>
-              </w:rPr>
-              <w:t>[</w:t>
-            </w:r>
-            <w:r>
-              <w:rPr>
-                <w:rFonts w:ascii="Times New Roman" w:hAnsi="Times New Roman" w:cs="Times New Roman"/>
-                <w:b w:val="0"/>
-                <w:color w:val="FF0000"/>
-                <w:szCs w:val="24"/>
-              </w:rPr>
-              <w:t>He thong phai co it nhat 1 y ta 1 bac si trong he thong</w:t>
-            </w:r>
-            <w:r>
-              <w:rPr>
-                <w:rFonts w:ascii="Times New Roman" w:hAnsi="Times New Roman" w:cs="Times New Roman"/>
-                <w:b w:val="0"/>
-                <w:color w:val="FF0000"/>
-                <w:szCs w:val="24"/>
-              </w:rPr>
-              <w:t>]</w:t>
-            </w:r>
-          </w:p>
-          <w:p>
-            <w:pPr>
-              <w:pStyle w:val="ListParagraph"/>
-              <w:numPr>
-                <w:ilvl w:val="0"/>
-                <w:numId w:val="10"/>
-              </w:numPr>
-              <w:spacing w:before="120" w:after="120"/>
-              <w:rPr>
-                <w:b w:val="0"/>
-                <w:szCs w:val="24"/>
-              </w:rPr>
-            </w:pPr>
-            <w:r>
-              <w:rPr>
-                <w:rFonts w:ascii="Times New Roman" w:hAnsi="Times New Roman" w:cs="Times New Roman"/>
-                <w:b w:val="0"/>
-                <w:color w:val="FF0000"/>
-                <w:szCs w:val="24"/>
-              </w:rPr>
-              <w:t>[Khong xoa nhung bac si da dieu tri cho bat ky 1 benh nhan nao]</w:t>
-            </w:r>
-            <w:bookmarkStart w:id="5" w:name="_GoBack"/>
-            <w:bookmarkEnd w:id="5"/>
           </w:p>
         </w:tc>
       </w:tr>
@@ -6564,7 +7630,7 @@
 </file>
 
 <file path=word/numbering.xml><?xml version="1.0" encoding="utf-8"?>
-<w:numbering xmlns:wpc="http://schemas.microsoft.com/office/word/2010/wordprocessingCanvas" xmlns:mc="http://schemas.openxmlformats.org/markup-compatibility/2006" xmlns:o="urn:schemas-microsoft-com:office:office" xmlns:r="http://schemas.openxmlformats.org/officeDocument/2006/relationships" xmlns:m="http://schemas.openxmlformats.org/officeDocument/2006/math" xmlns:v="urn:schemas-microsoft-com:vml" xmlns:wp14="http://schemas.microsoft.com/office/word/2010/wordprocessingDrawing" xmlns:wp="http://schemas.openxmlformats.org/drawingml/2006/wordprocessingDrawing" xmlns:w10="urn:schemas-microsoft-com:office:word" xmlns:w="http://schemas.openxmlformats.org/wordprocessingml/2006/main" xmlns:w14="http://schemas.microsoft.com/office/word/2010/wordml" xmlns:wpg="http://schemas.microsoft.com/office/word/2010/wordprocessingGroup" xmlns:wpi="http://schemas.microsoft.com/office/word/2010/wordprocessingInk" xmlns:wne="http://schemas.microsoft.com/office/word/2006/wordml" xmlns:wps="http://schemas.microsoft.com/office/word/2010/wordprocessingShape" mc:Ignorable="w14 wp14">
+<w:numbering xmlns:wpc="http://schemas.microsoft.com/office/word/2010/wordprocessingCanvas" xmlns:mc="http://schemas.openxmlformats.org/markup-compatibility/2006" xmlns:o="urn:schemas-microsoft-com:office:office" xmlns:r="http://schemas.openxmlformats.org/officeDocument/2006/relationships" xmlns:m="http://schemas.openxmlformats.org/officeDocument/2006/math" xmlns:v="urn:schemas-microsoft-com:vml" xmlns:wp14="http://schemas.microsoft.com/office/word/2010/wordprocessingDrawing" xmlns:wp="http://schemas.openxmlformats.org/drawingml/2006/wordprocessingDrawing" xmlns:w10="urn:schemas-microsoft-com:office:word" xmlns:w="http://schemas.openxmlformats.org/wordprocessingml/2006/main" xmlns:w14="http://schemas.microsoft.com/office/word/2010/wordml" xmlns:w15="http://schemas.microsoft.com/office/word/2012/wordml" xmlns:wpg="http://schemas.microsoft.com/office/word/2010/wordprocessingGroup" xmlns:wpi="http://schemas.microsoft.com/office/word/2010/wordprocessingInk" xmlns:wne="http://schemas.microsoft.com/office/word/2006/wordml" xmlns:wps="http://schemas.microsoft.com/office/word/2010/wordprocessingShape" mc:Ignorable="w14 w15 wp14">
   <w:abstractNum w:abstractNumId="0">
     <w:nsid w:val="0475265C"/>
     <w:multiLevelType w:val="multilevel"/>
@@ -8707,7 +9773,7 @@
 </file>
 
 <file path=word/styles.xml><?xml version="1.0" encoding="utf-8"?>
-<w:styles xmlns:mc="http://schemas.openxmlformats.org/markup-compatibility/2006" xmlns:r="http://schemas.openxmlformats.org/officeDocument/2006/relationships" xmlns:w="http://schemas.openxmlformats.org/wordprocessingml/2006/main" xmlns:w14="http://schemas.microsoft.com/office/word/2010/wordml" mc:Ignorable="w14">
+<w:styles xmlns:mc="http://schemas.openxmlformats.org/markup-compatibility/2006" xmlns:r="http://schemas.openxmlformats.org/officeDocument/2006/relationships" xmlns:w="http://schemas.openxmlformats.org/wordprocessingml/2006/main" xmlns:w14="http://schemas.microsoft.com/office/word/2010/wordml" xmlns:w15="http://schemas.microsoft.com/office/word/2012/wordml" mc:Ignorable="w14 w15">
   <w:docDefaults>
     <w:rPrDefault>
       <w:rPr>
@@ -8723,144 +9789,378 @@
       </w:pPr>
     </w:pPrDefault>
   </w:docDefaults>
-  <w:latentStyles w:defLockedState="0" w:defUIPriority="99" w:defSemiHidden="1" w:defUnhideWhenUsed="1" w:defQFormat="0" w:count="267">
-    <w:lsdException w:name="Normal" w:semiHidden="0" w:uiPriority="0" w:unhideWhenUsed="0" w:qFormat="1"/>
-    <w:lsdException w:name="heading 1" w:semiHidden="0" w:uiPriority="9" w:unhideWhenUsed="0" w:qFormat="1"/>
-    <w:lsdException w:name="heading 2" w:uiPriority="9" w:qFormat="1"/>
-    <w:lsdException w:name="heading 3" w:uiPriority="9" w:qFormat="1"/>
-    <w:lsdException w:name="heading 4" w:uiPriority="9" w:qFormat="1"/>
-    <w:lsdException w:name="heading 5" w:uiPriority="9" w:qFormat="1"/>
-    <w:lsdException w:name="heading 6" w:uiPriority="9" w:qFormat="1"/>
-    <w:lsdException w:name="heading 7" w:uiPriority="9" w:qFormat="1"/>
-    <w:lsdException w:name="heading 8" w:uiPriority="9" w:qFormat="1"/>
-    <w:lsdException w:name="heading 9" w:uiPriority="9" w:qFormat="1"/>
-    <w:lsdException w:name="toc 1" w:uiPriority="39"/>
-    <w:lsdException w:name="toc 2" w:uiPriority="39"/>
-    <w:lsdException w:name="toc 3" w:uiPriority="39"/>
-    <w:lsdException w:name="toc 4" w:uiPriority="39"/>
-    <w:lsdException w:name="toc 5" w:uiPriority="39"/>
-    <w:lsdException w:name="toc 6" w:uiPriority="39"/>
-    <w:lsdException w:name="toc 7" w:uiPriority="39"/>
-    <w:lsdException w:name="toc 8" w:uiPriority="39"/>
-    <w:lsdException w:name="toc 9" w:uiPriority="39"/>
-    <w:lsdException w:name="caption" w:uiPriority="35" w:qFormat="1"/>
-    <w:lsdException w:name="Title" w:semiHidden="0" w:uiPriority="10" w:unhideWhenUsed="0" w:qFormat="1"/>
-    <w:lsdException w:name="Default Paragraph Font" w:uiPriority="1"/>
-    <w:lsdException w:name="Subtitle" w:semiHidden="0" w:uiPriority="11" w:unhideWhenUsed="0" w:qFormat="1"/>
-    <w:lsdException w:name="Strong" w:semiHidden="0" w:uiPriority="22" w:unhideWhenUsed="0" w:qFormat="1"/>
-    <w:lsdException w:name="Emphasis" w:semiHidden="0" w:uiPriority="20" w:unhideWhenUsed="0" w:qFormat="1"/>
-    <w:lsdException w:name="Table Grid" w:semiHidden="0" w:uiPriority="39" w:unhideWhenUsed="0"/>
-    <w:lsdException w:name="Placeholder Text" w:unhideWhenUsed="0"/>
-    <w:lsdException w:name="No Spacing" w:semiHidden="0" w:uiPriority="1" w:unhideWhenUsed="0" w:qFormat="1"/>
-    <w:lsdException w:name="Light Shading" w:semiHidden="0" w:uiPriority="60" w:unhideWhenUsed="0"/>
-    <w:lsdException w:name="Light List" w:semiHidden="0" w:uiPriority="61" w:unhideWhenUsed="0"/>
-    <w:lsdException w:name="Light Grid" w:semiHidden="0" w:uiPriority="62" w:unhideWhenUsed="0"/>
-    <w:lsdException w:name="Medium Shading 1" w:semiHidden="0" w:uiPriority="63" w:unhideWhenUsed="0"/>
-    <w:lsdException w:name="Medium Shading 2" w:semiHidden="0" w:uiPriority="64" w:unhideWhenUsed="0"/>
-    <w:lsdException w:name="Medium List 1" w:semiHidden="0" w:uiPriority="65" w:unhideWhenUsed="0"/>
-    <w:lsdException w:name="Medium List 2" w:semiHidden="0" w:uiPriority="66" w:unhideWhenUsed="0"/>
-    <w:lsdException w:name="Medium Grid 1" w:semiHidden="0" w:uiPriority="67" w:unhideWhenUsed="0"/>
-    <w:lsdException w:name="Medium Grid 2" w:semiHidden="0" w:uiPriority="68" w:unhideWhenUsed="0"/>
-    <w:lsdException w:name="Medium Grid 3" w:semiHidden="0" w:uiPriority="69" w:unhideWhenUsed="0"/>
-    <w:lsdException w:name="Dark List" w:semiHidden="0" w:uiPriority="70" w:unhideWhenUsed="0"/>
-    <w:lsdException w:name="Colorful Shading" w:semiHidden="0" w:uiPriority="71" w:unhideWhenUsed="0"/>
-    <w:lsdException w:name="Colorful List" w:semiHidden="0" w:uiPriority="72" w:unhideWhenUsed="0"/>
-    <w:lsdException w:name="Colorful Grid" w:semiHidden="0" w:uiPriority="73" w:unhideWhenUsed="0"/>
-    <w:lsdException w:name="Light Shading Accent 1" w:semiHidden="0" w:uiPriority="60" w:unhideWhenUsed="0"/>
-    <w:lsdException w:name="Light List Accent 1" w:semiHidden="0" w:uiPriority="61" w:unhideWhenUsed="0"/>
-    <w:lsdException w:name="Light Grid Accent 1" w:semiHidden="0" w:uiPriority="62" w:unhideWhenUsed="0"/>
-    <w:lsdException w:name="Medium Shading 1 Accent 1" w:semiHidden="0" w:uiPriority="63" w:unhideWhenUsed="0"/>
-    <w:lsdException w:name="Medium Shading 2 Accent 1" w:semiHidden="0" w:uiPriority="64" w:unhideWhenUsed="0"/>
-    <w:lsdException w:name="Medium List 1 Accent 1" w:semiHidden="0" w:uiPriority="65" w:unhideWhenUsed="0"/>
-    <w:lsdException w:name="Revision" w:unhideWhenUsed="0"/>
-    <w:lsdException w:name="List Paragraph" w:semiHidden="0" w:uiPriority="34" w:unhideWhenUsed="0" w:qFormat="1"/>
-    <w:lsdException w:name="Quote" w:semiHidden="0" w:uiPriority="29" w:unhideWhenUsed="0" w:qFormat="1"/>
-    <w:lsdException w:name="Intense Quote" w:semiHidden="0" w:uiPriority="30" w:unhideWhenUsed="0" w:qFormat="1"/>
-    <w:lsdException w:name="Medium List 2 Accent 1" w:semiHidden="0" w:uiPriority="66" w:unhideWhenUsed="0"/>
-    <w:lsdException w:name="Medium Grid 1 Accent 1" w:semiHidden="0" w:uiPriority="67" w:unhideWhenUsed="0"/>
-    <w:lsdException w:name="Medium Grid 2 Accent 1" w:semiHidden="0" w:uiPriority="68" w:unhideWhenUsed="0"/>
-    <w:lsdException w:name="Medium Grid 3 Accent 1" w:semiHidden="0" w:uiPriority="69" w:unhideWhenUsed="0"/>
-    <w:lsdException w:name="Dark List Accent 1" w:semiHidden="0" w:uiPriority="70" w:unhideWhenUsed="0"/>
-    <w:lsdException w:name="Colorful Shading Accent 1" w:semiHidden="0" w:uiPriority="71" w:unhideWhenUsed="0"/>
-    <w:lsdException w:name="Colorful List Accent 1" w:semiHidden="0" w:uiPriority="72" w:unhideWhenUsed="0"/>
-    <w:lsdException w:name="Colorful Grid Accent 1" w:semiHidden="0" w:uiPriority="73" w:unhideWhenUsed="0"/>
-    <w:lsdException w:name="Light Shading Accent 2" w:semiHidden="0" w:uiPriority="60" w:unhideWhenUsed="0"/>
-    <w:lsdException w:name="Light List Accent 2" w:semiHidden="0" w:uiPriority="61" w:unhideWhenUsed="0"/>
-    <w:lsdException w:name="Light Grid Accent 2" w:semiHidden="0" w:uiPriority="62" w:unhideWhenUsed="0"/>
-    <w:lsdException w:name="Medium Shading 1 Accent 2" w:semiHidden="0" w:uiPriority="63" w:unhideWhenUsed="0"/>
-    <w:lsdException w:name="Medium Shading 2 Accent 2" w:semiHidden="0" w:uiPriority="64" w:unhideWhenUsed="0"/>
-    <w:lsdException w:name="Medium List 1 Accent 2" w:semiHidden="0" w:uiPriority="65" w:unhideWhenUsed="0"/>
-    <w:lsdException w:name="Medium List 2 Accent 2" w:semiHidden="0" w:uiPriority="66" w:unhideWhenUsed="0"/>
-    <w:lsdException w:name="Medium Grid 1 Accent 2" w:semiHidden="0" w:uiPriority="67" w:unhideWhenUsed="0"/>
-    <w:lsdException w:name="Medium Grid 2 Accent 2" w:semiHidden="0" w:uiPriority="68" w:unhideWhenUsed="0"/>
-    <w:lsdException w:name="Medium Grid 3 Accent 2" w:semiHidden="0" w:uiPriority="69" w:unhideWhenUsed="0"/>
-    <w:lsdException w:name="Dark List Accent 2" w:semiHidden="0" w:uiPriority="70" w:unhideWhenUsed="0"/>
-    <w:lsdException w:name="Colorful Shading Accent 2" w:semiHidden="0" w:uiPriority="71" w:unhideWhenUsed="0"/>
-    <w:lsdException w:name="Colorful List Accent 2" w:semiHidden="0" w:uiPriority="72" w:unhideWhenUsed="0"/>
-    <w:lsdException w:name="Colorful Grid Accent 2" w:semiHidden="0" w:uiPriority="73" w:unhideWhenUsed="0"/>
-    <w:lsdException w:name="Light Shading Accent 3" w:semiHidden="0" w:uiPriority="60" w:unhideWhenUsed="0"/>
-    <w:lsdException w:name="Light List Accent 3" w:semiHidden="0" w:uiPriority="61" w:unhideWhenUsed="0"/>
-    <w:lsdException w:name="Light Grid Accent 3" w:semiHidden="0" w:uiPriority="62" w:unhideWhenUsed="0"/>
-    <w:lsdException w:name="Medium Shading 1 Accent 3" w:semiHidden="0" w:uiPriority="63" w:unhideWhenUsed="0"/>
-    <w:lsdException w:name="Medium Shading 2 Accent 3" w:semiHidden="0" w:uiPriority="64" w:unhideWhenUsed="0"/>
-    <w:lsdException w:name="Medium List 1 Accent 3" w:semiHidden="0" w:uiPriority="65" w:unhideWhenUsed="0"/>
-    <w:lsdException w:name="Medium List 2 Accent 3" w:semiHidden="0" w:uiPriority="66" w:unhideWhenUsed="0"/>
-    <w:lsdException w:name="Medium Grid 1 Accent 3" w:semiHidden="0" w:uiPriority="67" w:unhideWhenUsed="0"/>
-    <w:lsdException w:name="Medium Grid 2 Accent 3" w:semiHidden="0" w:uiPriority="68" w:unhideWhenUsed="0"/>
-    <w:lsdException w:name="Medium Grid 3 Accent 3" w:semiHidden="0" w:uiPriority="69" w:unhideWhenUsed="0"/>
-    <w:lsdException w:name="Dark List Accent 3" w:semiHidden="0" w:uiPriority="70" w:unhideWhenUsed="0"/>
-    <w:lsdException w:name="Colorful Shading Accent 3" w:semiHidden="0" w:uiPriority="71" w:unhideWhenUsed="0"/>
-    <w:lsdException w:name="Colorful List Accent 3" w:semiHidden="0" w:uiPriority="72" w:unhideWhenUsed="0"/>
-    <w:lsdException w:name="Colorful Grid Accent 3" w:semiHidden="0" w:uiPriority="73" w:unhideWhenUsed="0"/>
-    <w:lsdException w:name="Light Shading Accent 4" w:semiHidden="0" w:uiPriority="60" w:unhideWhenUsed="0"/>
-    <w:lsdException w:name="Light List Accent 4" w:semiHidden="0" w:uiPriority="61" w:unhideWhenUsed="0"/>
-    <w:lsdException w:name="Light Grid Accent 4" w:semiHidden="0" w:uiPriority="62" w:unhideWhenUsed="0"/>
-    <w:lsdException w:name="Medium Shading 1 Accent 4" w:semiHidden="0" w:uiPriority="63" w:unhideWhenUsed="0"/>
-    <w:lsdException w:name="Medium Shading 2 Accent 4" w:semiHidden="0" w:uiPriority="64" w:unhideWhenUsed="0"/>
-    <w:lsdException w:name="Medium List 1 Accent 4" w:semiHidden="0" w:uiPriority="65" w:unhideWhenUsed="0"/>
-    <w:lsdException w:name="Medium List 2 Accent 4" w:semiHidden="0" w:uiPriority="66" w:unhideWhenUsed="0"/>
-    <w:lsdException w:name="Medium Grid 1 Accent 4" w:semiHidden="0" w:uiPriority="67" w:unhideWhenUsed="0"/>
-    <w:lsdException w:name="Medium Grid 2 Accent 4" w:semiHidden="0" w:uiPriority="68" w:unhideWhenUsed="0"/>
-    <w:lsdException w:name="Medium Grid 3 Accent 4" w:semiHidden="0" w:uiPriority="69" w:unhideWhenUsed="0"/>
-    <w:lsdException w:name="Dark List Accent 4" w:semiHidden="0" w:uiPriority="70" w:unhideWhenUsed="0"/>
-    <w:lsdException w:name="Colorful Shading Accent 4" w:semiHidden="0" w:uiPriority="71" w:unhideWhenUsed="0"/>
-    <w:lsdException w:name="Colorful List Accent 4" w:semiHidden="0" w:uiPriority="72" w:unhideWhenUsed="0"/>
-    <w:lsdException w:name="Colorful Grid Accent 4" w:semiHidden="0" w:uiPriority="73" w:unhideWhenUsed="0"/>
-    <w:lsdException w:name="Light Shading Accent 5" w:semiHidden="0" w:uiPriority="60" w:unhideWhenUsed="0"/>
-    <w:lsdException w:name="Light List Accent 5" w:semiHidden="0" w:uiPriority="61" w:unhideWhenUsed="0"/>
-    <w:lsdException w:name="Light Grid Accent 5" w:semiHidden="0" w:uiPriority="62" w:unhideWhenUsed="0"/>
-    <w:lsdException w:name="Medium Shading 1 Accent 5" w:semiHidden="0" w:uiPriority="63" w:unhideWhenUsed="0"/>
-    <w:lsdException w:name="Medium Shading 2 Accent 5" w:semiHidden="0" w:uiPriority="64" w:unhideWhenUsed="0"/>
-    <w:lsdException w:name="Medium List 1 Accent 5" w:semiHidden="0" w:uiPriority="65" w:unhideWhenUsed="0"/>
-    <w:lsdException w:name="Medium List 2 Accent 5" w:semiHidden="0" w:uiPriority="66" w:unhideWhenUsed="0"/>
-    <w:lsdException w:name="Medium Grid 1 Accent 5" w:semiHidden="0" w:uiPriority="67" w:unhideWhenUsed="0"/>
-    <w:lsdException w:name="Medium Grid 2 Accent 5" w:semiHidden="0" w:uiPriority="68" w:unhideWhenUsed="0"/>
-    <w:lsdException w:name="Medium Grid 3 Accent 5" w:semiHidden="0" w:uiPriority="69" w:unhideWhenUsed="0"/>
-    <w:lsdException w:name="Dark List Accent 5" w:semiHidden="0" w:uiPriority="70" w:unhideWhenUsed="0"/>
-    <w:lsdException w:name="Colorful Shading Accent 5" w:semiHidden="0" w:uiPriority="71" w:unhideWhenUsed="0"/>
-    <w:lsdException w:name="Colorful List Accent 5" w:semiHidden="0" w:uiPriority="72" w:unhideWhenUsed="0"/>
-    <w:lsdException w:name="Colorful Grid Accent 5" w:semiHidden="0" w:uiPriority="73" w:unhideWhenUsed="0"/>
-    <w:lsdException w:name="Light Shading Accent 6" w:semiHidden="0" w:uiPriority="60" w:unhideWhenUsed="0"/>
-    <w:lsdException w:name="Light List Accent 6" w:semiHidden="0" w:uiPriority="61" w:unhideWhenUsed="0"/>
-    <w:lsdException w:name="Light Grid Accent 6" w:semiHidden="0" w:uiPriority="62" w:unhideWhenUsed="0"/>
-    <w:lsdException w:name="Medium Shading 1 Accent 6" w:semiHidden="0" w:uiPriority="63" w:unhideWhenUsed="0"/>
-    <w:lsdException w:name="Medium Shading 2 Accent 6" w:semiHidden="0" w:uiPriority="64" w:unhideWhenUsed="0"/>
-    <w:lsdException w:name="Medium List 1 Accent 6" w:semiHidden="0" w:uiPriority="65" w:unhideWhenUsed="0"/>
-    <w:lsdException w:name="Medium List 2 Accent 6" w:semiHidden="0" w:uiPriority="66" w:unhideWhenUsed="0"/>
-    <w:lsdException w:name="Medium Grid 1 Accent 6" w:semiHidden="0" w:uiPriority="67" w:unhideWhenUsed="0"/>
-    <w:lsdException w:name="Medium Grid 2 Accent 6" w:semiHidden="0" w:uiPriority="68" w:unhideWhenUsed="0"/>
-    <w:lsdException w:name="Medium Grid 3 Accent 6" w:semiHidden="0" w:uiPriority="69" w:unhideWhenUsed="0"/>
-    <w:lsdException w:name="Dark List Accent 6" w:semiHidden="0" w:uiPriority="70" w:unhideWhenUsed="0"/>
-    <w:lsdException w:name="Colorful Shading Accent 6" w:semiHidden="0" w:uiPriority="71" w:unhideWhenUsed="0"/>
-    <w:lsdException w:name="Colorful List Accent 6" w:semiHidden="0" w:uiPriority="72" w:unhideWhenUsed="0"/>
-    <w:lsdException w:name="Colorful Grid Accent 6" w:semiHidden="0" w:uiPriority="73" w:unhideWhenUsed="0"/>
-    <w:lsdException w:name="Subtle Emphasis" w:semiHidden="0" w:uiPriority="19" w:unhideWhenUsed="0" w:qFormat="1"/>
-    <w:lsdException w:name="Intense Emphasis" w:semiHidden="0" w:uiPriority="21" w:unhideWhenUsed="0" w:qFormat="1"/>
-    <w:lsdException w:name="Subtle Reference" w:semiHidden="0" w:uiPriority="31" w:unhideWhenUsed="0" w:qFormat="1"/>
-    <w:lsdException w:name="Intense Reference" w:semiHidden="0" w:uiPriority="32" w:unhideWhenUsed="0" w:qFormat="1"/>
-    <w:lsdException w:name="Book Title" w:semiHidden="0" w:uiPriority="33" w:unhideWhenUsed="0" w:qFormat="1"/>
-    <w:lsdException w:name="Bibliography" w:uiPriority="37"/>
-    <w:lsdException w:name="TOC Heading" w:uiPriority="39" w:qFormat="1"/>
+  <w:latentStyles w:defLockedState="0" w:defUIPriority="99" w:defSemiHidden="0" w:defUnhideWhenUsed="0" w:defQFormat="0" w:count="371">
+    <w:lsdException w:name="Normal" w:uiPriority="0" w:qFormat="1"/>
+    <w:lsdException w:name="heading 1" w:uiPriority="9" w:qFormat="1"/>
+    <w:lsdException w:name="heading 2" w:semiHidden="1" w:uiPriority="9" w:unhideWhenUsed="1" w:qFormat="1"/>
+    <w:lsdException w:name="heading 3" w:semiHidden="1" w:uiPriority="9" w:unhideWhenUsed="1" w:qFormat="1"/>
+    <w:lsdException w:name="heading 4" w:semiHidden="1" w:uiPriority="9" w:unhideWhenUsed="1" w:qFormat="1"/>
+    <w:lsdException w:name="heading 5" w:semiHidden="1" w:uiPriority="9" w:unhideWhenUsed="1" w:qFormat="1"/>
+    <w:lsdException w:name="heading 6" w:semiHidden="1" w:uiPriority="9" w:unhideWhenUsed="1" w:qFormat="1"/>
+    <w:lsdException w:name="heading 7" w:semiHidden="1" w:uiPriority="9" w:unhideWhenUsed="1" w:qFormat="1"/>
+    <w:lsdException w:name="heading 8" w:semiHidden="1" w:uiPriority="9" w:unhideWhenUsed="1" w:qFormat="1"/>
+    <w:lsdException w:name="heading 9" w:semiHidden="1" w:uiPriority="9" w:unhideWhenUsed="1" w:qFormat="1"/>
+    <w:lsdException w:name="index 1" w:semiHidden="1" w:unhideWhenUsed="1"/>
+    <w:lsdException w:name="index 2" w:semiHidden="1" w:unhideWhenUsed="1"/>
+    <w:lsdException w:name="index 3" w:semiHidden="1" w:unhideWhenUsed="1"/>
+    <w:lsdException w:name="index 4" w:semiHidden="1" w:unhideWhenUsed="1"/>
+    <w:lsdException w:name="index 5" w:semiHidden="1" w:unhideWhenUsed="1"/>
+    <w:lsdException w:name="index 6" w:semiHidden="1" w:unhideWhenUsed="1"/>
+    <w:lsdException w:name="index 7" w:semiHidden="1" w:unhideWhenUsed="1"/>
+    <w:lsdException w:name="index 8" w:semiHidden="1" w:unhideWhenUsed="1"/>
+    <w:lsdException w:name="index 9" w:semiHidden="1" w:unhideWhenUsed="1"/>
+    <w:lsdException w:name="toc 1" w:semiHidden="1" w:uiPriority="39" w:unhideWhenUsed="1"/>
+    <w:lsdException w:name="toc 2" w:semiHidden="1" w:uiPriority="39" w:unhideWhenUsed="1"/>
+    <w:lsdException w:name="toc 3" w:semiHidden="1" w:uiPriority="39" w:unhideWhenUsed="1"/>
+    <w:lsdException w:name="toc 4" w:semiHidden="1" w:uiPriority="39" w:unhideWhenUsed="1"/>
+    <w:lsdException w:name="toc 5" w:semiHidden="1" w:uiPriority="39" w:unhideWhenUsed="1"/>
+    <w:lsdException w:name="toc 6" w:semiHidden="1" w:uiPriority="39" w:unhideWhenUsed="1"/>
+    <w:lsdException w:name="toc 7" w:semiHidden="1" w:uiPriority="39" w:unhideWhenUsed="1"/>
+    <w:lsdException w:name="toc 8" w:semiHidden="1" w:uiPriority="39" w:unhideWhenUsed="1"/>
+    <w:lsdException w:name="toc 9" w:semiHidden="1" w:uiPriority="39" w:unhideWhenUsed="1"/>
+    <w:lsdException w:name="Normal Indent" w:semiHidden="1" w:unhideWhenUsed="1"/>
+    <w:lsdException w:name="footnote text" w:semiHidden="1" w:unhideWhenUsed="1"/>
+    <w:lsdException w:name="annotation text" w:semiHidden="1" w:unhideWhenUsed="1"/>
+    <w:lsdException w:name="header" w:semiHidden="1" w:unhideWhenUsed="1"/>
+    <w:lsdException w:name="footer" w:semiHidden="1" w:unhideWhenUsed="1"/>
+    <w:lsdException w:name="index heading" w:semiHidden="1" w:unhideWhenUsed="1"/>
+    <w:lsdException w:name="caption" w:semiHidden="1" w:uiPriority="35" w:unhideWhenUsed="1" w:qFormat="1"/>
+    <w:lsdException w:name="table of figures" w:semiHidden="1" w:unhideWhenUsed="1"/>
+    <w:lsdException w:name="envelope address" w:semiHidden="1" w:unhideWhenUsed="1"/>
+    <w:lsdException w:name="envelope return" w:semiHidden="1" w:unhideWhenUsed="1"/>
+    <w:lsdException w:name="footnote reference" w:semiHidden="1" w:unhideWhenUsed="1"/>
+    <w:lsdException w:name="annotation reference" w:semiHidden="1" w:unhideWhenUsed="1"/>
+    <w:lsdException w:name="line number" w:semiHidden="1" w:unhideWhenUsed="1"/>
+    <w:lsdException w:name="page number" w:semiHidden="1" w:unhideWhenUsed="1"/>
+    <w:lsdException w:name="endnote reference" w:semiHidden="1" w:unhideWhenUsed="1"/>
+    <w:lsdException w:name="endnote text" w:semiHidden="1" w:unhideWhenUsed="1"/>
+    <w:lsdException w:name="table of authorities" w:semiHidden="1" w:unhideWhenUsed="1"/>
+    <w:lsdException w:name="macro" w:semiHidden="1" w:unhideWhenUsed="1"/>
+    <w:lsdException w:name="toa heading" w:semiHidden="1" w:unhideWhenUsed="1"/>
+    <w:lsdException w:name="List" w:semiHidden="1" w:unhideWhenUsed="1"/>
+    <w:lsdException w:name="List Bullet" w:semiHidden="1" w:unhideWhenUsed="1"/>
+    <w:lsdException w:name="List Number" w:semiHidden="1" w:unhideWhenUsed="1"/>
+    <w:lsdException w:name="List 2" w:semiHidden="1" w:unhideWhenUsed="1"/>
+    <w:lsdException w:name="List 3" w:semiHidden="1" w:unhideWhenUsed="1"/>
+    <w:lsdException w:name="List 4" w:semiHidden="1" w:unhideWhenUsed="1"/>
+    <w:lsdException w:name="List 5" w:semiHidden="1" w:unhideWhenUsed="1"/>
+    <w:lsdException w:name="List Bullet 2" w:semiHidden="1" w:unhideWhenUsed="1"/>
+    <w:lsdException w:name="List Bullet 3" w:semiHidden="1" w:unhideWhenUsed="1"/>
+    <w:lsdException w:name="List Bullet 4" w:semiHidden="1" w:unhideWhenUsed="1"/>
+    <w:lsdException w:name="List Bullet 5" w:semiHidden="1" w:unhideWhenUsed="1"/>
+    <w:lsdException w:name="List Number 2" w:semiHidden="1" w:unhideWhenUsed="1"/>
+    <w:lsdException w:name="List Number 3" w:semiHidden="1" w:unhideWhenUsed="1"/>
+    <w:lsdException w:name="List Number 4" w:semiHidden="1" w:unhideWhenUsed="1"/>
+    <w:lsdException w:name="List Number 5" w:semiHidden="1" w:unhideWhenUsed="1"/>
+    <w:lsdException w:name="Title" w:uiPriority="10" w:qFormat="1"/>
+    <w:lsdException w:name="Closing" w:semiHidden="1" w:unhideWhenUsed="1"/>
+    <w:lsdException w:name="Signature" w:semiHidden="1" w:unhideWhenUsed="1"/>
+    <w:lsdException w:name="Default Paragraph Font" w:semiHidden="1" w:uiPriority="1" w:unhideWhenUsed="1"/>
+    <w:lsdException w:name="Body Text" w:semiHidden="1" w:unhideWhenUsed="1"/>
+    <w:lsdException w:name="Body Text Indent" w:semiHidden="1" w:unhideWhenUsed="1"/>
+    <w:lsdException w:name="List Continue" w:semiHidden="1" w:unhideWhenUsed="1"/>
+    <w:lsdException w:name="List Continue 2" w:semiHidden="1" w:unhideWhenUsed="1"/>
+    <w:lsdException w:name="List Continue 3" w:semiHidden="1" w:unhideWhenUsed="1"/>
+    <w:lsdException w:name="List Continue 4" w:semiHidden="1" w:unhideWhenUsed="1"/>
+    <w:lsdException w:name="List Continue 5" w:semiHidden="1" w:unhideWhenUsed="1"/>
+    <w:lsdException w:name="Message Header" w:semiHidden="1" w:unhideWhenUsed="1"/>
+    <w:lsdException w:name="Subtitle" w:uiPriority="11" w:qFormat="1"/>
+    <w:lsdException w:name="Salutation" w:semiHidden="1" w:unhideWhenUsed="1"/>
+    <w:lsdException w:name="Date" w:semiHidden="1" w:unhideWhenUsed="1"/>
+    <w:lsdException w:name="Body Text First Indent" w:semiHidden="1" w:unhideWhenUsed="1"/>
+    <w:lsdException w:name="Body Text First Indent 2" w:semiHidden="1" w:unhideWhenUsed="1"/>
+    <w:lsdException w:name="Note Heading" w:semiHidden="1" w:unhideWhenUsed="1"/>
+    <w:lsdException w:name="Body Text 2" w:semiHidden="1" w:unhideWhenUsed="1"/>
+    <w:lsdException w:name="Body Text 3" w:semiHidden="1" w:unhideWhenUsed="1"/>
+    <w:lsdException w:name="Body Text Indent 2" w:semiHidden="1" w:unhideWhenUsed="1"/>
+    <w:lsdException w:name="Body Text Indent 3" w:semiHidden="1" w:unhideWhenUsed="1"/>
+    <w:lsdException w:name="Block Text" w:semiHidden="1" w:unhideWhenUsed="1"/>
+    <w:lsdException w:name="Hyperlink" w:semiHidden="1" w:unhideWhenUsed="1"/>
+    <w:lsdException w:name="FollowedHyperlink" w:semiHidden="1" w:unhideWhenUsed="1"/>
+    <w:lsdException w:name="Strong" w:uiPriority="22" w:qFormat="1"/>
+    <w:lsdException w:name="Emphasis" w:uiPriority="20" w:qFormat="1"/>
+    <w:lsdException w:name="Document Map" w:semiHidden="1" w:unhideWhenUsed="1"/>
+    <w:lsdException w:name="Plain Text" w:semiHidden="1" w:unhideWhenUsed="1"/>
+    <w:lsdException w:name="E-mail Signature" w:semiHidden="1" w:unhideWhenUsed="1"/>
+    <w:lsdException w:name="HTML Top of Form" w:semiHidden="1" w:unhideWhenUsed="1"/>
+    <w:lsdException w:name="HTML Bottom of Form" w:semiHidden="1" w:unhideWhenUsed="1"/>
+    <w:lsdException w:name="Normal (Web)" w:semiHidden="1" w:unhideWhenUsed="1"/>
+    <w:lsdException w:name="HTML Acronym" w:semiHidden="1" w:unhideWhenUsed="1"/>
+    <w:lsdException w:name="HTML Address" w:semiHidden="1" w:unhideWhenUsed="1"/>
+    <w:lsdException w:name="HTML Cite" w:semiHidden="1" w:unhideWhenUsed="1"/>
+    <w:lsdException w:name="HTML Code" w:semiHidden="1" w:unhideWhenUsed="1"/>
+    <w:lsdException w:name="HTML Definition" w:semiHidden="1" w:unhideWhenUsed="1"/>
+    <w:lsdException w:name="HTML Keyboard" w:semiHidden="1" w:unhideWhenUsed="1"/>
+    <w:lsdException w:name="HTML Preformatted" w:semiHidden="1" w:unhideWhenUsed="1"/>
+    <w:lsdException w:name="HTML Sample" w:semiHidden="1" w:unhideWhenUsed="1"/>
+    <w:lsdException w:name="HTML Typewriter" w:semiHidden="1" w:unhideWhenUsed="1"/>
+    <w:lsdException w:name="HTML Variable" w:semiHidden="1" w:unhideWhenUsed="1"/>
+    <w:lsdException w:name="Normal Table" w:semiHidden="1" w:unhideWhenUsed="1"/>
+    <w:lsdException w:name="annotation subject" w:semiHidden="1" w:unhideWhenUsed="1"/>
+    <w:lsdException w:name="No List" w:semiHidden="1" w:unhideWhenUsed="1"/>
+    <w:lsdException w:name="Outline List 1" w:semiHidden="1" w:unhideWhenUsed="1"/>
+    <w:lsdException w:name="Outline List 2" w:semiHidden="1" w:unhideWhenUsed="1"/>
+    <w:lsdException w:name="Outline List 3" w:semiHidden="1" w:unhideWhenUsed="1"/>
+    <w:lsdException w:name="Table Simple 1" w:semiHidden="1" w:unhideWhenUsed="1"/>
+    <w:lsdException w:name="Table Simple 2" w:semiHidden="1" w:unhideWhenUsed="1"/>
+    <w:lsdException w:name="Table Simple 3" w:semiHidden="1" w:unhideWhenUsed="1"/>
+    <w:lsdException w:name="Table Classic 1" w:semiHidden="1" w:unhideWhenUsed="1"/>
+    <w:lsdException w:name="Table Classic 2" w:semiHidden="1" w:unhideWhenUsed="1"/>
+    <w:lsdException w:name="Table Classic 3" w:semiHidden="1" w:unhideWhenUsed="1"/>
+    <w:lsdException w:name="Table Classic 4" w:semiHidden="1" w:unhideWhenUsed="1"/>
+    <w:lsdException w:name="Table Colorful 1" w:semiHidden="1" w:unhideWhenUsed="1"/>
+    <w:lsdException w:name="Table Colorful 2" w:semiHidden="1" w:unhideWhenUsed="1"/>
+    <w:lsdException w:name="Table Colorful 3" w:semiHidden="1" w:unhideWhenUsed="1"/>
+    <w:lsdException w:name="Table Columns 1" w:semiHidden="1" w:unhideWhenUsed="1"/>
+    <w:lsdException w:name="Table Columns 2" w:semiHidden="1" w:unhideWhenUsed="1"/>
+    <w:lsdException w:name="Table Columns 3" w:semiHidden="1" w:unhideWhenUsed="1"/>
+    <w:lsdException w:name="Table Columns 4" w:semiHidden="1" w:unhideWhenUsed="1"/>
+    <w:lsdException w:name="Table Columns 5" w:semiHidden="1" w:unhideWhenUsed="1"/>
+    <w:lsdException w:name="Table Grid 1" w:semiHidden="1" w:unhideWhenUsed="1"/>
+    <w:lsdException w:name="Table Grid 2" w:semiHidden="1" w:unhideWhenUsed="1"/>
+    <w:lsdException w:name="Table Grid 3" w:semiHidden="1" w:unhideWhenUsed="1"/>
+    <w:lsdException w:name="Table Grid 4" w:semiHidden="1" w:unhideWhenUsed="1"/>
+    <w:lsdException w:name="Table Grid 5" w:semiHidden="1" w:unhideWhenUsed="1"/>
+    <w:lsdException w:name="Table Grid 6" w:semiHidden="1" w:unhideWhenUsed="1"/>
+    <w:lsdException w:name="Table Grid 7" w:semiHidden="1" w:unhideWhenUsed="1"/>
+    <w:lsdException w:name="Table Grid 8" w:semiHidden="1" w:unhideWhenUsed="1"/>
+    <w:lsdException w:name="Table List 1" w:semiHidden="1" w:unhideWhenUsed="1"/>
+    <w:lsdException w:name="Table List 2" w:semiHidden="1" w:unhideWhenUsed="1"/>
+    <w:lsdException w:name="Table List 3" w:semiHidden="1" w:unhideWhenUsed="1"/>
+    <w:lsdException w:name="Table List 4" w:semiHidden="1" w:unhideWhenUsed="1"/>
+    <w:lsdException w:name="Table List 5" w:semiHidden="1" w:unhideWhenUsed="1"/>
+    <w:lsdException w:name="Table List 6" w:semiHidden="1" w:unhideWhenUsed="1"/>
+    <w:lsdException w:name="Table List 7" w:semiHidden="1" w:unhideWhenUsed="1"/>
+    <w:lsdException w:name="Table List 8" w:semiHidden="1" w:unhideWhenUsed="1"/>
+    <w:lsdException w:name="Table 3D effects 1" w:semiHidden="1" w:unhideWhenUsed="1"/>
+    <w:lsdException w:name="Table 3D effects 2" w:semiHidden="1" w:unhideWhenUsed="1"/>
+    <w:lsdException w:name="Table 3D effects 3" w:semiHidden="1" w:unhideWhenUsed="1"/>
+    <w:lsdException w:name="Table Contemporary" w:semiHidden="1" w:unhideWhenUsed="1"/>
+    <w:lsdException w:name="Table Elegant" w:semiHidden="1" w:unhideWhenUsed="1"/>
+    <w:lsdException w:name="Table Professional" w:semiHidden="1" w:unhideWhenUsed="1"/>
+    <w:lsdException w:name="Table Subtle 1" w:semiHidden="1" w:unhideWhenUsed="1"/>
+    <w:lsdException w:name="Table Subtle 2" w:semiHidden="1" w:unhideWhenUsed="1"/>
+    <w:lsdException w:name="Table Web 1" w:semiHidden="1" w:unhideWhenUsed="1"/>
+    <w:lsdException w:name="Table Web 2" w:semiHidden="1" w:unhideWhenUsed="1"/>
+    <w:lsdException w:name="Table Web 3" w:semiHidden="1" w:unhideWhenUsed="1"/>
+    <w:lsdException w:name="Balloon Text" w:semiHidden="1" w:unhideWhenUsed="1"/>
+    <w:lsdException w:name="Table Grid" w:uiPriority="39"/>
+    <w:lsdException w:name="Table Theme" w:semiHidden="1" w:unhideWhenUsed="1"/>
+    <w:lsdException w:name="Placeholder Text" w:semiHidden="1"/>
+    <w:lsdException w:name="No Spacing" w:uiPriority="1" w:qFormat="1"/>
+    <w:lsdException w:name="Light Shading" w:uiPriority="60"/>
+    <w:lsdException w:name="Light List" w:uiPriority="61"/>
+    <w:lsdException w:name="Light Grid" w:uiPriority="62"/>
+    <w:lsdException w:name="Medium Shading 1" w:uiPriority="63"/>
+    <w:lsdException w:name="Medium Shading 2" w:uiPriority="64"/>
+    <w:lsdException w:name="Medium List 1" w:uiPriority="65"/>
+    <w:lsdException w:name="Medium List 2" w:uiPriority="66"/>
+    <w:lsdException w:name="Medium Grid 1" w:uiPriority="67"/>
+    <w:lsdException w:name="Medium Grid 2" w:uiPriority="68"/>
+    <w:lsdException w:name="Medium Grid 3" w:uiPriority="69"/>
+    <w:lsdException w:name="Dark List" w:uiPriority="70"/>
+    <w:lsdException w:name="Colorful Shading" w:uiPriority="71"/>
+    <w:lsdException w:name="Colorful List" w:uiPriority="72"/>
+    <w:lsdException w:name="Colorful Grid" w:uiPriority="73"/>
+    <w:lsdException w:name="Light Shading Accent 1" w:uiPriority="60"/>
+    <w:lsdException w:name="Light List Accent 1" w:uiPriority="61"/>
+    <w:lsdException w:name="Light Grid Accent 1" w:uiPriority="62"/>
+    <w:lsdException w:name="Medium Shading 1 Accent 1" w:uiPriority="63"/>
+    <w:lsdException w:name="Medium Shading 2 Accent 1" w:uiPriority="64"/>
+    <w:lsdException w:name="Medium List 1 Accent 1" w:uiPriority="65"/>
+    <w:lsdException w:name="Revision" w:semiHidden="1"/>
+    <w:lsdException w:name="List Paragraph" w:uiPriority="34" w:qFormat="1"/>
+    <w:lsdException w:name="Quote" w:uiPriority="29" w:qFormat="1"/>
+    <w:lsdException w:name="Intense Quote" w:uiPriority="30" w:qFormat="1"/>
+    <w:lsdException w:name="Medium List 2 Accent 1" w:uiPriority="66"/>
+    <w:lsdException w:name="Medium Grid 1 Accent 1" w:uiPriority="67"/>
+    <w:lsdException w:name="Medium Grid 2 Accent 1" w:uiPriority="68"/>
+    <w:lsdException w:name="Medium Grid 3 Accent 1" w:uiPriority="69"/>
+    <w:lsdException w:name="Dark List Accent 1" w:uiPriority="70"/>
+    <w:lsdException w:name="Colorful Shading Accent 1" w:uiPriority="71"/>
+    <w:lsdException w:name="Colorful List Accent 1" w:uiPriority="72"/>
+    <w:lsdException w:name="Colorful Grid Accent 1" w:uiPriority="73"/>
+    <w:lsdException w:name="Light Shading Accent 2" w:uiPriority="60"/>
+    <w:lsdException w:name="Light List Accent 2" w:uiPriority="61"/>
+    <w:lsdException w:name="Light Grid Accent 2" w:uiPriority="62"/>
+    <w:lsdException w:name="Medium Shading 1 Accent 2" w:uiPriority="63"/>
+    <w:lsdException w:name="Medium Shading 2 Accent 2" w:uiPriority="64"/>
+    <w:lsdException w:name="Medium List 1 Accent 2" w:uiPriority="65"/>
+    <w:lsdException w:name="Medium List 2 Accent 2" w:uiPriority="66"/>
+    <w:lsdException w:name="Medium Grid 1 Accent 2" w:uiPriority="67"/>
+    <w:lsdException w:name="Medium Grid 2 Accent 2" w:uiPriority="68"/>
+    <w:lsdException w:name="Medium Grid 3 Accent 2" w:uiPriority="69"/>
+    <w:lsdException w:name="Dark List Accent 2" w:uiPriority="70"/>
+    <w:lsdException w:name="Colorful Shading Accent 2" w:uiPriority="71"/>
+    <w:lsdException w:name="Colorful List Accent 2" w:uiPriority="72"/>
+    <w:lsdException w:name="Colorful Grid Accent 2" w:uiPriority="73"/>
+    <w:lsdException w:name="Light Shading Accent 3" w:uiPriority="60"/>
+    <w:lsdException w:name="Light List Accent 3" w:uiPriority="61"/>
+    <w:lsdException w:name="Light Grid Accent 3" w:uiPriority="62"/>
+    <w:lsdException w:name="Medium Shading 1 Accent 3" w:uiPriority="63"/>
+    <w:lsdException w:name="Medium Shading 2 Accent 3" w:uiPriority="64"/>
+    <w:lsdException w:name="Medium List 1 Accent 3" w:uiPriority="65"/>
+    <w:lsdException w:name="Medium List 2 Accent 3" w:uiPriority="66"/>
+    <w:lsdException w:name="Medium Grid 1 Accent 3" w:uiPriority="67"/>
+    <w:lsdException w:name="Medium Grid 2 Accent 3" w:uiPriority="68"/>
+    <w:lsdException w:name="Medium Grid 3 Accent 3" w:uiPriority="69"/>
+    <w:lsdException w:name="Dark List Accent 3" w:uiPriority="70"/>
+    <w:lsdException w:name="Colorful Shading Accent 3" w:uiPriority="71"/>
+    <w:lsdException w:name="Colorful List Accent 3" w:uiPriority="72"/>
+    <w:lsdException w:name="Colorful Grid Accent 3" w:uiPriority="73"/>
+    <w:lsdException w:name="Light Shading Accent 4" w:uiPriority="60"/>
+    <w:lsdException w:name="Light List Accent 4" w:uiPriority="61"/>
+    <w:lsdException w:name="Light Grid Accent 4" w:uiPriority="62"/>
+    <w:lsdException w:name="Medium Shading 1 Accent 4" w:uiPriority="63"/>
+    <w:lsdException w:name="Medium Shading 2 Accent 4" w:uiPriority="64"/>
+    <w:lsdException w:name="Medium List 1 Accent 4" w:uiPriority="65"/>
+    <w:lsdException w:name="Medium List 2 Accent 4" w:uiPriority="66"/>
+    <w:lsdException w:name="Medium Grid 1 Accent 4" w:uiPriority="67"/>
+    <w:lsdException w:name="Medium Grid 2 Accent 4" w:uiPriority="68"/>
+    <w:lsdException w:name="Medium Grid 3 Accent 4" w:uiPriority="69"/>
+    <w:lsdException w:name="Dark List Accent 4" w:uiPriority="70"/>
+    <w:lsdException w:name="Colorful Shading Accent 4" w:uiPriority="71"/>
+    <w:lsdException w:name="Colorful List Accent 4" w:uiPriority="72"/>
+    <w:lsdException w:name="Colorful Grid Accent 4" w:uiPriority="73"/>
+    <w:lsdException w:name="Light Shading Accent 5" w:uiPriority="60"/>
+    <w:lsdException w:name="Light List Accent 5" w:uiPriority="61"/>
+    <w:lsdException w:name="Light Grid Accent 5" w:uiPriority="62"/>
+    <w:lsdException w:name="Medium Shading 1 Accent 5" w:uiPriority="63"/>
+    <w:lsdException w:name="Medium Shading 2 Accent 5" w:uiPriority="64"/>
+    <w:lsdException w:name="Medium List 1 Accent 5" w:uiPriority="65"/>
+    <w:lsdException w:name="Medium List 2 Accent 5" w:uiPriority="66"/>
+    <w:lsdException w:name="Medium Grid 1 Accent 5" w:uiPriority="67"/>
+    <w:lsdException w:name="Medium Grid 2 Accent 5" w:uiPriority="68"/>
+    <w:lsdException w:name="Medium Grid 3 Accent 5" w:uiPriority="69"/>
+    <w:lsdException w:name="Dark List Accent 5" w:uiPriority="70"/>
+    <w:lsdException w:name="Colorful Shading Accent 5" w:uiPriority="71"/>
+    <w:lsdException w:name="Colorful List Accent 5" w:uiPriority="72"/>
+    <w:lsdException w:name="Colorful Grid Accent 5" w:uiPriority="73"/>
+    <w:lsdException w:name="Light Shading Accent 6" w:uiPriority="60"/>
+    <w:lsdException w:name="Light List Accent 6" w:uiPriority="61"/>
+    <w:lsdException w:name="Light Grid Accent 6" w:uiPriority="62"/>
+    <w:lsdException w:name="Medium Shading 1 Accent 6" w:uiPriority="63"/>
+    <w:lsdException w:name="Medium Shading 2 Accent 6" w:uiPriority="64"/>
+    <w:lsdException w:name="Medium List 1 Accent 6" w:uiPriority="65"/>
+    <w:lsdException w:name="Medium List 2 Accent 6" w:uiPriority="66"/>
+    <w:lsdException w:name="Medium Grid 1 Accent 6" w:uiPriority="67"/>
+    <w:lsdException w:name="Medium Grid 2 Accent 6" w:uiPriority="68"/>
+    <w:lsdException w:name="Medium Grid 3 Accent 6" w:uiPriority="69"/>
+    <w:lsdException w:name="Dark List Accent 6" w:uiPriority="70"/>
+    <w:lsdException w:name="Colorful Shading Accent 6" w:uiPriority="71"/>
+    <w:lsdException w:name="Colorful List Accent 6" w:uiPriority="72"/>
+    <w:lsdException w:name="Colorful Grid Accent 6" w:uiPriority="73"/>
+    <w:lsdException w:name="Subtle Emphasis" w:uiPriority="19" w:qFormat="1"/>
+    <w:lsdException w:name="Intense Emphasis" w:uiPriority="21" w:qFormat="1"/>
+    <w:lsdException w:name="Subtle Reference" w:uiPriority="31" w:qFormat="1"/>
+    <w:lsdException w:name="Intense Reference" w:uiPriority="32" w:qFormat="1"/>
+    <w:lsdException w:name="Book Title" w:uiPriority="33" w:qFormat="1"/>
+    <w:lsdException w:name="Bibliography" w:semiHidden="1" w:uiPriority="37" w:unhideWhenUsed="1"/>
+    <w:lsdException w:name="TOC Heading" w:semiHidden="1" w:uiPriority="39" w:unhideWhenUsed="1" w:qFormat="1"/>
+    <w:lsdException w:name="Plain Table 1" w:uiPriority="41"/>
+    <w:lsdException w:name="Plain Table 2" w:uiPriority="42"/>
+    <w:lsdException w:name="Plain Table 3" w:uiPriority="43"/>
+    <w:lsdException w:name="Plain Table 4" w:uiPriority="44"/>
+    <w:lsdException w:name="Plain Table 5" w:uiPriority="45"/>
+    <w:lsdException w:name="Grid Table Light" w:uiPriority="40"/>
+    <w:lsdException w:name="Grid Table 1 Light" w:uiPriority="46"/>
+    <w:lsdException w:name="Grid Table 2" w:uiPriority="47"/>
+    <w:lsdException w:name="Grid Table 3" w:uiPriority="48"/>
+    <w:lsdException w:name="Grid Table 4" w:uiPriority="49"/>
+    <w:lsdException w:name="Grid Table 5 Dark" w:uiPriority="50"/>
+    <w:lsdException w:name="Grid Table 6 Colorful" w:uiPriority="51"/>
+    <w:lsdException w:name="Grid Table 7 Colorful" w:uiPriority="52"/>
+    <w:lsdException w:name="Grid Table 1 Light Accent 1" w:uiPriority="46"/>
+    <w:lsdException w:name="Grid Table 2 Accent 1" w:uiPriority="47"/>
+    <w:lsdException w:name="Grid Table 3 Accent 1" w:uiPriority="48"/>
+    <w:lsdException w:name="Grid Table 4 Accent 1" w:uiPriority="49"/>
+    <w:lsdException w:name="Grid Table 5 Dark Accent 1" w:uiPriority="50"/>
+    <w:lsdException w:name="Grid Table 6 Colorful Accent 1" w:uiPriority="51"/>
+    <w:lsdException w:name="Grid Table 7 Colorful Accent 1" w:uiPriority="52"/>
+    <w:lsdException w:name="Grid Table 1 Light Accent 2" w:uiPriority="46"/>
+    <w:lsdException w:name="Grid Table 2 Accent 2" w:uiPriority="47"/>
+    <w:lsdException w:name="Grid Table 3 Accent 2" w:uiPriority="48"/>
+    <w:lsdException w:name="Grid Table 4 Accent 2" w:uiPriority="49"/>
+    <w:lsdException w:name="Grid Table 5 Dark Accent 2" w:uiPriority="50"/>
+    <w:lsdException w:name="Grid Table 6 Colorful Accent 2" w:uiPriority="51"/>
+    <w:lsdException w:name="Grid Table 7 Colorful Accent 2" w:uiPriority="52"/>
+    <w:lsdException w:name="Grid Table 1 Light Accent 3" w:uiPriority="46"/>
+    <w:lsdException w:name="Grid Table 2 Accent 3" w:uiPriority="47"/>
+    <w:lsdException w:name="Grid Table 3 Accent 3" w:uiPriority="48"/>
+    <w:lsdException w:name="Grid Table 4 Accent 3" w:uiPriority="49"/>
+    <w:lsdException w:name="Grid Table 5 Dark Accent 3" w:uiPriority="50"/>
+    <w:lsdException w:name="Grid Table 6 Colorful Accent 3" w:uiPriority="51"/>
+    <w:lsdException w:name="Grid Table 7 Colorful Accent 3" w:uiPriority="52"/>
+    <w:lsdException w:name="Grid Table 1 Light Accent 4" w:uiPriority="46"/>
+    <w:lsdException w:name="Grid Table 2 Accent 4" w:uiPriority="47"/>
+    <w:lsdException w:name="Grid Table 3 Accent 4" w:uiPriority="48"/>
+    <w:lsdException w:name="Grid Table 4 Accent 4" w:uiPriority="49"/>
+    <w:lsdException w:name="Grid Table 5 Dark Accent 4" w:uiPriority="50"/>
+    <w:lsdException w:name="Grid Table 6 Colorful Accent 4" w:uiPriority="51"/>
+    <w:lsdException w:name="Grid Table 7 Colorful Accent 4" w:uiPriority="52"/>
+    <w:lsdException w:name="Grid Table 1 Light Accent 5" w:uiPriority="46"/>
+    <w:lsdException w:name="Grid Table 2 Accent 5" w:uiPriority="47"/>
+    <w:lsdException w:name="Grid Table 3 Accent 5" w:uiPriority="48"/>
+    <w:lsdException w:name="Grid Table 4 Accent 5" w:uiPriority="49"/>
+    <w:lsdException w:name="Grid Table 5 Dark Accent 5" w:uiPriority="50"/>
+    <w:lsdException w:name="Grid Table 6 Colorful Accent 5" w:uiPriority="51"/>
+    <w:lsdException w:name="Grid Table 7 Colorful Accent 5" w:uiPriority="52"/>
+    <w:lsdException w:name="Grid Table 1 Light Accent 6" w:uiPriority="46"/>
+    <w:lsdException w:name="Grid Table 2 Accent 6" w:uiPriority="47"/>
+    <w:lsdException w:name="Grid Table 3 Accent 6" w:uiPriority="48"/>
+    <w:lsdException w:name="Grid Table 4 Accent 6" w:uiPriority="49"/>
+    <w:lsdException w:name="Grid Table 5 Dark Accent 6" w:uiPriority="50"/>
+    <w:lsdException w:name="Grid Table 6 Colorful Accent 6" w:uiPriority="51"/>
+    <w:lsdException w:name="Grid Table 7 Colorful Accent 6" w:uiPriority="52"/>
+    <w:lsdException w:name="List Table 1 Light" w:uiPriority="46"/>
+    <w:lsdException w:name="List Table 2" w:uiPriority="47"/>
+    <w:lsdException w:name="List Table 3" w:uiPriority="48"/>
+    <w:lsdException w:name="List Table 4" w:uiPriority="49"/>
+    <w:lsdException w:name="List Table 5 Dark" w:uiPriority="50"/>
+    <w:lsdException w:name="List Table 6 Colorful" w:uiPriority="51"/>
+    <w:lsdException w:name="List Table 7 Colorful" w:uiPriority="52"/>
+    <w:lsdException w:name="List Table 1 Light Accent 1" w:uiPriority="46"/>
+    <w:lsdException w:name="List Table 2 Accent 1" w:uiPriority="47"/>
+    <w:lsdException w:name="List Table 3 Accent 1" w:uiPriority="48"/>
+    <w:lsdException w:name="List Table 4 Accent 1" w:uiPriority="49"/>
+    <w:lsdException w:name="List Table 5 Dark Accent 1" w:uiPriority="50"/>
+    <w:lsdException w:name="List Table 6 Colorful Accent 1" w:uiPriority="51"/>
+    <w:lsdException w:name="List Table 7 Colorful Accent 1" w:uiPriority="52"/>
+    <w:lsdException w:name="List Table 1 Light Accent 2" w:uiPriority="46"/>
+    <w:lsdException w:name="List Table 2 Accent 2" w:uiPriority="47"/>
+    <w:lsdException w:name="List Table 3 Accent 2" w:uiPriority="48"/>
+    <w:lsdException w:name="List Table 4 Accent 2" w:uiPriority="49"/>
+    <w:lsdException w:name="List Table 5 Dark Accent 2" w:uiPriority="50"/>
+    <w:lsdException w:name="List Table 6 Colorful Accent 2" w:uiPriority="51"/>
+    <w:lsdException w:name="List Table 7 Colorful Accent 2" w:uiPriority="52"/>
+    <w:lsdException w:name="List Table 1 Light Accent 3" w:uiPriority="46"/>
+    <w:lsdException w:name="List Table 2 Accent 3" w:uiPriority="47"/>
+    <w:lsdException w:name="List Table 3 Accent 3" w:uiPriority="48"/>
+    <w:lsdException w:name="List Table 4 Accent 3" w:uiPriority="49"/>
+    <w:lsdException w:name="List Table 5 Dark Accent 3" w:uiPriority="50"/>
+    <w:lsdException w:name="List Table 6 Colorful Accent 3" w:uiPriority="51"/>
+    <w:lsdException w:name="List Table 7 Colorful Accent 3" w:uiPriority="52"/>
+    <w:lsdException w:name="List Table 1 Light Accent 4" w:uiPriority="46"/>
+    <w:lsdException w:name="List Table 2 Accent 4" w:uiPriority="47"/>
+    <w:lsdException w:name="List Table 3 Accent 4" w:uiPriority="48"/>
+    <w:lsdException w:name="List Table 4 Accent 4" w:uiPriority="49"/>
+    <w:lsdException w:name="List Table 5 Dark Accent 4" w:uiPriority="50"/>
+    <w:lsdException w:name="List Table 6 Colorful Accent 4" w:uiPriority="51"/>
+    <w:lsdException w:name="List Table 7 Colorful Accent 4" w:uiPriority="52"/>
+    <w:lsdException w:name="List Table 1 Light Accent 5" w:uiPriority="46"/>
+    <w:lsdException w:name="List Table 2 Accent 5" w:uiPriority="47"/>
+    <w:lsdException w:name="List Table 3 Accent 5" w:uiPriority="48"/>
+    <w:lsdException w:name="List Table 4 Accent 5" w:uiPriority="49"/>
+    <w:lsdException w:name="List Table 5 Dark Accent 5" w:uiPriority="50"/>
+    <w:lsdException w:name="List Table 6 Colorful Accent 5" w:uiPriority="51"/>
+    <w:lsdException w:name="List Table 7 Colorful Accent 5" w:uiPriority="52"/>
+    <w:lsdException w:name="List Table 1 Light Accent 6" w:uiPriority="46"/>
+    <w:lsdException w:name="List Table 2 Accent 6" w:uiPriority="47"/>
+    <w:lsdException w:name="List Table 3 Accent 6" w:uiPriority="48"/>
+    <w:lsdException w:name="List Table 4 Accent 6" w:uiPriority="49"/>
+    <w:lsdException w:name="List Table 5 Dark Accent 6" w:uiPriority="50"/>
+    <w:lsdException w:name="List Table 6 Colorful Accent 6" w:uiPriority="51"/>
+    <w:lsdException w:name="List Table 7 Colorful Accent 6" w:uiPriority="52"/>
   </w:latentStyles>
   <w:style w:type="paragraph" w:default="1" w:styleId="Normal">
     <w:name w:val="Normal"/>
@@ -9202,567 +10502,6 @@
       </w:tblCellMar>
     </w:tblPr>
   </w:style>
-  <w:style w:type="paragraph" w:styleId="BalloonText">
-    <w:name w:val="Balloon Text"/>
-    <w:basedOn w:val="Normal"/>
-    <w:link w:val="BalloonTextChar"/>
-    <w:uiPriority w:val="99"/>
-    <w:semiHidden/>
-    <w:unhideWhenUsed/>
-    <w:rsid w:val="003059BE"/>
-    <w:pPr>
-      <w:spacing w:after="0" w:line="240" w:lineRule="auto"/>
-    </w:pPr>
-    <w:rPr>
-      <w:rFonts w:ascii="Tahoma" w:hAnsi="Tahoma" w:cs="Tahoma"/>
-      <w:sz w:val="16"/>
-      <w:szCs w:val="16"/>
-    </w:rPr>
-  </w:style>
-  <w:style w:type="character" w:customStyle="1" w:styleId="BalloonTextChar">
-    <w:name w:val="Balloon Text Char"/>
-    <w:basedOn w:val="DefaultParagraphFont"/>
-    <w:link w:val="BalloonText"/>
-    <w:uiPriority w:val="99"/>
-    <w:semiHidden/>
-    <w:rsid w:val="003059BE"/>
-    <w:rPr>
-      <w:rFonts w:ascii="Tahoma" w:eastAsiaTheme="minorHAnsi" w:hAnsi="Tahoma" w:cs="Tahoma"/>
-      <w:sz w:val="16"/>
-      <w:szCs w:val="16"/>
-      <w:lang w:eastAsia="en-US"/>
-    </w:rPr>
-  </w:style>
-</w:styles>
-</file>
-
-<file path=word/stylesWithEffects.xml><?xml version="1.0" encoding="utf-8"?>
-<w:styles xmlns:wpc="http://schemas.microsoft.com/office/word/2010/wordprocessingCanvas" xmlns:mc="http://schemas.openxmlformats.org/markup-compatibility/2006" xmlns:o="urn:schemas-microsoft-com:office:office" xmlns:r="http://schemas.openxmlformats.org/officeDocument/2006/relationships" xmlns:m="http://schemas.openxmlformats.org/officeDocument/2006/math" xmlns:v="urn:schemas-microsoft-com:vml" xmlns:wp14="http://schemas.microsoft.com/office/word/2010/wordprocessingDrawing" xmlns:wp="http://schemas.openxmlformats.org/drawingml/2006/wordprocessingDrawing" xmlns:w10="urn:schemas-microsoft-com:office:word" xmlns:w="http://schemas.openxmlformats.org/wordprocessingml/2006/main" xmlns:w14="http://schemas.microsoft.com/office/word/2010/wordml" xmlns:wpg="http://schemas.microsoft.com/office/word/2010/wordprocessingGroup" xmlns:wpi="http://schemas.microsoft.com/office/word/2010/wordprocessingInk" xmlns:wne="http://schemas.microsoft.com/office/word/2006/wordml" xmlns:wps="http://schemas.microsoft.com/office/word/2010/wordprocessingShape" mc:Ignorable="w14 wp14">
-  <w:docDefaults>
-    <w:rPrDefault>
-      <w:rPr>
-        <w:rFonts w:asciiTheme="minorHAnsi" w:eastAsiaTheme="minorEastAsia" w:hAnsiTheme="minorHAnsi" w:cstheme="minorBidi"/>
-        <w:sz w:val="22"/>
-        <w:szCs w:val="22"/>
-        <w:lang w:val="en-US" w:eastAsia="zh-CN" w:bidi="ar-SA"/>
-      </w:rPr>
-    </w:rPrDefault>
-    <w:pPrDefault>
-      <w:pPr>
-        <w:spacing w:after="160" w:line="259" w:lineRule="auto"/>
-      </w:pPr>
-    </w:pPrDefault>
-  </w:docDefaults>
-  <w:latentStyles w:defLockedState="0" w:defUIPriority="99" w:defSemiHidden="1" w:defUnhideWhenUsed="1" w:defQFormat="0" w:count="267">
-    <w:lsdException w:name="Normal" w:semiHidden="0" w:uiPriority="0" w:unhideWhenUsed="0" w:qFormat="1"/>
-    <w:lsdException w:name="heading 1" w:semiHidden="0" w:uiPriority="9" w:unhideWhenUsed="0" w:qFormat="1"/>
-    <w:lsdException w:name="heading 2" w:uiPriority="9" w:qFormat="1"/>
-    <w:lsdException w:name="heading 3" w:uiPriority="9" w:qFormat="1"/>
-    <w:lsdException w:name="heading 4" w:uiPriority="9" w:qFormat="1"/>
-    <w:lsdException w:name="heading 5" w:uiPriority="9" w:qFormat="1"/>
-    <w:lsdException w:name="heading 6" w:uiPriority="9" w:qFormat="1"/>
-    <w:lsdException w:name="heading 7" w:uiPriority="9" w:qFormat="1"/>
-    <w:lsdException w:name="heading 8" w:uiPriority="9" w:qFormat="1"/>
-    <w:lsdException w:name="heading 9" w:uiPriority="9" w:qFormat="1"/>
-    <w:lsdException w:name="toc 1" w:uiPriority="39"/>
-    <w:lsdException w:name="toc 2" w:uiPriority="39"/>
-    <w:lsdException w:name="toc 3" w:uiPriority="39"/>
-    <w:lsdException w:name="toc 4" w:uiPriority="39"/>
-    <w:lsdException w:name="toc 5" w:uiPriority="39"/>
-    <w:lsdException w:name="toc 6" w:uiPriority="39"/>
-    <w:lsdException w:name="toc 7" w:uiPriority="39"/>
-    <w:lsdException w:name="toc 8" w:uiPriority="39"/>
-    <w:lsdException w:name="toc 9" w:uiPriority="39"/>
-    <w:lsdException w:name="caption" w:uiPriority="35" w:qFormat="1"/>
-    <w:lsdException w:name="Title" w:semiHidden="0" w:uiPriority="10" w:unhideWhenUsed="0" w:qFormat="1"/>
-    <w:lsdException w:name="Default Paragraph Font" w:uiPriority="1"/>
-    <w:lsdException w:name="Subtitle" w:semiHidden="0" w:uiPriority="11" w:unhideWhenUsed="0" w:qFormat="1"/>
-    <w:lsdException w:name="Strong" w:semiHidden="0" w:uiPriority="22" w:unhideWhenUsed="0" w:qFormat="1"/>
-    <w:lsdException w:name="Emphasis" w:semiHidden="0" w:uiPriority="20" w:unhideWhenUsed="0" w:qFormat="1"/>
-    <w:lsdException w:name="Table Grid" w:semiHidden="0" w:uiPriority="39" w:unhideWhenUsed="0"/>
-    <w:lsdException w:name="Placeholder Text" w:unhideWhenUsed="0"/>
-    <w:lsdException w:name="No Spacing" w:semiHidden="0" w:uiPriority="1" w:unhideWhenUsed="0" w:qFormat="1"/>
-    <w:lsdException w:name="Light Shading" w:semiHidden="0" w:uiPriority="60" w:unhideWhenUsed="0"/>
-    <w:lsdException w:name="Light List" w:semiHidden="0" w:uiPriority="61" w:unhideWhenUsed="0"/>
-    <w:lsdException w:name="Light Grid" w:semiHidden="0" w:uiPriority="62" w:unhideWhenUsed="0"/>
-    <w:lsdException w:name="Medium Shading 1" w:semiHidden="0" w:uiPriority="63" w:unhideWhenUsed="0"/>
-    <w:lsdException w:name="Medium Shading 2" w:semiHidden="0" w:uiPriority="64" w:unhideWhenUsed="0"/>
-    <w:lsdException w:name="Medium List 1" w:semiHidden="0" w:uiPriority="65" w:unhideWhenUsed="0"/>
-    <w:lsdException w:name="Medium List 2" w:semiHidden="0" w:uiPriority="66" w:unhideWhenUsed="0"/>
-    <w:lsdException w:name="Medium Grid 1" w:semiHidden="0" w:uiPriority="67" w:unhideWhenUsed="0"/>
-    <w:lsdException w:name="Medium Grid 2" w:semiHidden="0" w:uiPriority="68" w:unhideWhenUsed="0"/>
-    <w:lsdException w:name="Medium Grid 3" w:semiHidden="0" w:uiPriority="69" w:unhideWhenUsed="0"/>
-    <w:lsdException w:name="Dark List" w:semiHidden="0" w:uiPriority="70" w:unhideWhenUsed="0"/>
-    <w:lsdException w:name="Colorful Shading" w:semiHidden="0" w:uiPriority="71" w:unhideWhenUsed="0"/>
-    <w:lsdException w:name="Colorful List" w:semiHidden="0" w:uiPriority="72" w:unhideWhenUsed="0"/>
-    <w:lsdException w:name="Colorful Grid" w:semiHidden="0" w:uiPriority="73" w:unhideWhenUsed="0"/>
-    <w:lsdException w:name="Light Shading Accent 1" w:semiHidden="0" w:uiPriority="60" w:unhideWhenUsed="0"/>
-    <w:lsdException w:name="Light List Accent 1" w:semiHidden="0" w:uiPriority="61" w:unhideWhenUsed="0"/>
-    <w:lsdException w:name="Light Grid Accent 1" w:semiHidden="0" w:uiPriority="62" w:unhideWhenUsed="0"/>
-    <w:lsdException w:name="Medium Shading 1 Accent 1" w:semiHidden="0" w:uiPriority="63" w:unhideWhenUsed="0"/>
-    <w:lsdException w:name="Medium Shading 2 Accent 1" w:semiHidden="0" w:uiPriority="64" w:unhideWhenUsed="0"/>
-    <w:lsdException w:name="Medium List 1 Accent 1" w:semiHidden="0" w:uiPriority="65" w:unhideWhenUsed="0"/>
-    <w:lsdException w:name="Revision" w:unhideWhenUsed="0"/>
-    <w:lsdException w:name="List Paragraph" w:semiHidden="0" w:uiPriority="34" w:unhideWhenUsed="0" w:qFormat="1"/>
-    <w:lsdException w:name="Quote" w:semiHidden="0" w:uiPriority="29" w:unhideWhenUsed="0" w:qFormat="1"/>
-    <w:lsdException w:name="Intense Quote" w:semiHidden="0" w:uiPriority="30" w:unhideWhenUsed="0" w:qFormat="1"/>
-    <w:lsdException w:name="Medium List 2 Accent 1" w:semiHidden="0" w:uiPriority="66" w:unhideWhenUsed="0"/>
-    <w:lsdException w:name="Medium Grid 1 Accent 1" w:semiHidden="0" w:uiPriority="67" w:unhideWhenUsed="0"/>
-    <w:lsdException w:name="Medium Grid 2 Accent 1" w:semiHidden="0" w:uiPriority="68" w:unhideWhenUsed="0"/>
-    <w:lsdException w:name="Medium Grid 3 Accent 1" w:semiHidden="0" w:uiPriority="69" w:unhideWhenUsed="0"/>
-    <w:lsdException w:name="Dark List Accent 1" w:semiHidden="0" w:uiPriority="70" w:unhideWhenUsed="0"/>
-    <w:lsdException w:name="Colorful Shading Accent 1" w:semiHidden="0" w:uiPriority="71" w:unhideWhenUsed="0"/>
-    <w:lsdException w:name="Colorful List Accent 1" w:semiHidden="0" w:uiPriority="72" w:unhideWhenUsed="0"/>
-    <w:lsdException w:name="Colorful Grid Accent 1" w:semiHidden="0" w:uiPriority="73" w:unhideWhenUsed="0"/>
-    <w:lsdException w:name="Light Shading Accent 2" w:semiHidden="0" w:uiPriority="60" w:unhideWhenUsed="0"/>
-    <w:lsdException w:name="Light List Accent 2" w:semiHidden="0" w:uiPriority="61" w:unhideWhenUsed="0"/>
-    <w:lsdException w:name="Light Grid Accent 2" w:semiHidden="0" w:uiPriority="62" w:unhideWhenUsed="0"/>
-    <w:lsdException w:name="Medium Shading 1 Accent 2" w:semiHidden="0" w:uiPriority="63" w:unhideWhenUsed="0"/>
-    <w:lsdException w:name="Medium Shading 2 Accent 2" w:semiHidden="0" w:uiPriority="64" w:unhideWhenUsed="0"/>
-    <w:lsdException w:name="Medium List 1 Accent 2" w:semiHidden="0" w:uiPriority="65" w:unhideWhenUsed="0"/>
-    <w:lsdException w:name="Medium List 2 Accent 2" w:semiHidden="0" w:uiPriority="66" w:unhideWhenUsed="0"/>
-    <w:lsdException w:name="Medium Grid 1 Accent 2" w:semiHidden="0" w:uiPriority="67" w:unhideWhenUsed="0"/>
-    <w:lsdException w:name="Medium Grid 2 Accent 2" w:semiHidden="0" w:uiPriority="68" w:unhideWhenUsed="0"/>
-    <w:lsdException w:name="Medium Grid 3 Accent 2" w:semiHidden="0" w:uiPriority="69" w:unhideWhenUsed="0"/>
-    <w:lsdException w:name="Dark List Accent 2" w:semiHidden="0" w:uiPriority="70" w:unhideWhenUsed="0"/>
-    <w:lsdException w:name="Colorful Shading Accent 2" w:semiHidden="0" w:uiPriority="71" w:unhideWhenUsed="0"/>
-    <w:lsdException w:name="Colorful List Accent 2" w:semiHidden="0" w:uiPriority="72" w:unhideWhenUsed="0"/>
-    <w:lsdException w:name="Colorful Grid Accent 2" w:semiHidden="0" w:uiPriority="73" w:unhideWhenUsed="0"/>
-    <w:lsdException w:name="Light Shading Accent 3" w:semiHidden="0" w:uiPriority="60" w:unhideWhenUsed="0"/>
-    <w:lsdException w:name="Light List Accent 3" w:semiHidden="0" w:uiPriority="61" w:unhideWhenUsed="0"/>
-    <w:lsdException w:name="Light Grid Accent 3" w:semiHidden="0" w:uiPriority="62" w:unhideWhenUsed="0"/>
-    <w:lsdException w:name="Medium Shading 1 Accent 3" w:semiHidden="0" w:uiPriority="63" w:unhideWhenUsed="0"/>
-    <w:lsdException w:name="Medium Shading 2 Accent 3" w:semiHidden="0" w:uiPriority="64" w:unhideWhenUsed="0"/>
-    <w:lsdException w:name="Medium List 1 Accent 3" w:semiHidden="0" w:uiPriority="65" w:unhideWhenUsed="0"/>
-    <w:lsdException w:name="Medium List 2 Accent 3" w:semiHidden="0" w:uiPriority="66" w:unhideWhenUsed="0"/>
-    <w:lsdException w:name="Medium Grid 1 Accent 3" w:semiHidden="0" w:uiPriority="67" w:unhideWhenUsed="0"/>
-    <w:lsdException w:name="Medium Grid 2 Accent 3" w:semiHidden="0" w:uiPriority="68" w:unhideWhenUsed="0"/>
-    <w:lsdException w:name="Medium Grid 3 Accent 3" w:semiHidden="0" w:uiPriority="69" w:unhideWhenUsed="0"/>
-    <w:lsdException w:name="Dark List Accent 3" w:semiHidden="0" w:uiPriority="70" w:unhideWhenUsed="0"/>
-    <w:lsdException w:name="Colorful Shading Accent 3" w:semiHidden="0" w:uiPriority="71" w:unhideWhenUsed="0"/>
-    <w:lsdException w:name="Colorful List Accent 3" w:semiHidden="0" w:uiPriority="72" w:unhideWhenUsed="0"/>
-    <w:lsdException w:name="Colorful Grid Accent 3" w:semiHidden="0" w:uiPriority="73" w:unhideWhenUsed="0"/>
-    <w:lsdException w:name="Light Shading Accent 4" w:semiHidden="0" w:uiPriority="60" w:unhideWhenUsed="0"/>
-    <w:lsdException w:name="Light List Accent 4" w:semiHidden="0" w:uiPriority="61" w:unhideWhenUsed="0"/>
-    <w:lsdException w:name="Light Grid Accent 4" w:semiHidden="0" w:uiPriority="62" w:unhideWhenUsed="0"/>
-    <w:lsdException w:name="Medium Shading 1 Accent 4" w:semiHidden="0" w:uiPriority="63" w:unhideWhenUsed="0"/>
-    <w:lsdException w:name="Medium Shading 2 Accent 4" w:semiHidden="0" w:uiPriority="64" w:unhideWhenUsed="0"/>
-    <w:lsdException w:name="Medium List 1 Accent 4" w:semiHidden="0" w:uiPriority="65" w:unhideWhenUsed="0"/>
-    <w:lsdException w:name="Medium List 2 Accent 4" w:semiHidden="0" w:uiPriority="66" w:unhideWhenUsed="0"/>
-    <w:lsdException w:name="Medium Grid 1 Accent 4" w:semiHidden="0" w:uiPriority="67" w:unhideWhenUsed="0"/>
-    <w:lsdException w:name="Medium Grid 2 Accent 4" w:semiHidden="0" w:uiPriority="68" w:unhideWhenUsed="0"/>
-    <w:lsdException w:name="Medium Grid 3 Accent 4" w:semiHidden="0" w:uiPriority="69" w:unhideWhenUsed="0"/>
-    <w:lsdException w:name="Dark List Accent 4" w:semiHidden="0" w:uiPriority="70" w:unhideWhenUsed="0"/>
-    <w:lsdException w:name="Colorful Shading Accent 4" w:semiHidden="0" w:uiPriority="71" w:unhideWhenUsed="0"/>
-    <w:lsdException w:name="Colorful List Accent 4" w:semiHidden="0" w:uiPriority="72" w:unhideWhenUsed="0"/>
-    <w:lsdException w:name="Colorful Grid Accent 4" w:semiHidden="0" w:uiPriority="73" w:unhideWhenUsed="0"/>
-    <w:lsdException w:name="Light Shading Accent 5" w:semiHidden="0" w:uiPriority="60" w:unhideWhenUsed="0"/>
-    <w:lsdException w:name="Light List Accent 5" w:semiHidden="0" w:uiPriority="61" w:unhideWhenUsed="0"/>
-    <w:lsdException w:name="Light Grid Accent 5" w:semiHidden="0" w:uiPriority="62" w:unhideWhenUsed="0"/>
-    <w:lsdException w:name="Medium Shading 1 Accent 5" w:semiHidden="0" w:uiPriority="63" w:unhideWhenUsed="0"/>
-    <w:lsdException w:name="Medium Shading 2 Accent 5" w:semiHidden="0" w:uiPriority="64" w:unhideWhenUsed="0"/>
-    <w:lsdException w:name="Medium List 1 Accent 5" w:semiHidden="0" w:uiPriority="65" w:unhideWhenUsed="0"/>
-    <w:lsdException w:name="Medium List 2 Accent 5" w:semiHidden="0" w:uiPriority="66" w:unhideWhenUsed="0"/>
-    <w:lsdException w:name="Medium Grid 1 Accent 5" w:semiHidden="0" w:uiPriority="67" w:unhideWhenUsed="0"/>
-    <w:lsdException w:name="Medium Grid 2 Accent 5" w:semiHidden="0" w:uiPriority="68" w:unhideWhenUsed="0"/>
-    <w:lsdException w:name="Medium Grid 3 Accent 5" w:semiHidden="0" w:uiPriority="69" w:unhideWhenUsed="0"/>
-    <w:lsdException w:name="Dark List Accent 5" w:semiHidden="0" w:uiPriority="70" w:unhideWhenUsed="0"/>
-    <w:lsdException w:name="Colorful Shading Accent 5" w:semiHidden="0" w:uiPriority="71" w:unhideWhenUsed="0"/>
-    <w:lsdException w:name="Colorful List Accent 5" w:semiHidden="0" w:uiPriority="72" w:unhideWhenUsed="0"/>
-    <w:lsdException w:name="Colorful Grid Accent 5" w:semiHidden="0" w:uiPriority="73" w:unhideWhenUsed="0"/>
-    <w:lsdException w:name="Light Shading Accent 6" w:semiHidden="0" w:uiPriority="60" w:unhideWhenUsed="0"/>
-    <w:lsdException w:name="Light List Accent 6" w:semiHidden="0" w:uiPriority="61" w:unhideWhenUsed="0"/>
-    <w:lsdException w:name="Light Grid Accent 6" w:semiHidden="0" w:uiPriority="62" w:unhideWhenUsed="0"/>
-    <w:lsdException w:name="Medium Shading 1 Accent 6" w:semiHidden="0" w:uiPriority="63" w:unhideWhenUsed="0"/>
-    <w:lsdException w:name="Medium Shading 2 Accent 6" w:semiHidden="0" w:uiPriority="64" w:unhideWhenUsed="0"/>
-    <w:lsdException w:name="Medium List 1 Accent 6" w:semiHidden="0" w:uiPriority="65" w:unhideWhenUsed="0"/>
-    <w:lsdException w:name="Medium List 2 Accent 6" w:semiHidden="0" w:uiPriority="66" w:unhideWhenUsed="0"/>
-    <w:lsdException w:name="Medium Grid 1 Accent 6" w:semiHidden="0" w:uiPriority="67" w:unhideWhenUsed="0"/>
-    <w:lsdException w:name="Medium Grid 2 Accent 6" w:semiHidden="0" w:uiPriority="68" w:unhideWhenUsed="0"/>
-    <w:lsdException w:name="Medium Grid 3 Accent 6" w:semiHidden="0" w:uiPriority="69" w:unhideWhenUsed="0"/>
-    <w:lsdException w:name="Dark List Accent 6" w:semiHidden="0" w:uiPriority="70" w:unhideWhenUsed="0"/>
-    <w:lsdException w:name="Colorful Shading Accent 6" w:semiHidden="0" w:uiPriority="71" w:unhideWhenUsed="0"/>
-    <w:lsdException w:name="Colorful List Accent 6" w:semiHidden="0" w:uiPriority="72" w:unhideWhenUsed="0"/>
-    <w:lsdException w:name="Colorful Grid Accent 6" w:semiHidden="0" w:uiPriority="73" w:unhideWhenUsed="0"/>
-    <w:lsdException w:name="Subtle Emphasis" w:semiHidden="0" w:uiPriority="19" w:unhideWhenUsed="0" w:qFormat="1"/>
-    <w:lsdException w:name="Intense Emphasis" w:semiHidden="0" w:uiPriority="21" w:unhideWhenUsed="0" w:qFormat="1"/>
-    <w:lsdException w:name="Subtle Reference" w:semiHidden="0" w:uiPriority="31" w:unhideWhenUsed="0" w:qFormat="1"/>
-    <w:lsdException w:name="Intense Reference" w:semiHidden="0" w:uiPriority="32" w:unhideWhenUsed="0" w:qFormat="1"/>
-    <w:lsdException w:name="Book Title" w:semiHidden="0" w:uiPriority="33" w:unhideWhenUsed="0" w:qFormat="1"/>
-    <w:lsdException w:name="Bibliography" w:uiPriority="37"/>
-    <w:lsdException w:name="TOC Heading" w:uiPriority="39" w:qFormat="1"/>
-  </w:latentStyles>
-  <w:style w:type="paragraph" w:default="1" w:styleId="Normal">
-    <w:name w:val="Normal"/>
-    <w:qFormat/>
-    <w:rsid w:val="00491CC5"/>
-    <w:pPr>
-      <w:jc w:val="both"/>
-    </w:pPr>
-    <w:rPr>
-      <w:rFonts w:ascii="Cambria" w:eastAsiaTheme="minorHAnsi" w:hAnsi="Cambria"/>
-      <w:sz w:val="24"/>
-      <w:lang w:eastAsia="en-US"/>
-    </w:rPr>
-  </w:style>
-  <w:style w:type="paragraph" w:styleId="Heading1">
-    <w:name w:val="heading 1"/>
-    <w:basedOn w:val="Normal"/>
-    <w:next w:val="Normal"/>
-    <w:link w:val="Heading1Char"/>
-    <w:uiPriority w:val="9"/>
-    <w:qFormat/>
-    <w:rsid w:val="00491CC5"/>
-    <w:pPr>
-      <w:keepNext/>
-      <w:keepLines/>
-      <w:spacing w:before="240" w:after="0"/>
-      <w:outlineLvl w:val="0"/>
-    </w:pPr>
-    <w:rPr>
-      <w:rFonts w:eastAsiaTheme="majorEastAsia" w:cstheme="majorBidi"/>
-      <w:sz w:val="52"/>
-      <w:szCs w:val="32"/>
-    </w:rPr>
-  </w:style>
-  <w:style w:type="paragraph" w:styleId="Heading2">
-    <w:name w:val="heading 2"/>
-    <w:basedOn w:val="Normal"/>
-    <w:next w:val="Normal"/>
-    <w:link w:val="Heading2Char"/>
-    <w:uiPriority w:val="9"/>
-    <w:unhideWhenUsed/>
-    <w:qFormat/>
-    <w:rsid w:val="00491CC5"/>
-    <w:pPr>
-      <w:keepNext/>
-      <w:keepLines/>
-      <w:spacing w:before="40" w:after="0"/>
-      <w:outlineLvl w:val="1"/>
-    </w:pPr>
-    <w:rPr>
-      <w:rFonts w:eastAsiaTheme="majorEastAsia" w:cstheme="majorBidi"/>
-      <w:sz w:val="36"/>
-      <w:szCs w:val="26"/>
-    </w:rPr>
-  </w:style>
-  <w:style w:type="paragraph" w:styleId="Heading3">
-    <w:name w:val="heading 3"/>
-    <w:basedOn w:val="Normal"/>
-    <w:next w:val="Normal"/>
-    <w:link w:val="Heading3Char"/>
-    <w:uiPriority w:val="9"/>
-    <w:unhideWhenUsed/>
-    <w:qFormat/>
-    <w:rsid w:val="00491CC5"/>
-    <w:pPr>
-      <w:keepNext/>
-      <w:keepLines/>
-      <w:spacing w:before="40" w:after="0"/>
-      <w:outlineLvl w:val="2"/>
-    </w:pPr>
-    <w:rPr>
-      <w:rFonts w:eastAsiaTheme="majorEastAsia" w:cstheme="majorBidi"/>
-      <w:b/>
-      <w:sz w:val="28"/>
-      <w:szCs w:val="24"/>
-    </w:rPr>
-  </w:style>
-  <w:style w:type="paragraph" w:styleId="Heading4">
-    <w:name w:val="heading 4"/>
-    <w:basedOn w:val="Normal"/>
-    <w:next w:val="Normal"/>
-    <w:link w:val="Heading4Char"/>
-    <w:uiPriority w:val="9"/>
-    <w:semiHidden/>
-    <w:unhideWhenUsed/>
-    <w:qFormat/>
-    <w:rsid w:val="00BD6C62"/>
-    <w:pPr>
-      <w:keepNext/>
-      <w:keepLines/>
-      <w:spacing w:before="40" w:after="0"/>
-      <w:outlineLvl w:val="3"/>
-    </w:pPr>
-    <w:rPr>
-      <w:rFonts w:asciiTheme="majorHAnsi" w:eastAsiaTheme="majorEastAsia" w:hAnsiTheme="majorHAnsi" w:cstheme="majorBidi"/>
-      <w:i/>
-      <w:iCs/>
-      <w:color w:val="2E74B5" w:themeColor="accent1" w:themeShade="BF"/>
-    </w:rPr>
-  </w:style>
-  <w:style w:type="character" w:default="1" w:styleId="DefaultParagraphFont">
-    <w:name w:val="Default Paragraph Font"/>
-    <w:uiPriority w:val="1"/>
-    <w:semiHidden/>
-    <w:unhideWhenUsed/>
-  </w:style>
-  <w:style w:type="table" w:default="1" w:styleId="TableNormal">
-    <w:name w:val="Normal Table"/>
-    <w:uiPriority w:val="99"/>
-    <w:semiHidden/>
-    <w:unhideWhenUsed/>
-    <w:tblPr>
-      <w:tblInd w:w="0" w:type="dxa"/>
-      <w:tblCellMar>
-        <w:top w:w="0" w:type="dxa"/>
-        <w:left w:w="108" w:type="dxa"/>
-        <w:bottom w:w="0" w:type="dxa"/>
-        <w:right w:w="108" w:type="dxa"/>
-      </w:tblCellMar>
-    </w:tblPr>
-  </w:style>
-  <w:style w:type="numbering" w:default="1" w:styleId="NoList">
-    <w:name w:val="No List"/>
-    <w:uiPriority w:val="99"/>
-    <w:semiHidden/>
-    <w:unhideWhenUsed/>
-  </w:style>
-  <w:style w:type="character" w:customStyle="1" w:styleId="Heading1Char">
-    <w:name w:val="Heading 1 Char"/>
-    <w:basedOn w:val="DefaultParagraphFont"/>
-    <w:link w:val="Heading1"/>
-    <w:uiPriority w:val="9"/>
-    <w:rsid w:val="00491CC5"/>
-    <w:rPr>
-      <w:rFonts w:ascii="Cambria" w:eastAsiaTheme="majorEastAsia" w:hAnsi="Cambria" w:cstheme="majorBidi"/>
-      <w:sz w:val="52"/>
-      <w:szCs w:val="32"/>
-      <w:lang w:eastAsia="en-US"/>
-    </w:rPr>
-  </w:style>
-  <w:style w:type="character" w:customStyle="1" w:styleId="Heading2Char">
-    <w:name w:val="Heading 2 Char"/>
-    <w:basedOn w:val="DefaultParagraphFont"/>
-    <w:link w:val="Heading2"/>
-    <w:uiPriority w:val="9"/>
-    <w:rsid w:val="00491CC5"/>
-    <w:rPr>
-      <w:rFonts w:ascii="Cambria" w:eastAsiaTheme="majorEastAsia" w:hAnsi="Cambria" w:cstheme="majorBidi"/>
-      <w:sz w:val="36"/>
-      <w:szCs w:val="26"/>
-      <w:lang w:eastAsia="en-US"/>
-    </w:rPr>
-  </w:style>
-  <w:style w:type="character" w:customStyle="1" w:styleId="Heading3Char">
-    <w:name w:val="Heading 3 Char"/>
-    <w:basedOn w:val="DefaultParagraphFont"/>
-    <w:link w:val="Heading3"/>
-    <w:uiPriority w:val="9"/>
-    <w:rsid w:val="00491CC5"/>
-    <w:rPr>
-      <w:rFonts w:ascii="Cambria" w:eastAsiaTheme="majorEastAsia" w:hAnsi="Cambria" w:cstheme="majorBidi"/>
-      <w:b/>
-      <w:sz w:val="28"/>
-      <w:szCs w:val="24"/>
-      <w:lang w:eastAsia="en-US"/>
-    </w:rPr>
-  </w:style>
-  <w:style w:type="paragraph" w:styleId="ListParagraph">
-    <w:name w:val="List Paragraph"/>
-    <w:basedOn w:val="Normal"/>
-    <w:link w:val="ListParagraphChar"/>
-    <w:uiPriority w:val="34"/>
-    <w:qFormat/>
-    <w:rsid w:val="00491CC5"/>
-    <w:pPr>
-      <w:ind w:left="720"/>
-      <w:contextualSpacing/>
-    </w:pPr>
-  </w:style>
-  <w:style w:type="character" w:customStyle="1" w:styleId="ListParagraphChar">
-    <w:name w:val="List Paragraph Char"/>
-    <w:link w:val="ListParagraph"/>
-    <w:uiPriority w:val="34"/>
-    <w:locked/>
-    <w:rsid w:val="00491CC5"/>
-    <w:rPr>
-      <w:rFonts w:ascii="Cambria" w:eastAsiaTheme="minorHAnsi" w:hAnsi="Cambria"/>
-      <w:sz w:val="24"/>
-      <w:lang w:eastAsia="en-US"/>
-    </w:rPr>
-  </w:style>
-  <w:style w:type="character" w:customStyle="1" w:styleId="Heading4Char">
-    <w:name w:val="Heading 4 Char"/>
-    <w:basedOn w:val="DefaultParagraphFont"/>
-    <w:link w:val="Heading4"/>
-    <w:uiPriority w:val="9"/>
-    <w:semiHidden/>
-    <w:rsid w:val="00BD6C62"/>
-    <w:rPr>
-      <w:rFonts w:asciiTheme="majorHAnsi" w:eastAsiaTheme="majorEastAsia" w:hAnsiTheme="majorHAnsi" w:cstheme="majorBidi"/>
-      <w:i/>
-      <w:iCs/>
-      <w:color w:val="2E74B5" w:themeColor="accent1" w:themeShade="BF"/>
-      <w:sz w:val="24"/>
-      <w:lang w:eastAsia="en-US"/>
-    </w:rPr>
-  </w:style>
-  <w:style w:type="table" w:styleId="LightShading">
-    <w:name w:val="Light Shading"/>
-    <w:basedOn w:val="TableNormal"/>
-    <w:uiPriority w:val="60"/>
-    <w:unhideWhenUsed/>
-    <w:rsid w:val="004D7CA1"/>
-    <w:pPr>
-      <w:spacing w:after="0" w:line="240" w:lineRule="auto"/>
-      <w:jc w:val="both"/>
-    </w:pPr>
-    <w:rPr>
-      <w:rFonts w:ascii="Times New Roman" w:eastAsiaTheme="minorHAnsi" w:hAnsi="Times New Roman"/>
-      <w:color w:val="000000" w:themeColor="text1" w:themeShade="BF"/>
-      <w:sz w:val="28"/>
-      <w:lang w:eastAsia="en-US"/>
-    </w:rPr>
-    <w:tblPr>
-      <w:tblStyleRowBandSize w:val="1"/>
-      <w:tblStyleColBandSize w:val="1"/>
-      <w:tblInd w:w="0" w:type="dxa"/>
-      <w:tblBorders>
-        <w:top w:val="single" w:sz="8" w:space="0" w:color="000000" w:themeColor="text1"/>
-        <w:bottom w:val="single" w:sz="8" w:space="0" w:color="000000" w:themeColor="text1"/>
-      </w:tblBorders>
-      <w:tblCellMar>
-        <w:top w:w="0" w:type="dxa"/>
-        <w:left w:w="108" w:type="dxa"/>
-        <w:bottom w:w="0" w:type="dxa"/>
-        <w:right w:w="108" w:type="dxa"/>
-      </w:tblCellMar>
-    </w:tblPr>
-    <w:tblStylePr w:type="firstRow">
-      <w:pPr>
-        <w:spacing w:before="0" w:after="0" w:line="240" w:lineRule="auto"/>
-      </w:pPr>
-      <w:rPr>
-        <w:b/>
-        <w:bCs/>
-      </w:rPr>
-      <w:tblPr/>
-      <w:tcPr>
-        <w:tcBorders>
-          <w:top w:val="single" w:sz="8" w:space="0" w:color="000000" w:themeColor="text1"/>
-          <w:left w:val="nil"/>
-          <w:bottom w:val="single" w:sz="8" w:space="0" w:color="000000" w:themeColor="text1"/>
-          <w:right w:val="nil"/>
-          <w:insideH w:val="nil"/>
-          <w:insideV w:val="nil"/>
-        </w:tcBorders>
-      </w:tcPr>
-    </w:tblStylePr>
-    <w:tblStylePr w:type="lastRow">
-      <w:pPr>
-        <w:spacing w:before="0" w:after="0" w:line="240" w:lineRule="auto"/>
-      </w:pPr>
-      <w:rPr>
-        <w:b/>
-        <w:bCs/>
-      </w:rPr>
-      <w:tblPr/>
-      <w:tcPr>
-        <w:tcBorders>
-          <w:top w:val="single" w:sz="8" w:space="0" w:color="000000" w:themeColor="text1"/>
-          <w:left w:val="nil"/>
-          <w:bottom w:val="single" w:sz="8" w:space="0" w:color="000000" w:themeColor="text1"/>
-          <w:right w:val="nil"/>
-          <w:insideH w:val="nil"/>
-          <w:insideV w:val="nil"/>
-        </w:tcBorders>
-      </w:tcPr>
-    </w:tblStylePr>
-    <w:tblStylePr w:type="firstCol">
-      <w:rPr>
-        <w:b/>
-        <w:bCs/>
-      </w:rPr>
-    </w:tblStylePr>
-    <w:tblStylePr w:type="lastCol">
-      <w:rPr>
-        <w:b/>
-        <w:bCs/>
-      </w:rPr>
-    </w:tblStylePr>
-    <w:tblStylePr w:type="band1Vert">
-      <w:tblPr/>
-      <w:tcPr>
-        <w:tcBorders>
-          <w:left w:val="nil"/>
-          <w:right w:val="nil"/>
-          <w:insideH w:val="nil"/>
-          <w:insideV w:val="nil"/>
-        </w:tcBorders>
-        <w:shd w:val="clear" w:color="auto" w:fill="C0C0C0" w:themeFill="text1" w:themeFillTint="3F"/>
-      </w:tcPr>
-    </w:tblStylePr>
-    <w:tblStylePr w:type="band1Horz">
-      <w:tblPr/>
-      <w:tcPr>
-        <w:tcBorders>
-          <w:left w:val="nil"/>
-          <w:right w:val="nil"/>
-          <w:insideH w:val="nil"/>
-          <w:insideV w:val="nil"/>
-        </w:tcBorders>
-        <w:shd w:val="clear" w:color="auto" w:fill="C0C0C0" w:themeFill="text1" w:themeFillTint="3F"/>
-      </w:tcPr>
-    </w:tblStylePr>
-  </w:style>
-  <w:style w:type="table" w:styleId="TableGrid">
-    <w:name w:val="Table Grid"/>
-    <w:basedOn w:val="TableNormal"/>
-    <w:uiPriority w:val="39"/>
-    <w:rsid w:val="00A03CFF"/>
-    <w:pPr>
-      <w:spacing w:after="0" w:line="240" w:lineRule="auto"/>
-    </w:pPr>
-    <w:tblPr>
-      <w:tblInd w:w="0" w:type="dxa"/>
-      <w:tblBorders>
-        <w:top w:val="single" w:sz="4" w:space="0" w:color="auto"/>
-        <w:left w:val="single" w:sz="4" w:space="0" w:color="auto"/>
-        <w:bottom w:val="single" w:sz="4" w:space="0" w:color="auto"/>
-        <w:right w:val="single" w:sz="4" w:space="0" w:color="auto"/>
-        <w:insideH w:val="single" w:sz="4" w:space="0" w:color="auto"/>
-        <w:insideV w:val="single" w:sz="4" w:space="0" w:color="auto"/>
-      </w:tblBorders>
-      <w:tblCellMar>
-        <w:top w:w="0" w:type="dxa"/>
-        <w:left w:w="108" w:type="dxa"/>
-        <w:bottom w:w="0" w:type="dxa"/>
-        <w:right w:w="108" w:type="dxa"/>
-      </w:tblCellMar>
-    </w:tblPr>
-  </w:style>
-  <w:style w:type="paragraph" w:styleId="BalloonText">
-    <w:name w:val="Balloon Text"/>
-    <w:basedOn w:val="Normal"/>
-    <w:link w:val="BalloonTextChar"/>
-    <w:uiPriority w:val="99"/>
-    <w:semiHidden/>
-    <w:unhideWhenUsed/>
-    <w:rsid w:val="003059BE"/>
-    <w:pPr>
-      <w:spacing w:after="0" w:line="240" w:lineRule="auto"/>
-    </w:pPr>
-    <w:rPr>
-      <w:rFonts w:ascii="Tahoma" w:hAnsi="Tahoma" w:cs="Tahoma"/>
-      <w:sz w:val="16"/>
-      <w:szCs w:val="16"/>
-    </w:rPr>
-  </w:style>
-  <w:style w:type="character" w:customStyle="1" w:styleId="BalloonTextChar">
-    <w:name w:val="Balloon Text Char"/>
-    <w:basedOn w:val="DefaultParagraphFont"/>
-    <w:link w:val="BalloonText"/>
-    <w:uiPriority w:val="99"/>
-    <w:semiHidden/>
-    <w:rsid w:val="003059BE"/>
-    <w:rPr>
-      <w:rFonts w:ascii="Tahoma" w:eastAsiaTheme="minorHAnsi" w:hAnsi="Tahoma" w:cs="Tahoma"/>
-      <w:sz w:val="16"/>
-      <w:szCs w:val="16"/>
-      <w:lang w:eastAsia="en-US"/>
-    </w:rPr>
-  </w:style>
 </w:styles>
 </file>
 
@@ -9809,7 +10548,7 @@
     </a:clrScheme>
     <a:fontScheme name="Office">
       <a:majorFont>
-        <a:latin typeface="Calibri Light"/>
+        <a:latin typeface="Calibri Light" panose="020F0302020204030204"/>
         <a:ea typeface=""/>
         <a:cs typeface=""/>
         <a:font script="Jpan" typeface="ＭＳ ゴシック"/>
@@ -9844,7 +10583,7 @@
         <a:font script="Geor" typeface="Sylfaen"/>
       </a:majorFont>
       <a:minorFont>
-        <a:latin typeface="Calibri"/>
+        <a:latin typeface="Calibri" panose="020F0502020204030204"/>
         <a:ea typeface=""/>
         <a:cs typeface=""/>
         <a:font script="Jpan" typeface="ＭＳ 明朝"/>
@@ -10021,7 +10760,7 @@
   <a:extraClrSchemeLst/>
   <a:extLst>
     <a:ext uri="{05A4C25C-085E-4340-85A3-A5531E510DB2}">
-      <thm15:themeFamily xmlns:thm15="http://schemas.microsoft.com/office/thememl/2012/main" xmlns="" name="Office Theme" id="{62F939B6-93AF-4DB8-9C6B-D6C7DFDC589F}" vid="{4A3C46E8-61CC-4603-A589-7422A47A8E4A}"/>
+      <thm15:themeFamily xmlns:thm15="http://schemas.microsoft.com/office/thememl/2012/main" name="Office Theme" id="{62F939B6-93AF-4DB8-9C6B-D6C7DFDC589F}" vid="{4A3C46E8-61CC-4603-A589-7422A47A8E4A}"/>
     </a:ext>
   </a:extLst>
 </a:theme>
@@ -10032,7 +10771,7 @@
 </file>
 
 <file path=customXml/itemProps1.xml><?xml version="1.0" encoding="utf-8"?>
-<ds:datastoreItem xmlns:ds="http://schemas.openxmlformats.org/officeDocument/2006/customXml" ds:itemID="{2895AFFB-A935-4090-814C-5403B53AD9AC}">
+<ds:datastoreItem xmlns:ds="http://schemas.openxmlformats.org/officeDocument/2006/customXml" ds:itemID="{DB71279D-C3D3-4496-8130-567AF492E05F}">
   <ds:schemaRefs>
     <ds:schemaRef ds:uri="http://schemas.openxmlformats.org/officeDocument/2006/bibliography"/>
   </ds:schemaRefs>

</xml_diff>

<commit_message>
fix report 3 - Khuong
</commit_message>
<xml_diff>
--- a/docs/Reports/tmp/Report3_KhuongMH.docx
+++ b/docs/Reports/tmp/Report3_KhuongMH.docx
@@ -947,7 +947,15 @@
                 <w:b w:val="0"/>
                 <w:szCs w:val="24"/>
               </w:rPr>
-              <w:t>New account is created in system.</w:t>
+              <w:t xml:space="preserve">Admin can </w:t>
+            </w:r>
+            <w:r>
+              <w:rPr>
+                <w:rFonts w:ascii="Times New Roman" w:hAnsi="Times New Roman" w:cs="Times New Roman"/>
+                <w:b w:val="0"/>
+                <w:szCs w:val="24"/>
+              </w:rPr>
+              <w:t>create new account.</w:t>
             </w:r>
           </w:p>
           <w:p>
@@ -1055,18 +1063,8 @@
                 <w:b w:val="0"/>
                 <w:szCs w:val="24"/>
               </w:rPr>
-              <w:t xml:space="preserve">User has to </w:t>
-            </w:r>
-            <w:proofErr w:type="gramStart"/>
-            <w:r>
-              <w:rPr>
-                <w:rFonts w:ascii="Times New Roman" w:hAnsi="Times New Roman" w:cs="Times New Roman"/>
-                <w:b w:val="0"/>
-                <w:szCs w:val="24"/>
-              </w:rPr>
-              <w:t>logged</w:t>
-            </w:r>
-            <w:proofErr w:type="gramEnd"/>
+              <w:t>User has to log</w:t>
+            </w:r>
             <w:r>
               <w:rPr>
                 <w:rFonts w:ascii="Times New Roman" w:hAnsi="Times New Roman" w:cs="Times New Roman"/>
@@ -1118,7 +1116,31 @@
                 <w:b w:val="0"/>
                 <w:szCs w:val="24"/>
               </w:rPr>
-              <w:t>New account will be create for guest.</w:t>
+              <w:t xml:space="preserve">New </w:t>
+            </w:r>
+            <w:r>
+              <w:rPr>
+                <w:rFonts w:ascii="Times New Roman" w:hAnsi="Times New Roman" w:cs="Times New Roman"/>
+                <w:b w:val="0"/>
+                <w:szCs w:val="24"/>
+              </w:rPr>
+              <w:t>account will be created</w:t>
+            </w:r>
+            <w:r>
+              <w:rPr>
+                <w:rFonts w:ascii="Times New Roman" w:hAnsi="Times New Roman" w:cs="Times New Roman"/>
+                <w:b w:val="0"/>
+                <w:szCs w:val="24"/>
+              </w:rPr>
+              <w:t xml:space="preserve"> for doctor, nurse or staff</w:t>
+            </w:r>
+            <w:r>
+              <w:rPr>
+                <w:rFonts w:ascii="Times New Roman" w:hAnsi="Times New Roman" w:cs="Times New Roman"/>
+                <w:b w:val="0"/>
+                <w:szCs w:val="24"/>
+              </w:rPr>
+              <w:t>.</w:t>
             </w:r>
           </w:p>
           <w:p>
@@ -1576,21 +1598,14 @@
                       <w:rFonts w:cs="Times New Roman"/>
                       <w:szCs w:val="24"/>
                     </w:rPr>
-                    <w:t xml:space="preserve"> fills in information of account and click on button</w:t>
-                  </w:r>
-                  <w:r>
-                    <w:rPr>
-                      <w:rFonts w:cs="Times New Roman"/>
-                      <w:szCs w:val="24"/>
-                    </w:rPr>
-                    <w:t xml:space="preserve"> to register</w:t>
-                  </w:r>
-                  <w:r>
-                    <w:rPr>
-                      <w:rFonts w:cs="Times New Roman"/>
-                      <w:szCs w:val="24"/>
-                    </w:rPr>
-                    <w:t>.</w:t>
+                    <w:t xml:space="preserve"> </w:t>
+                  </w:r>
+                  <w:r>
+                    <w:rPr>
+                      <w:rFonts w:cs="Times New Roman"/>
+                      <w:szCs w:val="24"/>
+                    </w:rPr>
+                    <w:t>fills in information of account.</w:t>
                   </w:r>
                 </w:p>
                 <w:p>
@@ -1644,9 +1659,8 @@
                       <w:szCs w:val="24"/>
                       <w:lang w:val="fr-FR"/>
                     </w:rPr>
-                    <w:t xml:space="preserve">System </w:t>
-                  </w:r>
-                  <w:proofErr w:type="spellStart"/>
+                    <w:t>System validate</w:t>
+                  </w:r>
                   <w:r>
                     <w:rPr>
                       <w:rFonts w:cs="Times New Roman"/>
@@ -1654,37 +1668,7 @@
                       <w:szCs w:val="24"/>
                       <w:lang w:val="fr-FR"/>
                     </w:rPr>
-                    <w:t>validate</w:t>
-                  </w:r>
-                  <w:proofErr w:type="spellEnd"/>
-                  <w:r>
-                    <w:rPr>
-                      <w:rFonts w:cs="Times New Roman"/>
-                      <w:color w:val="auto"/>
-                      <w:szCs w:val="24"/>
-                      <w:lang w:val="fr-FR"/>
-                    </w:rPr>
-                    <w:t xml:space="preserve"> </w:t>
-                  </w:r>
-                  <w:proofErr w:type="spellStart"/>
-                  <w:r>
-                    <w:rPr>
-                      <w:rFonts w:cs="Times New Roman"/>
-                      <w:color w:val="auto"/>
-                      <w:szCs w:val="24"/>
-                      <w:lang w:val="fr-FR"/>
-                    </w:rPr>
-                    <w:t>inputted</w:t>
-                  </w:r>
-                  <w:proofErr w:type="spellEnd"/>
-                  <w:r>
-                    <w:rPr>
-                      <w:rFonts w:cs="Times New Roman"/>
-                      <w:color w:val="auto"/>
-                      <w:szCs w:val="24"/>
-                      <w:lang w:val="fr-FR"/>
-                    </w:rPr>
-                    <w:t xml:space="preserve"> information.</w:t>
+                    <w:t xml:space="preserve"> inputted information.</w:t>
                   </w:r>
                 </w:p>
               </w:tc>
@@ -2679,7 +2663,25 @@
                 <w:b w:val="0"/>
                 <w:szCs w:val="24"/>
               </w:rPr>
-              <w:t>New Account will be set status standard is De-activate.</w:t>
+              <w:t>New Account will be created with status De-</w:t>
+            </w:r>
+            <w:proofErr w:type="spellStart"/>
+            <w:r>
+              <w:rPr>
+                <w:rFonts w:ascii="Times New Roman" w:hAnsi="Times New Roman" w:cs="Times New Roman"/>
+                <w:b w:val="0"/>
+                <w:szCs w:val="24"/>
+              </w:rPr>
+              <w:t>actived</w:t>
+            </w:r>
+            <w:proofErr w:type="spellEnd"/>
+            <w:r>
+              <w:rPr>
+                <w:rFonts w:ascii="Times New Roman" w:hAnsi="Times New Roman" w:cs="Times New Roman"/>
+                <w:b w:val="0"/>
+                <w:szCs w:val="24"/>
+              </w:rPr>
+              <w:t>.</w:t>
             </w:r>
           </w:p>
           <w:p>
@@ -2702,7 +2704,7 @@
                 <w:b w:val="0"/>
                 <w:szCs w:val="24"/>
               </w:rPr>
-              <w:t>New Account will be created with inputted information in the system.</w:t>
+              <w:t>System must ensure has not duplicated username.</w:t>
             </w:r>
           </w:p>
           <w:p>
@@ -2715,39 +2717,40 @@
               </w:numPr>
               <w:rPr>
                 <w:rFonts w:ascii="Times New Roman" w:hAnsi="Times New Roman" w:cs="Times New Roman"/>
-                <w:b w:val="0"/>
-                <w:szCs w:val="24"/>
-              </w:rPr>
-            </w:pPr>
-            <w:r>
-              <w:rPr>
-                <w:rFonts w:ascii="Times New Roman" w:hAnsi="Times New Roman" w:cs="Times New Roman"/>
-                <w:b w:val="0"/>
-                <w:szCs w:val="24"/>
-              </w:rPr>
-              <w:t>System must ensure has not duplicated username.</w:t>
-            </w:r>
-          </w:p>
-          <w:p>
-            <w:pPr>
-              <w:pStyle w:val="ListParagraph"/>
-              <w:keepNext/>
-              <w:numPr>
-                <w:ilvl w:val="0"/>
-                <w:numId w:val="8"/>
-              </w:numPr>
-              <w:rPr>
-                <w:rFonts w:ascii="Times New Roman" w:hAnsi="Times New Roman" w:cs="Times New Roman"/>
-                <w:szCs w:val="24"/>
-              </w:rPr>
-            </w:pPr>
-            <w:r>
-              <w:rPr>
-                <w:rFonts w:ascii="Times New Roman" w:hAnsi="Times New Roman" w:cs="Times New Roman"/>
-                <w:b w:val="0"/>
-                <w:szCs w:val="24"/>
-              </w:rPr>
-              <w:t xml:space="preserve">When admin add account from register form, system will automatic generate username and password by splitting </w:t>
+                <w:szCs w:val="24"/>
+              </w:rPr>
+            </w:pPr>
+            <w:r>
+              <w:rPr>
+                <w:rFonts w:ascii="Times New Roman" w:hAnsi="Times New Roman" w:cs="Times New Roman"/>
+                <w:b w:val="0"/>
+                <w:szCs w:val="24"/>
+              </w:rPr>
+              <w:t xml:space="preserve">When admin add account from register form, system will </w:t>
+            </w:r>
+            <w:r>
+              <w:rPr>
+                <w:rFonts w:ascii="Times New Roman" w:hAnsi="Times New Roman" w:cs="Times New Roman"/>
+                <w:b w:val="0"/>
+                <w:szCs w:val="24"/>
+              </w:rPr>
+              <w:t>automatic ge</w:t>
+            </w:r>
+            <w:r>
+              <w:rPr>
+                <w:rFonts w:ascii="Times New Roman" w:hAnsi="Times New Roman" w:cs="Times New Roman"/>
+                <w:b w:val="0"/>
+                <w:szCs w:val="24"/>
+              </w:rPr>
+              <w:t xml:space="preserve">nerate username </w:t>
+            </w:r>
+            <w:r>
+              <w:rPr>
+                <w:rFonts w:ascii="Times New Roman" w:hAnsi="Times New Roman" w:cs="Times New Roman"/>
+                <w:b w:val="0"/>
+                <w:szCs w:val="24"/>
+              </w:rPr>
+              <w:t xml:space="preserve">by splitting </w:t>
             </w:r>
             <w:proofErr w:type="spellStart"/>
             <w:r>
@@ -2759,6 +2762,14 @@
               <w:t>FullName</w:t>
             </w:r>
             <w:proofErr w:type="spellEnd"/>
+            <w:r>
+              <w:rPr>
+                <w:rFonts w:ascii="Times New Roman" w:hAnsi="Times New Roman" w:cs="Times New Roman"/>
+                <w:b w:val="0"/>
+                <w:szCs w:val="24"/>
+              </w:rPr>
+              <w:t>, random password</w:t>
+            </w:r>
             <w:r>
               <w:rPr>
                 <w:rFonts w:ascii="Times New Roman" w:hAnsi="Times New Roman" w:cs="Times New Roman"/>
@@ -2776,9 +2787,9 @@
               <w:tblLook w:val="04A0" w:firstRow="1" w:lastRow="0" w:firstColumn="1" w:lastColumn="0" w:noHBand="0" w:noVBand="1"/>
             </w:tblPr>
             <w:tblGrid>
-              <w:gridCol w:w="2486"/>
-              <w:gridCol w:w="2514"/>
-              <w:gridCol w:w="2624"/>
+              <w:gridCol w:w="2534"/>
+              <w:gridCol w:w="2557"/>
+              <w:gridCol w:w="2533"/>
             </w:tblGrid>
             <w:tr>
               <w:tc>
@@ -2950,7 +2961,6 @@
                       <w:szCs w:val="24"/>
                     </w:rPr>
                   </w:pPr>
-                  <w:proofErr w:type="spellStart"/>
                   <w:r>
                     <w:rPr>
                       <w:rFonts w:ascii="Times New Roman" w:hAnsi="Times New Roman" w:cs="Times New Roman"/>
@@ -2958,9 +2968,8 @@
                       <w:color w:val="000000" w:themeColor="text1" w:themeShade="BF"/>
                       <w:szCs w:val="24"/>
                     </w:rPr>
-                    <w:t>manhuynhkhuong</w:t>
-                  </w:r>
-                  <w:proofErr w:type="spellEnd"/>
+                    <w:t>&lt;random&gt;</w:t>
+                  </w:r>
                 </w:p>
               </w:tc>
             </w:tr>
@@ -3131,7 +3140,6 @@
                 <w:rFonts w:cs="Times New Roman"/>
                 <w:szCs w:val="24"/>
               </w:rPr>
-              <w:lastRenderedPageBreak/>
               <w:t>USE CASE – WA02</w:t>
             </w:r>
           </w:p>
@@ -3165,6 +3173,7 @@
                 <w:rFonts w:cs="Times New Roman"/>
                 <w:szCs w:val="24"/>
               </w:rPr>
+              <w:lastRenderedPageBreak/>
               <w:t>Use Case No.</w:t>
             </w:r>
           </w:p>
@@ -3685,18 +3694,8 @@
                 <w:b w:val="0"/>
                 <w:szCs w:val="24"/>
               </w:rPr>
-              <w:t xml:space="preserve">User has to </w:t>
-            </w:r>
-            <w:proofErr w:type="gramStart"/>
-            <w:r>
-              <w:rPr>
-                <w:rFonts w:ascii="Times New Roman" w:hAnsi="Times New Roman" w:cs="Times New Roman"/>
-                <w:b w:val="0"/>
-                <w:szCs w:val="24"/>
-              </w:rPr>
-              <w:t>logged</w:t>
-            </w:r>
-            <w:proofErr w:type="gramEnd"/>
+              <w:t>User has to log</w:t>
+            </w:r>
             <w:r>
               <w:rPr>
                 <w:rFonts w:ascii="Times New Roman" w:hAnsi="Times New Roman" w:cs="Times New Roman"/>
@@ -3704,6 +3703,36 @@
                 <w:szCs w:val="24"/>
               </w:rPr>
               <w:t xml:space="preserve"> in to the system as Admin role.</w:t>
+            </w:r>
+          </w:p>
+          <w:p>
+            <w:pPr>
+              <w:pStyle w:val="ListParagraph"/>
+              <w:numPr>
+                <w:ilvl w:val="0"/>
+                <w:numId w:val="9"/>
+              </w:numPr>
+              <w:rPr>
+                <w:rFonts w:ascii="Times New Roman" w:hAnsi="Times New Roman" w:cs="Times New Roman"/>
+                <w:b w:val="0"/>
+                <w:szCs w:val="24"/>
+              </w:rPr>
+            </w:pPr>
+            <w:r>
+              <w:rPr>
+                <w:rFonts w:ascii="Times New Roman" w:hAnsi="Times New Roman" w:cs="Times New Roman"/>
+                <w:b w:val="0"/>
+                <w:szCs w:val="24"/>
+              </w:rPr>
+              <w:t>Admin</w:t>
+            </w:r>
+            <w:r>
+              <w:rPr>
+                <w:rFonts w:ascii="Times New Roman" w:hAnsi="Times New Roman" w:cs="Times New Roman"/>
+                <w:b w:val="0"/>
+                <w:szCs w:val="24"/>
+              </w:rPr>
+              <w:t xml:space="preserve"> selected an available account before.</w:t>
             </w:r>
           </w:p>
           <w:p>
@@ -3965,21 +3994,7 @@
                       <w:rFonts w:cs="Times New Roman"/>
                       <w:szCs w:val="24"/>
                     </w:rPr>
-                    <w:t>Admin search username which</w:t>
-                  </w:r>
-                  <w:r>
-                    <w:rPr>
-                      <w:rFonts w:cs="Times New Roman"/>
-                      <w:szCs w:val="24"/>
-                    </w:rPr>
-                    <w:t xml:space="preserve"> he</w:t>
-                  </w:r>
-                  <w:r>
-                    <w:rPr>
-                      <w:rFonts w:cs="Times New Roman"/>
-                      <w:szCs w:val="24"/>
-                    </w:rPr>
-                    <w:t xml:space="preserve"> want to update and </w:t>
+                    <w:t xml:space="preserve">Admin </w:t>
                   </w:r>
                   <w:r>
                     <w:rPr>
@@ -4389,47 +4404,7 @@
                       <w:szCs w:val="24"/>
                       <w:lang w:val="fr-FR"/>
                     </w:rPr>
-                    <w:t xml:space="preserve">System </w:t>
-                  </w:r>
-                  <w:proofErr w:type="spellStart"/>
-                  <w:r>
-                    <w:rPr>
-                      <w:rFonts w:cs="Times New Roman"/>
-                      <w:color w:val="auto"/>
-                      <w:szCs w:val="24"/>
-                      <w:lang w:val="fr-FR"/>
-                    </w:rPr>
-                    <w:t>validate</w:t>
-                  </w:r>
-                  <w:proofErr w:type="spellEnd"/>
-                  <w:r>
-                    <w:rPr>
-                      <w:rFonts w:cs="Times New Roman"/>
-                      <w:color w:val="auto"/>
-                      <w:szCs w:val="24"/>
-                      <w:lang w:val="fr-FR"/>
-                    </w:rPr>
-                    <w:t xml:space="preserve"> </w:t>
-                  </w:r>
-                  <w:proofErr w:type="spellStart"/>
-                  <w:r>
-                    <w:rPr>
-                      <w:rFonts w:cs="Times New Roman"/>
-                      <w:color w:val="auto"/>
-                      <w:szCs w:val="24"/>
-                      <w:lang w:val="fr-FR"/>
-                    </w:rPr>
-                    <w:t>inputted</w:t>
-                  </w:r>
-                  <w:proofErr w:type="spellEnd"/>
-                  <w:r>
-                    <w:rPr>
-                      <w:rFonts w:cs="Times New Roman"/>
-                      <w:color w:val="auto"/>
-                      <w:szCs w:val="24"/>
-                      <w:lang w:val="fr-FR"/>
-                    </w:rPr>
-                    <w:t xml:space="preserve"> information.</w:t>
+                    <w:t>System validate inputted information.</w:t>
                   </w:r>
                 </w:p>
               </w:tc>
@@ -4815,6 +4790,7 @@
                 <w:rFonts w:cs="Times New Roman"/>
                 <w:b w:val="0"/>
                 <w:szCs w:val="24"/>
+                <w:highlight w:val="yellow"/>
               </w:rPr>
               <w:t>N/A</w:t>
             </w:r>
@@ -4896,35 +4872,6 @@
                 <w:szCs w:val="24"/>
               </w:rPr>
               <w:t>Account must be existed in the system.</w:t>
-            </w:r>
-          </w:p>
-          <w:p>
-            <w:pPr>
-              <w:pStyle w:val="ListParagraph"/>
-              <w:numPr>
-                <w:ilvl w:val="0"/>
-                <w:numId w:val="8"/>
-              </w:numPr>
-              <w:spacing w:before="120" w:after="120"/>
-              <w:rPr>
-                <w:szCs w:val="24"/>
-              </w:rPr>
-            </w:pPr>
-            <w:r>
-              <w:rPr>
-                <w:rFonts w:ascii="Times New Roman" w:hAnsi="Times New Roman" w:cs="Times New Roman"/>
-                <w:b w:val="0"/>
-                <w:szCs w:val="24"/>
-              </w:rPr>
-              <w:t xml:space="preserve">If admin don’t fill anything and send updating command, system will </w:t>
-            </w:r>
-            <w:r>
-              <w:rPr>
-                <w:rFonts w:ascii="Times New Roman" w:hAnsi="Times New Roman" w:cs="Times New Roman"/>
-                <w:b w:val="0"/>
-                <w:szCs w:val="24"/>
-              </w:rPr>
-              <w:t>cancel and go to previous page.</w:t>
             </w:r>
           </w:p>
         </w:tc>
@@ -5680,18 +5627,8 @@
                 <w:b w:val="0"/>
                 <w:szCs w:val="24"/>
               </w:rPr>
-              <w:t xml:space="preserve">User has to </w:t>
-            </w:r>
-            <w:proofErr w:type="gramStart"/>
-            <w:r>
-              <w:rPr>
-                <w:rFonts w:ascii="Times New Roman" w:hAnsi="Times New Roman" w:cs="Times New Roman"/>
-                <w:b w:val="0"/>
-                <w:szCs w:val="24"/>
-              </w:rPr>
-              <w:t>logged</w:t>
-            </w:r>
-            <w:proofErr w:type="gramEnd"/>
+              <w:t>User has to log</w:t>
+            </w:r>
             <w:r>
               <w:rPr>
                 <w:rFonts w:ascii="Times New Roman" w:hAnsi="Times New Roman" w:cs="Times New Roman"/>
@@ -5957,7 +5894,6 @@
                       <w:b w:val="0"/>
                       <w:szCs w:val="24"/>
                     </w:rPr>
-                    <w:lastRenderedPageBreak/>
                     <w:t>1</w:t>
                   </w:r>
                 </w:p>
@@ -5984,28 +5920,21 @@
                       <w:rFonts w:cs="Times New Roman"/>
                       <w:szCs w:val="24"/>
                     </w:rPr>
-                    <w:t xml:space="preserve">Admin search username which </w:t>
-                  </w:r>
-                  <w:r>
-                    <w:rPr>
-                      <w:rFonts w:cs="Times New Roman"/>
-                      <w:szCs w:val="24"/>
-                    </w:rPr>
-                    <w:t xml:space="preserve">he </w:t>
-                  </w:r>
-                  <w:r>
-                    <w:rPr>
-                      <w:rFonts w:cs="Times New Roman"/>
-                      <w:szCs w:val="24"/>
-                    </w:rPr>
-                    <w:t xml:space="preserve">want to </w:t>
-                  </w:r>
-                  <w:r>
-                    <w:rPr>
-                      <w:rFonts w:cs="Times New Roman"/>
-                      <w:szCs w:val="24"/>
-                    </w:rPr>
-                    <w:t>delete</w:t>
+                    <w:t xml:space="preserve">Admin sends command to </w:t>
+                  </w:r>
+                  <w:r>
+                    <w:rPr>
+                      <w:rFonts w:cs="Times New Roman"/>
+                      <w:szCs w:val="24"/>
+                    </w:rPr>
+                    <w:t>delet</w:t>
+                  </w:r>
+                  <w:r>
+                    <w:rPr>
+                      <w:rFonts w:cs="Times New Roman"/>
+                      <w:szCs w:val="24"/>
+                    </w:rPr>
+                    <w:t>e account to system.</w:t>
                   </w:r>
                 </w:p>
               </w:tc>
@@ -6026,6 +5955,20 @@
                       <w:szCs w:val="24"/>
                     </w:rPr>
                   </w:pPr>
+                  <w:r>
+                    <w:rPr>
+                      <w:rFonts w:cs="Times New Roman"/>
+                      <w:szCs w:val="24"/>
+                    </w:rPr>
+                    <w:t xml:space="preserve">System shows message </w:t>
+                  </w:r>
+                  <w:r>
+                    <w:rPr>
+                      <w:rFonts w:cs="Times New Roman"/>
+                      <w:szCs w:val="24"/>
+                    </w:rPr>
+                    <w:t>options to confirm command.</w:t>
+                  </w:r>
                 </w:p>
               </w:tc>
             </w:tr>
@@ -6050,6 +5993,7 @@
                       <w:b w:val="0"/>
                       <w:szCs w:val="24"/>
                     </w:rPr>
+                    <w:lastRenderedPageBreak/>
                     <w:t>2</w:t>
                   </w:r>
                 </w:p>
@@ -6072,21 +6016,7 @@
                       <w:rFonts w:cs="Times New Roman"/>
                       <w:szCs w:val="24"/>
                     </w:rPr>
-                    <w:t xml:space="preserve">Admin sends command to </w:t>
-                  </w:r>
-                  <w:r>
-                    <w:rPr>
-                      <w:rFonts w:cs="Times New Roman"/>
-                      <w:szCs w:val="24"/>
-                    </w:rPr>
-                    <w:t>delet</w:t>
-                  </w:r>
-                  <w:r>
-                    <w:rPr>
-                      <w:rFonts w:cs="Times New Roman"/>
-                      <w:szCs w:val="24"/>
-                    </w:rPr>
-                    <w:t>e account to system.</w:t>
+                    <w:t>Admin confirms to delete account</w:t>
                   </w:r>
                 </w:p>
               </w:tc>
@@ -6108,98 +6038,6 @@
                       <w:rFonts w:cs="Times New Roman"/>
                       <w:szCs w:val="24"/>
                     </w:rPr>
-                    <w:t xml:space="preserve">System shows message </w:t>
-                  </w:r>
-                  <w:r>
-                    <w:rPr>
-                      <w:rFonts w:cs="Times New Roman"/>
-                      <w:szCs w:val="24"/>
-                    </w:rPr>
-                    <w:t>options to confirm command.</w:t>
-                  </w:r>
-                </w:p>
-              </w:tc>
-            </w:tr>
-            <w:tr>
-              <w:trPr>
-                <w:cnfStyle w:val="000000100000" w:firstRow="0" w:lastRow="0" w:firstColumn="0" w:lastColumn="0" w:oddVBand="0" w:evenVBand="0" w:oddHBand="1" w:evenHBand="0" w:firstRowFirstColumn="0" w:firstRowLastColumn="0" w:lastRowFirstColumn="0" w:lastRowLastColumn="0"/>
-              </w:trPr>
-              <w:tc>
-                <w:tcPr>
-                  <w:cnfStyle w:val="001000000000" w:firstRow="0" w:lastRow="0" w:firstColumn="1" w:lastColumn="0" w:oddVBand="0" w:evenVBand="0" w:oddHBand="0" w:evenHBand="0" w:firstRowFirstColumn="0" w:firstRowLastColumn="0" w:lastRowFirstColumn="0" w:lastRowLastColumn="0"/>
-                  <w:tcW w:w="1201" w:type="dxa"/>
-                  <w:tcBorders>
-                    <w:left w:val="none" w:sz="0" w:space="0" w:color="auto"/>
-                    <w:right w:val="none" w:sz="0" w:space="0" w:color="auto"/>
-                  </w:tcBorders>
-                  <w:shd w:val="clear" w:color="auto" w:fill="FFFFFF" w:themeFill="background1"/>
-                </w:tcPr>
-                <w:p>
-                  <w:pPr>
-                    <w:rPr>
-                      <w:rFonts w:cs="Times New Roman"/>
-                      <w:b w:val="0"/>
-                      <w:szCs w:val="24"/>
-                    </w:rPr>
-                  </w:pPr>
-                  <w:r>
-                    <w:rPr>
-                      <w:rFonts w:cs="Times New Roman"/>
-                      <w:b w:val="0"/>
-                      <w:szCs w:val="24"/>
-                    </w:rPr>
-                    <w:t>3</w:t>
-                  </w:r>
-                </w:p>
-              </w:tc>
-              <w:tc>
-                <w:tcPr>
-                  <w:tcW w:w="2989" w:type="dxa"/>
-                  <w:tcBorders>
-                    <w:left w:val="none" w:sz="0" w:space="0" w:color="auto"/>
-                    <w:right w:val="none" w:sz="0" w:space="0" w:color="auto"/>
-                  </w:tcBorders>
-                  <w:shd w:val="clear" w:color="auto" w:fill="FFFFFF" w:themeFill="background1"/>
-                </w:tcPr>
-                <w:p>
-                  <w:pPr>
-                    <w:cnfStyle w:val="000000100000" w:firstRow="0" w:lastRow="0" w:firstColumn="0" w:lastColumn="0" w:oddVBand="0" w:evenVBand="0" w:oddHBand="1" w:evenHBand="0" w:firstRowFirstColumn="0" w:firstRowLastColumn="0" w:lastRowFirstColumn="0" w:lastRowLastColumn="0"/>
-                    <w:rPr>
-                      <w:rFonts w:cs="Times New Roman"/>
-                      <w:szCs w:val="24"/>
-                    </w:rPr>
-                  </w:pPr>
-                  <w:r>
-                    <w:rPr>
-                      <w:rFonts w:cs="Times New Roman"/>
-                      <w:szCs w:val="24"/>
-                    </w:rPr>
-                    <w:t>Admin confirms to delete account</w:t>
-                  </w:r>
-                </w:p>
-              </w:tc>
-              <w:tc>
-                <w:tcPr>
-                  <w:tcW w:w="4154" w:type="dxa"/>
-                  <w:tcBorders>
-                    <w:left w:val="none" w:sz="0" w:space="0" w:color="auto"/>
-                    <w:right w:val="none" w:sz="0" w:space="0" w:color="auto"/>
-                  </w:tcBorders>
-                  <w:shd w:val="clear" w:color="auto" w:fill="FFFFFF" w:themeFill="background1"/>
-                </w:tcPr>
-                <w:p>
-                  <w:pPr>
-                    <w:cnfStyle w:val="000000100000" w:firstRow="0" w:lastRow="0" w:firstColumn="0" w:lastColumn="0" w:oddVBand="0" w:evenVBand="0" w:oddHBand="1" w:evenHBand="0" w:firstRowFirstColumn="0" w:firstRowLastColumn="0" w:lastRowFirstColumn="0" w:lastRowLastColumn="0"/>
-                    <w:rPr>
-                      <w:rFonts w:cs="Times New Roman"/>
-                      <w:szCs w:val="24"/>
-                    </w:rPr>
-                  </w:pPr>
-                  <w:r>
-                    <w:rPr>
-                      <w:rFonts w:cs="Times New Roman"/>
-                      <w:szCs w:val="24"/>
-                    </w:rPr>
                     <w:t>System delete account in system and show message deleting successful.</w:t>
                   </w:r>
                 </w:p>
@@ -6238,6 +6076,23 @@
               </w:rPr>
               <w:t>N/A</w:t>
             </w:r>
+            <w:r>
+              <w:rPr>
+                <w:rFonts w:cs="Times New Roman"/>
+                <w:b w:val="0"/>
+                <w:szCs w:val="24"/>
+              </w:rPr>
+              <w:t xml:space="preserve"> </w:t>
+            </w:r>
+            <w:r>
+              <w:rPr>
+                <w:rFonts w:cs="Times New Roman"/>
+                <w:b w:val="0"/>
+                <w:szCs w:val="24"/>
+                <w:highlight w:val="yellow"/>
+              </w:rPr>
+              <w:t>[cancel]</w:t>
+            </w:r>
           </w:p>
           <w:p>
             <w:pPr>
@@ -6248,7 +6103,6 @@
                 <w:szCs w:val="24"/>
               </w:rPr>
             </w:pPr>
-            <w:proofErr w:type="spellStart"/>
             <w:r>
               <w:rPr>
                 <w:rFonts w:cs="Times New Roman"/>
@@ -6259,19 +6113,17 @@
             <w:r>
               <w:rPr>
                 <w:rFonts w:cs="Times New Roman"/>
-                <w:b w:val="0"/>
-                <w:szCs w:val="24"/>
-              </w:rPr>
-              <w:t>N</w:t>
-            </w:r>
-            <w:proofErr w:type="spellEnd"/>
-            <w:r>
-              <w:rPr>
-                <w:rFonts w:cs="Times New Roman"/>
-                <w:b w:val="0"/>
-                <w:szCs w:val="24"/>
-              </w:rPr>
-              <w:t>/A</w:t>
+                <w:szCs w:val="24"/>
+              </w:rPr>
+              <w:t xml:space="preserve"> </w:t>
+            </w:r>
+            <w:r>
+              <w:rPr>
+                <w:rFonts w:cs="Times New Roman"/>
+                <w:b w:val="0"/>
+                <w:szCs w:val="24"/>
+              </w:rPr>
+              <w:t>N/A</w:t>
             </w:r>
           </w:p>
           <w:p>
@@ -6387,6 +6239,28 @@
                 <w:szCs w:val="24"/>
               </w:rPr>
               <w:t>System has to have least 1 doctor and 1 nurse.</w:t>
+            </w:r>
+          </w:p>
+          <w:p>
+            <w:pPr>
+              <w:pStyle w:val="ListParagraph"/>
+              <w:numPr>
+                <w:ilvl w:val="0"/>
+                <w:numId w:val="10"/>
+              </w:numPr>
+              <w:spacing w:before="120" w:after="120"/>
+              <w:rPr>
+                <w:b w:val="0"/>
+                <w:szCs w:val="24"/>
+              </w:rPr>
+            </w:pPr>
+            <w:r>
+              <w:rPr>
+                <w:rFonts w:ascii="Times New Roman" w:hAnsi="Times New Roman" w:cs="Times New Roman"/>
+                <w:b w:val="0"/>
+                <w:szCs w:val="24"/>
+              </w:rPr>
+              <w:t>Administrator can’t delete themselves.</w:t>
             </w:r>
           </w:p>
         </w:tc>
@@ -6928,39 +6802,15 @@
                 <w:b w:val="0"/>
                 <w:szCs w:val="24"/>
               </w:rPr>
-              <w:t xml:space="preserve">scheduler send time </w:t>
-            </w:r>
-            <w:r>
-              <w:rPr>
-                <w:rFonts w:ascii="Times New Roman" w:hAnsi="Times New Roman" w:cs="Times New Roman"/>
-                <w:b w:val="0"/>
-                <w:szCs w:val="24"/>
-              </w:rPr>
-              <w:t>in treatment</w:t>
-            </w:r>
-            <w:r>
-              <w:rPr>
-                <w:rFonts w:ascii="Times New Roman" w:hAnsi="Times New Roman" w:cs="Times New Roman"/>
-                <w:b w:val="0"/>
-                <w:szCs w:val="24"/>
-              </w:rPr>
-              <w:t xml:space="preserve"> </w:t>
-            </w:r>
-            <w:r>
-              <w:rPr>
-                <w:rFonts w:ascii="Times New Roman" w:hAnsi="Times New Roman" w:cs="Times New Roman"/>
-                <w:b w:val="0"/>
-                <w:szCs w:val="24"/>
-              </w:rPr>
-              <w:t xml:space="preserve">to </w:t>
-            </w:r>
-            <w:r>
-              <w:rPr>
-                <w:rFonts w:ascii="Times New Roman" w:hAnsi="Times New Roman" w:cs="Times New Roman"/>
-                <w:b w:val="0"/>
-                <w:szCs w:val="24"/>
-              </w:rPr>
-              <w:t>patient.</w:t>
+              <w:t xml:space="preserve">scheduler </w:t>
+            </w:r>
+            <w:r>
+              <w:rPr>
+                <w:rFonts w:ascii="Times New Roman" w:hAnsi="Times New Roman" w:cs="Times New Roman"/>
+                <w:b w:val="0"/>
+                <w:szCs w:val="24"/>
+              </w:rPr>
+              <w:t>remind patient.</w:t>
             </w:r>
           </w:p>
           <w:p>
@@ -6998,7 +6848,31 @@
                 <w:b w:val="0"/>
                 <w:szCs w:val="24"/>
               </w:rPr>
-              <w:t>Remind patient to drink medicine and eat according to regimen.</w:t>
+              <w:t>Patient can be reminded</w:t>
+            </w:r>
+            <w:r>
+              <w:rPr>
+                <w:rFonts w:ascii="Times New Roman" w:hAnsi="Times New Roman" w:cs="Times New Roman"/>
+                <w:b w:val="0"/>
+                <w:szCs w:val="24"/>
+              </w:rPr>
+              <w:t xml:space="preserve"> by scheduler</w:t>
+            </w:r>
+            <w:r>
+              <w:rPr>
+                <w:rFonts w:ascii="Times New Roman" w:hAnsi="Times New Roman" w:cs="Times New Roman"/>
+                <w:b w:val="0"/>
+                <w:szCs w:val="24"/>
+              </w:rPr>
+              <w:t xml:space="preserve"> to use medicines, eat, do practice</w:t>
+            </w:r>
+            <w:r>
+              <w:rPr>
+                <w:rFonts w:ascii="Times New Roman" w:hAnsi="Times New Roman" w:cs="Times New Roman"/>
+                <w:b w:val="0"/>
+                <w:szCs w:val="24"/>
+              </w:rPr>
+              <w:t>.</w:t>
             </w:r>
           </w:p>
           <w:p>
@@ -7028,13 +6902,15 @@
                 <w:rFonts w:ascii="Times New Roman" w:hAnsi="Times New Roman" w:cs="Times New Roman"/>
                 <w:b w:val="0"/>
                 <w:szCs w:val="24"/>
-              </w:rPr>
-            </w:pPr>
-            <w:r>
-              <w:rPr>
-                <w:rFonts w:ascii="Times New Roman" w:hAnsi="Times New Roman" w:cs="Times New Roman"/>
-                <w:b w:val="0"/>
-                <w:szCs w:val="24"/>
+                <w:highlight w:val="yellow"/>
+              </w:rPr>
+            </w:pPr>
+            <w:r>
+              <w:rPr>
+                <w:rFonts w:ascii="Times New Roman" w:hAnsi="Times New Roman" w:cs="Times New Roman"/>
+                <w:b w:val="0"/>
+                <w:szCs w:val="24"/>
+                <w:highlight w:val="yellow"/>
               </w:rPr>
               <w:t>Patient receive treatment from doctor.</w:t>
             </w:r>
@@ -7326,6 +7202,7 @@
                       <w:rFonts w:cs="Times New Roman"/>
                       <w:b w:val="0"/>
                       <w:szCs w:val="24"/>
+                      <w:highlight w:val="yellow"/>
                     </w:rPr>
                   </w:pPr>
                   <w:r>
@@ -7333,6 +7210,7 @@
                       <w:rFonts w:cs="Times New Roman"/>
                       <w:b w:val="0"/>
                       <w:szCs w:val="24"/>
+                      <w:highlight w:val="yellow"/>
                     </w:rPr>
                     <w:t>1</w:t>
                   </w:r>
@@ -7353,12 +7231,14 @@
                     <w:rPr>
                       <w:rFonts w:cs="Times New Roman"/>
                       <w:szCs w:val="24"/>
+                      <w:highlight w:val="yellow"/>
                     </w:rPr>
                   </w:pPr>
                   <w:r>
                     <w:rPr>
                       <w:rFonts w:cs="Times New Roman"/>
                       <w:szCs w:val="24"/>
+                      <w:highlight w:val="yellow"/>
                     </w:rPr>
                     <w:t>Device receives treatment</w:t>
                   </w:r>
@@ -7379,12 +7259,14 @@
                     <w:rPr>
                       <w:rFonts w:cs="Times New Roman"/>
                       <w:szCs w:val="24"/>
+                      <w:highlight w:val="yellow"/>
                     </w:rPr>
                   </w:pPr>
                   <w:r>
                     <w:rPr>
                       <w:rFonts w:cs="Times New Roman"/>
                       <w:szCs w:val="24"/>
+                      <w:highlight w:val="yellow"/>
                     </w:rPr>
                     <w:t>System analyses data in treatment and setup reminding timer.</w:t>
                   </w:r>
@@ -7434,7 +7316,6 @@
                 <w:szCs w:val="24"/>
               </w:rPr>
             </w:pPr>
-            <w:proofErr w:type="spellStart"/>
             <w:r>
               <w:rPr>
                 <w:rFonts w:cs="Times New Roman"/>
@@ -7445,19 +7326,17 @@
             <w:r>
               <w:rPr>
                 <w:rFonts w:cs="Times New Roman"/>
-                <w:b w:val="0"/>
-                <w:szCs w:val="24"/>
-              </w:rPr>
-              <w:t>N</w:t>
-            </w:r>
-            <w:proofErr w:type="spellEnd"/>
-            <w:r>
-              <w:rPr>
-                <w:rFonts w:cs="Times New Roman"/>
-                <w:b w:val="0"/>
-                <w:szCs w:val="24"/>
-              </w:rPr>
-              <w:t>/A</w:t>
+                <w:szCs w:val="24"/>
+              </w:rPr>
+              <w:t xml:space="preserve"> </w:t>
+            </w:r>
+            <w:r>
+              <w:rPr>
+                <w:rFonts w:cs="Times New Roman"/>
+                <w:b w:val="0"/>
+                <w:szCs w:val="24"/>
+              </w:rPr>
+              <w:t>N/A</w:t>
             </w:r>
           </w:p>
           <w:p>
@@ -7507,7 +7386,6 @@
                 <w:rFonts w:cs="Times New Roman"/>
                 <w:szCs w:val="24"/>
               </w:rPr>
-              <w:lastRenderedPageBreak/>
               <w:t>Business Rules:</w:t>
             </w:r>
           </w:p>
@@ -8104,7 +7982,23 @@
                 <w:b w:val="0"/>
                 <w:szCs w:val="24"/>
               </w:rPr>
-              <w:t>Data of wristband will send to system.</w:t>
+              <w:t xml:space="preserve">Data of wristband will send to </w:t>
+            </w:r>
+            <w:r>
+              <w:rPr>
+                <w:rFonts w:ascii="Times New Roman" w:hAnsi="Times New Roman" w:cs="Times New Roman"/>
+                <w:b w:val="0"/>
+                <w:szCs w:val="24"/>
+              </w:rPr>
+              <w:t>server</w:t>
+            </w:r>
+            <w:r>
+              <w:rPr>
+                <w:rFonts w:ascii="Times New Roman" w:hAnsi="Times New Roman" w:cs="Times New Roman"/>
+                <w:b w:val="0"/>
+                <w:szCs w:val="24"/>
+              </w:rPr>
+              <w:t>.</w:t>
             </w:r>
           </w:p>
           <w:p>
@@ -8180,7 +8074,23 @@
                 <w:b w:val="0"/>
                 <w:szCs w:val="24"/>
               </w:rPr>
-              <w:t>Patient’s device analyses data from wristband.</w:t>
+              <w:t xml:space="preserve">Patient’s device </w:t>
+            </w:r>
+            <w:r>
+              <w:rPr>
+                <w:rFonts w:ascii="Times New Roman" w:hAnsi="Times New Roman" w:cs="Times New Roman"/>
+                <w:b w:val="0"/>
+                <w:szCs w:val="24"/>
+              </w:rPr>
+              <w:t>has</w:t>
+            </w:r>
+            <w:r>
+              <w:rPr>
+                <w:rFonts w:ascii="Times New Roman" w:hAnsi="Times New Roman" w:cs="Times New Roman"/>
+                <w:b w:val="0"/>
+                <w:szCs w:val="24"/>
+              </w:rPr>
+              <w:t xml:space="preserve"> internet connection.</w:t>
             </w:r>
           </w:p>
           <w:p>
@@ -8218,7 +8128,29 @@
                 <w:b w:val="0"/>
                 <w:szCs w:val="24"/>
               </w:rPr>
-              <w:t>Device has to have connection to system.</w:t>
+              <w:t>Patient’s device must have new data of wristband.</w:t>
+            </w:r>
+          </w:p>
+          <w:p>
+            <w:pPr>
+              <w:pStyle w:val="ListParagraph"/>
+              <w:numPr>
+                <w:ilvl w:val="0"/>
+                <w:numId w:val="9"/>
+              </w:numPr>
+              <w:rPr>
+                <w:rFonts w:ascii="Times New Roman" w:hAnsi="Times New Roman" w:cs="Times New Roman"/>
+                <w:b w:val="0"/>
+                <w:szCs w:val="24"/>
+              </w:rPr>
+            </w:pPr>
+            <w:r>
+              <w:rPr>
+                <w:rFonts w:ascii="Times New Roman" w:hAnsi="Times New Roman" w:cs="Times New Roman"/>
+                <w:b w:val="0"/>
+                <w:szCs w:val="24"/>
+              </w:rPr>
+              <w:t>Application is opened before.</w:t>
             </w:r>
           </w:p>
           <w:p>
@@ -8263,7 +8195,15 @@
                 <w:b w:val="0"/>
                 <w:szCs w:val="24"/>
               </w:rPr>
-              <w:t>System receive data from patient.</w:t>
+              <w:t>Server</w:t>
+            </w:r>
+            <w:r>
+              <w:rPr>
+                <w:rFonts w:ascii="Times New Roman" w:hAnsi="Times New Roman" w:cs="Times New Roman"/>
+                <w:b w:val="0"/>
+                <w:szCs w:val="24"/>
+              </w:rPr>
+              <w:t xml:space="preserve"> receive data from patient.</w:t>
             </w:r>
           </w:p>
           <w:p>
@@ -8292,7 +8232,15 @@
                 <w:b w:val="0"/>
                 <w:szCs w:val="24"/>
               </w:rPr>
-              <w:t>Show error message.</w:t>
+              <w:t>Log</w:t>
+            </w:r>
+            <w:r>
+              <w:rPr>
+                <w:rFonts w:ascii="Times New Roman" w:hAnsi="Times New Roman" w:cs="Times New Roman"/>
+                <w:b w:val="0"/>
+                <w:szCs w:val="24"/>
+              </w:rPr>
+              <w:t xml:space="preserve"> error message.</w:t>
             </w:r>
           </w:p>
           <w:p>
@@ -8446,6 +8394,7 @@
                       <w:rFonts w:cs="Times New Roman"/>
                       <w:b w:val="0"/>
                       <w:szCs w:val="24"/>
+                      <w:highlight w:val="yellow"/>
                     </w:rPr>
                   </w:pPr>
                   <w:r>
@@ -8453,6 +8402,7 @@
                       <w:rFonts w:cs="Times New Roman"/>
                       <w:b w:val="0"/>
                       <w:szCs w:val="24"/>
+                      <w:highlight w:val="yellow"/>
                     </w:rPr>
                     <w:t>1</w:t>
                   </w:r>
@@ -8473,15 +8423,19 @@
                     <w:rPr>
                       <w:rFonts w:cs="Times New Roman"/>
                       <w:szCs w:val="24"/>
+                      <w:highlight w:val="yellow"/>
                     </w:rPr>
                   </w:pPr>
                   <w:r>
                     <w:rPr>
                       <w:rFonts w:cs="Times New Roman"/>
                       <w:szCs w:val="24"/>
+                      <w:highlight w:val="yellow"/>
                     </w:rPr>
                     <w:t>System run timer task to synchronize data with server</w:t>
                   </w:r>
+                  <w:bookmarkStart w:id="5" w:name="_GoBack"/>
+                  <w:bookmarkEnd w:id="5"/>
                 </w:p>
               </w:tc>
               <w:tc>
@@ -8499,6 +8453,7 @@
                     <w:rPr>
                       <w:rFonts w:cs="Times New Roman"/>
                       <w:szCs w:val="24"/>
+                      <w:highlight w:val="yellow"/>
                     </w:rPr>
                   </w:pPr>
                 </w:p>
@@ -8508,8 +8463,17 @@
                     <w:rPr>
                       <w:rFonts w:cs="Times New Roman"/>
                       <w:szCs w:val="24"/>
+                      <w:highlight w:val="yellow"/>
                     </w:rPr>
                   </w:pPr>
+                  <w:r>
+                    <w:rPr>
+                      <w:rFonts w:cs="Times New Roman"/>
+                      <w:szCs w:val="24"/>
+                      <w:highlight w:val="yellow"/>
+                    </w:rPr>
+                    <w:t>System get saved data of wristband in android application.</w:t>
+                  </w:r>
                 </w:p>
                 <w:p>
                   <w:pPr>
@@ -8517,8 +8481,17 @@
                     <w:rPr>
                       <w:rFonts w:cs="Times New Roman"/>
                       <w:szCs w:val="24"/>
+                      <w:highlight w:val="yellow"/>
                     </w:rPr>
                   </w:pPr>
+                  <w:r>
+                    <w:rPr>
+                      <w:rFonts w:cs="Times New Roman"/>
+                      <w:szCs w:val="24"/>
+                      <w:highlight w:val="yellow"/>
+                    </w:rPr>
+                    <w:t>System send data to server.</w:t>
+                  </w:r>
                 </w:p>
                 <w:p>
                   <w:pPr>
@@ -8526,44 +8499,14 @@
                     <w:rPr>
                       <w:rFonts w:cs="Times New Roman"/>
                       <w:szCs w:val="24"/>
+                      <w:highlight w:val="yellow"/>
                     </w:rPr>
                   </w:pPr>
                   <w:r>
                     <w:rPr>
                       <w:rFonts w:cs="Times New Roman"/>
                       <w:szCs w:val="24"/>
-                    </w:rPr>
-                    <w:t>System get saved data of wristband in android application.</w:t>
-                  </w:r>
-                </w:p>
-                <w:p>
-                  <w:pPr>
-                    <w:cnfStyle w:val="000000100000" w:firstRow="0" w:lastRow="0" w:firstColumn="0" w:lastColumn="0" w:oddVBand="0" w:evenVBand="0" w:oddHBand="1" w:evenHBand="0" w:firstRowFirstColumn="0" w:firstRowLastColumn="0" w:lastRowFirstColumn="0" w:lastRowLastColumn="0"/>
-                    <w:rPr>
-                      <w:rFonts w:cs="Times New Roman"/>
-                      <w:szCs w:val="24"/>
-                    </w:rPr>
-                  </w:pPr>
-                  <w:r>
-                    <w:rPr>
-                      <w:rFonts w:cs="Times New Roman"/>
-                      <w:szCs w:val="24"/>
-                    </w:rPr>
-                    <w:t>System send data to server.</w:t>
-                  </w:r>
-                </w:p>
-                <w:p>
-                  <w:pPr>
-                    <w:cnfStyle w:val="000000100000" w:firstRow="0" w:lastRow="0" w:firstColumn="0" w:lastColumn="0" w:oddVBand="0" w:evenVBand="0" w:oddHBand="1" w:evenHBand="0" w:firstRowFirstColumn="0" w:firstRowLastColumn="0" w:lastRowFirstColumn="0" w:lastRowLastColumn="0"/>
-                    <w:rPr>
-                      <w:rFonts w:cs="Times New Roman"/>
-                      <w:szCs w:val="24"/>
-                    </w:rPr>
-                  </w:pPr>
-                  <w:r>
-                    <w:rPr>
-                      <w:rFonts w:cs="Times New Roman"/>
-                      <w:szCs w:val="24"/>
+                      <w:highlight w:val="yellow"/>
                     </w:rPr>
                     <w:t>[Exception 1, 2]</w:t>
                   </w:r>
@@ -9074,7 +9017,6 @@
                 <w:rFonts w:cs="Times New Roman"/>
                 <w:szCs w:val="24"/>
               </w:rPr>
-              <w:lastRenderedPageBreak/>
               <w:t>Relationships:</w:t>
             </w:r>
             <w:r>
@@ -9116,8 +9058,6 @@
                 <w:szCs w:val="24"/>
               </w:rPr>
             </w:pPr>
-            <w:bookmarkStart w:id="5" w:name="_GoBack"/>
-            <w:bookmarkEnd w:id="5"/>
           </w:p>
         </w:tc>
       </w:tr>
@@ -9144,7 +9084,7 @@
 
 <file path=word/numbering.xml><?xml version="1.0" encoding="utf-8"?>
 <w:numbering xmlns:wpc="http://schemas.microsoft.com/office/word/2010/wordprocessingCanvas" xmlns:mc="http://schemas.openxmlformats.org/markup-compatibility/2006" xmlns:o="urn:schemas-microsoft-com:office:office" xmlns:r="http://schemas.openxmlformats.org/officeDocument/2006/relationships" xmlns:m="http://schemas.openxmlformats.org/officeDocument/2006/math" xmlns:v="urn:schemas-microsoft-com:vml" xmlns:wp14="http://schemas.microsoft.com/office/word/2010/wordprocessingDrawing" xmlns:wp="http://schemas.openxmlformats.org/drawingml/2006/wordprocessingDrawing" xmlns:w10="urn:schemas-microsoft-com:office:word" xmlns:w="http://schemas.openxmlformats.org/wordprocessingml/2006/main" xmlns:w14="http://schemas.microsoft.com/office/word/2010/wordml" xmlns:w15="http://schemas.microsoft.com/office/word/2012/wordml" xmlns:wpg="http://schemas.microsoft.com/office/word/2010/wordprocessingGroup" xmlns:wpi="http://schemas.microsoft.com/office/word/2010/wordprocessingInk" xmlns:wne="http://schemas.microsoft.com/office/word/2006/wordml" xmlns:wps="http://schemas.microsoft.com/office/word/2010/wordprocessingShape" mc:Ignorable="w14 w15 wp14">
-  <w:abstractNum w:abstractNumId="0">
+  <w:abstractNum w:abstractNumId="0" w15:restartNumberingAfterBreak="0">
     <w:nsid w:val="0475265C"/>
     <w:multiLevelType w:val="multilevel"/>
     <w:tmpl w:val="0409001F"/>
@@ -9257,7 +9197,7 @@
       </w:rPr>
     </w:lvl>
   </w:abstractNum>
-  <w:abstractNum w:abstractNumId="1">
+  <w:abstractNum w:abstractNumId="1" w15:restartNumberingAfterBreak="0">
     <w:nsid w:val="09117027"/>
     <w:multiLevelType w:val="hybridMultilevel"/>
     <w:tmpl w:val="BD4CBAAA"/>
@@ -9343,7 +9283,7 @@
       </w:pPr>
     </w:lvl>
   </w:abstractNum>
-  <w:abstractNum w:abstractNumId="2">
+  <w:abstractNum w:abstractNumId="2" w15:restartNumberingAfterBreak="0">
     <w:nsid w:val="09CD208C"/>
     <w:multiLevelType w:val="hybridMultilevel"/>
     <w:tmpl w:val="C0946B58"/>
@@ -9455,7 +9395,7 @@
       </w:rPr>
     </w:lvl>
   </w:abstractNum>
-  <w:abstractNum w:abstractNumId="3">
+  <w:abstractNum w:abstractNumId="3" w15:restartNumberingAfterBreak="0">
     <w:nsid w:val="0A614CCC"/>
     <w:multiLevelType w:val="hybridMultilevel"/>
     <w:tmpl w:val="CE180AB8"/>
@@ -9568,7 +9508,7 @@
       </w:rPr>
     </w:lvl>
   </w:abstractNum>
-  <w:abstractNum w:abstractNumId="4">
+  <w:abstractNum w:abstractNumId="4" w15:restartNumberingAfterBreak="0">
     <w:nsid w:val="0CC63584"/>
     <w:multiLevelType w:val="hybridMultilevel"/>
     <w:tmpl w:val="6A407EE4"/>
@@ -9654,7 +9594,7 @@
       </w:pPr>
     </w:lvl>
   </w:abstractNum>
-  <w:abstractNum w:abstractNumId="5">
+  <w:abstractNum w:abstractNumId="5" w15:restartNumberingAfterBreak="0">
     <w:nsid w:val="1D7F39BF"/>
     <w:multiLevelType w:val="hybridMultilevel"/>
     <w:tmpl w:val="462A4E10"/>
@@ -9740,7 +9680,7 @@
       </w:pPr>
     </w:lvl>
   </w:abstractNum>
-  <w:abstractNum w:abstractNumId="6">
+  <w:abstractNum w:abstractNumId="6" w15:restartNumberingAfterBreak="0">
     <w:nsid w:val="29D171F4"/>
     <w:multiLevelType w:val="hybridMultilevel"/>
     <w:tmpl w:val="BB10CACA"/>
@@ -9853,7 +9793,7 @@
       </w:rPr>
     </w:lvl>
   </w:abstractNum>
-  <w:abstractNum w:abstractNumId="7">
+  <w:abstractNum w:abstractNumId="7" w15:restartNumberingAfterBreak="0">
     <w:nsid w:val="2C1F6F88"/>
     <w:multiLevelType w:val="hybridMultilevel"/>
     <w:tmpl w:val="07B277C0"/>
@@ -9939,7 +9879,7 @@
       </w:pPr>
     </w:lvl>
   </w:abstractNum>
-  <w:abstractNum w:abstractNumId="8">
+  <w:abstractNum w:abstractNumId="8" w15:restartNumberingAfterBreak="0">
     <w:nsid w:val="2C6847E4"/>
     <w:multiLevelType w:val="hybridMultilevel"/>
     <w:tmpl w:val="93B2AFCE"/>
@@ -10025,7 +9965,7 @@
       </w:pPr>
     </w:lvl>
   </w:abstractNum>
-  <w:abstractNum w:abstractNumId="9">
+  <w:abstractNum w:abstractNumId="9" w15:restartNumberingAfterBreak="0">
     <w:nsid w:val="32E52966"/>
     <w:multiLevelType w:val="hybridMultilevel"/>
     <w:tmpl w:val="D1D0A6F6"/>
@@ -10111,7 +10051,7 @@
       </w:pPr>
     </w:lvl>
   </w:abstractNum>
-  <w:abstractNum w:abstractNumId="10">
+  <w:abstractNum w:abstractNumId="10" w15:restartNumberingAfterBreak="0">
     <w:nsid w:val="34E905C0"/>
     <w:multiLevelType w:val="hybridMultilevel"/>
     <w:tmpl w:val="700E5DE0"/>
@@ -10197,7 +10137,7 @@
       </w:pPr>
     </w:lvl>
   </w:abstractNum>
-  <w:abstractNum w:abstractNumId="11">
+  <w:abstractNum w:abstractNumId="11" w15:restartNumberingAfterBreak="0">
     <w:nsid w:val="388339CA"/>
     <w:multiLevelType w:val="hybridMultilevel"/>
     <w:tmpl w:val="8BE8B030"/>
@@ -10310,7 +10250,7 @@
       </w:rPr>
     </w:lvl>
   </w:abstractNum>
-  <w:abstractNum w:abstractNumId="12">
+  <w:abstractNum w:abstractNumId="12" w15:restartNumberingAfterBreak="0">
     <w:nsid w:val="44B40359"/>
     <w:multiLevelType w:val="hybridMultilevel"/>
     <w:tmpl w:val="29B20E2A"/>
@@ -10396,7 +10336,7 @@
       </w:pPr>
     </w:lvl>
   </w:abstractNum>
-  <w:abstractNum w:abstractNumId="13">
+  <w:abstractNum w:abstractNumId="13" w15:restartNumberingAfterBreak="0">
     <w:nsid w:val="4B320186"/>
     <w:multiLevelType w:val="hybridMultilevel"/>
     <w:tmpl w:val="D9E49E2A"/>
@@ -10508,7 +10448,7 @@
       </w:rPr>
     </w:lvl>
   </w:abstractNum>
-  <w:abstractNum w:abstractNumId="14">
+  <w:abstractNum w:abstractNumId="14" w15:restartNumberingAfterBreak="0">
     <w:nsid w:val="5F127A29"/>
     <w:multiLevelType w:val="hybridMultilevel"/>
     <w:tmpl w:val="94AE5300"/>
@@ -10594,7 +10534,7 @@
       </w:pPr>
     </w:lvl>
   </w:abstractNum>
-  <w:abstractNum w:abstractNumId="15">
+  <w:abstractNum w:abstractNumId="15" w15:restartNumberingAfterBreak="0">
     <w:nsid w:val="60974657"/>
     <w:multiLevelType w:val="hybridMultilevel"/>
     <w:tmpl w:val="7C4E4282"/>
@@ -10680,7 +10620,7 @@
       </w:pPr>
     </w:lvl>
   </w:abstractNum>
-  <w:abstractNum w:abstractNumId="16">
+  <w:abstractNum w:abstractNumId="16" w15:restartNumberingAfterBreak="0">
     <w:nsid w:val="6582695E"/>
     <w:multiLevelType w:val="hybridMultilevel"/>
     <w:tmpl w:val="02920406"/>
@@ -10766,7 +10706,7 @@
       </w:pPr>
     </w:lvl>
   </w:abstractNum>
-  <w:abstractNum w:abstractNumId="17">
+  <w:abstractNum w:abstractNumId="17" w15:restartNumberingAfterBreak="0">
     <w:nsid w:val="69B500B5"/>
     <w:multiLevelType w:val="hybridMultilevel"/>
     <w:tmpl w:val="BBEE53B2"/>
@@ -10879,7 +10819,7 @@
       </w:rPr>
     </w:lvl>
   </w:abstractNum>
-  <w:abstractNum w:abstractNumId="18">
+  <w:abstractNum w:abstractNumId="18" w15:restartNumberingAfterBreak="0">
     <w:nsid w:val="6CE02F1C"/>
     <w:multiLevelType w:val="hybridMultilevel"/>
     <w:tmpl w:val="E870BFDC"/>
@@ -10965,7 +10905,7 @@
       </w:pPr>
     </w:lvl>
   </w:abstractNum>
-  <w:abstractNum w:abstractNumId="19">
+  <w:abstractNum w:abstractNumId="19" w15:restartNumberingAfterBreak="0">
     <w:nsid w:val="6F1F5637"/>
     <w:multiLevelType w:val="hybridMultilevel"/>
     <w:tmpl w:val="AF8E82C2"/>
@@ -11077,7 +11017,7 @@
       </w:rPr>
     </w:lvl>
   </w:abstractNum>
-  <w:abstractNum w:abstractNumId="20">
+  <w:abstractNum w:abstractNumId="20" w15:restartNumberingAfterBreak="0">
     <w:nsid w:val="6F2B08B6"/>
     <w:multiLevelType w:val="hybridMultilevel"/>
     <w:tmpl w:val="8078EDE2"/>
@@ -11900,17 +11840,10 @@
     <w:tblPr>
       <w:tblStyleRowBandSize w:val="1"/>
       <w:tblStyleColBandSize w:val="1"/>
-      <w:tblInd w:w="0" w:type="dxa"/>
       <w:tblBorders>
         <w:top w:val="single" w:sz="8" w:space="0" w:color="000000" w:themeColor="text1"/>
         <w:bottom w:val="single" w:sz="8" w:space="0" w:color="000000" w:themeColor="text1"/>
       </w:tblBorders>
-      <w:tblCellMar>
-        <w:top w:w="0" w:type="dxa"/>
-        <w:left w:w="108" w:type="dxa"/>
-        <w:bottom w:w="0" w:type="dxa"/>
-        <w:right w:w="108" w:type="dxa"/>
-      </w:tblCellMar>
     </w:tblPr>
     <w:tblStylePr w:type="firstRow">
       <w:pPr>
@@ -11998,7 +11931,6 @@
       <w:spacing w:after="0" w:line="240" w:lineRule="auto"/>
     </w:pPr>
     <w:tblPr>
-      <w:tblInd w:w="0" w:type="dxa"/>
       <w:tblBorders>
         <w:top w:val="single" w:sz="4" w:space="0" w:color="auto"/>
         <w:left w:val="single" w:sz="4" w:space="0" w:color="auto"/>
@@ -12007,12 +11939,6 @@
         <w:insideH w:val="single" w:sz="4" w:space="0" w:color="auto"/>
         <w:insideV w:val="single" w:sz="4" w:space="0" w:color="auto"/>
       </w:tblBorders>
-      <w:tblCellMar>
-        <w:top w:w="0" w:type="dxa"/>
-        <w:left w:w="108" w:type="dxa"/>
-        <w:bottom w:w="0" w:type="dxa"/>
-        <w:right w:w="108" w:type="dxa"/>
-      </w:tblCellMar>
     </w:tblPr>
   </w:style>
 </w:styles>
@@ -12284,7 +12210,7 @@
 </file>
 
 <file path=customXml/itemProps1.xml><?xml version="1.0" encoding="utf-8"?>
-<ds:datastoreItem xmlns:ds="http://schemas.openxmlformats.org/officeDocument/2006/customXml" ds:itemID="{E204A377-AE02-4104-8B6A-B6DC14AE71A5}">
+<ds:datastoreItem xmlns:ds="http://schemas.openxmlformats.org/officeDocument/2006/customXml" ds:itemID="{53A38BCA-AC01-48FB-8F9C-68D21C71B48F}">
   <ds:schemaRefs>
     <ds:schemaRef ds:uri="http://schemas.openxmlformats.org/officeDocument/2006/bibliography"/>
   </ds:schemaRefs>

</xml_diff>